<commit_message>
Add HW1 Q6 training dataset csv file.
</commit_message>
<xml_diff>
--- a/HW1/HW1_0416047_王傳鈞.docx
+++ b/HW1/HW1_0416047_王傳鈞.docx
@@ -411,7 +411,7 @@
         <w:spacing w:line="480" w:lineRule="exact"/>
         <w:ind w:leftChars="0" w:left="567"/>
         <w:rPr>
-          <w:rFonts w:ascii="Noto Sans CJK TC DemiLight" w:eastAsia="Noto Sans CJK TC DemiLight" w:hAnsi="Noto Sans CJK TC DemiLight" w:cs="Times New Roman" w:hint="eastAsia"/>
+          <w:rFonts w:ascii="Noto Sans CJK TC DemiLight" w:eastAsia="Noto Sans CJK TC DemiLight" w:hAnsi="Noto Sans CJK TC DemiLight" w:cs="Times New Roman"/>
           <w:spacing w:val="-1"/>
           <w:kern w:val="0"/>
           <w:sz w:val="28"/>
@@ -527,7 +527,7 @@
               <w:ind w:leftChars="0" w:left="0"/>
               <w:jc w:val="center"/>
               <w:rPr>
-                <w:rFonts w:ascii="Noto Sans CJK TC DemiLight" w:eastAsia="Noto Sans CJK TC DemiLight" w:hAnsi="Noto Sans CJK TC DemiLight" w:cs="Times New Roman" w:hint="eastAsia"/>
+                <w:rFonts w:ascii="Noto Sans CJK TC DemiLight" w:eastAsia="Noto Sans CJK TC DemiLight" w:hAnsi="Noto Sans CJK TC DemiLight" w:cs="Times New Roman"/>
                 <w:spacing w:val="-1"/>
                 <w:kern w:val="0"/>
                 <w:sz w:val="28"/>
@@ -591,7 +591,7 @@
               <w:ind w:leftChars="0" w:left="0"/>
               <w:jc w:val="center"/>
               <w:rPr>
-                <w:rFonts w:ascii="Noto Sans CJK TC DemiLight" w:eastAsia="Noto Sans CJK TC DemiLight" w:hAnsi="Noto Sans CJK TC DemiLight" w:cs="Times New Roman" w:hint="eastAsia"/>
+                <w:rFonts w:ascii="Noto Sans CJK TC DemiLight" w:eastAsia="Noto Sans CJK TC DemiLight" w:hAnsi="Noto Sans CJK TC DemiLight" w:cs="Times New Roman"/>
                 <w:spacing w:val="-1"/>
                 <w:kern w:val="0"/>
                 <w:sz w:val="28"/>
@@ -712,7 +712,7 @@
               <w:ind w:leftChars="0" w:left="0"/>
               <w:jc w:val="center"/>
               <w:rPr>
-                <w:rFonts w:ascii="Noto Sans CJK TC DemiLight" w:eastAsia="Noto Sans CJK TC DemiLight" w:hAnsi="Noto Sans CJK TC DemiLight" w:cs="Times New Roman" w:hint="eastAsia"/>
+                <w:rFonts w:ascii="Noto Sans CJK TC DemiLight" w:eastAsia="Noto Sans CJK TC DemiLight" w:hAnsi="Noto Sans CJK TC DemiLight" w:cs="Times New Roman"/>
                 <w:spacing w:val="-1"/>
                 <w:kern w:val="0"/>
                 <w:sz w:val="28"/>
@@ -733,7 +733,7 @@
               <w:ind w:leftChars="0" w:left="0"/>
               <w:jc w:val="center"/>
               <w:rPr>
-                <w:rFonts w:ascii="Noto Sans CJK TC DemiLight" w:eastAsia="Noto Sans CJK TC DemiLight" w:hAnsi="Noto Sans CJK TC DemiLight" w:cs="Times New Roman" w:hint="eastAsia"/>
+                <w:rFonts w:ascii="Noto Sans CJK TC DemiLight" w:eastAsia="Noto Sans CJK TC DemiLight" w:hAnsi="Noto Sans CJK TC DemiLight" w:cs="Times New Roman"/>
                 <w:spacing w:val="-1"/>
                 <w:kern w:val="0"/>
                 <w:sz w:val="28"/>
@@ -794,7 +794,7 @@
               <w:ind w:leftChars="0" w:left="0"/>
               <w:jc w:val="center"/>
               <w:rPr>
-                <w:rFonts w:ascii="Noto Sans CJK TC DemiLight" w:eastAsia="Noto Sans CJK TC DemiLight" w:hAnsi="Noto Sans CJK TC DemiLight" w:cs="Times New Roman" w:hint="eastAsia"/>
+                <w:rFonts w:ascii="Noto Sans CJK TC DemiLight" w:eastAsia="Noto Sans CJK TC DemiLight" w:hAnsi="Noto Sans CJK TC DemiLight" w:cs="Times New Roman"/>
                 <w:spacing w:val="-1"/>
                 <w:kern w:val="0"/>
                 <w:sz w:val="28"/>
@@ -866,7 +866,7 @@
               <w:ind w:leftChars="0" w:left="0"/>
               <w:jc w:val="center"/>
               <w:rPr>
-                <w:rFonts w:ascii="Noto Sans CJK TC DemiLight" w:eastAsia="Noto Sans CJK TC DemiLight" w:hAnsi="Noto Sans CJK TC DemiLight" w:cs="Times New Roman" w:hint="eastAsia"/>
+                <w:rFonts w:ascii="Noto Sans CJK TC DemiLight" w:eastAsia="Noto Sans CJK TC DemiLight" w:hAnsi="Noto Sans CJK TC DemiLight" w:cs="Times New Roman"/>
                 <w:spacing w:val="-1"/>
                 <w:kern w:val="0"/>
                 <w:sz w:val="28"/>
@@ -892,7 +892,7 @@
               <w:ind w:leftChars="0" w:left="0"/>
               <w:jc w:val="center"/>
               <w:rPr>
-                <w:rFonts w:ascii="Noto Sans CJK TC DemiLight" w:eastAsia="Noto Sans CJK TC DemiLight" w:hAnsi="Noto Sans CJK TC DemiLight" w:cs="Times New Roman" w:hint="eastAsia"/>
+                <w:rFonts w:ascii="Noto Sans CJK TC DemiLight" w:eastAsia="Noto Sans CJK TC DemiLight" w:hAnsi="Noto Sans CJK TC DemiLight" w:cs="Times New Roman"/>
                 <w:spacing w:val="-1"/>
                 <w:kern w:val="0"/>
                 <w:sz w:val="28"/>
@@ -930,7 +930,7 @@
               <w:ind w:leftChars="0" w:left="0"/>
               <w:jc w:val="center"/>
               <w:rPr>
-                <w:rFonts w:ascii="Noto Sans CJK TC DemiLight" w:eastAsia="Noto Sans CJK TC DemiLight" w:hAnsi="Noto Sans CJK TC DemiLight" w:cs="Times New Roman" w:hint="eastAsia"/>
+                <w:rFonts w:ascii="Noto Sans CJK TC DemiLight" w:eastAsia="Noto Sans CJK TC DemiLight" w:hAnsi="Noto Sans CJK TC DemiLight" w:cs="Times New Roman"/>
                 <w:spacing w:val="-1"/>
                 <w:kern w:val="0"/>
                 <w:sz w:val="28"/>
@@ -971,7 +971,7 @@
               <w:ind w:leftChars="0" w:left="0"/>
               <w:jc w:val="center"/>
               <w:rPr>
-                <w:rFonts w:ascii="Noto Sans CJK TC DemiLight" w:eastAsia="Noto Sans CJK TC DemiLight" w:hAnsi="Noto Sans CJK TC DemiLight" w:cs="Times New Roman" w:hint="eastAsia"/>
+                <w:rFonts w:ascii="Noto Sans CJK TC DemiLight" w:eastAsia="Noto Sans CJK TC DemiLight" w:hAnsi="Noto Sans CJK TC DemiLight" w:cs="Times New Roman"/>
                 <w:spacing w:val="-1"/>
                 <w:kern w:val="0"/>
                 <w:sz w:val="28"/>
@@ -1012,7 +1012,7 @@
               <w:ind w:leftChars="0" w:left="0"/>
               <w:jc w:val="center"/>
               <w:rPr>
-                <w:rFonts w:ascii="Noto Sans CJK TC DemiLight" w:eastAsia="Noto Sans CJK TC DemiLight" w:hAnsi="Noto Sans CJK TC DemiLight" w:cs="Times New Roman" w:hint="eastAsia"/>
+                <w:rFonts w:ascii="Noto Sans CJK TC DemiLight" w:eastAsia="Noto Sans CJK TC DemiLight" w:hAnsi="Noto Sans CJK TC DemiLight" w:cs="Times New Roman"/>
                 <w:spacing w:val="-1"/>
                 <w:kern w:val="0"/>
                 <w:sz w:val="28"/>
@@ -1086,7 +1086,7 @@
               <w:ind w:leftChars="0" w:left="0"/>
               <w:jc w:val="center"/>
               <w:rPr>
-                <w:rFonts w:ascii="Noto Sans CJK TC DemiLight" w:eastAsia="Noto Sans CJK TC DemiLight" w:hAnsi="Noto Sans CJK TC DemiLight" w:cs="Times New Roman" w:hint="eastAsia"/>
+                <w:rFonts w:ascii="Noto Sans CJK TC DemiLight" w:eastAsia="Noto Sans CJK TC DemiLight" w:hAnsi="Noto Sans CJK TC DemiLight" w:cs="Times New Roman"/>
                 <w:spacing w:val="-1"/>
                 <w:kern w:val="0"/>
                 <w:sz w:val="28"/>
@@ -1127,7 +1127,7 @@
               <w:ind w:leftChars="0" w:left="0"/>
               <w:jc w:val="center"/>
               <w:rPr>
-                <w:rFonts w:ascii="Noto Sans CJK TC DemiLight" w:eastAsia="Noto Sans CJK TC DemiLight" w:hAnsi="Noto Sans CJK TC DemiLight" w:cs="Times New Roman" w:hint="eastAsia"/>
+                <w:rFonts w:ascii="Noto Sans CJK TC DemiLight" w:eastAsia="Noto Sans CJK TC DemiLight" w:hAnsi="Noto Sans CJK TC DemiLight" w:cs="Times New Roman"/>
                 <w:spacing w:val="-1"/>
                 <w:kern w:val="0"/>
                 <w:sz w:val="28"/>
@@ -1168,7 +1168,7 @@
               <w:ind w:leftChars="0" w:left="0"/>
               <w:jc w:val="center"/>
               <w:rPr>
-                <w:rFonts w:ascii="Noto Sans CJK TC DemiLight" w:eastAsia="Noto Sans CJK TC DemiLight" w:hAnsi="Noto Sans CJK TC DemiLight" w:cs="Times New Roman" w:hint="eastAsia"/>
+                <w:rFonts w:ascii="Noto Sans CJK TC DemiLight" w:eastAsia="Noto Sans CJK TC DemiLight" w:hAnsi="Noto Sans CJK TC DemiLight" w:cs="Times New Roman"/>
                 <w:spacing w:val="-1"/>
                 <w:kern w:val="0"/>
                 <w:sz w:val="28"/>
@@ -1242,7 +1242,7 @@
               <w:ind w:leftChars="0" w:left="0"/>
               <w:jc w:val="center"/>
               <w:rPr>
-                <w:rFonts w:ascii="Noto Sans CJK TC DemiLight" w:eastAsia="Noto Sans CJK TC DemiLight" w:hAnsi="Noto Sans CJK TC DemiLight" w:cs="Times New Roman" w:hint="eastAsia"/>
+                <w:rFonts w:ascii="Noto Sans CJK TC DemiLight" w:eastAsia="Noto Sans CJK TC DemiLight" w:hAnsi="Noto Sans CJK TC DemiLight" w:cs="Times New Roman"/>
                 <w:spacing w:val="-1"/>
                 <w:kern w:val="0"/>
                 <w:sz w:val="28"/>
@@ -1283,7 +1283,7 @@
               <w:ind w:leftChars="0" w:left="0"/>
               <w:jc w:val="center"/>
               <w:rPr>
-                <w:rFonts w:ascii="Noto Sans CJK TC DemiLight" w:eastAsia="Noto Sans CJK TC DemiLight" w:hAnsi="Noto Sans CJK TC DemiLight" w:cs="Times New Roman" w:hint="eastAsia"/>
+                <w:rFonts w:ascii="Noto Sans CJK TC DemiLight" w:eastAsia="Noto Sans CJK TC DemiLight" w:hAnsi="Noto Sans CJK TC DemiLight" w:cs="Times New Roman"/>
                 <w:spacing w:val="-1"/>
                 <w:kern w:val="0"/>
                 <w:sz w:val="28"/>
@@ -1324,7 +1324,7 @@
               <w:ind w:leftChars="0" w:left="0"/>
               <w:jc w:val="center"/>
               <w:rPr>
-                <w:rFonts w:ascii="Noto Sans CJK TC DemiLight" w:eastAsia="Noto Sans CJK TC DemiLight" w:hAnsi="Noto Sans CJK TC DemiLight" w:cs="Times New Roman" w:hint="eastAsia"/>
+                <w:rFonts w:ascii="Noto Sans CJK TC DemiLight" w:eastAsia="Noto Sans CJK TC DemiLight" w:hAnsi="Noto Sans CJK TC DemiLight" w:cs="Times New Roman"/>
                 <w:spacing w:val="-1"/>
                 <w:kern w:val="0"/>
                 <w:sz w:val="28"/>
@@ -1398,7 +1398,7 @@
               <w:ind w:leftChars="0" w:left="0"/>
               <w:jc w:val="center"/>
               <w:rPr>
-                <w:rFonts w:ascii="Noto Sans CJK TC DemiLight" w:eastAsia="Noto Sans CJK TC DemiLight" w:hAnsi="Noto Sans CJK TC DemiLight" w:cs="Times New Roman" w:hint="eastAsia"/>
+                <w:rFonts w:ascii="Noto Sans CJK TC DemiLight" w:eastAsia="Noto Sans CJK TC DemiLight" w:hAnsi="Noto Sans CJK TC DemiLight" w:cs="Times New Roman"/>
                 <w:spacing w:val="-1"/>
                 <w:kern w:val="0"/>
                 <w:sz w:val="28"/>
@@ -1439,7 +1439,7 @@
               <w:ind w:leftChars="0" w:left="0"/>
               <w:jc w:val="center"/>
               <w:rPr>
-                <w:rFonts w:ascii="Noto Sans CJK TC DemiLight" w:eastAsia="Noto Sans CJK TC DemiLight" w:hAnsi="Noto Sans CJK TC DemiLight" w:cs="Times New Roman" w:hint="eastAsia"/>
+                <w:rFonts w:ascii="Noto Sans CJK TC DemiLight" w:eastAsia="Noto Sans CJK TC DemiLight" w:hAnsi="Noto Sans CJK TC DemiLight" w:cs="Times New Roman"/>
                 <w:spacing w:val="-1"/>
                 <w:kern w:val="0"/>
                 <w:sz w:val="28"/>
@@ -1480,7 +1480,7 @@
               <w:ind w:leftChars="0" w:left="0"/>
               <w:jc w:val="center"/>
               <w:rPr>
-                <w:rFonts w:ascii="Noto Sans CJK TC DemiLight" w:eastAsia="Noto Sans CJK TC DemiLight" w:hAnsi="Noto Sans CJK TC DemiLight" w:cs="Times New Roman" w:hint="eastAsia"/>
+                <w:rFonts w:ascii="Noto Sans CJK TC DemiLight" w:eastAsia="Noto Sans CJK TC DemiLight" w:hAnsi="Noto Sans CJK TC DemiLight" w:cs="Times New Roman"/>
                 <w:spacing w:val="-1"/>
                 <w:kern w:val="0"/>
                 <w:sz w:val="28"/>
@@ -1554,7 +1554,7 @@
               <w:ind w:leftChars="0" w:left="0"/>
               <w:jc w:val="center"/>
               <w:rPr>
-                <w:rFonts w:ascii="Noto Sans CJK TC DemiLight" w:eastAsia="Noto Sans CJK TC DemiLight" w:hAnsi="Noto Sans CJK TC DemiLight" w:cs="Times New Roman" w:hint="eastAsia"/>
+                <w:rFonts w:ascii="Noto Sans CJK TC DemiLight" w:eastAsia="Noto Sans CJK TC DemiLight" w:hAnsi="Noto Sans CJK TC DemiLight" w:cs="Times New Roman"/>
                 <w:spacing w:val="-1"/>
                 <w:kern w:val="0"/>
                 <w:sz w:val="28"/>
@@ -1595,7 +1595,7 @@
               <w:ind w:leftChars="0" w:left="0"/>
               <w:jc w:val="center"/>
               <w:rPr>
-                <w:rFonts w:ascii="Noto Sans CJK TC DemiLight" w:eastAsia="Noto Sans CJK TC DemiLight" w:hAnsi="Noto Sans CJK TC DemiLight" w:cs="Times New Roman" w:hint="eastAsia"/>
+                <w:rFonts w:ascii="Noto Sans CJK TC DemiLight" w:eastAsia="Noto Sans CJK TC DemiLight" w:hAnsi="Noto Sans CJK TC DemiLight" w:cs="Times New Roman"/>
                 <w:spacing w:val="-1"/>
                 <w:kern w:val="0"/>
                 <w:sz w:val="28"/>
@@ -1636,7 +1636,7 @@
               <w:ind w:leftChars="0" w:left="0"/>
               <w:jc w:val="center"/>
               <w:rPr>
-                <w:rFonts w:ascii="Noto Sans CJK TC DemiLight" w:eastAsia="Noto Sans CJK TC DemiLight" w:hAnsi="Noto Sans CJK TC DemiLight" w:cs="Times New Roman" w:hint="eastAsia"/>
+                <w:rFonts w:ascii="Noto Sans CJK TC DemiLight" w:eastAsia="Noto Sans CJK TC DemiLight" w:hAnsi="Noto Sans CJK TC DemiLight" w:cs="Times New Roman"/>
                 <w:spacing w:val="-1"/>
                 <w:kern w:val="0"/>
                 <w:sz w:val="28"/>
@@ -1710,7 +1710,7 @@
               <w:ind w:leftChars="0" w:left="0"/>
               <w:jc w:val="center"/>
               <w:rPr>
-                <w:rFonts w:ascii="Noto Sans CJK TC DemiLight" w:eastAsia="Noto Sans CJK TC DemiLight" w:hAnsi="Noto Sans CJK TC DemiLight" w:cs="Times New Roman" w:hint="eastAsia"/>
+                <w:rFonts w:ascii="Noto Sans CJK TC DemiLight" w:eastAsia="Noto Sans CJK TC DemiLight" w:hAnsi="Noto Sans CJK TC DemiLight" w:cs="Times New Roman"/>
                 <w:spacing w:val="-1"/>
                 <w:kern w:val="0"/>
                 <w:sz w:val="28"/>
@@ -1751,7 +1751,7 @@
               <w:ind w:leftChars="0" w:left="0"/>
               <w:jc w:val="center"/>
               <w:rPr>
-                <w:rFonts w:ascii="Noto Sans CJK TC DemiLight" w:eastAsia="Noto Sans CJK TC DemiLight" w:hAnsi="Noto Sans CJK TC DemiLight" w:cs="Times New Roman" w:hint="eastAsia"/>
+                <w:rFonts w:ascii="Noto Sans CJK TC DemiLight" w:eastAsia="Noto Sans CJK TC DemiLight" w:hAnsi="Noto Sans CJK TC DemiLight" w:cs="Times New Roman"/>
                 <w:spacing w:val="-1"/>
                 <w:kern w:val="0"/>
                 <w:sz w:val="28"/>
@@ -1792,7 +1792,7 @@
               <w:ind w:leftChars="0" w:left="0"/>
               <w:jc w:val="center"/>
               <w:rPr>
-                <w:rFonts w:ascii="Noto Sans CJK TC DemiLight" w:eastAsia="Noto Sans CJK TC DemiLight" w:hAnsi="Noto Sans CJK TC DemiLight" w:cs="Times New Roman" w:hint="eastAsia"/>
+                <w:rFonts w:ascii="Noto Sans CJK TC DemiLight" w:eastAsia="Noto Sans CJK TC DemiLight" w:hAnsi="Noto Sans CJK TC DemiLight" w:cs="Times New Roman"/>
                 <w:spacing w:val="-1"/>
                 <w:kern w:val="0"/>
                 <w:sz w:val="28"/>
@@ -1866,7 +1866,7 @@
               <w:ind w:leftChars="0" w:left="0"/>
               <w:jc w:val="center"/>
               <w:rPr>
-                <w:rFonts w:ascii="Noto Sans CJK TC DemiLight" w:eastAsia="Noto Sans CJK TC DemiLight" w:hAnsi="Noto Sans CJK TC DemiLight" w:cs="Times New Roman" w:hint="eastAsia"/>
+                <w:rFonts w:ascii="Noto Sans CJK TC DemiLight" w:eastAsia="Noto Sans CJK TC DemiLight" w:hAnsi="Noto Sans CJK TC DemiLight" w:cs="Times New Roman"/>
                 <w:spacing w:val="-1"/>
                 <w:kern w:val="0"/>
                 <w:sz w:val="28"/>
@@ -1907,7 +1907,7 @@
               <w:ind w:leftChars="0" w:left="0"/>
               <w:jc w:val="center"/>
               <w:rPr>
-                <w:rFonts w:ascii="Noto Sans CJK TC DemiLight" w:eastAsia="Noto Sans CJK TC DemiLight" w:hAnsi="Noto Sans CJK TC DemiLight" w:cs="Times New Roman" w:hint="eastAsia"/>
+                <w:rFonts w:ascii="Noto Sans CJK TC DemiLight" w:eastAsia="Noto Sans CJK TC DemiLight" w:hAnsi="Noto Sans CJK TC DemiLight" w:cs="Times New Roman"/>
                 <w:spacing w:val="-1"/>
                 <w:kern w:val="0"/>
                 <w:sz w:val="28"/>
@@ -1948,7 +1948,7 @@
               <w:ind w:leftChars="0" w:left="0"/>
               <w:jc w:val="center"/>
               <w:rPr>
-                <w:rFonts w:ascii="Noto Sans CJK TC DemiLight" w:eastAsia="Noto Sans CJK TC DemiLight" w:hAnsi="Noto Sans CJK TC DemiLight" w:cs="Times New Roman" w:hint="eastAsia"/>
+                <w:rFonts w:ascii="Noto Sans CJK TC DemiLight" w:eastAsia="Noto Sans CJK TC DemiLight" w:hAnsi="Noto Sans CJK TC DemiLight" w:cs="Times New Roman"/>
                 <w:spacing w:val="-1"/>
                 <w:kern w:val="0"/>
                 <w:sz w:val="28"/>
@@ -2022,7 +2022,7 @@
               <w:ind w:leftChars="0" w:left="0"/>
               <w:jc w:val="center"/>
               <w:rPr>
-                <w:rFonts w:ascii="Noto Sans CJK TC DemiLight" w:eastAsia="Noto Sans CJK TC DemiLight" w:hAnsi="Noto Sans CJK TC DemiLight" w:cs="Times New Roman" w:hint="eastAsia"/>
+                <w:rFonts w:ascii="Noto Sans CJK TC DemiLight" w:eastAsia="Noto Sans CJK TC DemiLight" w:hAnsi="Noto Sans CJK TC DemiLight" w:cs="Times New Roman"/>
                 <w:spacing w:val="-1"/>
                 <w:kern w:val="0"/>
                 <w:sz w:val="28"/>
@@ -2063,7 +2063,7 @@
               <w:ind w:leftChars="0" w:left="0"/>
               <w:jc w:val="center"/>
               <w:rPr>
-                <w:rFonts w:ascii="Noto Sans CJK TC DemiLight" w:eastAsia="Noto Sans CJK TC DemiLight" w:hAnsi="Noto Sans CJK TC DemiLight" w:cs="Times New Roman" w:hint="eastAsia"/>
+                <w:rFonts w:ascii="Noto Sans CJK TC DemiLight" w:eastAsia="Noto Sans CJK TC DemiLight" w:hAnsi="Noto Sans CJK TC DemiLight" w:cs="Times New Roman"/>
                 <w:spacing w:val="-1"/>
                 <w:kern w:val="0"/>
                 <w:sz w:val="28"/>
@@ -2104,7 +2104,7 @@
               <w:ind w:leftChars="0" w:left="0"/>
               <w:jc w:val="center"/>
               <w:rPr>
-                <w:rFonts w:ascii="Noto Sans CJK TC DemiLight" w:eastAsia="Noto Sans CJK TC DemiLight" w:hAnsi="Noto Sans CJK TC DemiLight" w:cs="Times New Roman" w:hint="eastAsia"/>
+                <w:rFonts w:ascii="Noto Sans CJK TC DemiLight" w:eastAsia="Noto Sans CJK TC DemiLight" w:hAnsi="Noto Sans CJK TC DemiLight" w:cs="Times New Roman"/>
                 <w:spacing w:val="-1"/>
                 <w:kern w:val="0"/>
                 <w:sz w:val="28"/>
@@ -2140,7 +2140,7 @@
               <w:ind w:leftChars="0" w:left="0"/>
               <w:jc w:val="center"/>
               <w:rPr>
-                <w:rFonts w:ascii="Noto Sans CJK TC DemiLight" w:eastAsia="Noto Sans CJK TC DemiLight" w:hAnsi="Noto Sans CJK TC DemiLight" w:cs="Times New Roman" w:hint="eastAsia"/>
+                <w:rFonts w:ascii="Noto Sans CJK TC DemiLight" w:eastAsia="Noto Sans CJK TC DemiLight" w:hAnsi="Noto Sans CJK TC DemiLight" w:cs="Times New Roman"/>
                 <w:spacing w:val="-1"/>
                 <w:kern w:val="0"/>
                 <w:sz w:val="28"/>
@@ -2178,7 +2178,7 @@
               <w:ind w:leftChars="0" w:left="0"/>
               <w:jc w:val="center"/>
               <w:rPr>
-                <w:rFonts w:ascii="Noto Sans CJK TC DemiLight" w:eastAsia="Noto Sans CJK TC DemiLight" w:hAnsi="Noto Sans CJK TC DemiLight" w:cs="Times New Roman" w:hint="eastAsia"/>
+                <w:rFonts w:ascii="Noto Sans CJK TC DemiLight" w:eastAsia="Noto Sans CJK TC DemiLight" w:hAnsi="Noto Sans CJK TC DemiLight" w:cs="Times New Roman"/>
                 <w:spacing w:val="-1"/>
                 <w:kern w:val="0"/>
                 <w:sz w:val="28"/>
@@ -2219,7 +2219,7 @@
               <w:ind w:leftChars="0" w:left="0"/>
               <w:jc w:val="center"/>
               <w:rPr>
-                <w:rFonts w:ascii="Noto Sans CJK TC DemiLight" w:eastAsia="Noto Sans CJK TC DemiLight" w:hAnsi="Noto Sans CJK TC DemiLight" w:cs="Times New Roman" w:hint="eastAsia"/>
+                <w:rFonts w:ascii="Noto Sans CJK TC DemiLight" w:eastAsia="Noto Sans CJK TC DemiLight" w:hAnsi="Noto Sans CJK TC DemiLight" w:cs="Times New Roman"/>
                 <w:spacing w:val="-1"/>
                 <w:kern w:val="0"/>
                 <w:sz w:val="28"/>
@@ -2260,7 +2260,7 @@
               <w:ind w:leftChars="0" w:left="0"/>
               <w:jc w:val="center"/>
               <w:rPr>
-                <w:rFonts w:ascii="Noto Sans CJK TC DemiLight" w:eastAsia="Noto Sans CJK TC DemiLight" w:hAnsi="Noto Sans CJK TC DemiLight" w:cs="Times New Roman" w:hint="eastAsia"/>
+                <w:rFonts w:ascii="Noto Sans CJK TC DemiLight" w:eastAsia="Noto Sans CJK TC DemiLight" w:hAnsi="Noto Sans CJK TC DemiLight" w:cs="Times New Roman"/>
                 <w:spacing w:val="-1"/>
                 <w:kern w:val="0"/>
                 <w:sz w:val="28"/>
@@ -2306,17 +2306,7 @@
               <w:sz w:val="28"/>
               <w:szCs w:val="28"/>
             </w:rPr>
-            <m:t>⇒ training set accuracy =0</m:t>
-          </m:r>
-          <m:r>
-            <w:rPr>
-              <w:rFonts w:ascii="Cambria Math" w:eastAsia="Noto Sans CJK TC DemiLight" w:hAnsi="Cambria Math" w:cs="Times New Roman"/>
-              <w:spacing w:val="-1"/>
-              <w:kern w:val="0"/>
-              <w:sz w:val="28"/>
-              <w:szCs w:val="28"/>
-            </w:rPr>
-            <m:t>%</m:t>
+            <m:t>⇒ training set accuracy =0%</m:t>
           </m:r>
         </m:oMath>
       </m:oMathPara>
@@ -2443,7 +2433,7 @@
               <w:ind w:leftChars="0" w:left="0"/>
               <w:jc w:val="center"/>
               <w:rPr>
-                <w:rFonts w:ascii="Noto Sans CJK TC DemiLight" w:eastAsia="Noto Sans CJK TC DemiLight" w:hAnsi="Noto Sans CJK TC DemiLight" w:cs="Times New Roman" w:hint="eastAsia"/>
+                <w:rFonts w:ascii="Noto Sans CJK TC DemiLight" w:eastAsia="Noto Sans CJK TC DemiLight" w:hAnsi="Noto Sans CJK TC DemiLight" w:cs="Times New Roman"/>
                 <w:spacing w:val="-1"/>
                 <w:kern w:val="0"/>
                 <w:sz w:val="28"/>
@@ -2572,7 +2562,7 @@
               <w:ind w:leftChars="0" w:left="113" w:right="113"/>
               <w:jc w:val="center"/>
               <w:rPr>
-                <w:rFonts w:ascii="Noto Sans CJK TC DemiLight" w:eastAsia="Noto Sans CJK TC DemiLight" w:hAnsi="Noto Sans CJK TC DemiLight" w:cs="Times New Roman" w:hint="eastAsia"/>
+                <w:rFonts w:ascii="Noto Sans CJK TC DemiLight" w:eastAsia="Noto Sans CJK TC DemiLight" w:hAnsi="Noto Sans CJK TC DemiLight" w:cs="Times New Roman"/>
                 <w:spacing w:val="-1"/>
                 <w:kern w:val="0"/>
                 <w:sz w:val="28"/>
@@ -2603,7 +2593,7 @@
               <w:ind w:leftChars="0" w:left="0"/>
               <w:jc w:val="center"/>
               <w:rPr>
-                <w:rFonts w:ascii="Noto Sans CJK TC DemiLight" w:eastAsia="Noto Sans CJK TC DemiLight" w:hAnsi="Noto Sans CJK TC DemiLight" w:cs="Times New Roman" w:hint="eastAsia"/>
+                <w:rFonts w:ascii="Noto Sans CJK TC DemiLight" w:eastAsia="Noto Sans CJK TC DemiLight" w:hAnsi="Noto Sans CJK TC DemiLight" w:cs="Times New Roman"/>
                 <w:spacing w:val="-1"/>
                 <w:kern w:val="0"/>
                 <w:sz w:val="28"/>
@@ -2659,7 +2649,7 @@
               <w:ind w:leftChars="0" w:left="0"/>
               <w:jc w:val="center"/>
               <w:rPr>
-                <w:rFonts w:ascii="Noto Sans CJK TC DemiLight" w:eastAsia="Noto Sans CJK TC DemiLight" w:hAnsi="Noto Sans CJK TC DemiLight" w:cs="Times New Roman" w:hint="eastAsia"/>
+                <w:rFonts w:ascii="Noto Sans CJK TC DemiLight" w:eastAsia="Noto Sans CJK TC DemiLight" w:hAnsi="Noto Sans CJK TC DemiLight" w:cs="Times New Roman"/>
                 <w:spacing w:val="-1"/>
                 <w:kern w:val="0"/>
                 <w:sz w:val="28"/>
@@ -2735,7 +2725,7 @@
               <w:ind w:leftChars="0" w:left="0"/>
               <w:jc w:val="center"/>
               <w:rPr>
-                <w:rFonts w:ascii="Noto Sans CJK TC DemiLight" w:eastAsia="Noto Sans CJK TC DemiLight" w:hAnsi="Noto Sans CJK TC DemiLight" w:cs="Times New Roman" w:hint="eastAsia"/>
+                <w:rFonts w:ascii="Noto Sans CJK TC DemiLight" w:eastAsia="Noto Sans CJK TC DemiLight" w:hAnsi="Noto Sans CJK TC DemiLight" w:cs="Times New Roman"/>
                 <w:spacing w:val="-1"/>
                 <w:kern w:val="0"/>
                 <w:sz w:val="28"/>
@@ -2804,7 +2794,7 @@
               <w:ind w:leftChars="0" w:left="0"/>
               <w:jc w:val="center"/>
               <w:rPr>
-                <w:rFonts w:ascii="Noto Sans CJK TC DemiLight" w:eastAsia="Noto Sans CJK TC DemiLight" w:hAnsi="Noto Sans CJK TC DemiLight" w:cs="Times New Roman" w:hint="eastAsia"/>
+                <w:rFonts w:ascii="Noto Sans CJK TC DemiLight" w:eastAsia="Noto Sans CJK TC DemiLight" w:hAnsi="Noto Sans CJK TC DemiLight" w:cs="Times New Roman"/>
                 <w:spacing w:val="-1"/>
                 <w:kern w:val="0"/>
                 <w:sz w:val="28"/>
@@ -2870,7 +2860,7 @@
               <w:ind w:leftChars="0" w:left="0"/>
               <w:jc w:val="center"/>
               <w:rPr>
-                <w:rFonts w:ascii="Noto Sans CJK TC DemiLight" w:eastAsia="Noto Sans CJK TC DemiLight" w:hAnsi="Noto Sans CJK TC DemiLight" w:cs="Times New Roman" w:hint="eastAsia"/>
+                <w:rFonts w:ascii="Noto Sans CJK TC DemiLight" w:eastAsia="Noto Sans CJK TC DemiLight" w:hAnsi="Noto Sans CJK TC DemiLight" w:cs="Times New Roman"/>
                 <w:spacing w:val="-1"/>
                 <w:kern w:val="0"/>
                 <w:sz w:val="28"/>
@@ -2946,7 +2936,7 @@
               <w:ind w:leftChars="0" w:left="0"/>
               <w:jc w:val="center"/>
               <w:rPr>
-                <w:rFonts w:ascii="Noto Sans CJK TC DemiLight" w:eastAsia="Noto Sans CJK TC DemiLight" w:hAnsi="Noto Sans CJK TC DemiLight" w:cs="Times New Roman" w:hint="eastAsia"/>
+                <w:rFonts w:ascii="Noto Sans CJK TC DemiLight" w:eastAsia="Noto Sans CJK TC DemiLight" w:hAnsi="Noto Sans CJK TC DemiLight" w:cs="Times New Roman"/>
                 <w:spacing w:val="-1"/>
                 <w:kern w:val="0"/>
                 <w:sz w:val="28"/>
@@ -3011,7 +3001,7 @@
         <w:spacing w:line="480" w:lineRule="exact"/>
         <w:ind w:leftChars="0" w:left="567"/>
         <w:rPr>
-          <w:rFonts w:ascii="Noto Sans CJK TC DemiLight" w:eastAsia="Noto Sans CJK TC DemiLight" w:hAnsi="Noto Sans CJK TC DemiLight" w:cs="Times New Roman" w:hint="eastAsia"/>
+          <w:rFonts w:ascii="Noto Sans CJK TC DemiLight" w:eastAsia="Noto Sans CJK TC DemiLight" w:hAnsi="Noto Sans CJK TC DemiLight" w:cs="Times New Roman"/>
           <w:spacing w:val="-1"/>
           <w:kern w:val="0"/>
           <w:sz w:val="28"/>
@@ -3025,7 +3015,7 @@
         <w:ind w:left="85"/>
         <w:jc w:val="center"/>
         <w:rPr>
-          <w:rFonts w:ascii="Noto Sans CJK TC Medium" w:eastAsia="Noto Sans CJK TC Medium" w:hAnsi="Noto Sans CJK TC Medium" w:cs="Times New Roman" w:hint="eastAsia"/>
+          <w:rFonts w:ascii="Noto Sans CJK TC Medium" w:eastAsia="Noto Sans CJK TC Medium" w:hAnsi="Noto Sans CJK TC Medium" w:cs="Times New Roman"/>
           <w:spacing w:val="-1"/>
           <w:kern w:val="0"/>
           <w:sz w:val="36"/>
@@ -3217,27 +3207,7 @@
             <w:sz w:val="28"/>
             <w:szCs w:val="28"/>
           </w:rPr>
-          <m:t>⇒</m:t>
-        </m:r>
-        <m:r>
-          <w:rPr>
-            <w:rFonts w:ascii="Cambria Math" w:eastAsia="Noto Sans CJK TC DemiLight" w:hAnsi="Cambria Math" w:cs="Times New Roman"/>
-            <w:spacing w:val="-1"/>
-            <w:kern w:val="0"/>
-            <w:sz w:val="28"/>
-            <w:szCs w:val="28"/>
-          </w:rPr>
-          <m:t xml:space="preserve"> </m:t>
-        </m:r>
-        <m:r>
-          <w:rPr>
-            <w:rFonts w:ascii="Cambria Math" w:eastAsia="Noto Sans CJK TC DemiLight" w:hAnsi="Cambria Math" w:cs="Times New Roman"/>
-            <w:spacing w:val="-1"/>
-            <w:kern w:val="0"/>
-            <w:sz w:val="28"/>
-            <w:szCs w:val="28"/>
-          </w:rPr>
-          <m:t>A</m:t>
+          <m:t>⇒ A</m:t>
         </m:r>
       </m:oMath>
       <w:r>
@@ -3400,17 +3370,7 @@
             <w:sz w:val="28"/>
             <w:szCs w:val="28"/>
           </w:rPr>
-          <m:t>⇒</m:t>
-        </m:r>
-        <m:r>
-          <w:rPr>
-            <w:rFonts w:ascii="Cambria Math" w:eastAsia="Noto Sans CJK TC DemiLight" w:hAnsi="Cambria Math" w:cs="Times New Roman"/>
-            <w:spacing w:val="-1"/>
-            <w:kern w:val="0"/>
-            <w:sz w:val="28"/>
-            <w:szCs w:val="28"/>
-          </w:rPr>
-          <m:t>∃</m:t>
+          <m:t>⇒∃</m:t>
         </m:r>
         <m:acc>
           <m:accPr>
@@ -5222,8 +5182,6 @@
           <w:szCs w:val="28"/>
         </w:rPr>
       </w:pPr>
-      <w:bookmarkStart w:id="0" w:name="_GoBack"/>
-      <w:bookmarkEnd w:id="0"/>
     </w:p>
     <w:p>
       <w:pPr>
@@ -5244,7 +5202,7 @@
         <w:ind w:left="85"/>
         <w:jc w:val="center"/>
         <w:rPr>
-          <w:rFonts w:ascii="Noto Sans CJK TC Medium" w:eastAsia="Noto Sans CJK TC Medium" w:hAnsi="Noto Sans CJK TC Medium" w:cs="Times New Roman" w:hint="eastAsia"/>
+          <w:rFonts w:ascii="Noto Sans CJK TC Medium" w:eastAsia="Noto Sans CJK TC Medium" w:hAnsi="Noto Sans CJK TC Medium" w:cs="Times New Roman"/>
           <w:spacing w:val="-1"/>
           <w:kern w:val="0"/>
           <w:sz w:val="36"/>
@@ -6752,7 +6710,7 @@
         <w:pStyle w:val="a5"/>
         <w:ind w:leftChars="0" w:left="567"/>
         <w:rPr>
-          <w:rFonts w:ascii="Noto Sans CJK TC DemiLight" w:eastAsia="Noto Sans CJK TC DemiLight" w:hAnsi="Noto Sans CJK TC DemiLight" w:cs="Times New Roman" w:hint="eastAsia"/>
+          <w:rFonts w:ascii="Noto Sans CJK TC DemiLight" w:eastAsia="Noto Sans CJK TC DemiLight" w:hAnsi="Noto Sans CJK TC DemiLight" w:cs="Times New Roman"/>
           <w:spacing w:val="-1"/>
           <w:kern w:val="0"/>
           <w:sz w:val="28"/>
@@ -6778,7 +6736,7 @@
         <w:pStyle w:val="a5"/>
         <w:ind w:leftChars="0" w:left="567"/>
         <w:rPr>
-          <w:rFonts w:ascii="Noto Sans CJK TC DemiLight" w:eastAsia="Noto Sans CJK TC DemiLight" w:hAnsi="Noto Sans CJK TC DemiLight" w:cs="Times New Roman" w:hint="eastAsia"/>
+          <w:rFonts w:ascii="Noto Sans CJK TC DemiLight" w:eastAsia="Noto Sans CJK TC DemiLight" w:hAnsi="Noto Sans CJK TC DemiLight" w:cs="Times New Roman"/>
           <w:spacing w:val="-1"/>
           <w:kern w:val="0"/>
           <w:sz w:val="28"/>
@@ -6792,7 +6750,7 @@
         <w:ind w:left="85"/>
         <w:jc w:val="center"/>
         <w:rPr>
-          <w:rFonts w:ascii="Noto Sans CJK TC Medium" w:eastAsia="Noto Sans CJK TC Medium" w:hAnsi="Noto Sans CJK TC Medium" w:cs="Times New Roman" w:hint="eastAsia"/>
+          <w:rFonts w:ascii="Noto Sans CJK TC Medium" w:eastAsia="Noto Sans CJK TC Medium" w:hAnsi="Noto Sans CJK TC Medium" w:cs="Times New Roman"/>
           <w:spacing w:val="-1"/>
           <w:kern w:val="0"/>
           <w:sz w:val="36"/>
@@ -6930,7 +6888,7 @@
               <w:ind w:leftChars="0" w:left="0"/>
               <w:jc w:val="center"/>
               <w:rPr>
-                <w:rFonts w:ascii="Noto Sans CJK TC DemiLight" w:eastAsia="Noto Sans CJK TC DemiLight" w:hAnsi="Noto Sans CJK TC DemiLight" w:cs="Times New Roman" w:hint="eastAsia"/>
+                <w:rFonts w:ascii="Noto Sans CJK TC DemiLight" w:eastAsia="Noto Sans CJK TC DemiLight" w:hAnsi="Noto Sans CJK TC DemiLight" w:cs="Times New Roman"/>
                 <w:spacing w:val="-1"/>
                 <w:kern w:val="0"/>
                 <w:sz w:val="28"/>
@@ -6970,7 +6928,7 @@
               <w:ind w:leftChars="0" w:left="0"/>
               <w:jc w:val="center"/>
               <w:rPr>
-                <w:rFonts w:ascii="Noto Sans CJK TC DemiLight" w:eastAsia="Noto Sans CJK TC DemiLight" w:hAnsi="Noto Sans CJK TC DemiLight" w:cs="Times New Roman" w:hint="eastAsia"/>
+                <w:rFonts w:ascii="Noto Sans CJK TC DemiLight" w:eastAsia="Noto Sans CJK TC DemiLight" w:hAnsi="Noto Sans CJK TC DemiLight" w:cs="Times New Roman"/>
                 <w:spacing w:val="-1"/>
                 <w:kern w:val="0"/>
                 <w:sz w:val="28"/>
@@ -7010,7 +6968,7 @@
               <w:ind w:leftChars="0" w:left="0"/>
               <w:jc w:val="center"/>
               <w:rPr>
-                <w:rFonts w:ascii="Noto Sans CJK TC DemiLight" w:eastAsia="Noto Sans CJK TC DemiLight" w:hAnsi="Noto Sans CJK TC DemiLight" w:cs="Times New Roman" w:hint="eastAsia"/>
+                <w:rFonts w:ascii="Noto Sans CJK TC DemiLight" w:eastAsia="Noto Sans CJK TC DemiLight" w:hAnsi="Noto Sans CJK TC DemiLight" w:cs="Times New Roman"/>
                 <w:spacing w:val="-1"/>
                 <w:kern w:val="0"/>
                 <w:sz w:val="28"/>
@@ -7050,7 +7008,7 @@
               <w:ind w:leftChars="0" w:left="0"/>
               <w:jc w:val="center"/>
               <w:rPr>
-                <w:rFonts w:ascii="Noto Sans CJK TC DemiLight" w:eastAsia="Noto Sans CJK TC DemiLight" w:hAnsi="Noto Sans CJK TC DemiLight" w:cs="Times New Roman" w:hint="eastAsia"/>
+                <w:rFonts w:ascii="Noto Sans CJK TC DemiLight" w:eastAsia="Noto Sans CJK TC DemiLight" w:hAnsi="Noto Sans CJK TC DemiLight" w:cs="Times New Roman"/>
                 <w:spacing w:val="-1"/>
                 <w:kern w:val="0"/>
                 <w:sz w:val="28"/>
@@ -7090,7 +7048,7 @@
               <w:ind w:leftChars="0" w:left="0"/>
               <w:jc w:val="center"/>
               <w:rPr>
-                <w:rFonts w:ascii="Noto Sans CJK TC DemiLight" w:eastAsia="Noto Sans CJK TC DemiLight" w:hAnsi="Noto Sans CJK TC DemiLight" w:cs="Times New Roman" w:hint="eastAsia"/>
+                <w:rFonts w:ascii="Noto Sans CJK TC DemiLight" w:eastAsia="Noto Sans CJK TC DemiLight" w:hAnsi="Noto Sans CJK TC DemiLight" w:cs="Times New Roman"/>
                 <w:spacing w:val="-1"/>
                 <w:kern w:val="0"/>
                 <w:sz w:val="28"/>
@@ -7130,7 +7088,7 @@
               <w:ind w:leftChars="0" w:left="0"/>
               <w:jc w:val="center"/>
               <w:rPr>
-                <w:rFonts w:ascii="Noto Sans CJK TC DemiLight" w:eastAsia="Noto Sans CJK TC DemiLight" w:hAnsi="Noto Sans CJK TC DemiLight" w:cs="Times New Roman" w:hint="eastAsia"/>
+                <w:rFonts w:ascii="Noto Sans CJK TC DemiLight" w:eastAsia="Noto Sans CJK TC DemiLight" w:hAnsi="Noto Sans CJK TC DemiLight" w:cs="Times New Roman"/>
                 <w:spacing w:val="-1"/>
                 <w:kern w:val="0"/>
                 <w:sz w:val="28"/>
@@ -7170,7 +7128,7 @@
               <w:ind w:leftChars="0" w:left="0"/>
               <w:jc w:val="center"/>
               <w:rPr>
-                <w:rFonts w:ascii="Noto Sans CJK TC DemiLight" w:eastAsia="Noto Sans CJK TC DemiLight" w:hAnsi="Noto Sans CJK TC DemiLight" w:cs="Times New Roman" w:hint="eastAsia"/>
+                <w:rFonts w:ascii="Noto Sans CJK TC DemiLight" w:eastAsia="Noto Sans CJK TC DemiLight" w:hAnsi="Noto Sans CJK TC DemiLight" w:cs="Times New Roman"/>
                 <w:spacing w:val="-1"/>
                 <w:kern w:val="0"/>
                 <w:sz w:val="28"/>
@@ -7210,7 +7168,7 @@
               <w:ind w:leftChars="0" w:left="0"/>
               <w:jc w:val="center"/>
               <w:rPr>
-                <w:rFonts w:ascii="Noto Sans CJK TC DemiLight" w:eastAsia="Noto Sans CJK TC DemiLight" w:hAnsi="Noto Sans CJK TC DemiLight" w:cs="Times New Roman" w:hint="eastAsia"/>
+                <w:rFonts w:ascii="Noto Sans CJK TC DemiLight" w:eastAsia="Noto Sans CJK TC DemiLight" w:hAnsi="Noto Sans CJK TC DemiLight" w:cs="Times New Roman"/>
                 <w:spacing w:val="-1"/>
                 <w:kern w:val="0"/>
                 <w:sz w:val="28"/>
@@ -7255,7 +7213,7 @@
               <w:ind w:leftChars="0" w:left="0"/>
               <w:jc w:val="center"/>
               <w:rPr>
-                <w:rFonts w:ascii="Noto Sans CJK TC DemiLight" w:eastAsia="Noto Sans CJK TC DemiLight" w:hAnsi="Noto Sans CJK TC DemiLight" w:cs="Times New Roman" w:hint="eastAsia"/>
+                <w:rFonts w:ascii="Noto Sans CJK TC DemiLight" w:eastAsia="Noto Sans CJK TC DemiLight" w:hAnsi="Noto Sans CJK TC DemiLight" w:cs="Times New Roman"/>
                 <w:spacing w:val="-1"/>
                 <w:kern w:val="0"/>
                 <w:sz w:val="28"/>
@@ -7299,17 +7257,7 @@
                 <w:sz w:val="28"/>
                 <w:szCs w:val="28"/>
               </w:rPr>
-              <w:t>0.542</w:t>
-            </w:r>
-            <w:r>
-              <w:rPr>
-                <w:rFonts w:ascii="Noto Sans CJK TC DemiLight" w:eastAsia="Noto Sans CJK TC DemiLight" w:hAnsi="Noto Sans CJK TC DemiLight" w:cs="Times New Roman"/>
-                <w:spacing w:val="-1"/>
-                <w:kern w:val="0"/>
-                <w:sz w:val="28"/>
-                <w:szCs w:val="28"/>
-              </w:rPr>
-              <w:t>0</w:t>
+              <w:t>0.5420</w:t>
             </w:r>
           </w:p>
         </w:tc>
@@ -7324,7 +7272,7 @@
               <w:ind w:leftChars="0" w:left="0"/>
               <w:jc w:val="center"/>
               <w:rPr>
-                <w:rFonts w:ascii="Noto Sans CJK TC DemiLight" w:eastAsia="Noto Sans CJK TC DemiLight" w:hAnsi="Noto Sans CJK TC DemiLight" w:cs="Times New Roman" w:hint="eastAsia"/>
+                <w:rFonts w:ascii="Noto Sans CJK TC DemiLight" w:eastAsia="Noto Sans CJK TC DemiLight" w:hAnsi="Noto Sans CJK TC DemiLight" w:cs="Times New Roman"/>
                 <w:spacing w:val="-1"/>
                 <w:kern w:val="0"/>
                 <w:sz w:val="28"/>
@@ -7383,7 +7331,7 @@
               <w:ind w:leftChars="0" w:left="0"/>
               <w:jc w:val="center"/>
               <w:rPr>
-                <w:rFonts w:ascii="Noto Sans CJK TC DemiLight" w:eastAsia="Noto Sans CJK TC DemiLight" w:hAnsi="Noto Sans CJK TC DemiLight" w:cs="Times New Roman" w:hint="eastAsia"/>
+                <w:rFonts w:ascii="Noto Sans CJK TC DemiLight" w:eastAsia="Noto Sans CJK TC DemiLight" w:hAnsi="Noto Sans CJK TC DemiLight" w:cs="Times New Roman"/>
                 <w:spacing w:val="-1"/>
                 <w:kern w:val="0"/>
                 <w:sz w:val="28"/>
@@ -7452,7 +7400,7 @@
               <w:ind w:leftChars="0" w:left="0"/>
               <w:jc w:val="center"/>
               <w:rPr>
-                <w:rFonts w:ascii="Noto Sans CJK TC DemiLight" w:eastAsia="Noto Sans CJK TC DemiLight" w:hAnsi="Noto Sans CJK TC DemiLight" w:cs="Times New Roman" w:hint="eastAsia"/>
+                <w:rFonts w:ascii="Noto Sans CJK TC DemiLight" w:eastAsia="Noto Sans CJK TC DemiLight" w:hAnsi="Noto Sans CJK TC DemiLight" w:cs="Times New Roman"/>
                 <w:spacing w:val="-1"/>
                 <w:kern w:val="0"/>
                 <w:sz w:val="28"/>
@@ -7526,7 +7474,7 @@
               <w:ind w:leftChars="0" w:left="0"/>
               <w:jc w:val="center"/>
               <w:rPr>
-                <w:rFonts w:ascii="Noto Sans CJK TC DemiLight" w:eastAsia="Noto Sans CJK TC DemiLight" w:hAnsi="Noto Sans CJK TC DemiLight" w:cs="Times New Roman" w:hint="eastAsia"/>
+                <w:rFonts w:ascii="Noto Sans CJK TC DemiLight" w:eastAsia="Noto Sans CJK TC DemiLight" w:hAnsi="Noto Sans CJK TC DemiLight" w:cs="Times New Roman"/>
                 <w:spacing w:val="-1"/>
                 <w:kern w:val="0"/>
                 <w:sz w:val="28"/>
@@ -7585,7 +7533,7 @@
               <w:ind w:leftChars="0" w:left="0"/>
               <w:jc w:val="center"/>
               <w:rPr>
-                <w:rFonts w:ascii="Noto Sans CJK TC DemiLight" w:eastAsia="Noto Sans CJK TC DemiLight" w:hAnsi="Noto Sans CJK TC DemiLight" w:cs="Times New Roman" w:hint="eastAsia"/>
+                <w:rFonts w:ascii="Noto Sans CJK TC DemiLight" w:eastAsia="Noto Sans CJK TC DemiLight" w:hAnsi="Noto Sans CJK TC DemiLight" w:cs="Times New Roman"/>
                 <w:spacing w:val="-1"/>
                 <w:kern w:val="0"/>
                 <w:sz w:val="28"/>
@@ -7644,7 +7592,7 @@
               <w:ind w:leftChars="0" w:left="0"/>
               <w:jc w:val="center"/>
               <w:rPr>
-                <w:rFonts w:ascii="Noto Sans CJK TC DemiLight" w:eastAsia="Noto Sans CJK TC DemiLight" w:hAnsi="Noto Sans CJK TC DemiLight" w:cs="Times New Roman" w:hint="eastAsia"/>
+                <w:rFonts w:ascii="Noto Sans CJK TC DemiLight" w:eastAsia="Noto Sans CJK TC DemiLight" w:hAnsi="Noto Sans CJK TC DemiLight" w:cs="Times New Roman"/>
                 <w:spacing w:val="-1"/>
                 <w:kern w:val="0"/>
                 <w:sz w:val="28"/>
@@ -7713,7 +7661,7 @@
               <w:ind w:leftChars="0" w:left="0"/>
               <w:jc w:val="center"/>
               <w:rPr>
-                <w:rFonts w:ascii="Noto Sans CJK TC DemiLight" w:eastAsia="Noto Sans CJK TC DemiLight" w:hAnsi="Noto Sans CJK TC DemiLight" w:cs="Times New Roman" w:hint="eastAsia"/>
+                <w:rFonts w:ascii="Noto Sans CJK TC DemiLight" w:eastAsia="Noto Sans CJK TC DemiLight" w:hAnsi="Noto Sans CJK TC DemiLight" w:cs="Times New Roman"/>
                 <w:spacing w:val="-1"/>
                 <w:kern w:val="0"/>
                 <w:sz w:val="28"/>
@@ -7787,7 +7735,7 @@
               <w:ind w:leftChars="0" w:left="0"/>
               <w:jc w:val="center"/>
               <w:rPr>
-                <w:rFonts w:ascii="Noto Sans CJK TC DemiLight" w:eastAsia="Noto Sans CJK TC DemiLight" w:hAnsi="Noto Sans CJK TC DemiLight" w:cs="Times New Roman" w:hint="eastAsia"/>
+                <w:rFonts w:ascii="Noto Sans CJK TC DemiLight" w:eastAsia="Noto Sans CJK TC DemiLight" w:hAnsi="Noto Sans CJK TC DemiLight" w:cs="Times New Roman"/>
                 <w:spacing w:val="-1"/>
                 <w:kern w:val="0"/>
                 <w:sz w:val="28"/>
@@ -7846,7 +7794,7 @@
               <w:ind w:leftChars="0" w:left="0"/>
               <w:jc w:val="center"/>
               <w:rPr>
-                <w:rFonts w:ascii="Noto Sans CJK TC DemiLight" w:eastAsia="Noto Sans CJK TC DemiLight" w:hAnsi="Noto Sans CJK TC DemiLight" w:cs="Times New Roman" w:hint="eastAsia"/>
+                <w:rFonts w:ascii="Noto Sans CJK TC DemiLight" w:eastAsia="Noto Sans CJK TC DemiLight" w:hAnsi="Noto Sans CJK TC DemiLight" w:cs="Times New Roman"/>
                 <w:spacing w:val="-1"/>
                 <w:kern w:val="0"/>
                 <w:sz w:val="28"/>
@@ -7905,7 +7853,7 @@
               <w:ind w:leftChars="0" w:left="0"/>
               <w:jc w:val="center"/>
               <w:rPr>
-                <w:rFonts w:ascii="Noto Sans CJK TC DemiLight" w:eastAsia="Noto Sans CJK TC DemiLight" w:hAnsi="Noto Sans CJK TC DemiLight" w:cs="Times New Roman" w:hint="eastAsia"/>
+                <w:rFonts w:ascii="Noto Sans CJK TC DemiLight" w:eastAsia="Noto Sans CJK TC DemiLight" w:hAnsi="Noto Sans CJK TC DemiLight" w:cs="Times New Roman"/>
                 <w:spacing w:val="-1"/>
                 <w:kern w:val="0"/>
                 <w:sz w:val="28"/>
@@ -7974,7 +7922,7 @@
               <w:ind w:leftChars="0" w:left="0"/>
               <w:jc w:val="center"/>
               <w:rPr>
-                <w:rFonts w:ascii="Noto Sans CJK TC DemiLight" w:eastAsia="Noto Sans CJK TC DemiLight" w:hAnsi="Noto Sans CJK TC DemiLight" w:cs="Times New Roman" w:hint="eastAsia"/>
+                <w:rFonts w:ascii="Noto Sans CJK TC DemiLight" w:eastAsia="Noto Sans CJK TC DemiLight" w:hAnsi="Noto Sans CJK TC DemiLight" w:cs="Times New Roman"/>
                 <w:spacing w:val="-1"/>
                 <w:kern w:val="0"/>
                 <w:sz w:val="28"/>
@@ -8048,7 +7996,7 @@
               <w:ind w:leftChars="0" w:left="0"/>
               <w:jc w:val="center"/>
               <w:rPr>
-                <w:rFonts w:ascii="Noto Sans CJK TC DemiLight" w:eastAsia="Noto Sans CJK TC DemiLight" w:hAnsi="Noto Sans CJK TC DemiLight" w:cs="Times New Roman" w:hint="eastAsia"/>
+                <w:rFonts w:ascii="Noto Sans CJK TC DemiLight" w:eastAsia="Noto Sans CJK TC DemiLight" w:hAnsi="Noto Sans CJK TC DemiLight" w:cs="Times New Roman"/>
                 <w:spacing w:val="-1"/>
                 <w:kern w:val="0"/>
                 <w:sz w:val="28"/>
@@ -8107,7 +8055,7 @@
               <w:ind w:leftChars="0" w:left="0"/>
               <w:jc w:val="center"/>
               <w:rPr>
-                <w:rFonts w:ascii="Noto Sans CJK TC DemiLight" w:eastAsia="Noto Sans CJK TC DemiLight" w:hAnsi="Noto Sans CJK TC DemiLight" w:cs="Times New Roman" w:hint="eastAsia"/>
+                <w:rFonts w:ascii="Noto Sans CJK TC DemiLight" w:eastAsia="Noto Sans CJK TC DemiLight" w:hAnsi="Noto Sans CJK TC DemiLight" w:cs="Times New Roman"/>
                 <w:spacing w:val="-1"/>
                 <w:kern w:val="0"/>
                 <w:sz w:val="28"/>
@@ -8166,7 +8114,7 @@
               <w:ind w:leftChars="0" w:left="0"/>
               <w:jc w:val="center"/>
               <w:rPr>
-                <w:rFonts w:ascii="Noto Sans CJK TC DemiLight" w:eastAsia="Noto Sans CJK TC DemiLight" w:hAnsi="Noto Sans CJK TC DemiLight" w:cs="Times New Roman" w:hint="eastAsia"/>
+                <w:rFonts w:ascii="Noto Sans CJK TC DemiLight" w:eastAsia="Noto Sans CJK TC DemiLight" w:hAnsi="Noto Sans CJK TC DemiLight" w:cs="Times New Roman"/>
                 <w:spacing w:val="-1"/>
                 <w:kern w:val="0"/>
                 <w:sz w:val="28"/>
@@ -8235,7 +8183,7 @@
               <w:ind w:leftChars="0" w:left="0"/>
               <w:jc w:val="center"/>
               <w:rPr>
-                <w:rFonts w:ascii="Noto Sans CJK TC DemiLight" w:eastAsia="Noto Sans CJK TC DemiLight" w:hAnsi="Noto Sans CJK TC DemiLight" w:cs="Times New Roman" w:hint="eastAsia"/>
+                <w:rFonts w:ascii="Noto Sans CJK TC DemiLight" w:eastAsia="Noto Sans CJK TC DemiLight" w:hAnsi="Noto Sans CJK TC DemiLight" w:cs="Times New Roman"/>
                 <w:spacing w:val="-1"/>
                 <w:kern w:val="0"/>
                 <w:sz w:val="28"/>
@@ -8309,7 +8257,7 @@
               <w:ind w:leftChars="0" w:left="0"/>
               <w:jc w:val="center"/>
               <w:rPr>
-                <w:rFonts w:ascii="Noto Sans CJK TC DemiLight" w:eastAsia="Noto Sans CJK TC DemiLight" w:hAnsi="Noto Sans CJK TC DemiLight" w:cs="Times New Roman" w:hint="eastAsia"/>
+                <w:rFonts w:ascii="Noto Sans CJK TC DemiLight" w:eastAsia="Noto Sans CJK TC DemiLight" w:hAnsi="Noto Sans CJK TC DemiLight" w:cs="Times New Roman"/>
                 <w:spacing w:val="-1"/>
                 <w:kern w:val="0"/>
                 <w:sz w:val="28"/>
@@ -8353,17 +8301,7 @@
                 <w:sz w:val="28"/>
                 <w:szCs w:val="28"/>
               </w:rPr>
-              <w:t>0.391</w:t>
-            </w:r>
-            <w:r>
-              <w:rPr>
-                <w:rFonts w:ascii="Noto Sans CJK TC DemiLight" w:eastAsia="Noto Sans CJK TC DemiLight" w:hAnsi="Noto Sans CJK TC DemiLight" w:cs="Times New Roman"/>
-                <w:spacing w:val="-1"/>
-                <w:kern w:val="0"/>
-                <w:sz w:val="28"/>
-                <w:szCs w:val="28"/>
-              </w:rPr>
-              <w:t>0</w:t>
+              <w:t>0.3910</w:t>
             </w:r>
           </w:p>
         </w:tc>
@@ -8378,7 +8316,7 @@
               <w:ind w:leftChars="0" w:left="0"/>
               <w:jc w:val="center"/>
               <w:rPr>
-                <w:rFonts w:ascii="Noto Sans CJK TC DemiLight" w:eastAsia="Noto Sans CJK TC DemiLight" w:hAnsi="Noto Sans CJK TC DemiLight" w:cs="Times New Roman" w:hint="eastAsia"/>
+                <w:rFonts w:ascii="Noto Sans CJK TC DemiLight" w:eastAsia="Noto Sans CJK TC DemiLight" w:hAnsi="Noto Sans CJK TC DemiLight" w:cs="Times New Roman"/>
                 <w:spacing w:val="-1"/>
                 <w:kern w:val="0"/>
                 <w:sz w:val="28"/>
@@ -8447,7 +8385,7 @@
               <w:ind w:leftChars="0" w:left="0"/>
               <w:jc w:val="center"/>
               <w:rPr>
-                <w:rFonts w:ascii="Noto Sans CJK TC DemiLight" w:eastAsia="Noto Sans CJK TC DemiLight" w:hAnsi="Noto Sans CJK TC DemiLight" w:cs="Times New Roman" w:hint="eastAsia"/>
+                <w:rFonts w:ascii="Noto Sans CJK TC DemiLight" w:eastAsia="Noto Sans CJK TC DemiLight" w:hAnsi="Noto Sans CJK TC DemiLight" w:cs="Times New Roman"/>
                 <w:spacing w:val="-1"/>
                 <w:kern w:val="0"/>
                 <w:sz w:val="28"/>
@@ -8516,7 +8454,7 @@
               <w:ind w:leftChars="0" w:left="0"/>
               <w:jc w:val="center"/>
               <w:rPr>
-                <w:rFonts w:ascii="Noto Sans CJK TC DemiLight" w:eastAsia="Noto Sans CJK TC DemiLight" w:hAnsi="Noto Sans CJK TC DemiLight" w:cs="Times New Roman" w:hint="eastAsia"/>
+                <w:rFonts w:ascii="Noto Sans CJK TC DemiLight" w:eastAsia="Noto Sans CJK TC DemiLight" w:hAnsi="Noto Sans CJK TC DemiLight" w:cs="Times New Roman"/>
                 <w:spacing w:val="-1"/>
                 <w:kern w:val="0"/>
                 <w:sz w:val="28"/>
@@ -8625,7 +8563,7 @@
         <w:pStyle w:val="a5"/>
         <w:ind w:leftChars="0" w:left="567"/>
         <w:rPr>
-          <w:rFonts w:ascii="Noto Sans CJK TC DemiLight" w:eastAsia="Noto Sans CJK TC DemiLight" w:hAnsi="Noto Sans CJK TC DemiLight" w:cs="Times New Roman" w:hint="eastAsia"/>
+          <w:rFonts w:ascii="Noto Sans CJK TC DemiLight" w:eastAsia="Noto Sans CJK TC DemiLight" w:hAnsi="Noto Sans CJK TC DemiLight" w:cs="Times New Roman"/>
           <w:i/>
           <w:spacing w:val="-1"/>
           <w:kern w:val="0"/>
@@ -8695,7 +8633,7 @@
         <w:pStyle w:val="a5"/>
         <w:ind w:leftChars="0" w:left="567"/>
         <w:rPr>
-          <w:rFonts w:ascii="Noto Sans CJK TC DemiLight" w:eastAsia="Noto Sans CJK TC DemiLight" w:hAnsi="Noto Sans CJK TC DemiLight" w:cs="Times New Roman" w:hint="eastAsia"/>
+          <w:rFonts w:ascii="Noto Sans CJK TC DemiLight" w:eastAsia="Noto Sans CJK TC DemiLight" w:hAnsi="Noto Sans CJK TC DemiLight" w:cs="Times New Roman"/>
           <w:spacing w:val="-1"/>
           <w:kern w:val="0"/>
           <w:sz w:val="28"/>
@@ -8774,7 +8712,7 @@
               <w:ind w:leftChars="0" w:left="0"/>
               <w:jc w:val="center"/>
               <w:rPr>
-                <w:rFonts w:ascii="Noto Sans CJK TC DemiLight" w:eastAsia="Noto Sans CJK TC DemiLight" w:hAnsi="Noto Sans CJK TC DemiLight" w:cs="Times New Roman" w:hint="eastAsia"/>
+                <w:rFonts w:ascii="Noto Sans CJK TC DemiLight" w:eastAsia="Noto Sans CJK TC DemiLight" w:hAnsi="Noto Sans CJK TC DemiLight" w:cs="Times New Roman"/>
                 <w:spacing w:val="-1"/>
                 <w:kern w:val="0"/>
                 <w:sz w:val="28"/>
@@ -8814,7 +8752,7 @@
               <w:ind w:leftChars="0" w:left="0"/>
               <w:jc w:val="center"/>
               <w:rPr>
-                <w:rFonts w:ascii="Noto Sans CJK TC DemiLight" w:eastAsia="Noto Sans CJK TC DemiLight" w:hAnsi="Noto Sans CJK TC DemiLight" w:cs="Times New Roman" w:hint="eastAsia"/>
+                <w:rFonts w:ascii="Noto Sans CJK TC DemiLight" w:eastAsia="Noto Sans CJK TC DemiLight" w:hAnsi="Noto Sans CJK TC DemiLight" w:cs="Times New Roman"/>
                 <w:spacing w:val="-1"/>
                 <w:kern w:val="0"/>
                 <w:sz w:val="28"/>
@@ -8854,7 +8792,7 @@
               <w:ind w:leftChars="0" w:left="0"/>
               <w:jc w:val="center"/>
               <w:rPr>
-                <w:rFonts w:ascii="Noto Sans CJK TC DemiLight" w:eastAsia="Noto Sans CJK TC DemiLight" w:hAnsi="Noto Sans CJK TC DemiLight" w:cs="Times New Roman" w:hint="eastAsia"/>
+                <w:rFonts w:ascii="Noto Sans CJK TC DemiLight" w:eastAsia="Noto Sans CJK TC DemiLight" w:hAnsi="Noto Sans CJK TC DemiLight" w:cs="Times New Roman"/>
                 <w:spacing w:val="-1"/>
                 <w:kern w:val="0"/>
                 <w:sz w:val="28"/>
@@ -8894,7 +8832,7 @@
               <w:ind w:leftChars="0" w:left="0"/>
               <w:jc w:val="center"/>
               <w:rPr>
-                <w:rFonts w:ascii="Noto Sans CJK TC DemiLight" w:eastAsia="Noto Sans CJK TC DemiLight" w:hAnsi="Noto Sans CJK TC DemiLight" w:cs="Times New Roman" w:hint="eastAsia"/>
+                <w:rFonts w:ascii="Noto Sans CJK TC DemiLight" w:eastAsia="Noto Sans CJK TC DemiLight" w:hAnsi="Noto Sans CJK TC DemiLight" w:cs="Times New Roman"/>
                 <w:spacing w:val="-1"/>
                 <w:kern w:val="0"/>
                 <w:sz w:val="28"/>
@@ -8934,7 +8872,7 @@
               <w:ind w:leftChars="0" w:left="0"/>
               <w:jc w:val="center"/>
               <w:rPr>
-                <w:rFonts w:ascii="Noto Sans CJK TC DemiLight" w:eastAsia="Noto Sans CJK TC DemiLight" w:hAnsi="Noto Sans CJK TC DemiLight" w:cs="Times New Roman" w:hint="eastAsia"/>
+                <w:rFonts w:ascii="Noto Sans CJK TC DemiLight" w:eastAsia="Noto Sans CJK TC DemiLight" w:hAnsi="Noto Sans CJK TC DemiLight" w:cs="Times New Roman"/>
                 <w:spacing w:val="-1"/>
                 <w:kern w:val="0"/>
                 <w:sz w:val="28"/>
@@ -8974,7 +8912,7 @@
               <w:ind w:leftChars="0" w:left="0"/>
               <w:jc w:val="center"/>
               <w:rPr>
-                <w:rFonts w:ascii="Noto Sans CJK TC DemiLight" w:eastAsia="Noto Sans CJK TC DemiLight" w:hAnsi="Noto Sans CJK TC DemiLight" w:cs="Times New Roman" w:hint="eastAsia"/>
+                <w:rFonts w:ascii="Noto Sans CJK TC DemiLight" w:eastAsia="Noto Sans CJK TC DemiLight" w:hAnsi="Noto Sans CJK TC DemiLight" w:cs="Times New Roman"/>
                 <w:spacing w:val="-1"/>
                 <w:kern w:val="0"/>
                 <w:sz w:val="28"/>
@@ -9014,7 +8952,7 @@
               <w:ind w:leftChars="0" w:left="0"/>
               <w:jc w:val="center"/>
               <w:rPr>
-                <w:rFonts w:ascii="Noto Sans CJK TC DemiLight" w:eastAsia="Noto Sans CJK TC DemiLight" w:hAnsi="Noto Sans CJK TC DemiLight" w:cs="Times New Roman" w:hint="eastAsia"/>
+                <w:rFonts w:ascii="Noto Sans CJK TC DemiLight" w:eastAsia="Noto Sans CJK TC DemiLight" w:hAnsi="Noto Sans CJK TC DemiLight" w:cs="Times New Roman"/>
                 <w:spacing w:val="-1"/>
                 <w:kern w:val="0"/>
                 <w:sz w:val="28"/>
@@ -9054,7 +8992,7 @@
               <w:ind w:leftChars="0" w:left="0"/>
               <w:jc w:val="center"/>
               <w:rPr>
-                <w:rFonts w:ascii="Noto Sans CJK TC DemiLight" w:eastAsia="Noto Sans CJK TC DemiLight" w:hAnsi="Noto Sans CJK TC DemiLight" w:cs="Times New Roman" w:hint="eastAsia"/>
+                <w:rFonts w:ascii="Noto Sans CJK TC DemiLight" w:eastAsia="Noto Sans CJK TC DemiLight" w:hAnsi="Noto Sans CJK TC DemiLight" w:cs="Times New Roman"/>
                 <w:spacing w:val="-1"/>
                 <w:kern w:val="0"/>
                 <w:sz w:val="28"/>
@@ -9093,7 +9031,7 @@
               <w:ind w:leftChars="0" w:left="0"/>
               <w:jc w:val="center"/>
               <w:rPr>
-                <w:rFonts w:ascii="Noto Sans CJK TC DemiLight" w:eastAsia="Noto Sans CJK TC DemiLight" w:hAnsi="Noto Sans CJK TC DemiLight" w:cs="Times New Roman" w:hint="eastAsia"/>
+                <w:rFonts w:ascii="Noto Sans CJK TC DemiLight" w:eastAsia="Noto Sans CJK TC DemiLight" w:hAnsi="Noto Sans CJK TC DemiLight" w:cs="Times New Roman"/>
                 <w:spacing w:val="-1"/>
                 <w:kern w:val="0"/>
                 <w:sz w:val="28"/>
@@ -9132,7 +9070,7 @@
               <w:ind w:leftChars="0" w:left="0"/>
               <w:jc w:val="center"/>
               <w:rPr>
-                <w:rFonts w:ascii="Noto Sans CJK TC DemiLight" w:eastAsia="Noto Sans CJK TC DemiLight" w:hAnsi="Noto Sans CJK TC DemiLight" w:cs="Times New Roman" w:hint="eastAsia"/>
+                <w:rFonts w:ascii="Noto Sans CJK TC DemiLight" w:eastAsia="Noto Sans CJK TC DemiLight" w:hAnsi="Noto Sans CJK TC DemiLight" w:cs="Times New Roman"/>
                 <w:spacing w:val="-1"/>
                 <w:kern w:val="0"/>
                 <w:sz w:val="28"/>
@@ -9177,7 +9115,7 @@
               <w:ind w:leftChars="0" w:left="0"/>
               <w:jc w:val="center"/>
               <w:rPr>
-                <w:rFonts w:ascii="Noto Sans CJK TC DemiLight" w:eastAsia="Noto Sans CJK TC DemiLight" w:hAnsi="Noto Sans CJK TC DemiLight" w:cs="Times New Roman" w:hint="eastAsia"/>
+                <w:rFonts w:ascii="Noto Sans CJK TC DemiLight" w:eastAsia="Noto Sans CJK TC DemiLight" w:hAnsi="Noto Sans CJK TC DemiLight" w:cs="Times New Roman"/>
                 <w:spacing w:val="-1"/>
                 <w:kern w:val="0"/>
                 <w:sz w:val="28"/>
@@ -9236,7 +9174,7 @@
               <w:ind w:leftChars="0" w:left="0"/>
               <w:jc w:val="center"/>
               <w:rPr>
-                <w:rFonts w:ascii="Noto Sans CJK TC DemiLight" w:eastAsia="Noto Sans CJK TC DemiLight" w:hAnsi="Noto Sans CJK TC DemiLight" w:cs="Times New Roman" w:hint="eastAsia"/>
+                <w:rFonts w:ascii="Noto Sans CJK TC DemiLight" w:eastAsia="Noto Sans CJK TC DemiLight" w:hAnsi="Noto Sans CJK TC DemiLight" w:cs="Times New Roman"/>
                 <w:spacing w:val="-1"/>
                 <w:kern w:val="0"/>
                 <w:sz w:val="28"/>
@@ -9305,7 +9243,7 @@
               <w:ind w:leftChars="0" w:left="0"/>
               <w:jc w:val="center"/>
               <w:rPr>
-                <w:rFonts w:ascii="Noto Sans CJK TC DemiLight" w:eastAsia="Noto Sans CJK TC DemiLight" w:hAnsi="Noto Sans CJK TC DemiLight" w:cs="Times New Roman" w:hint="eastAsia"/>
+                <w:rFonts w:ascii="Noto Sans CJK TC DemiLight" w:eastAsia="Noto Sans CJK TC DemiLight" w:hAnsi="Noto Sans CJK TC DemiLight" w:cs="Times New Roman"/>
                 <w:spacing w:val="-1"/>
                 <w:kern w:val="0"/>
                 <w:sz w:val="28"/>
@@ -9374,7 +9312,7 @@
               <w:ind w:leftChars="0" w:left="0"/>
               <w:jc w:val="center"/>
               <w:rPr>
-                <w:rFonts w:ascii="Noto Sans CJK TC DemiLight" w:eastAsia="Noto Sans CJK TC DemiLight" w:hAnsi="Noto Sans CJK TC DemiLight" w:cs="Times New Roman" w:hint="eastAsia"/>
+                <w:rFonts w:ascii="Noto Sans CJK TC DemiLight" w:eastAsia="Noto Sans CJK TC DemiLight" w:hAnsi="Noto Sans CJK TC DemiLight" w:cs="Times New Roman"/>
                 <w:spacing w:val="-1"/>
                 <w:kern w:val="0"/>
                 <w:sz w:val="28"/>
@@ -9526,7 +9464,7 @@
               <w:ind w:leftChars="0" w:left="0"/>
               <w:jc w:val="center"/>
               <w:rPr>
-                <w:rFonts w:ascii="Noto Sans CJK TC DemiLight" w:eastAsia="Noto Sans CJK TC DemiLight" w:hAnsi="Noto Sans CJK TC DemiLight" w:cs="Times New Roman" w:hint="eastAsia"/>
+                <w:rFonts w:ascii="Noto Sans CJK TC DemiLight" w:eastAsia="Noto Sans CJK TC DemiLight" w:hAnsi="Noto Sans CJK TC DemiLight" w:cs="Times New Roman"/>
                 <w:spacing w:val="-1"/>
                 <w:kern w:val="0"/>
                 <w:sz w:val="28"/>
@@ -9585,7 +9523,7 @@
               <w:ind w:leftChars="0" w:left="0"/>
               <w:jc w:val="center"/>
               <w:rPr>
-                <w:rFonts w:ascii="Noto Sans CJK TC DemiLight" w:eastAsia="Noto Sans CJK TC DemiLight" w:hAnsi="Noto Sans CJK TC DemiLight" w:cs="Times New Roman" w:hint="eastAsia"/>
+                <w:rFonts w:ascii="Noto Sans CJK TC DemiLight" w:eastAsia="Noto Sans CJK TC DemiLight" w:hAnsi="Noto Sans CJK TC DemiLight" w:cs="Times New Roman"/>
                 <w:spacing w:val="-1"/>
                 <w:kern w:val="0"/>
                 <w:sz w:val="28"/>
@@ -9664,7 +9602,7 @@
               <w:ind w:leftChars="0" w:left="0"/>
               <w:jc w:val="center"/>
               <w:rPr>
-                <w:rFonts w:ascii="Noto Sans CJK TC DemiLight" w:eastAsia="Noto Sans CJK TC DemiLight" w:hAnsi="Noto Sans CJK TC DemiLight" w:cs="Times New Roman" w:hint="eastAsia"/>
+                <w:rFonts w:ascii="Noto Sans CJK TC DemiLight" w:eastAsia="Noto Sans CJK TC DemiLight" w:hAnsi="Noto Sans CJK TC DemiLight" w:cs="Times New Roman"/>
                 <w:spacing w:val="-1"/>
                 <w:kern w:val="0"/>
                 <w:sz w:val="28"/>
@@ -9733,7 +9671,7 @@
               <w:ind w:leftChars="0" w:left="0"/>
               <w:jc w:val="center"/>
               <w:rPr>
-                <w:rFonts w:ascii="Noto Sans CJK TC DemiLight" w:eastAsia="Noto Sans CJK TC DemiLight" w:hAnsi="Noto Sans CJK TC DemiLight" w:cs="Times New Roman" w:hint="eastAsia"/>
+                <w:rFonts w:ascii="Noto Sans CJK TC DemiLight" w:eastAsia="Noto Sans CJK TC DemiLight" w:hAnsi="Noto Sans CJK TC DemiLight" w:cs="Times New Roman"/>
                 <w:spacing w:val="-1"/>
                 <w:kern w:val="0"/>
                 <w:sz w:val="28"/>
@@ -9895,7 +9833,7 @@
               <w:ind w:leftChars="0" w:left="0"/>
               <w:jc w:val="center"/>
               <w:rPr>
-                <w:rFonts w:ascii="Noto Sans CJK TC DemiLight" w:eastAsia="Noto Sans CJK TC DemiLight" w:hAnsi="Noto Sans CJK TC DemiLight" w:cs="Times New Roman" w:hint="eastAsia"/>
+                <w:rFonts w:ascii="Noto Sans CJK TC DemiLight" w:eastAsia="Noto Sans CJK TC DemiLight" w:hAnsi="Noto Sans CJK TC DemiLight" w:cs="Times New Roman"/>
                 <w:spacing w:val="-1"/>
                 <w:kern w:val="0"/>
                 <w:sz w:val="28"/>
@@ -9954,7 +9892,7 @@
               <w:ind w:leftChars="0" w:left="0"/>
               <w:jc w:val="center"/>
               <w:rPr>
-                <w:rFonts w:ascii="Noto Sans CJK TC DemiLight" w:eastAsia="Noto Sans CJK TC DemiLight" w:hAnsi="Noto Sans CJK TC DemiLight" w:cs="Times New Roman" w:hint="eastAsia"/>
+                <w:rFonts w:ascii="Noto Sans CJK TC DemiLight" w:eastAsia="Noto Sans CJK TC DemiLight" w:hAnsi="Noto Sans CJK TC DemiLight" w:cs="Times New Roman"/>
                 <w:spacing w:val="-1"/>
                 <w:kern w:val="0"/>
                 <w:sz w:val="28"/>
@@ -10023,7 +9961,7 @@
               <w:ind w:leftChars="0" w:left="0"/>
               <w:jc w:val="center"/>
               <w:rPr>
-                <w:rFonts w:ascii="Noto Sans CJK TC DemiLight" w:eastAsia="Noto Sans CJK TC DemiLight" w:hAnsi="Noto Sans CJK TC DemiLight" w:cs="Times New Roman" w:hint="eastAsia"/>
+                <w:rFonts w:ascii="Noto Sans CJK TC DemiLight" w:eastAsia="Noto Sans CJK TC DemiLight" w:hAnsi="Noto Sans CJK TC DemiLight" w:cs="Times New Roman"/>
                 <w:spacing w:val="-1"/>
                 <w:kern w:val="0"/>
                 <w:sz w:val="28"/>
@@ -10102,7 +10040,7 @@
               <w:ind w:leftChars="0" w:left="0"/>
               <w:jc w:val="center"/>
               <w:rPr>
-                <w:rFonts w:ascii="Noto Sans CJK TC DemiLight" w:eastAsia="Noto Sans CJK TC DemiLight" w:hAnsi="Noto Sans CJK TC DemiLight" w:cs="Times New Roman" w:hint="eastAsia"/>
+                <w:rFonts w:ascii="Noto Sans CJK TC DemiLight" w:eastAsia="Noto Sans CJK TC DemiLight" w:hAnsi="Noto Sans CJK TC DemiLight" w:cs="Times New Roman"/>
                 <w:spacing w:val="-1"/>
                 <w:kern w:val="0"/>
                 <w:sz w:val="28"/>
@@ -10244,7 +10182,7 @@
               <w:ind w:leftChars="0" w:left="0"/>
               <w:jc w:val="center"/>
               <w:rPr>
-                <w:rFonts w:ascii="Noto Sans CJK TC DemiLight" w:eastAsia="Noto Sans CJK TC DemiLight" w:hAnsi="Noto Sans CJK TC DemiLight" w:cs="Times New Roman" w:hint="eastAsia"/>
+                <w:rFonts w:ascii="Noto Sans CJK TC DemiLight" w:eastAsia="Noto Sans CJK TC DemiLight" w:hAnsi="Noto Sans CJK TC DemiLight" w:cs="Times New Roman"/>
                 <w:spacing w:val="-1"/>
                 <w:kern w:val="0"/>
                 <w:sz w:val="28"/>
@@ -10303,7 +10241,7 @@
               <w:ind w:leftChars="0" w:left="0"/>
               <w:jc w:val="center"/>
               <w:rPr>
-                <w:rFonts w:ascii="Noto Sans CJK TC DemiLight" w:eastAsia="Noto Sans CJK TC DemiLight" w:hAnsi="Noto Sans CJK TC DemiLight" w:cs="Times New Roman" w:hint="eastAsia"/>
+                <w:rFonts w:ascii="Noto Sans CJK TC DemiLight" w:eastAsia="Noto Sans CJK TC DemiLight" w:hAnsi="Noto Sans CJK TC DemiLight" w:cs="Times New Roman"/>
                 <w:spacing w:val="-1"/>
                 <w:kern w:val="0"/>
                 <w:sz w:val="28"/>
@@ -10372,7 +10310,7 @@
               <w:ind w:leftChars="0" w:left="0"/>
               <w:jc w:val="center"/>
               <w:rPr>
-                <w:rFonts w:ascii="Noto Sans CJK TC DemiLight" w:eastAsia="Noto Sans CJK TC DemiLight" w:hAnsi="Noto Sans CJK TC DemiLight" w:cs="Times New Roman" w:hint="eastAsia"/>
+                <w:rFonts w:ascii="Noto Sans CJK TC DemiLight" w:eastAsia="Noto Sans CJK TC DemiLight" w:hAnsi="Noto Sans CJK TC DemiLight" w:cs="Times New Roman"/>
                 <w:spacing w:val="-1"/>
                 <w:kern w:val="0"/>
                 <w:sz w:val="28"/>
@@ -10441,7 +10379,7 @@
               <w:ind w:leftChars="0" w:left="0"/>
               <w:jc w:val="center"/>
               <w:rPr>
-                <w:rFonts w:ascii="Noto Sans CJK TC DemiLight" w:eastAsia="Noto Sans CJK TC DemiLight" w:hAnsi="Noto Sans CJK TC DemiLight" w:cs="Times New Roman" w:hint="eastAsia"/>
+                <w:rFonts w:ascii="Noto Sans CJK TC DemiLight" w:eastAsia="Noto Sans CJK TC DemiLight" w:hAnsi="Noto Sans CJK TC DemiLight" w:cs="Times New Roman"/>
                 <w:spacing w:val="-1"/>
                 <w:kern w:val="0"/>
                 <w:sz w:val="28"/>
@@ -10583,7 +10521,7 @@
               <w:ind w:leftChars="0" w:left="0"/>
               <w:jc w:val="center"/>
               <w:rPr>
-                <w:rFonts w:ascii="Noto Sans CJK TC DemiLight" w:eastAsia="Noto Sans CJK TC DemiLight" w:hAnsi="Noto Sans CJK TC DemiLight" w:cs="Times New Roman" w:hint="eastAsia"/>
+                <w:rFonts w:ascii="Noto Sans CJK TC DemiLight" w:eastAsia="Noto Sans CJK TC DemiLight" w:hAnsi="Noto Sans CJK TC DemiLight" w:cs="Times New Roman"/>
                 <w:spacing w:val="-1"/>
                 <w:kern w:val="0"/>
                 <w:sz w:val="28"/>
@@ -10642,7 +10580,7 @@
               <w:ind w:leftChars="0" w:left="0"/>
               <w:jc w:val="center"/>
               <w:rPr>
-                <w:rFonts w:ascii="Noto Sans CJK TC DemiLight" w:eastAsia="Noto Sans CJK TC DemiLight" w:hAnsi="Noto Sans CJK TC DemiLight" w:cs="Times New Roman" w:hint="eastAsia"/>
+                <w:rFonts w:ascii="Noto Sans CJK TC DemiLight" w:eastAsia="Noto Sans CJK TC DemiLight" w:hAnsi="Noto Sans CJK TC DemiLight" w:cs="Times New Roman"/>
                 <w:spacing w:val="-1"/>
                 <w:kern w:val="0"/>
                 <w:sz w:val="28"/>
@@ -10711,7 +10649,7 @@
               <w:ind w:leftChars="0" w:left="0"/>
               <w:jc w:val="center"/>
               <w:rPr>
-                <w:rFonts w:ascii="Noto Sans CJK TC DemiLight" w:eastAsia="Noto Sans CJK TC DemiLight" w:hAnsi="Noto Sans CJK TC DemiLight" w:cs="Times New Roman" w:hint="eastAsia"/>
+                <w:rFonts w:ascii="Noto Sans CJK TC DemiLight" w:eastAsia="Noto Sans CJK TC DemiLight" w:hAnsi="Noto Sans CJK TC DemiLight" w:cs="Times New Roman"/>
                 <w:spacing w:val="-1"/>
                 <w:kern w:val="0"/>
                 <w:sz w:val="28"/>
@@ -10780,7 +10718,7 @@
               <w:ind w:leftChars="0" w:left="0"/>
               <w:jc w:val="center"/>
               <w:rPr>
-                <w:rFonts w:ascii="Noto Sans CJK TC DemiLight" w:eastAsia="Noto Sans CJK TC DemiLight" w:hAnsi="Noto Sans CJK TC DemiLight" w:cs="Times New Roman" w:hint="eastAsia"/>
+                <w:rFonts w:ascii="Noto Sans CJK TC DemiLight" w:eastAsia="Noto Sans CJK TC DemiLight" w:hAnsi="Noto Sans CJK TC DemiLight" w:cs="Times New Roman"/>
                 <w:spacing w:val="-1"/>
                 <w:kern w:val="0"/>
                 <w:sz w:val="28"/>
@@ -10922,7 +10860,7 @@
               <w:ind w:leftChars="0" w:left="0"/>
               <w:jc w:val="center"/>
               <w:rPr>
-                <w:rFonts w:ascii="Noto Sans CJK TC DemiLight" w:eastAsia="Noto Sans CJK TC DemiLight" w:hAnsi="Noto Sans CJK TC DemiLight" w:cs="Times New Roman" w:hint="eastAsia"/>
+                <w:rFonts w:ascii="Noto Sans CJK TC DemiLight" w:eastAsia="Noto Sans CJK TC DemiLight" w:hAnsi="Noto Sans CJK TC DemiLight" w:cs="Times New Roman"/>
                 <w:spacing w:val="-1"/>
                 <w:kern w:val="0"/>
                 <w:sz w:val="28"/>
@@ -10982,7 +10920,7 @@
               <w:ind w:leftChars="0" w:left="0"/>
               <w:jc w:val="center"/>
               <w:rPr>
-                <w:rFonts w:ascii="Noto Sans CJK TC DemiLight" w:eastAsia="Noto Sans CJK TC DemiLight" w:hAnsi="Noto Sans CJK TC DemiLight" w:cs="Times New Roman" w:hint="eastAsia"/>
+                <w:rFonts w:ascii="Noto Sans CJK TC DemiLight" w:eastAsia="Noto Sans CJK TC DemiLight" w:hAnsi="Noto Sans CJK TC DemiLight" w:cs="Times New Roman"/>
                 <w:spacing w:val="-1"/>
                 <w:kern w:val="0"/>
                 <w:sz w:val="28"/>
@@ -11051,7 +10989,7 @@
               <w:ind w:leftChars="0" w:left="0"/>
               <w:jc w:val="center"/>
               <w:rPr>
-                <w:rFonts w:ascii="Noto Sans CJK TC DemiLight" w:eastAsia="Noto Sans CJK TC DemiLight" w:hAnsi="Noto Sans CJK TC DemiLight" w:cs="Times New Roman" w:hint="eastAsia"/>
+                <w:rFonts w:ascii="Noto Sans CJK TC DemiLight" w:eastAsia="Noto Sans CJK TC DemiLight" w:hAnsi="Noto Sans CJK TC DemiLight" w:cs="Times New Roman"/>
                 <w:spacing w:val="-1"/>
                 <w:kern w:val="0"/>
                 <w:sz w:val="28"/>
@@ -11120,7 +11058,7 @@
               <w:ind w:leftChars="0" w:left="0"/>
               <w:jc w:val="center"/>
               <w:rPr>
-                <w:rFonts w:ascii="Noto Sans CJK TC DemiLight" w:eastAsia="Noto Sans CJK TC DemiLight" w:hAnsi="Noto Sans CJK TC DemiLight" w:cs="Times New Roman" w:hint="eastAsia"/>
+                <w:rFonts w:ascii="Noto Sans CJK TC DemiLight" w:eastAsia="Noto Sans CJK TC DemiLight" w:hAnsi="Noto Sans CJK TC DemiLight" w:cs="Times New Roman"/>
                 <w:spacing w:val="-1"/>
                 <w:kern w:val="0"/>
                 <w:sz w:val="28"/>
@@ -11262,7 +11200,7 @@
               <w:ind w:leftChars="0" w:left="0"/>
               <w:jc w:val="center"/>
               <w:rPr>
-                <w:rFonts w:ascii="Noto Sans CJK TC DemiLight" w:eastAsia="Noto Sans CJK TC DemiLight" w:hAnsi="Noto Sans CJK TC DemiLight" w:cs="Times New Roman" w:hint="eastAsia"/>
+                <w:rFonts w:ascii="Noto Sans CJK TC DemiLight" w:eastAsia="Noto Sans CJK TC DemiLight" w:hAnsi="Noto Sans CJK TC DemiLight" w:cs="Times New Roman"/>
                 <w:spacing w:val="-1"/>
                 <w:kern w:val="0"/>
                 <w:sz w:val="28"/>
@@ -11321,7 +11259,7 @@
               <w:ind w:leftChars="0" w:left="0"/>
               <w:jc w:val="center"/>
               <w:rPr>
-                <w:rFonts w:ascii="Noto Sans CJK TC DemiLight" w:eastAsia="Noto Sans CJK TC DemiLight" w:hAnsi="Noto Sans CJK TC DemiLight" w:cs="Times New Roman" w:hint="eastAsia"/>
+                <w:rFonts w:ascii="Noto Sans CJK TC DemiLight" w:eastAsia="Noto Sans CJK TC DemiLight" w:hAnsi="Noto Sans CJK TC DemiLight" w:cs="Times New Roman"/>
                 <w:spacing w:val="-1"/>
                 <w:kern w:val="0"/>
                 <w:sz w:val="28"/>
@@ -11390,7 +11328,7 @@
               <w:ind w:leftChars="0" w:left="0"/>
               <w:jc w:val="center"/>
               <w:rPr>
-                <w:rFonts w:ascii="Noto Sans CJK TC DemiLight" w:eastAsia="Noto Sans CJK TC DemiLight" w:hAnsi="Noto Sans CJK TC DemiLight" w:cs="Times New Roman" w:hint="eastAsia"/>
+                <w:rFonts w:ascii="Noto Sans CJK TC DemiLight" w:eastAsia="Noto Sans CJK TC DemiLight" w:hAnsi="Noto Sans CJK TC DemiLight" w:cs="Times New Roman"/>
                 <w:spacing w:val="-1"/>
                 <w:kern w:val="0"/>
                 <w:sz w:val="28"/>
@@ -11459,7 +11397,7 @@
               <w:ind w:leftChars="0" w:left="0"/>
               <w:jc w:val="center"/>
               <w:rPr>
-                <w:rFonts w:ascii="Noto Sans CJK TC DemiLight" w:eastAsia="Noto Sans CJK TC DemiLight" w:hAnsi="Noto Sans CJK TC DemiLight" w:cs="Times New Roman" w:hint="eastAsia"/>
+                <w:rFonts w:ascii="Noto Sans CJK TC DemiLight" w:eastAsia="Noto Sans CJK TC DemiLight" w:hAnsi="Noto Sans CJK TC DemiLight" w:cs="Times New Roman"/>
                 <w:spacing w:val="-1"/>
                 <w:kern w:val="0"/>
                 <w:sz w:val="28"/>
@@ -11601,7 +11539,7 @@
               <w:ind w:leftChars="0" w:left="0"/>
               <w:jc w:val="center"/>
               <w:rPr>
-                <w:rFonts w:ascii="Noto Sans CJK TC DemiLight" w:eastAsia="Noto Sans CJK TC DemiLight" w:hAnsi="Noto Sans CJK TC DemiLight" w:cs="Times New Roman" w:hint="eastAsia"/>
+                <w:rFonts w:ascii="Noto Sans CJK TC DemiLight" w:eastAsia="Noto Sans CJK TC DemiLight" w:hAnsi="Noto Sans CJK TC DemiLight" w:cs="Times New Roman"/>
                 <w:spacing w:val="-1"/>
                 <w:kern w:val="0"/>
                 <w:sz w:val="28"/>
@@ -11660,7 +11598,7 @@
               <w:ind w:leftChars="0" w:left="0"/>
               <w:jc w:val="center"/>
               <w:rPr>
-                <w:rFonts w:ascii="Noto Sans CJK TC DemiLight" w:eastAsia="Noto Sans CJK TC DemiLight" w:hAnsi="Noto Sans CJK TC DemiLight" w:cs="Times New Roman" w:hint="eastAsia"/>
+                <w:rFonts w:ascii="Noto Sans CJK TC DemiLight" w:eastAsia="Noto Sans CJK TC DemiLight" w:hAnsi="Noto Sans CJK TC DemiLight" w:cs="Times New Roman"/>
                 <w:spacing w:val="-1"/>
                 <w:kern w:val="0"/>
                 <w:sz w:val="28"/>
@@ -11729,7 +11667,7 @@
               <w:ind w:leftChars="0" w:left="0"/>
               <w:jc w:val="center"/>
               <w:rPr>
-                <w:rFonts w:ascii="Noto Sans CJK TC DemiLight" w:eastAsia="Noto Sans CJK TC DemiLight" w:hAnsi="Noto Sans CJK TC DemiLight" w:cs="Times New Roman" w:hint="eastAsia"/>
+                <w:rFonts w:ascii="Noto Sans CJK TC DemiLight" w:eastAsia="Noto Sans CJK TC DemiLight" w:hAnsi="Noto Sans CJK TC DemiLight" w:cs="Times New Roman"/>
                 <w:spacing w:val="-1"/>
                 <w:kern w:val="0"/>
                 <w:sz w:val="28"/>
@@ -11808,7 +11746,7 @@
               <w:ind w:leftChars="0" w:left="0"/>
               <w:jc w:val="center"/>
               <w:rPr>
-                <w:rFonts w:ascii="Noto Sans CJK TC DemiLight" w:eastAsia="Noto Sans CJK TC DemiLight" w:hAnsi="Noto Sans CJK TC DemiLight" w:cs="Times New Roman" w:hint="eastAsia"/>
+                <w:rFonts w:ascii="Noto Sans CJK TC DemiLight" w:eastAsia="Noto Sans CJK TC DemiLight" w:hAnsi="Noto Sans CJK TC DemiLight" w:cs="Times New Roman"/>
                 <w:spacing w:val="-1"/>
                 <w:kern w:val="0"/>
                 <w:sz w:val="28"/>
@@ -11950,7 +11888,7 @@
               <w:ind w:leftChars="0" w:left="0"/>
               <w:jc w:val="center"/>
               <w:rPr>
-                <w:rFonts w:ascii="Noto Sans CJK TC DemiLight" w:eastAsia="Noto Sans CJK TC DemiLight" w:hAnsi="Noto Sans CJK TC DemiLight" w:cs="Times New Roman" w:hint="eastAsia"/>
+                <w:rFonts w:ascii="Noto Sans CJK TC DemiLight" w:eastAsia="Noto Sans CJK TC DemiLight" w:hAnsi="Noto Sans CJK TC DemiLight" w:cs="Times New Roman"/>
                 <w:spacing w:val="-1"/>
                 <w:kern w:val="0"/>
                 <w:sz w:val="28"/>
@@ -12009,7 +11947,7 @@
               <w:ind w:leftChars="0" w:left="0"/>
               <w:jc w:val="center"/>
               <w:rPr>
-                <w:rFonts w:ascii="Noto Sans CJK TC DemiLight" w:eastAsia="Noto Sans CJK TC DemiLight" w:hAnsi="Noto Sans CJK TC DemiLight" w:cs="Times New Roman" w:hint="eastAsia"/>
+                <w:rFonts w:ascii="Noto Sans CJK TC DemiLight" w:eastAsia="Noto Sans CJK TC DemiLight" w:hAnsi="Noto Sans CJK TC DemiLight" w:cs="Times New Roman"/>
                 <w:spacing w:val="-1"/>
                 <w:kern w:val="0"/>
                 <w:sz w:val="28"/>
@@ -12078,7 +12016,7 @@
               <w:ind w:leftChars="0" w:left="0"/>
               <w:jc w:val="center"/>
               <w:rPr>
-                <w:rFonts w:ascii="Noto Sans CJK TC DemiLight" w:eastAsia="Noto Sans CJK TC DemiLight" w:hAnsi="Noto Sans CJK TC DemiLight" w:cs="Times New Roman" w:hint="eastAsia"/>
+                <w:rFonts w:ascii="Noto Sans CJK TC DemiLight" w:eastAsia="Noto Sans CJK TC DemiLight" w:hAnsi="Noto Sans CJK TC DemiLight" w:cs="Times New Roman"/>
                 <w:spacing w:val="-1"/>
                 <w:kern w:val="0"/>
                 <w:sz w:val="28"/>
@@ -12147,7 +12085,7 @@
               <w:ind w:leftChars="0" w:left="0"/>
               <w:jc w:val="center"/>
               <w:rPr>
-                <w:rFonts w:ascii="Noto Sans CJK TC DemiLight" w:eastAsia="Noto Sans CJK TC DemiLight" w:hAnsi="Noto Sans CJK TC DemiLight" w:cs="Times New Roman" w:hint="eastAsia"/>
+                <w:rFonts w:ascii="Noto Sans CJK TC DemiLight" w:eastAsia="Noto Sans CJK TC DemiLight" w:hAnsi="Noto Sans CJK TC DemiLight" w:cs="Times New Roman"/>
                 <w:spacing w:val="-1"/>
                 <w:kern w:val="0"/>
                 <w:sz w:val="28"/>
@@ -12289,7 +12227,7 @@
               <w:ind w:leftChars="0" w:left="0"/>
               <w:jc w:val="center"/>
               <w:rPr>
-                <w:rFonts w:ascii="Noto Sans CJK TC DemiLight" w:eastAsia="Noto Sans CJK TC DemiLight" w:hAnsi="Noto Sans CJK TC DemiLight" w:cs="Times New Roman" w:hint="eastAsia"/>
+                <w:rFonts w:ascii="Noto Sans CJK TC DemiLight" w:eastAsia="Noto Sans CJK TC DemiLight" w:hAnsi="Noto Sans CJK TC DemiLight" w:cs="Times New Roman"/>
                 <w:spacing w:val="-1"/>
                 <w:kern w:val="0"/>
                 <w:sz w:val="28"/>
@@ -12358,7 +12296,7 @@
               <w:ind w:leftChars="0" w:left="0"/>
               <w:jc w:val="center"/>
               <w:rPr>
-                <w:rFonts w:ascii="Noto Sans CJK TC DemiLight" w:eastAsia="Noto Sans CJK TC DemiLight" w:hAnsi="Noto Sans CJK TC DemiLight" w:cs="Times New Roman" w:hint="eastAsia"/>
+                <w:rFonts w:ascii="Noto Sans CJK TC DemiLight" w:eastAsia="Noto Sans CJK TC DemiLight" w:hAnsi="Noto Sans CJK TC DemiLight" w:cs="Times New Roman"/>
                 <w:spacing w:val="-1"/>
                 <w:kern w:val="0"/>
                 <w:sz w:val="28"/>
@@ -12427,7 +12365,7 @@
               <w:ind w:leftChars="0" w:left="0"/>
               <w:jc w:val="center"/>
               <w:rPr>
-                <w:rFonts w:ascii="Noto Sans CJK TC DemiLight" w:eastAsia="Noto Sans CJK TC DemiLight" w:hAnsi="Noto Sans CJK TC DemiLight" w:cs="Times New Roman" w:hint="eastAsia"/>
+                <w:rFonts w:ascii="Noto Sans CJK TC DemiLight" w:eastAsia="Noto Sans CJK TC DemiLight" w:hAnsi="Noto Sans CJK TC DemiLight" w:cs="Times New Roman"/>
                 <w:spacing w:val="-1"/>
                 <w:kern w:val="0"/>
                 <w:sz w:val="28"/>
@@ -12496,7 +12434,7 @@
               <w:ind w:leftChars="0" w:left="0"/>
               <w:jc w:val="center"/>
               <w:rPr>
-                <w:rFonts w:ascii="Noto Sans CJK TC DemiLight" w:eastAsia="Noto Sans CJK TC DemiLight" w:hAnsi="Noto Sans CJK TC DemiLight" w:cs="Times New Roman" w:hint="eastAsia"/>
+                <w:rFonts w:ascii="Noto Sans CJK TC DemiLight" w:eastAsia="Noto Sans CJK TC DemiLight" w:hAnsi="Noto Sans CJK TC DemiLight" w:cs="Times New Roman"/>
                 <w:spacing w:val="-1"/>
                 <w:kern w:val="0"/>
                 <w:sz w:val="28"/>
@@ -12663,20 +12601,7 @@
               <w:sz w:val="28"/>
               <w:szCs w:val="28"/>
             </w:rPr>
-            <m:t>0.50</m:t>
-          </m:r>
-          <m:r>
-            <m:rPr>
-              <m:sty m:val="p"/>
-            </m:rPr>
-            <w:rPr>
-              <w:rFonts w:ascii="Cambria Math" w:eastAsia="Noto Sans CJK TC DemiLight" w:hAnsi="Cambria Math" w:cs="Times New Roman"/>
-              <w:spacing w:val="-1"/>
-              <w:kern w:val="0"/>
-              <w:sz w:val="28"/>
-              <w:szCs w:val="28"/>
-            </w:rPr>
-            <m:t>11</m:t>
+            <m:t>0.5011</m:t>
           </m:r>
         </m:oMath>
       </m:oMathPara>
@@ -12686,7 +12611,7 @@
         <w:pStyle w:val="a5"/>
         <w:ind w:leftChars="0" w:left="567"/>
         <w:rPr>
-          <w:rFonts w:ascii="Noto Sans CJK TC DemiLight" w:eastAsia="Noto Sans CJK TC DemiLight" w:hAnsi="Noto Sans CJK TC DemiLight" w:cs="Times New Roman" w:hint="eastAsia"/>
+          <w:rFonts w:ascii="Noto Sans CJK TC DemiLight" w:eastAsia="Noto Sans CJK TC DemiLight" w:hAnsi="Noto Sans CJK TC DemiLight" w:cs="Times New Roman"/>
           <w:i/>
           <w:spacing w:val="-1"/>
           <w:kern w:val="0"/>
@@ -12720,20 +12645,7 @@
               <w:sz w:val="28"/>
               <w:szCs w:val="28"/>
             </w:rPr>
-            <m:t>0.0</m:t>
-          </m:r>
-          <m:r>
-            <m:rPr>
-              <m:sty m:val="p"/>
-            </m:rPr>
-            <w:rPr>
-              <w:rFonts w:ascii="Cambria Math" w:eastAsia="Noto Sans CJK TC DemiLight" w:hAnsi="Cambria Math" w:cs="Times New Roman"/>
-              <w:spacing w:val="-1"/>
-              <w:kern w:val="0"/>
-              <w:sz w:val="28"/>
-              <w:szCs w:val="28"/>
-            </w:rPr>
-            <m:t>093</m:t>
+            <m:t>0.0093</m:t>
           </m:r>
         </m:oMath>
       </m:oMathPara>
@@ -12783,7 +12695,7 @@
         <w:ind w:left="85"/>
         <w:jc w:val="center"/>
         <w:rPr>
-          <w:rFonts w:ascii="Noto Sans CJK TC Medium" w:eastAsia="Noto Sans CJK TC Medium" w:hAnsi="Noto Sans CJK TC Medium" w:cs="Times New Roman" w:hint="eastAsia"/>
+          <w:rFonts w:ascii="Noto Sans CJK TC Medium" w:eastAsia="Noto Sans CJK TC Medium" w:hAnsi="Noto Sans CJK TC Medium" w:cs="Times New Roman"/>
           <w:spacing w:val="-1"/>
           <w:kern w:val="0"/>
           <w:sz w:val="36"/>
@@ -12826,7 +12738,7 @@
         <w:pStyle w:val="a5"/>
         <w:numPr>
           <w:ilvl w:val="0"/>
-          <w:numId w:val="24"/>
+          <w:numId w:val="25"/>
         </w:numPr>
         <w:ind w:leftChars="0" w:left="567"/>
         <w:rPr>
@@ -13633,7 +13545,7 @@
         <w:pStyle w:val="a5"/>
         <w:numPr>
           <w:ilvl w:val="0"/>
-          <w:numId w:val="24"/>
+          <w:numId w:val="25"/>
         </w:numPr>
         <w:ind w:leftChars="0" w:left="567"/>
         <w:rPr>
@@ -13832,7 +13744,7 @@
         <w:pStyle w:val="a5"/>
         <w:ind w:leftChars="0" w:left="567"/>
         <w:rPr>
-          <w:rFonts w:ascii="Noto Sans CJK TC DemiLight" w:eastAsia="Noto Sans CJK TC DemiLight" w:hAnsi="Noto Sans CJK TC DemiLight" w:cs="Times New Roman" w:hint="eastAsia"/>
+          <w:rFonts w:ascii="Noto Sans CJK TC DemiLight" w:eastAsia="Noto Sans CJK TC DemiLight" w:hAnsi="Noto Sans CJK TC DemiLight" w:cs="Times New Roman"/>
           <w:spacing w:val="-1"/>
           <w:kern w:val="0"/>
           <w:sz w:val="28"/>
@@ -13956,17 +13868,7 @@
             <w:sz w:val="28"/>
             <w:szCs w:val="28"/>
           </w:rPr>
-          <m:t>A</m:t>
-        </m:r>
-        <m:r>
-          <w:rPr>
-            <w:rFonts w:ascii="Cambria Math" w:eastAsia="Noto Sans CJK TC DemiLight" w:hAnsi="Cambria Math" w:cs="Times New Roman"/>
-            <w:spacing w:val="-1"/>
-            <w:kern w:val="0"/>
-            <w:sz w:val="28"/>
-            <w:szCs w:val="28"/>
-          </w:rPr>
-          <m:t>=</m:t>
+          <m:t>A=</m:t>
         </m:r>
         <m:d>
           <m:dPr>
@@ -15148,11 +15050,11 @@
         <w:pStyle w:val="a5"/>
         <w:numPr>
           <w:ilvl w:val="0"/>
-          <w:numId w:val="24"/>
+          <w:numId w:val="25"/>
         </w:numPr>
         <w:ind w:leftChars="0" w:left="567"/>
         <w:rPr>
-          <w:rFonts w:ascii="Noto Sans CJK TC DemiLight" w:eastAsia="Noto Sans CJK TC DemiLight" w:hAnsi="Noto Sans CJK TC DemiLight" w:cs="Times New Roman" w:hint="eastAsia"/>
+          <w:rFonts w:ascii="Noto Sans CJK TC DemiLight" w:eastAsia="Noto Sans CJK TC DemiLight" w:hAnsi="Noto Sans CJK TC DemiLight" w:cs="Times New Roman"/>
           <w:spacing w:val="-1"/>
           <w:kern w:val="0"/>
           <w:sz w:val="28"/>
@@ -15624,6 +15526,2874 @@
         </m:sSup>
       </m:oMath>
     </w:p>
+    <w:p>
+      <w:pPr>
+        <w:pStyle w:val="a5"/>
+        <w:ind w:leftChars="0" w:left="567"/>
+        <w:rPr>
+          <w:rFonts w:ascii="Noto Sans CJK TC DemiLight" w:eastAsia="Noto Sans CJK TC DemiLight" w:hAnsi="Noto Sans CJK TC DemiLight" w:cs="Times New Roman"/>
+          <w:spacing w:val="-1"/>
+          <w:kern w:val="0"/>
+          <w:sz w:val="28"/>
+          <w:szCs w:val="28"/>
+        </w:rPr>
+      </w:pPr>
+    </w:p>
+    <w:p>
+      <w:pPr>
+        <w:pStyle w:val="a5"/>
+        <w:ind w:leftChars="0" w:left="567"/>
+        <w:rPr>
+          <w:rFonts w:ascii="Noto Sans CJK TC DemiLight" w:eastAsia="Noto Sans CJK TC DemiLight" w:hAnsi="Noto Sans CJK TC DemiLight" w:cs="Times New Roman"/>
+          <w:spacing w:val="-1"/>
+          <w:kern w:val="0"/>
+          <w:sz w:val="28"/>
+          <w:szCs w:val="28"/>
+        </w:rPr>
+      </w:pPr>
+    </w:p>
+    <w:p>
+      <w:pPr>
+        <w:spacing w:line="600" w:lineRule="exact"/>
+        <w:ind w:left="85"/>
+        <w:jc w:val="center"/>
+        <w:rPr>
+          <w:rFonts w:ascii="Noto Sans CJK TC Medium" w:eastAsia="Noto Sans CJK TC Medium" w:hAnsi="Noto Sans CJK TC Medium" w:cs="Times New Roman"/>
+          <w:spacing w:val="-1"/>
+          <w:kern w:val="0"/>
+          <w:sz w:val="36"/>
+          <w:szCs w:val="30"/>
+        </w:rPr>
+      </w:pPr>
+      <w:r>
+        <w:rPr>
+          <w:rFonts w:ascii="Noto Sans CJK TC Medium" w:eastAsia="Noto Sans CJK TC Medium" w:hAnsi="Noto Sans CJK TC Medium" w:cs="Times New Roman" w:hint="eastAsia"/>
+          <w:spacing w:val="-1"/>
+          <w:kern w:val="0"/>
+          <w:sz w:val="36"/>
+          <w:szCs w:val="30"/>
+        </w:rPr>
+        <w:t>第</w:t>
+      </w:r>
+      <w:r>
+        <w:rPr>
+          <w:rFonts w:ascii="Noto Sans CJK TC Medium" w:eastAsia="Noto Sans CJK TC Medium" w:hAnsi="Noto Sans CJK TC Medium" w:cs="Times New Roman" w:hint="eastAsia"/>
+          <w:spacing w:val="-1"/>
+          <w:kern w:val="0"/>
+          <w:sz w:val="36"/>
+          <w:szCs w:val="30"/>
+        </w:rPr>
+        <w:t>六</w:t>
+      </w:r>
+      <w:r>
+        <w:rPr>
+          <w:rFonts w:ascii="Noto Sans CJK TC Medium" w:eastAsia="Noto Sans CJK TC Medium" w:hAnsi="Noto Sans CJK TC Medium" w:cs="Times New Roman" w:hint="eastAsia"/>
+          <w:spacing w:val="-1"/>
+          <w:kern w:val="0"/>
+          <w:sz w:val="36"/>
+          <w:szCs w:val="30"/>
+        </w:rPr>
+        <w:t>題</w:t>
+      </w:r>
+    </w:p>
+    <w:p>
+      <w:pPr>
+        <w:pStyle w:val="a5"/>
+        <w:numPr>
+          <w:ilvl w:val="0"/>
+          <w:numId w:val="26"/>
+        </w:numPr>
+        <w:ind w:leftChars="0" w:left="567"/>
+        <w:rPr>
+          <w:rFonts w:ascii="Noto Sans CJK TC DemiLight" w:eastAsia="Noto Sans CJK TC DemiLight" w:hAnsi="Noto Sans CJK TC DemiLight" w:cs="Times New Roman"/>
+          <w:spacing w:val="-1"/>
+          <w:kern w:val="0"/>
+          <w:sz w:val="28"/>
+          <w:szCs w:val="28"/>
+        </w:rPr>
+      </w:pPr>
+      <w:bookmarkStart w:id="0" w:name="_GoBack"/>
+      <w:bookmarkEnd w:id="0"/>
+      <w:r>
+        <w:rPr>
+          <w:rFonts w:ascii="Noto Sans CJK TC DemiLight" w:eastAsia="Noto Sans CJK TC DemiLight" w:hAnsi="Noto Sans CJK TC DemiLight" w:cs="Times New Roman" w:hint="eastAsia"/>
+          <w:spacing w:val="-1"/>
+          <w:kern w:val="0"/>
+          <w:sz w:val="28"/>
+          <w:szCs w:val="28"/>
+        </w:rPr>
+        <w:t xml:space="preserve">取 </w:t>
+      </w:r>
+      <m:oMath>
+        <m:r>
+          <w:rPr>
+            <w:rFonts w:ascii="Cambria Math" w:eastAsia="Noto Sans CJK TC DemiLight" w:hAnsi="Cambria Math" w:cs="Times New Roman"/>
+            <w:spacing w:val="-1"/>
+            <w:kern w:val="0"/>
+            <w:sz w:val="28"/>
+            <w:szCs w:val="28"/>
+          </w:rPr>
+          <m:t>A</m:t>
+        </m:r>
+        <m:r>
+          <w:rPr>
+            <w:rFonts w:ascii="Cambria Math" w:eastAsia="Noto Sans CJK TC DemiLight" w:hAnsi="Cambria Math" w:cs="Times New Roman" w:hint="eastAsia"/>
+            <w:spacing w:val="-1"/>
+            <w:kern w:val="0"/>
+            <w:sz w:val="28"/>
+            <w:szCs w:val="28"/>
+          </w:rPr>
+          <m:t>=</m:t>
+        </m:r>
+        <m:d>
+          <m:dPr>
+            <m:begChr m:val="["/>
+            <m:endChr m:val="]"/>
+            <m:ctrlPr>
+              <w:rPr>
+                <w:rFonts w:ascii="Cambria Math" w:eastAsia="Noto Sans CJK TC DemiLight" w:hAnsi="Cambria Math" w:cs="Times New Roman"/>
+                <w:i/>
+                <w:spacing w:val="-1"/>
+                <w:kern w:val="0"/>
+                <w:sz w:val="28"/>
+                <w:szCs w:val="28"/>
+              </w:rPr>
+            </m:ctrlPr>
+          </m:dPr>
+          <m:e>
+            <m:m>
+              <m:mPr>
+                <m:mcs>
+                  <m:mc>
+                    <m:mcPr>
+                      <m:count m:val="3"/>
+                      <m:mcJc m:val="center"/>
+                    </m:mcPr>
+                  </m:mc>
+                </m:mcs>
+                <m:ctrlPr>
+                  <w:rPr>
+                    <w:rFonts w:ascii="Cambria Math" w:eastAsia="Noto Sans CJK TC DemiLight" w:hAnsi="Cambria Math" w:cs="Times New Roman"/>
+                    <w:i/>
+                    <w:spacing w:val="-1"/>
+                    <w:kern w:val="0"/>
+                    <w:sz w:val="28"/>
+                    <w:szCs w:val="28"/>
+                  </w:rPr>
+                </m:ctrlPr>
+              </m:mPr>
+              <m:mr>
+                <m:e>
+                  <m:r>
+                    <w:rPr>
+                      <w:rFonts w:ascii="Cambria Math" w:eastAsia="Noto Sans CJK TC DemiLight" w:hAnsi="Cambria Math" w:cs="Times New Roman"/>
+                      <w:spacing w:val="-1"/>
+                      <w:kern w:val="0"/>
+                      <w:sz w:val="28"/>
+                      <w:szCs w:val="28"/>
+                    </w:rPr>
+                    <m:t>2</m:t>
+                  </m:r>
+                </m:e>
+                <m:e>
+                  <m:r>
+                    <w:rPr>
+                      <w:rFonts w:ascii="Cambria Math" w:eastAsia="Noto Sans CJK TC DemiLight" w:hAnsi="Cambria Math" w:cs="Times New Roman"/>
+                      <w:spacing w:val="-1"/>
+                      <w:kern w:val="0"/>
+                      <w:sz w:val="28"/>
+                      <w:szCs w:val="28"/>
+                    </w:rPr>
+                    <m:t>2</m:t>
+                  </m:r>
+                  <m:ctrlPr>
+                    <w:rPr>
+                      <w:rFonts w:ascii="Cambria Math" w:eastAsia="Cambria Math" w:hAnsi="Cambria Math" w:cs="Cambria Math"/>
+                      <w:i/>
+                      <w:spacing w:val="-1"/>
+                      <w:kern w:val="0"/>
+                      <w:sz w:val="28"/>
+                      <w:szCs w:val="28"/>
+                    </w:rPr>
+                  </m:ctrlPr>
+                </m:e>
+                <m:e>
+                  <m:r>
+                    <w:rPr>
+                      <w:rFonts w:ascii="Cambria Math" w:eastAsia="Cambria Math" w:hAnsi="Cambria Math" w:cs="Cambria Math"/>
+                      <w:spacing w:val="-1"/>
+                      <w:kern w:val="0"/>
+                      <w:sz w:val="28"/>
+                      <w:szCs w:val="28"/>
+                    </w:rPr>
+                    <m:t>0</m:t>
+                  </m:r>
+                </m:e>
+              </m:mr>
+              <m:mr>
+                <m:e>
+                  <m:r>
+                    <w:rPr>
+                      <w:rFonts w:ascii="Cambria Math" w:eastAsia="Noto Sans CJK TC DemiLight" w:hAnsi="Cambria Math" w:cs="Times New Roman"/>
+                      <w:spacing w:val="-1"/>
+                      <w:kern w:val="0"/>
+                      <w:sz w:val="28"/>
+                      <w:szCs w:val="28"/>
+                    </w:rPr>
+                    <m:t>1</m:t>
+                  </m:r>
+                  <m:ctrlPr>
+                    <w:rPr>
+                      <w:rFonts w:ascii="Cambria Math" w:eastAsia="Cambria Math" w:hAnsi="Cambria Math" w:cs="Cambria Math"/>
+                      <w:i/>
+                      <w:spacing w:val="-1"/>
+                      <w:kern w:val="0"/>
+                      <w:sz w:val="28"/>
+                      <w:szCs w:val="28"/>
+                    </w:rPr>
+                  </m:ctrlPr>
+                </m:e>
+                <m:e>
+                  <m:r>
+                    <w:rPr>
+                      <w:rFonts w:ascii="Cambria Math" w:eastAsia="Cambria Math" w:hAnsi="Cambria Math" w:cs="Cambria Math"/>
+                      <w:spacing w:val="-1"/>
+                      <w:kern w:val="0"/>
+                      <w:sz w:val="28"/>
+                      <w:szCs w:val="28"/>
+                    </w:rPr>
+                    <m:t>0</m:t>
+                  </m:r>
+                  <m:ctrlPr>
+                    <w:rPr>
+                      <w:rFonts w:ascii="Cambria Math" w:eastAsia="Cambria Math" w:hAnsi="Cambria Math" w:cs="Cambria Math"/>
+                      <w:i/>
+                      <w:spacing w:val="-1"/>
+                      <w:kern w:val="0"/>
+                      <w:sz w:val="28"/>
+                      <w:szCs w:val="28"/>
+                    </w:rPr>
+                  </m:ctrlPr>
+                </m:e>
+                <m:e>
+                  <m:r>
+                    <w:rPr>
+                      <w:rFonts w:ascii="Cambria Math" w:eastAsia="Cambria Math" w:hAnsi="Cambria Math" w:cs="Cambria Math"/>
+                      <w:spacing w:val="-1"/>
+                      <w:kern w:val="0"/>
+                      <w:sz w:val="28"/>
+                      <w:szCs w:val="28"/>
+                    </w:rPr>
+                    <m:t>1</m:t>
+                  </m:r>
+                  <m:ctrlPr>
+                    <w:rPr>
+                      <w:rFonts w:ascii="Cambria Math" w:eastAsia="Cambria Math" w:hAnsi="Cambria Math" w:cs="Cambria Math"/>
+                      <w:i/>
+                      <w:spacing w:val="-1"/>
+                      <w:kern w:val="0"/>
+                      <w:sz w:val="28"/>
+                      <w:szCs w:val="28"/>
+                    </w:rPr>
+                  </m:ctrlPr>
+                </m:e>
+              </m:mr>
+              <m:mr>
+                <m:e>
+                  <m:r>
+                    <w:rPr>
+                      <w:rFonts w:ascii="Cambria Math" w:eastAsia="Cambria Math" w:hAnsi="Cambria Math" w:cs="Cambria Math"/>
+                      <w:spacing w:val="-1"/>
+                      <w:kern w:val="0"/>
+                      <w:sz w:val="28"/>
+                      <w:szCs w:val="28"/>
+                    </w:rPr>
+                    <m:t>0</m:t>
+                  </m:r>
+                  <m:ctrlPr>
+                    <w:rPr>
+                      <w:rFonts w:ascii="Cambria Math" w:eastAsia="Cambria Math" w:hAnsi="Cambria Math" w:cs="Cambria Math"/>
+                      <w:i/>
+                      <w:spacing w:val="-1"/>
+                      <w:kern w:val="0"/>
+                      <w:sz w:val="28"/>
+                      <w:szCs w:val="28"/>
+                    </w:rPr>
+                  </m:ctrlPr>
+                </m:e>
+                <m:e>
+                  <m:r>
+                    <w:rPr>
+                      <w:rFonts w:ascii="Cambria Math" w:eastAsia="Cambria Math" w:hAnsi="Cambria Math" w:cs="Cambria Math"/>
+                      <w:spacing w:val="-1"/>
+                      <w:kern w:val="0"/>
+                      <w:sz w:val="28"/>
+                      <w:szCs w:val="28"/>
+                    </w:rPr>
+                    <m:t>2</m:t>
+                  </m:r>
+                  <m:ctrlPr>
+                    <w:rPr>
+                      <w:rFonts w:ascii="Cambria Math" w:eastAsia="Cambria Math" w:hAnsi="Cambria Math" w:cs="Cambria Math"/>
+                      <w:i/>
+                      <w:spacing w:val="-1"/>
+                      <w:kern w:val="0"/>
+                      <w:sz w:val="28"/>
+                      <w:szCs w:val="28"/>
+                    </w:rPr>
+                  </m:ctrlPr>
+                </m:e>
+                <m:e>
+                  <m:r>
+                    <w:rPr>
+                      <w:rFonts w:ascii="Cambria Math" w:eastAsia="Cambria Math" w:hAnsi="Cambria Math" w:cs="Cambria Math"/>
+                      <w:spacing w:val="-1"/>
+                      <w:kern w:val="0"/>
+                      <w:sz w:val="28"/>
+                      <w:szCs w:val="28"/>
+                    </w:rPr>
+                    <m:t>2</m:t>
+                  </m:r>
+                  <m:ctrlPr>
+                    <w:rPr>
+                      <w:rFonts w:ascii="Cambria Math" w:eastAsia="Cambria Math" w:hAnsi="Cambria Math" w:cs="Cambria Math"/>
+                      <w:i/>
+                      <w:spacing w:val="-1"/>
+                      <w:kern w:val="0"/>
+                      <w:sz w:val="28"/>
+                      <w:szCs w:val="28"/>
+                    </w:rPr>
+                  </m:ctrlPr>
+                </m:e>
+              </m:mr>
+              <m:mr>
+                <m:e>
+                  <m:r>
+                    <w:rPr>
+                      <w:rFonts w:ascii="Cambria Math" w:eastAsia="Cambria Math" w:hAnsi="Cambria Math" w:cs="Cambria Math"/>
+                      <w:spacing w:val="-1"/>
+                      <w:kern w:val="0"/>
+                      <w:sz w:val="28"/>
+                      <w:szCs w:val="28"/>
+                    </w:rPr>
+                    <m:t>1</m:t>
+                  </m:r>
+                </m:e>
+                <m:e>
+                  <m:r>
+                    <w:rPr>
+                      <w:rFonts w:ascii="Cambria Math" w:eastAsia="Noto Sans CJK TC DemiLight" w:hAnsi="Cambria Math" w:cs="Times New Roman"/>
+                      <w:spacing w:val="-1"/>
+                      <w:kern w:val="0"/>
+                      <w:sz w:val="28"/>
+                      <w:szCs w:val="28"/>
+                    </w:rPr>
+                    <m:t>0</m:t>
+                  </m:r>
+                  <m:ctrlPr>
+                    <w:rPr>
+                      <w:rFonts w:ascii="Cambria Math" w:eastAsia="Cambria Math" w:hAnsi="Cambria Math" w:cs="Cambria Math"/>
+                      <w:i/>
+                      <w:spacing w:val="-1"/>
+                      <w:kern w:val="0"/>
+                      <w:sz w:val="28"/>
+                      <w:szCs w:val="28"/>
+                    </w:rPr>
+                  </m:ctrlPr>
+                </m:e>
+                <m:e>
+                  <m:r>
+                    <w:rPr>
+                      <w:rFonts w:ascii="Cambria Math" w:eastAsia="Cambria Math" w:hAnsi="Cambria Math" w:cs="Cambria Math"/>
+                      <w:spacing w:val="-1"/>
+                      <w:kern w:val="0"/>
+                      <w:sz w:val="28"/>
+                      <w:szCs w:val="28"/>
+                    </w:rPr>
+                    <m:t>1</m:t>
+                  </m:r>
+                </m:e>
+              </m:mr>
+            </m:m>
+          </m:e>
+        </m:d>
+      </m:oMath>
+      <w:r>
+        <w:rPr>
+          <w:rFonts w:ascii="Noto Sans CJK TC DemiLight" w:eastAsia="Noto Sans CJK TC DemiLight" w:hAnsi="Noto Sans CJK TC DemiLight" w:cs="Times New Roman" w:hint="eastAsia"/>
+          <w:spacing w:val="-1"/>
+          <w:kern w:val="0"/>
+          <w:sz w:val="28"/>
+          <w:szCs w:val="28"/>
+        </w:rPr>
+        <w:t>、</w:t>
+      </w:r>
+      <m:oMath>
+        <m:acc>
+          <m:accPr>
+            <m:chr m:val="⃗"/>
+            <m:ctrlPr>
+              <w:rPr>
+                <w:rFonts w:ascii="Cambria Math" w:eastAsia="Noto Sans CJK TC DemiLight" w:hAnsi="Cambria Math" w:cs="Times New Roman"/>
+                <w:i/>
+                <w:spacing w:val="-1"/>
+                <w:kern w:val="0"/>
+                <w:sz w:val="28"/>
+                <w:szCs w:val="28"/>
+              </w:rPr>
+            </m:ctrlPr>
+          </m:accPr>
+          <m:e>
+            <m:r>
+              <w:rPr>
+                <w:rFonts w:ascii="Cambria Math" w:eastAsia="Noto Sans CJK TC DemiLight" w:hAnsi="Cambria Math" w:cs="Times New Roman"/>
+                <w:spacing w:val="-1"/>
+                <w:kern w:val="0"/>
+                <w:sz w:val="28"/>
+                <w:szCs w:val="28"/>
+              </w:rPr>
+              <m:t>x</m:t>
+            </m:r>
+          </m:e>
+        </m:acc>
+        <m:r>
+          <w:rPr>
+            <w:rFonts w:ascii="Cambria Math" w:eastAsia="Noto Sans CJK TC DemiLight" w:hAnsi="Cambria Math" w:cs="Times New Roman" w:hint="eastAsia"/>
+            <w:spacing w:val="-1"/>
+            <w:kern w:val="0"/>
+            <w:sz w:val="28"/>
+            <w:szCs w:val="28"/>
+          </w:rPr>
+          <m:t>=</m:t>
+        </m:r>
+        <m:d>
+          <m:dPr>
+            <m:begChr m:val="["/>
+            <m:endChr m:val="]"/>
+            <m:ctrlPr>
+              <w:rPr>
+                <w:rFonts w:ascii="Cambria Math" w:eastAsia="Noto Sans CJK TC DemiLight" w:hAnsi="Cambria Math" w:cs="Times New Roman"/>
+                <w:i/>
+                <w:spacing w:val="-1"/>
+                <w:kern w:val="0"/>
+                <w:sz w:val="28"/>
+                <w:szCs w:val="28"/>
+              </w:rPr>
+            </m:ctrlPr>
+          </m:dPr>
+          <m:e>
+            <m:m>
+              <m:mPr>
+                <m:mcs>
+                  <m:mc>
+                    <m:mcPr>
+                      <m:count m:val="1"/>
+                      <m:mcJc m:val="center"/>
+                    </m:mcPr>
+                  </m:mc>
+                </m:mcs>
+                <m:ctrlPr>
+                  <w:rPr>
+                    <w:rFonts w:ascii="Cambria Math" w:eastAsia="Noto Sans CJK TC DemiLight" w:hAnsi="Cambria Math" w:cs="Times New Roman"/>
+                    <w:i/>
+                    <w:spacing w:val="-1"/>
+                    <w:kern w:val="0"/>
+                    <w:sz w:val="28"/>
+                    <w:szCs w:val="28"/>
+                  </w:rPr>
+                </m:ctrlPr>
+              </m:mPr>
+              <m:mr>
+                <m:e>
+                  <m:sSub>
+                    <m:sSubPr>
+                      <m:ctrlPr>
+                        <w:rPr>
+                          <w:rFonts w:ascii="Cambria Math" w:eastAsia="Noto Sans CJK TC DemiLight" w:hAnsi="Cambria Math" w:cs="Times New Roman"/>
+                          <w:i/>
+                          <w:spacing w:val="-1"/>
+                          <w:kern w:val="0"/>
+                          <w:sz w:val="28"/>
+                          <w:szCs w:val="28"/>
+                        </w:rPr>
+                      </m:ctrlPr>
+                    </m:sSubPr>
+                    <m:e>
+                      <m:r>
+                        <w:rPr>
+                          <w:rFonts w:ascii="Cambria Math" w:eastAsia="Noto Sans CJK TC DemiLight" w:hAnsi="Cambria Math" w:cs="Times New Roman"/>
+                          <w:spacing w:val="-1"/>
+                          <w:kern w:val="0"/>
+                          <w:sz w:val="28"/>
+                          <w:szCs w:val="28"/>
+                        </w:rPr>
+                        <m:t>x</m:t>
+                      </m:r>
+                    </m:e>
+                    <m:sub>
+                      <m:r>
+                        <w:rPr>
+                          <w:rFonts w:ascii="Cambria Math" w:eastAsia="Noto Sans CJK TC DemiLight" w:hAnsi="Cambria Math" w:cs="Times New Roman"/>
+                          <w:spacing w:val="-1"/>
+                          <w:kern w:val="0"/>
+                          <w:sz w:val="28"/>
+                          <w:szCs w:val="28"/>
+                        </w:rPr>
+                        <m:t>1</m:t>
+                      </m:r>
+                    </m:sub>
+                  </m:sSub>
+                </m:e>
+              </m:mr>
+              <m:mr>
+                <m:e>
+                  <m:sSub>
+                    <m:sSubPr>
+                      <m:ctrlPr>
+                        <w:rPr>
+                          <w:rFonts w:ascii="Cambria Math" w:eastAsia="Noto Sans CJK TC DemiLight" w:hAnsi="Cambria Math" w:cs="Times New Roman"/>
+                          <w:i/>
+                          <w:spacing w:val="-1"/>
+                          <w:kern w:val="0"/>
+                          <w:sz w:val="28"/>
+                          <w:szCs w:val="28"/>
+                        </w:rPr>
+                      </m:ctrlPr>
+                    </m:sSubPr>
+                    <m:e>
+                      <m:r>
+                        <w:rPr>
+                          <w:rFonts w:ascii="Cambria Math" w:eastAsia="Noto Sans CJK TC DemiLight" w:hAnsi="Cambria Math" w:cs="Times New Roman"/>
+                          <w:spacing w:val="-1"/>
+                          <w:kern w:val="0"/>
+                          <w:sz w:val="28"/>
+                          <w:szCs w:val="28"/>
+                        </w:rPr>
+                        <m:t>x</m:t>
+                      </m:r>
+                    </m:e>
+                    <m:sub>
+                      <m:r>
+                        <w:rPr>
+                          <w:rFonts w:ascii="Cambria Math" w:eastAsia="Noto Sans CJK TC DemiLight" w:hAnsi="Cambria Math" w:cs="Times New Roman"/>
+                          <w:spacing w:val="-1"/>
+                          <w:kern w:val="0"/>
+                          <w:sz w:val="28"/>
+                          <w:szCs w:val="28"/>
+                        </w:rPr>
+                        <m:t>2</m:t>
+                      </m:r>
+                    </m:sub>
+                  </m:sSub>
+                  <m:ctrlPr>
+                    <w:rPr>
+                      <w:rFonts w:ascii="Cambria Math" w:eastAsia="Cambria Math" w:hAnsi="Cambria Math" w:cs="Cambria Math"/>
+                      <w:i/>
+                      <w:spacing w:val="-1"/>
+                      <w:kern w:val="0"/>
+                      <w:sz w:val="28"/>
+                      <w:szCs w:val="28"/>
+                    </w:rPr>
+                  </m:ctrlPr>
+                </m:e>
+              </m:mr>
+              <m:mr>
+                <m:e>
+                  <m:sSub>
+                    <m:sSubPr>
+                      <m:ctrlPr>
+                        <w:rPr>
+                          <w:rFonts w:ascii="Cambria Math" w:eastAsia="Cambria Math" w:hAnsi="Cambria Math" w:cs="Cambria Math"/>
+                          <w:i/>
+                          <w:spacing w:val="-1"/>
+                          <w:kern w:val="0"/>
+                          <w:sz w:val="28"/>
+                          <w:szCs w:val="28"/>
+                        </w:rPr>
+                      </m:ctrlPr>
+                    </m:sSubPr>
+                    <m:e>
+                      <m:r>
+                        <w:rPr>
+                          <w:rFonts w:ascii="Cambria Math" w:eastAsia="Cambria Math" w:hAnsi="Cambria Math" w:cs="Cambria Math"/>
+                          <w:spacing w:val="-1"/>
+                          <w:kern w:val="0"/>
+                          <w:sz w:val="28"/>
+                          <w:szCs w:val="28"/>
+                        </w:rPr>
+                        <m:t>x</m:t>
+                      </m:r>
+                    </m:e>
+                    <m:sub>
+                      <m:r>
+                        <w:rPr>
+                          <w:rFonts w:ascii="Cambria Math" w:eastAsia="Cambria Math" w:hAnsi="Cambria Math" w:cs="Cambria Math"/>
+                          <w:spacing w:val="-1"/>
+                          <w:kern w:val="0"/>
+                          <w:sz w:val="28"/>
+                          <w:szCs w:val="28"/>
+                        </w:rPr>
+                        <m:t>3</m:t>
+                      </m:r>
+                    </m:sub>
+                  </m:sSub>
+                </m:e>
+              </m:mr>
+            </m:m>
+          </m:e>
+        </m:d>
+      </m:oMath>
+      <w:r>
+        <w:rPr>
+          <w:rFonts w:ascii="Noto Sans CJK TC DemiLight" w:eastAsia="Noto Sans CJK TC DemiLight" w:hAnsi="Noto Sans CJK TC DemiLight" w:cs="Times New Roman" w:hint="eastAsia"/>
+          <w:spacing w:val="-1"/>
+          <w:kern w:val="0"/>
+          <w:sz w:val="28"/>
+          <w:szCs w:val="28"/>
+        </w:rPr>
+        <w:t>、</w:t>
+      </w:r>
+      <m:oMath>
+        <m:acc>
+          <m:accPr>
+            <m:chr m:val="⃗"/>
+            <m:ctrlPr>
+              <w:rPr>
+                <w:rFonts w:ascii="Cambria Math" w:eastAsia="Noto Sans CJK TC DemiLight" w:hAnsi="Cambria Math" w:cs="Times New Roman"/>
+                <w:i/>
+                <w:spacing w:val="-1"/>
+                <w:kern w:val="0"/>
+                <w:sz w:val="28"/>
+                <w:szCs w:val="28"/>
+              </w:rPr>
+            </m:ctrlPr>
+          </m:accPr>
+          <m:e>
+            <m:r>
+              <w:rPr>
+                <w:rFonts w:ascii="Cambria Math" w:eastAsia="Noto Sans CJK TC DemiLight" w:hAnsi="Cambria Math" w:cs="Times New Roman"/>
+                <w:spacing w:val="-1"/>
+                <w:kern w:val="0"/>
+                <w:sz w:val="28"/>
+                <w:szCs w:val="28"/>
+              </w:rPr>
+              <m:t>b</m:t>
+            </m:r>
+          </m:e>
+        </m:acc>
+        <m:r>
+          <w:rPr>
+            <w:rFonts w:ascii="Cambria Math" w:eastAsia="Noto Sans CJK TC DemiLight" w:hAnsi="Cambria Math" w:cs="Times New Roman" w:hint="eastAsia"/>
+            <w:spacing w:val="-1"/>
+            <w:kern w:val="0"/>
+            <w:sz w:val="28"/>
+            <w:szCs w:val="28"/>
+          </w:rPr>
+          <m:t>=</m:t>
+        </m:r>
+        <m:d>
+          <m:dPr>
+            <m:begChr m:val="["/>
+            <m:endChr m:val="]"/>
+            <m:ctrlPr>
+              <w:rPr>
+                <w:rFonts w:ascii="Cambria Math" w:eastAsia="Noto Sans CJK TC DemiLight" w:hAnsi="Cambria Math" w:cs="Times New Roman"/>
+                <w:i/>
+                <w:spacing w:val="-1"/>
+                <w:kern w:val="0"/>
+                <w:sz w:val="28"/>
+                <w:szCs w:val="28"/>
+              </w:rPr>
+            </m:ctrlPr>
+          </m:dPr>
+          <m:e>
+            <m:m>
+              <m:mPr>
+                <m:mcs>
+                  <m:mc>
+                    <m:mcPr>
+                      <m:count m:val="1"/>
+                      <m:mcJc m:val="center"/>
+                    </m:mcPr>
+                  </m:mc>
+                </m:mcs>
+                <m:ctrlPr>
+                  <w:rPr>
+                    <w:rFonts w:ascii="Cambria Math" w:eastAsia="Noto Sans CJK TC DemiLight" w:hAnsi="Cambria Math" w:cs="Times New Roman"/>
+                    <w:i/>
+                    <w:spacing w:val="-1"/>
+                    <w:kern w:val="0"/>
+                    <w:sz w:val="28"/>
+                    <w:szCs w:val="28"/>
+                  </w:rPr>
+                </m:ctrlPr>
+              </m:mPr>
+              <m:mr>
+                <m:e>
+                  <m:r>
+                    <w:rPr>
+                      <w:rFonts w:ascii="Cambria Math" w:eastAsia="Noto Sans CJK TC DemiLight" w:hAnsi="Cambria Math" w:cs="Times New Roman"/>
+                      <w:spacing w:val="-1"/>
+                      <w:kern w:val="0"/>
+                      <w:sz w:val="28"/>
+                      <w:szCs w:val="28"/>
+                    </w:rPr>
+                    <m:t>4</m:t>
+                  </m:r>
+                </m:e>
+              </m:mr>
+              <m:mr>
+                <m:e>
+                  <m:r>
+                    <w:rPr>
+                      <w:rFonts w:ascii="Cambria Math" w:eastAsia="Noto Sans CJK TC DemiLight" w:hAnsi="Cambria Math" w:cs="Times New Roman"/>
+                      <w:spacing w:val="-1"/>
+                      <w:kern w:val="0"/>
+                      <w:sz w:val="28"/>
+                      <w:szCs w:val="28"/>
+                    </w:rPr>
+                    <m:t>2</m:t>
+                  </m:r>
+                  <m:ctrlPr>
+                    <w:rPr>
+                      <w:rFonts w:ascii="Cambria Math" w:eastAsia="Cambria Math" w:hAnsi="Cambria Math" w:cs="Cambria Math"/>
+                      <w:i/>
+                      <w:spacing w:val="-1"/>
+                      <w:kern w:val="0"/>
+                      <w:sz w:val="28"/>
+                      <w:szCs w:val="28"/>
+                    </w:rPr>
+                  </m:ctrlPr>
+                </m:e>
+              </m:mr>
+              <m:mr>
+                <m:e>
+                  <m:r>
+                    <w:rPr>
+                      <w:rFonts w:ascii="Cambria Math" w:eastAsia="Cambria Math" w:hAnsi="Cambria Math" w:cs="Cambria Math"/>
+                      <w:spacing w:val="-1"/>
+                      <w:kern w:val="0"/>
+                      <w:sz w:val="28"/>
+                      <w:szCs w:val="28"/>
+                    </w:rPr>
+                    <m:t>3</m:t>
+                  </m:r>
+                  <m:ctrlPr>
+                    <w:rPr>
+                      <w:rFonts w:ascii="Cambria Math" w:eastAsia="Cambria Math" w:hAnsi="Cambria Math" w:cs="Cambria Math"/>
+                      <w:i/>
+                      <w:spacing w:val="-1"/>
+                      <w:kern w:val="0"/>
+                      <w:sz w:val="28"/>
+                      <w:szCs w:val="28"/>
+                    </w:rPr>
+                  </m:ctrlPr>
+                </m:e>
+              </m:mr>
+              <m:mr>
+                <m:e>
+                  <m:r>
+                    <w:rPr>
+                      <w:rFonts w:ascii="Cambria Math" w:eastAsia="Cambria Math" w:hAnsi="Cambria Math" w:cs="Cambria Math"/>
+                      <w:spacing w:val="-1"/>
+                      <w:kern w:val="0"/>
+                      <w:sz w:val="28"/>
+                      <w:szCs w:val="28"/>
+                    </w:rPr>
+                    <m:t>4</m:t>
+                  </m:r>
+                </m:e>
+              </m:mr>
+            </m:m>
+          </m:e>
+        </m:d>
+      </m:oMath>
+      <w:r>
+        <w:rPr>
+          <w:rFonts w:ascii="Noto Sans CJK TC DemiLight" w:eastAsia="Noto Sans CJK TC DemiLight" w:hAnsi="Noto Sans CJK TC DemiLight" w:cs="Times New Roman" w:hint="eastAsia"/>
+          <w:spacing w:val="-1"/>
+          <w:kern w:val="0"/>
+          <w:sz w:val="28"/>
+          <w:szCs w:val="28"/>
+        </w:rPr>
+        <w:t>，則原方程組即為</w:t>
+      </w:r>
+      <m:oMath>
+        <m:r>
+          <w:rPr>
+            <w:rFonts w:ascii="Cambria Math" w:eastAsia="Noto Sans CJK TC DemiLight" w:hAnsi="Cambria Math" w:cs="Times New Roman"/>
+            <w:spacing w:val="-1"/>
+            <w:kern w:val="0"/>
+            <w:sz w:val="28"/>
+            <w:szCs w:val="28"/>
+          </w:rPr>
+          <m:t>A</m:t>
+        </m:r>
+        <m:acc>
+          <m:accPr>
+            <m:chr m:val="⃗"/>
+            <m:ctrlPr>
+              <w:rPr>
+                <w:rFonts w:ascii="Cambria Math" w:eastAsia="Noto Sans CJK TC DemiLight" w:hAnsi="Cambria Math" w:cs="Times New Roman"/>
+                <w:i/>
+                <w:spacing w:val="-1"/>
+                <w:kern w:val="0"/>
+                <w:sz w:val="28"/>
+                <w:szCs w:val="28"/>
+              </w:rPr>
+            </m:ctrlPr>
+          </m:accPr>
+          <m:e>
+            <m:r>
+              <w:rPr>
+                <w:rFonts w:ascii="Cambria Math" w:eastAsia="Noto Sans CJK TC DemiLight" w:hAnsi="Cambria Math" w:cs="Times New Roman"/>
+                <w:spacing w:val="-1"/>
+                <w:kern w:val="0"/>
+                <w:sz w:val="28"/>
+                <w:szCs w:val="28"/>
+              </w:rPr>
+              <m:t>x</m:t>
+            </m:r>
+          </m:e>
+        </m:acc>
+        <m:r>
+          <w:rPr>
+            <w:rFonts w:ascii="Cambria Math" w:eastAsia="Noto Sans CJK TC DemiLight" w:hAnsi="Cambria Math" w:cs="Times New Roman" w:hint="eastAsia"/>
+            <w:spacing w:val="-1"/>
+            <w:kern w:val="0"/>
+            <w:sz w:val="28"/>
+            <w:szCs w:val="28"/>
+          </w:rPr>
+          <m:t>=</m:t>
+        </m:r>
+        <m:acc>
+          <m:accPr>
+            <m:chr m:val="⃗"/>
+            <m:ctrlPr>
+              <w:rPr>
+                <w:rFonts w:ascii="Cambria Math" w:eastAsia="Noto Sans CJK TC DemiLight" w:hAnsi="Cambria Math" w:cs="Times New Roman"/>
+                <w:i/>
+                <w:spacing w:val="-1"/>
+                <w:kern w:val="0"/>
+                <w:sz w:val="28"/>
+                <w:szCs w:val="28"/>
+              </w:rPr>
+            </m:ctrlPr>
+          </m:accPr>
+          <m:e>
+            <m:r>
+              <w:rPr>
+                <w:rFonts w:ascii="Cambria Math" w:eastAsia="Noto Sans CJK TC DemiLight" w:hAnsi="Cambria Math" w:cs="Times New Roman"/>
+                <w:spacing w:val="-1"/>
+                <w:kern w:val="0"/>
+                <w:sz w:val="28"/>
+                <w:szCs w:val="28"/>
+              </w:rPr>
+              <m:t>b</m:t>
+            </m:r>
+          </m:e>
+        </m:acc>
+      </m:oMath>
+    </w:p>
+    <w:p>
+      <w:pPr>
+        <w:pStyle w:val="a5"/>
+        <w:numPr>
+          <w:ilvl w:val="0"/>
+          <w:numId w:val="26"/>
+        </w:numPr>
+        <w:ind w:leftChars="0" w:left="567"/>
+        <w:rPr>
+          <w:rFonts w:ascii="Noto Sans CJK TC DemiLight" w:eastAsia="Noto Sans CJK TC DemiLight" w:hAnsi="Noto Sans CJK TC DemiLight" w:cs="Times New Roman"/>
+          <w:spacing w:val="-1"/>
+          <w:kern w:val="0"/>
+          <w:sz w:val="28"/>
+          <w:szCs w:val="28"/>
+        </w:rPr>
+      </w:pPr>
+      <w:r>
+        <w:rPr>
+          <w:rFonts w:ascii="Noto Sans CJK TC DemiLight" w:eastAsia="Noto Sans CJK TC DemiLight" w:hAnsi="Noto Sans CJK TC DemiLight" w:cs="Times New Roman" w:hint="eastAsia"/>
+          <w:spacing w:val="-1"/>
+          <w:kern w:val="0"/>
+          <w:sz w:val="28"/>
+          <w:szCs w:val="28"/>
+        </w:rPr>
+        <w:t>求解n</w:t>
+      </w:r>
+      <w:r>
+        <w:rPr>
+          <w:rFonts w:ascii="Noto Sans CJK TC DemiLight" w:eastAsia="Noto Sans CJK TC DemiLight" w:hAnsi="Noto Sans CJK TC DemiLight" w:cs="Times New Roman"/>
+          <w:spacing w:val="-1"/>
+          <w:kern w:val="0"/>
+          <w:sz w:val="28"/>
+          <w:szCs w:val="28"/>
+        </w:rPr>
+        <w:t>ormal equation</w:t>
+      </w:r>
+      <w:r>
+        <w:rPr>
+          <w:rFonts w:ascii="Noto Sans CJK TC DemiLight" w:eastAsia="Noto Sans CJK TC DemiLight" w:hAnsi="Noto Sans CJK TC DemiLight" w:cs="Times New Roman" w:hint="eastAsia"/>
+          <w:spacing w:val="-1"/>
+          <w:kern w:val="0"/>
+          <w:sz w:val="28"/>
+          <w:szCs w:val="28"/>
+        </w:rPr>
+        <w:t>：</w:t>
+      </w:r>
+      <m:oMath>
+        <m:sSup>
+          <m:sSupPr>
+            <m:ctrlPr>
+              <w:rPr>
+                <w:rFonts w:ascii="Cambria Math" w:eastAsia="Noto Sans CJK TC DemiLight" w:hAnsi="Cambria Math" w:cs="Times New Roman"/>
+                <w:i/>
+                <w:spacing w:val="-1"/>
+                <w:kern w:val="0"/>
+                <w:sz w:val="28"/>
+                <w:szCs w:val="28"/>
+              </w:rPr>
+            </m:ctrlPr>
+          </m:sSupPr>
+          <m:e>
+            <m:r>
+              <w:rPr>
+                <w:rFonts w:ascii="Cambria Math" w:eastAsia="Noto Sans CJK TC DemiLight" w:hAnsi="Cambria Math" w:cs="Times New Roman"/>
+                <w:spacing w:val="-1"/>
+                <w:kern w:val="0"/>
+                <w:sz w:val="28"/>
+                <w:szCs w:val="28"/>
+              </w:rPr>
+              <m:t>A</m:t>
+            </m:r>
+          </m:e>
+          <m:sup>
+            <m:r>
+              <w:rPr>
+                <w:rFonts w:ascii="Cambria Math" w:eastAsia="Noto Sans CJK TC DemiLight" w:hAnsi="Cambria Math" w:cs="Times New Roman"/>
+                <w:spacing w:val="-1"/>
+                <w:kern w:val="0"/>
+                <w:sz w:val="28"/>
+                <w:szCs w:val="28"/>
+              </w:rPr>
+              <m:t>T</m:t>
+            </m:r>
+          </m:sup>
+        </m:sSup>
+        <m:r>
+          <w:rPr>
+            <w:rFonts w:ascii="Cambria Math" w:eastAsia="Noto Sans CJK TC DemiLight" w:hAnsi="Cambria Math" w:cs="Times New Roman"/>
+            <w:spacing w:val="-1"/>
+            <w:kern w:val="0"/>
+            <w:sz w:val="28"/>
+            <w:szCs w:val="28"/>
+          </w:rPr>
+          <m:t>A</m:t>
+        </m:r>
+        <m:acc>
+          <m:accPr>
+            <m:chr m:val="⃗"/>
+            <m:ctrlPr>
+              <w:rPr>
+                <w:rFonts w:ascii="Cambria Math" w:eastAsia="Noto Sans CJK TC DemiLight" w:hAnsi="Cambria Math" w:cs="Times New Roman"/>
+                <w:i/>
+                <w:spacing w:val="-1"/>
+                <w:kern w:val="0"/>
+                <w:sz w:val="28"/>
+                <w:szCs w:val="28"/>
+              </w:rPr>
+            </m:ctrlPr>
+          </m:accPr>
+          <m:e>
+            <m:r>
+              <w:rPr>
+                <w:rFonts w:ascii="Cambria Math" w:eastAsia="Noto Sans CJK TC DemiLight" w:hAnsi="Cambria Math" w:cs="Times New Roman"/>
+                <w:spacing w:val="-1"/>
+                <w:kern w:val="0"/>
+                <w:sz w:val="28"/>
+                <w:szCs w:val="28"/>
+              </w:rPr>
+              <m:t>x</m:t>
+            </m:r>
+          </m:e>
+        </m:acc>
+        <m:r>
+          <w:rPr>
+            <w:rFonts w:ascii="Cambria Math" w:eastAsia="Noto Sans CJK TC DemiLight" w:hAnsi="Cambria Math" w:cs="Times New Roman"/>
+            <w:spacing w:val="-1"/>
+            <w:kern w:val="0"/>
+            <w:sz w:val="28"/>
+            <w:szCs w:val="28"/>
+          </w:rPr>
+          <m:t>=</m:t>
+        </m:r>
+        <m:sSup>
+          <m:sSupPr>
+            <m:ctrlPr>
+              <w:rPr>
+                <w:rFonts w:ascii="Cambria Math" w:eastAsia="Noto Sans CJK TC DemiLight" w:hAnsi="Cambria Math" w:cs="Times New Roman"/>
+                <w:i/>
+                <w:spacing w:val="-1"/>
+                <w:kern w:val="0"/>
+                <w:sz w:val="28"/>
+                <w:szCs w:val="28"/>
+              </w:rPr>
+            </m:ctrlPr>
+          </m:sSupPr>
+          <m:e>
+            <m:r>
+              <w:rPr>
+                <w:rFonts w:ascii="Cambria Math" w:eastAsia="Noto Sans CJK TC DemiLight" w:hAnsi="Cambria Math" w:cs="Times New Roman"/>
+                <w:spacing w:val="-1"/>
+                <w:kern w:val="0"/>
+                <w:sz w:val="28"/>
+                <w:szCs w:val="28"/>
+              </w:rPr>
+              <m:t>A</m:t>
+            </m:r>
+          </m:e>
+          <m:sup>
+            <m:r>
+              <w:rPr>
+                <w:rFonts w:ascii="Cambria Math" w:eastAsia="Noto Sans CJK TC DemiLight" w:hAnsi="Cambria Math" w:cs="Times New Roman"/>
+                <w:spacing w:val="-1"/>
+                <w:kern w:val="0"/>
+                <w:sz w:val="28"/>
+                <w:szCs w:val="28"/>
+              </w:rPr>
+              <m:t>T</m:t>
+            </m:r>
+          </m:sup>
+        </m:sSup>
+        <m:acc>
+          <m:accPr>
+            <m:chr m:val="⃗"/>
+            <m:ctrlPr>
+              <w:rPr>
+                <w:rFonts w:ascii="Cambria Math" w:eastAsia="Noto Sans CJK TC DemiLight" w:hAnsi="Cambria Math" w:cs="Times New Roman"/>
+                <w:i/>
+                <w:spacing w:val="-1"/>
+                <w:kern w:val="0"/>
+                <w:sz w:val="28"/>
+                <w:szCs w:val="28"/>
+              </w:rPr>
+            </m:ctrlPr>
+          </m:accPr>
+          <m:e>
+            <m:r>
+              <w:rPr>
+                <w:rFonts w:ascii="Cambria Math" w:eastAsia="Noto Sans CJK TC DemiLight" w:hAnsi="Cambria Math" w:cs="Times New Roman"/>
+                <w:spacing w:val="-1"/>
+                <w:kern w:val="0"/>
+                <w:sz w:val="28"/>
+                <w:szCs w:val="28"/>
+              </w:rPr>
+              <m:t>b</m:t>
+            </m:r>
+          </m:e>
+        </m:acc>
+      </m:oMath>
+    </w:p>
+    <w:p>
+      <w:pPr>
+        <w:pStyle w:val="a5"/>
+        <w:ind w:leftChars="0" w:left="567"/>
+        <w:rPr>
+          <w:rFonts w:ascii="Noto Sans CJK TC DemiLight" w:eastAsia="Noto Sans CJK TC DemiLight" w:hAnsi="Noto Sans CJK TC DemiLight" w:cs="Times New Roman"/>
+          <w:spacing w:val="-1"/>
+          <w:kern w:val="0"/>
+          <w:sz w:val="28"/>
+          <w:szCs w:val="28"/>
+        </w:rPr>
+      </w:pPr>
+      <w:r>
+        <w:rPr>
+          <w:rFonts w:ascii="Noto Sans CJK TC DemiLight" w:eastAsia="Noto Sans CJK TC DemiLight" w:hAnsi="Noto Sans CJK TC DemiLight" w:cs="Times New Roman"/>
+          <w:spacing w:val="-1"/>
+          <w:kern w:val="0"/>
+          <w:sz w:val="28"/>
+          <w:szCs w:val="28"/>
+        </w:rPr>
+        <w:fldChar w:fldCharType="begin"/>
+      </w:r>
+      <w:r>
+        <w:rPr>
+          <w:rFonts w:ascii="Noto Sans CJK TC DemiLight" w:eastAsia="Noto Sans CJK TC DemiLight" w:hAnsi="Noto Sans CJK TC DemiLight" w:cs="Times New Roman"/>
+          <w:spacing w:val="-1"/>
+          <w:kern w:val="0"/>
+          <w:sz w:val="28"/>
+          <w:szCs w:val="28"/>
+        </w:rPr>
+        <w:instrText xml:space="preserve"> </w:instrText>
+      </w:r>
+      <w:r>
+        <w:rPr>
+          <w:rFonts w:ascii="Noto Sans CJK TC DemiLight" w:eastAsia="Noto Sans CJK TC DemiLight" w:hAnsi="Noto Sans CJK TC DemiLight" w:cs="Times New Roman" w:hint="eastAsia"/>
+          <w:spacing w:val="-1"/>
+          <w:kern w:val="0"/>
+          <w:sz w:val="28"/>
+          <w:szCs w:val="28"/>
+        </w:rPr>
+        <w:instrText>eq \o\ac(○,</w:instrText>
+      </w:r>
+      <w:r>
+        <w:rPr>
+          <w:rFonts w:ascii="Noto Sans CJK TC DemiLight" w:eastAsia="Noto Sans CJK TC DemiLight" w:hAnsi="Noto Sans CJK TC DemiLight" w:cs="Times New Roman" w:hint="eastAsia"/>
+          <w:kern w:val="0"/>
+          <w:position w:val="3"/>
+          <w:sz w:val="19"/>
+          <w:szCs w:val="28"/>
+        </w:rPr>
+        <w:instrText>1</w:instrText>
+      </w:r>
+      <w:r>
+        <w:rPr>
+          <w:rFonts w:ascii="Noto Sans CJK TC DemiLight" w:eastAsia="Noto Sans CJK TC DemiLight" w:hAnsi="Noto Sans CJK TC DemiLight" w:cs="Times New Roman" w:hint="eastAsia"/>
+          <w:spacing w:val="-1"/>
+          <w:kern w:val="0"/>
+          <w:sz w:val="28"/>
+          <w:szCs w:val="28"/>
+        </w:rPr>
+        <w:instrText>)</w:instrText>
+      </w:r>
+      <w:r>
+        <w:rPr>
+          <w:rFonts w:ascii="Noto Sans CJK TC DemiLight" w:eastAsia="Noto Sans CJK TC DemiLight" w:hAnsi="Noto Sans CJK TC DemiLight" w:cs="Times New Roman"/>
+          <w:spacing w:val="-1"/>
+          <w:kern w:val="0"/>
+          <w:sz w:val="28"/>
+          <w:szCs w:val="28"/>
+        </w:rPr>
+        <w:fldChar w:fldCharType="end"/>
+      </w:r>
+      <w:r>
+        <w:rPr>
+          <w:rFonts w:ascii="Noto Sans CJK TC DemiLight" w:eastAsia="Noto Sans CJK TC DemiLight" w:hAnsi="Noto Sans CJK TC DemiLight" w:cs="Times New Roman"/>
+          <w:spacing w:val="-1"/>
+          <w:kern w:val="0"/>
+          <w:sz w:val="28"/>
+          <w:szCs w:val="28"/>
+        </w:rPr>
+        <w:t xml:space="preserve"> </w:t>
+      </w:r>
+      <m:oMath>
+        <m:sSup>
+          <m:sSupPr>
+            <m:ctrlPr>
+              <w:rPr>
+                <w:rFonts w:ascii="Cambria Math" w:eastAsia="Noto Sans CJK TC DemiLight" w:hAnsi="Cambria Math" w:cs="Times New Roman"/>
+                <w:i/>
+                <w:spacing w:val="-1"/>
+                <w:kern w:val="0"/>
+                <w:sz w:val="28"/>
+                <w:szCs w:val="28"/>
+              </w:rPr>
+            </m:ctrlPr>
+          </m:sSupPr>
+          <m:e>
+            <m:r>
+              <w:rPr>
+                <w:rFonts w:ascii="Cambria Math" w:eastAsia="Noto Sans CJK TC DemiLight" w:hAnsi="Cambria Math" w:cs="Times New Roman"/>
+                <w:spacing w:val="-1"/>
+                <w:kern w:val="0"/>
+                <w:sz w:val="28"/>
+                <w:szCs w:val="28"/>
+              </w:rPr>
+              <m:t>A</m:t>
+            </m:r>
+          </m:e>
+          <m:sup>
+            <m:r>
+              <w:rPr>
+                <w:rFonts w:ascii="Cambria Math" w:eastAsia="Noto Sans CJK TC DemiLight" w:hAnsi="Cambria Math" w:cs="Times New Roman"/>
+                <w:spacing w:val="-1"/>
+                <w:kern w:val="0"/>
+                <w:sz w:val="28"/>
+                <w:szCs w:val="28"/>
+              </w:rPr>
+              <m:t>T</m:t>
+            </m:r>
+          </m:sup>
+        </m:sSup>
+        <m:r>
+          <w:rPr>
+            <w:rFonts w:ascii="Cambria Math" w:eastAsia="Noto Sans CJK TC DemiLight" w:hAnsi="Cambria Math" w:cs="Times New Roman"/>
+            <w:spacing w:val="-1"/>
+            <w:kern w:val="0"/>
+            <w:sz w:val="28"/>
+            <w:szCs w:val="28"/>
+          </w:rPr>
+          <m:t>A=</m:t>
+        </m:r>
+        <m:d>
+          <m:dPr>
+            <m:begChr m:val="["/>
+            <m:endChr m:val="]"/>
+            <m:ctrlPr>
+              <w:rPr>
+                <w:rFonts w:ascii="Cambria Math" w:eastAsia="Noto Sans CJK TC DemiLight" w:hAnsi="Cambria Math" w:cs="Times New Roman"/>
+                <w:spacing w:val="-1"/>
+                <w:kern w:val="0"/>
+                <w:sz w:val="28"/>
+                <w:szCs w:val="28"/>
+              </w:rPr>
+            </m:ctrlPr>
+          </m:dPr>
+          <m:e>
+            <m:m>
+              <m:mPr>
+                <m:mcs>
+                  <m:mc>
+                    <m:mcPr>
+                      <m:count m:val="3"/>
+                      <m:mcJc m:val="center"/>
+                    </m:mcPr>
+                  </m:mc>
+                </m:mcs>
+                <m:ctrlPr>
+                  <w:rPr>
+                    <w:rFonts w:ascii="Cambria Math" w:eastAsia="Noto Sans CJK TC DemiLight" w:hAnsi="Cambria Math" w:cs="Times New Roman"/>
+                    <w:spacing w:val="-1"/>
+                    <w:kern w:val="0"/>
+                    <w:sz w:val="28"/>
+                    <w:szCs w:val="28"/>
+                  </w:rPr>
+                </m:ctrlPr>
+              </m:mPr>
+              <m:mr>
+                <m:e>
+                  <m:r>
+                    <w:rPr>
+                      <w:rFonts w:ascii="Cambria Math" w:eastAsia="Noto Sans CJK TC DemiLight" w:hAnsi="Cambria Math" w:cs="Times New Roman"/>
+                      <w:spacing w:val="-1"/>
+                      <w:kern w:val="0"/>
+                      <w:sz w:val="28"/>
+                      <w:szCs w:val="28"/>
+                    </w:rPr>
+                    <m:t>6</m:t>
+                  </m:r>
+                  <m:ctrlPr>
+                    <w:rPr>
+                      <w:rFonts w:ascii="Cambria Math" w:eastAsia="Cambria Math" w:hAnsi="Cambria Math" w:cs="Cambria Math"/>
+                      <w:i/>
+                      <w:spacing w:val="-1"/>
+                      <w:kern w:val="0"/>
+                      <w:sz w:val="28"/>
+                      <w:szCs w:val="28"/>
+                    </w:rPr>
+                  </m:ctrlPr>
+                </m:e>
+                <m:e>
+                  <m:r>
+                    <w:rPr>
+                      <w:rFonts w:ascii="Cambria Math" w:eastAsia="Cambria Math" w:hAnsi="Cambria Math" w:cs="Cambria Math"/>
+                      <w:spacing w:val="-1"/>
+                      <w:kern w:val="0"/>
+                      <w:sz w:val="28"/>
+                      <w:szCs w:val="28"/>
+                    </w:rPr>
+                    <m:t>4</m:t>
+                  </m:r>
+                  <m:ctrlPr>
+                    <w:rPr>
+                      <w:rFonts w:ascii="Cambria Math" w:eastAsia="Cambria Math" w:hAnsi="Cambria Math" w:cs="Cambria Math"/>
+                      <w:i/>
+                      <w:spacing w:val="-1"/>
+                      <w:kern w:val="0"/>
+                      <w:sz w:val="28"/>
+                      <w:szCs w:val="28"/>
+                    </w:rPr>
+                  </m:ctrlPr>
+                </m:e>
+                <m:e>
+                  <m:r>
+                    <w:rPr>
+                      <w:rFonts w:ascii="Cambria Math" w:eastAsia="Cambria Math" w:hAnsi="Cambria Math" w:cs="Cambria Math"/>
+                      <w:spacing w:val="-1"/>
+                      <w:kern w:val="0"/>
+                      <w:sz w:val="28"/>
+                      <w:szCs w:val="28"/>
+                    </w:rPr>
+                    <m:t>2</m:t>
+                  </m:r>
+                  <m:ctrlPr>
+                    <w:rPr>
+                      <w:rFonts w:ascii="Cambria Math" w:eastAsia="Cambria Math" w:hAnsi="Cambria Math" w:cs="Cambria Math"/>
+                      <w:i/>
+                      <w:spacing w:val="-1"/>
+                      <w:kern w:val="0"/>
+                      <w:sz w:val="28"/>
+                      <w:szCs w:val="28"/>
+                    </w:rPr>
+                  </m:ctrlPr>
+                </m:e>
+              </m:mr>
+              <m:mr>
+                <m:e>
+                  <m:r>
+                    <w:rPr>
+                      <w:rFonts w:ascii="Cambria Math" w:eastAsia="Cambria Math" w:hAnsi="Cambria Math" w:cs="Cambria Math"/>
+                      <w:spacing w:val="-1"/>
+                      <w:kern w:val="0"/>
+                      <w:sz w:val="28"/>
+                      <w:szCs w:val="28"/>
+                    </w:rPr>
+                    <m:t>4</m:t>
+                  </m:r>
+                </m:e>
+                <m:e>
+                  <m:r>
+                    <w:rPr>
+                      <w:rFonts w:ascii="Cambria Math" w:eastAsia="Noto Sans CJK TC DemiLight" w:hAnsi="Cambria Math" w:cs="Times New Roman"/>
+                      <w:spacing w:val="-1"/>
+                      <w:kern w:val="0"/>
+                      <w:sz w:val="28"/>
+                      <w:szCs w:val="28"/>
+                    </w:rPr>
+                    <m:t>8</m:t>
+                  </m:r>
+                  <m:ctrlPr>
+                    <w:rPr>
+                      <w:rFonts w:ascii="Cambria Math" w:eastAsia="Cambria Math" w:hAnsi="Cambria Math" w:cs="Cambria Math"/>
+                      <w:i/>
+                      <w:spacing w:val="-1"/>
+                      <w:kern w:val="0"/>
+                      <w:sz w:val="28"/>
+                      <w:szCs w:val="28"/>
+                    </w:rPr>
+                  </m:ctrlPr>
+                </m:e>
+                <m:e>
+                  <m:r>
+                    <w:rPr>
+                      <w:rFonts w:ascii="Cambria Math" w:eastAsia="Cambria Math" w:hAnsi="Cambria Math" w:cs="Cambria Math"/>
+                      <w:spacing w:val="-1"/>
+                      <w:kern w:val="0"/>
+                      <w:sz w:val="28"/>
+                      <w:szCs w:val="28"/>
+                    </w:rPr>
+                    <m:t>4</m:t>
+                  </m:r>
+                </m:e>
+              </m:mr>
+              <m:mr>
+                <m:e>
+                  <m:r>
+                    <w:rPr>
+                      <w:rFonts w:ascii="Cambria Math" w:eastAsia="Noto Sans CJK TC DemiLight" w:hAnsi="Cambria Math" w:cs="Times New Roman"/>
+                      <w:spacing w:val="-1"/>
+                      <w:kern w:val="0"/>
+                      <w:sz w:val="28"/>
+                      <w:szCs w:val="28"/>
+                    </w:rPr>
+                    <m:t>2</m:t>
+                  </m:r>
+                </m:e>
+                <m:e>
+                  <m:r>
+                    <w:rPr>
+                      <w:rFonts w:ascii="Cambria Math" w:eastAsia="Noto Sans CJK TC DemiLight" w:hAnsi="Cambria Math" w:cs="Times New Roman"/>
+                      <w:spacing w:val="-1"/>
+                      <w:kern w:val="0"/>
+                      <w:sz w:val="28"/>
+                      <w:szCs w:val="28"/>
+                    </w:rPr>
+                    <m:t>4</m:t>
+                  </m:r>
+                  <m:ctrlPr>
+                    <w:rPr>
+                      <w:rFonts w:ascii="Cambria Math" w:eastAsia="Cambria Math" w:hAnsi="Cambria Math" w:cs="Cambria Math"/>
+                      <w:i/>
+                      <w:spacing w:val="-1"/>
+                      <w:kern w:val="0"/>
+                      <w:sz w:val="28"/>
+                      <w:szCs w:val="28"/>
+                    </w:rPr>
+                  </m:ctrlPr>
+                </m:e>
+                <m:e>
+                  <m:r>
+                    <w:rPr>
+                      <w:rFonts w:ascii="Cambria Math" w:eastAsia="Cambria Math" w:hAnsi="Cambria Math" w:cs="Cambria Math"/>
+                      <w:spacing w:val="-1"/>
+                      <w:kern w:val="0"/>
+                      <w:sz w:val="28"/>
+                      <w:szCs w:val="28"/>
+                    </w:rPr>
+                    <m:t>6</m:t>
+                  </m:r>
+                </m:e>
+              </m:mr>
+            </m:m>
+          </m:e>
+        </m:d>
+      </m:oMath>
+      <w:r>
+        <w:rPr>
+          <w:rFonts w:ascii="Noto Sans CJK TC DemiLight" w:eastAsia="Noto Sans CJK TC DemiLight" w:hAnsi="Noto Sans CJK TC DemiLight" w:cs="Times New Roman" w:hint="eastAsia"/>
+          <w:spacing w:val="-1"/>
+          <w:kern w:val="0"/>
+          <w:sz w:val="28"/>
+          <w:szCs w:val="28"/>
+        </w:rPr>
+        <w:t>、</w:t>
+      </w:r>
+      <m:oMath>
+        <m:sSup>
+          <m:sSupPr>
+            <m:ctrlPr>
+              <w:rPr>
+                <w:rFonts w:ascii="Cambria Math" w:eastAsia="Noto Sans CJK TC DemiLight" w:hAnsi="Cambria Math" w:cs="Times New Roman"/>
+                <w:i/>
+                <w:spacing w:val="-1"/>
+                <w:kern w:val="0"/>
+                <w:sz w:val="28"/>
+                <w:szCs w:val="28"/>
+              </w:rPr>
+            </m:ctrlPr>
+          </m:sSupPr>
+          <m:e>
+            <m:r>
+              <w:rPr>
+                <w:rFonts w:ascii="Cambria Math" w:eastAsia="Noto Sans CJK TC DemiLight" w:hAnsi="Cambria Math" w:cs="Times New Roman"/>
+                <w:spacing w:val="-1"/>
+                <w:kern w:val="0"/>
+                <w:sz w:val="28"/>
+                <w:szCs w:val="28"/>
+              </w:rPr>
+              <m:t>A</m:t>
+            </m:r>
+          </m:e>
+          <m:sup>
+            <m:r>
+              <w:rPr>
+                <w:rFonts w:ascii="Cambria Math" w:eastAsia="Noto Sans CJK TC DemiLight" w:hAnsi="Cambria Math" w:cs="Times New Roman"/>
+                <w:spacing w:val="-1"/>
+                <w:kern w:val="0"/>
+                <w:sz w:val="28"/>
+                <w:szCs w:val="28"/>
+              </w:rPr>
+              <m:t>T</m:t>
+            </m:r>
+          </m:sup>
+        </m:sSup>
+        <m:acc>
+          <m:accPr>
+            <m:chr m:val="⃗"/>
+            <m:ctrlPr>
+              <w:rPr>
+                <w:rFonts w:ascii="Cambria Math" w:eastAsia="Noto Sans CJK TC DemiLight" w:hAnsi="Cambria Math" w:cs="Times New Roman"/>
+                <w:i/>
+                <w:spacing w:val="-1"/>
+                <w:kern w:val="0"/>
+                <w:sz w:val="28"/>
+                <w:szCs w:val="28"/>
+              </w:rPr>
+            </m:ctrlPr>
+          </m:accPr>
+          <m:e>
+            <m:r>
+              <w:rPr>
+                <w:rFonts w:ascii="Cambria Math" w:eastAsia="Noto Sans CJK TC DemiLight" w:hAnsi="Cambria Math" w:cs="Times New Roman"/>
+                <w:spacing w:val="-1"/>
+                <w:kern w:val="0"/>
+                <w:sz w:val="28"/>
+                <w:szCs w:val="28"/>
+              </w:rPr>
+              <m:t>b</m:t>
+            </m:r>
+          </m:e>
+        </m:acc>
+        <m:r>
+          <w:rPr>
+            <w:rFonts w:ascii="Cambria Math" w:eastAsia="Noto Sans CJK TC DemiLight" w:hAnsi="Cambria Math" w:cs="Times New Roman"/>
+            <w:spacing w:val="-1"/>
+            <w:kern w:val="0"/>
+            <w:sz w:val="28"/>
+            <w:szCs w:val="28"/>
+          </w:rPr>
+          <m:t>=</m:t>
+        </m:r>
+        <m:d>
+          <m:dPr>
+            <m:begChr m:val="["/>
+            <m:endChr m:val="]"/>
+            <m:ctrlPr>
+              <w:rPr>
+                <w:rFonts w:ascii="Cambria Math" w:eastAsia="Noto Sans CJK TC DemiLight" w:hAnsi="Cambria Math" w:cs="Times New Roman"/>
+                <w:spacing w:val="-1"/>
+                <w:kern w:val="0"/>
+                <w:sz w:val="28"/>
+                <w:szCs w:val="28"/>
+              </w:rPr>
+            </m:ctrlPr>
+          </m:dPr>
+          <m:e>
+            <m:m>
+              <m:mPr>
+                <m:mcs>
+                  <m:mc>
+                    <m:mcPr>
+                      <m:count m:val="1"/>
+                      <m:mcJc m:val="center"/>
+                    </m:mcPr>
+                  </m:mc>
+                </m:mcs>
+                <m:ctrlPr>
+                  <w:rPr>
+                    <w:rFonts w:ascii="Cambria Math" w:eastAsia="Noto Sans CJK TC DemiLight" w:hAnsi="Cambria Math" w:cs="Times New Roman"/>
+                    <w:spacing w:val="-1"/>
+                    <w:kern w:val="0"/>
+                    <w:sz w:val="28"/>
+                    <w:szCs w:val="28"/>
+                  </w:rPr>
+                </m:ctrlPr>
+              </m:mPr>
+              <m:mr>
+                <m:e>
+                  <m:r>
+                    <w:rPr>
+                      <w:rFonts w:ascii="Cambria Math" w:eastAsia="Noto Sans CJK TC DemiLight" w:hAnsi="Cambria Math" w:cs="Times New Roman"/>
+                      <w:spacing w:val="-1"/>
+                      <w:kern w:val="0"/>
+                      <w:sz w:val="28"/>
+                      <w:szCs w:val="28"/>
+                    </w:rPr>
+                    <m:t>14</m:t>
+                  </m:r>
+                  <m:ctrlPr>
+                    <w:rPr>
+                      <w:rFonts w:ascii="Cambria Math" w:eastAsia="Cambria Math" w:hAnsi="Cambria Math" w:cs="Cambria Math"/>
+                      <w:i/>
+                      <w:spacing w:val="-1"/>
+                      <w:kern w:val="0"/>
+                      <w:sz w:val="28"/>
+                      <w:szCs w:val="28"/>
+                    </w:rPr>
+                  </m:ctrlPr>
+                </m:e>
+              </m:mr>
+              <m:mr>
+                <m:e>
+                  <m:r>
+                    <w:rPr>
+                      <w:rFonts w:ascii="Cambria Math" w:eastAsia="Cambria Math" w:hAnsi="Cambria Math" w:cs="Cambria Math"/>
+                      <w:spacing w:val="-1"/>
+                      <w:kern w:val="0"/>
+                      <w:sz w:val="28"/>
+                      <w:szCs w:val="28"/>
+                    </w:rPr>
+                    <m:t>14</m:t>
+                  </m:r>
+                </m:e>
+              </m:mr>
+              <m:mr>
+                <m:e>
+                  <m:r>
+                    <w:rPr>
+                      <w:rFonts w:ascii="Cambria Math" w:eastAsia="Noto Sans CJK TC DemiLight" w:hAnsi="Cambria Math" w:cs="Times New Roman"/>
+                      <w:spacing w:val="-1"/>
+                      <w:kern w:val="0"/>
+                      <w:sz w:val="28"/>
+                      <w:szCs w:val="28"/>
+                    </w:rPr>
+                    <m:t>12</m:t>
+                  </m:r>
+                </m:e>
+              </m:mr>
+            </m:m>
+          </m:e>
+        </m:d>
+      </m:oMath>
+    </w:p>
+    <w:p>
+      <w:pPr>
+        <w:pStyle w:val="a5"/>
+        <w:ind w:leftChars="0" w:left="567"/>
+        <w:rPr>
+          <w:rFonts w:ascii="Noto Sans CJK TC DemiLight" w:eastAsia="Noto Sans CJK TC DemiLight" w:hAnsi="Noto Sans CJK TC DemiLight" w:cs="Times New Roman"/>
+          <w:spacing w:val="-1"/>
+          <w:kern w:val="0"/>
+          <w:sz w:val="28"/>
+          <w:szCs w:val="28"/>
+        </w:rPr>
+      </w:pPr>
+      <w:r>
+        <w:rPr>
+          <w:rFonts w:ascii="Noto Sans CJK TC DemiLight" w:eastAsia="Noto Sans CJK TC DemiLight" w:hAnsi="Noto Sans CJK TC DemiLight" w:cs="Times New Roman"/>
+          <w:spacing w:val="-1"/>
+          <w:kern w:val="0"/>
+          <w:sz w:val="28"/>
+          <w:szCs w:val="28"/>
+        </w:rPr>
+        <w:fldChar w:fldCharType="begin"/>
+      </w:r>
+      <w:r>
+        <w:rPr>
+          <w:rFonts w:ascii="Noto Sans CJK TC DemiLight" w:eastAsia="Noto Sans CJK TC DemiLight" w:hAnsi="Noto Sans CJK TC DemiLight" w:cs="Times New Roman"/>
+          <w:spacing w:val="-1"/>
+          <w:kern w:val="0"/>
+          <w:sz w:val="28"/>
+          <w:szCs w:val="28"/>
+        </w:rPr>
+        <w:instrText xml:space="preserve"> </w:instrText>
+      </w:r>
+      <w:r>
+        <w:rPr>
+          <w:rFonts w:ascii="Noto Sans CJK TC DemiLight" w:eastAsia="Noto Sans CJK TC DemiLight" w:hAnsi="Noto Sans CJK TC DemiLight" w:cs="Times New Roman" w:hint="eastAsia"/>
+          <w:spacing w:val="-1"/>
+          <w:kern w:val="0"/>
+          <w:sz w:val="28"/>
+          <w:szCs w:val="28"/>
+        </w:rPr>
+        <w:instrText>eq \o\ac(○,</w:instrText>
+      </w:r>
+      <w:r>
+        <w:rPr>
+          <w:rFonts w:ascii="Noto Sans CJK TC DemiLight" w:eastAsia="Noto Sans CJK TC DemiLight" w:hAnsi="Noto Sans CJK TC DemiLight" w:cs="Times New Roman" w:hint="eastAsia"/>
+          <w:spacing w:val="-1"/>
+          <w:kern w:val="0"/>
+          <w:position w:val="3"/>
+          <w:sz w:val="19"/>
+          <w:szCs w:val="28"/>
+        </w:rPr>
+        <w:instrText>2</w:instrText>
+      </w:r>
+      <w:r>
+        <w:rPr>
+          <w:rFonts w:ascii="Noto Sans CJK TC DemiLight" w:eastAsia="Noto Sans CJK TC DemiLight" w:hAnsi="Noto Sans CJK TC DemiLight" w:cs="Times New Roman" w:hint="eastAsia"/>
+          <w:spacing w:val="-1"/>
+          <w:kern w:val="0"/>
+          <w:sz w:val="28"/>
+          <w:szCs w:val="28"/>
+        </w:rPr>
+        <w:instrText>)</w:instrText>
+      </w:r>
+      <w:r>
+        <w:rPr>
+          <w:rFonts w:ascii="Noto Sans CJK TC DemiLight" w:eastAsia="Noto Sans CJK TC DemiLight" w:hAnsi="Noto Sans CJK TC DemiLight" w:cs="Times New Roman"/>
+          <w:spacing w:val="-1"/>
+          <w:kern w:val="0"/>
+          <w:sz w:val="28"/>
+          <w:szCs w:val="28"/>
+        </w:rPr>
+        <w:fldChar w:fldCharType="end"/>
+      </w:r>
+      <w:r>
+        <w:rPr>
+          <w:rFonts w:ascii="Noto Sans CJK TC DemiLight" w:eastAsia="Noto Sans CJK TC DemiLight" w:hAnsi="Noto Sans CJK TC DemiLight" w:cs="Times New Roman"/>
+          <w:spacing w:val="-1"/>
+          <w:kern w:val="0"/>
+          <w:sz w:val="28"/>
+          <w:szCs w:val="28"/>
+        </w:rPr>
+        <w:t xml:space="preserve"> </w:t>
+      </w:r>
+      <w:r>
+        <w:rPr>
+          <w:rFonts w:ascii="Noto Sans CJK TC DemiLight" w:eastAsia="Noto Sans CJK TC DemiLight" w:hAnsi="Noto Sans CJK TC DemiLight" w:cs="Times New Roman" w:hint="eastAsia"/>
+          <w:spacing w:val="-1"/>
+          <w:kern w:val="0"/>
+          <w:sz w:val="28"/>
+          <w:szCs w:val="28"/>
+        </w:rPr>
+        <w:t>利用</w:t>
+      </w:r>
+      <w:r>
+        <w:rPr>
+          <w:rFonts w:ascii="Noto Sans CJK TC DemiLight" w:eastAsia="Noto Sans CJK TC DemiLight" w:hAnsi="Noto Sans CJK TC DemiLight" w:cs="Times New Roman"/>
+          <w:spacing w:val="-1"/>
+          <w:kern w:val="0"/>
+          <w:sz w:val="28"/>
+          <w:szCs w:val="28"/>
+        </w:rPr>
+        <w:t>Gauss-Jordan</w:t>
+      </w:r>
+      <w:r>
+        <w:rPr>
+          <w:rFonts w:ascii="Noto Sans CJK TC DemiLight" w:eastAsia="Noto Sans CJK TC DemiLight" w:hAnsi="Noto Sans CJK TC DemiLight" w:cs="Times New Roman" w:hint="eastAsia"/>
+          <w:spacing w:val="-1"/>
+          <w:kern w:val="0"/>
+          <w:sz w:val="28"/>
+          <w:szCs w:val="28"/>
+        </w:rPr>
+        <w:t>消去法，我們得到以下結果：</w:t>
+      </w:r>
+    </w:p>
+    <w:p>
+      <w:pPr>
+        <w:pStyle w:val="a5"/>
+        <w:ind w:leftChars="0" w:left="567"/>
+        <w:rPr>
+          <w:rFonts w:ascii="Noto Sans CJK TC DemiLight" w:eastAsia="Noto Sans CJK TC DemiLight" w:hAnsi="Noto Sans CJK TC DemiLight" w:cs="Times New Roman"/>
+          <w:spacing w:val="-1"/>
+          <w:kern w:val="0"/>
+          <w:sz w:val="28"/>
+          <w:szCs w:val="28"/>
+        </w:rPr>
+      </w:pPr>
+      <w:r>
+        <w:rPr>
+          <w:rFonts w:ascii="Noto Sans CJK TC DemiLight" w:eastAsia="Noto Sans CJK TC DemiLight" w:hAnsi="Noto Sans CJK TC DemiLight" w:cs="Times New Roman"/>
+          <w:color w:val="FFFFFF" w:themeColor="background1"/>
+          <w:spacing w:val="-1"/>
+          <w:kern w:val="0"/>
+          <w:sz w:val="28"/>
+          <w:szCs w:val="28"/>
+        </w:rPr>
+        <w:fldChar w:fldCharType="begin"/>
+      </w:r>
+      <w:r>
+        <w:rPr>
+          <w:rFonts w:ascii="Noto Sans CJK TC DemiLight" w:eastAsia="Noto Sans CJK TC DemiLight" w:hAnsi="Noto Sans CJK TC DemiLight" w:cs="Times New Roman"/>
+          <w:color w:val="FFFFFF" w:themeColor="background1"/>
+          <w:spacing w:val="-1"/>
+          <w:kern w:val="0"/>
+          <w:sz w:val="28"/>
+          <w:szCs w:val="28"/>
+        </w:rPr>
+        <w:instrText xml:space="preserve"> </w:instrText>
+      </w:r>
+      <w:r>
+        <w:rPr>
+          <w:rFonts w:ascii="Noto Sans CJK TC DemiLight" w:eastAsia="Noto Sans CJK TC DemiLight" w:hAnsi="Noto Sans CJK TC DemiLight" w:cs="Times New Roman" w:hint="eastAsia"/>
+          <w:color w:val="FFFFFF" w:themeColor="background1"/>
+          <w:spacing w:val="-1"/>
+          <w:kern w:val="0"/>
+          <w:sz w:val="28"/>
+          <w:szCs w:val="28"/>
+        </w:rPr>
+        <w:instrText>eq \o\ac(○,</w:instrText>
+      </w:r>
+      <w:r>
+        <w:rPr>
+          <w:rFonts w:ascii="Noto Sans CJK TC DemiLight" w:eastAsia="Noto Sans CJK TC DemiLight" w:hAnsi="Noto Sans CJK TC DemiLight" w:cs="Times New Roman" w:hint="eastAsia"/>
+          <w:color w:val="FFFFFF" w:themeColor="background1"/>
+          <w:spacing w:val="-1"/>
+          <w:kern w:val="0"/>
+          <w:position w:val="3"/>
+          <w:sz w:val="19"/>
+          <w:szCs w:val="28"/>
+        </w:rPr>
+        <w:instrText>2</w:instrText>
+      </w:r>
+      <w:r>
+        <w:rPr>
+          <w:rFonts w:ascii="Noto Sans CJK TC DemiLight" w:eastAsia="Noto Sans CJK TC DemiLight" w:hAnsi="Noto Sans CJK TC DemiLight" w:cs="Times New Roman" w:hint="eastAsia"/>
+          <w:color w:val="FFFFFF" w:themeColor="background1"/>
+          <w:spacing w:val="-1"/>
+          <w:kern w:val="0"/>
+          <w:sz w:val="28"/>
+          <w:szCs w:val="28"/>
+        </w:rPr>
+        <w:instrText>)</w:instrText>
+      </w:r>
+      <w:r>
+        <w:rPr>
+          <w:rFonts w:ascii="Noto Sans CJK TC DemiLight" w:eastAsia="Noto Sans CJK TC DemiLight" w:hAnsi="Noto Sans CJK TC DemiLight" w:cs="Times New Roman"/>
+          <w:color w:val="FFFFFF" w:themeColor="background1"/>
+          <w:spacing w:val="-1"/>
+          <w:kern w:val="0"/>
+          <w:sz w:val="28"/>
+          <w:szCs w:val="28"/>
+        </w:rPr>
+        <w:fldChar w:fldCharType="end"/>
+      </w:r>
+      <w:r>
+        <w:rPr>
+          <w:rFonts w:ascii="Noto Sans CJK TC DemiLight" w:eastAsia="Noto Sans CJK TC DemiLight" w:hAnsi="Noto Sans CJK TC DemiLight" w:cs="Times New Roman" w:hint="eastAsia"/>
+          <w:spacing w:val="-1"/>
+          <w:kern w:val="0"/>
+          <w:sz w:val="28"/>
+          <w:szCs w:val="28"/>
+        </w:rPr>
+        <w:t xml:space="preserve"> </w:t>
+      </w:r>
+      <m:oMath>
+        <m:d>
+          <m:dPr>
+            <m:begChr m:val="["/>
+            <m:endChr m:val="]"/>
+            <m:ctrlPr>
+              <w:rPr>
+                <w:rFonts w:ascii="Cambria Math" w:eastAsia="Noto Sans CJK TC DemiLight" w:hAnsi="Cambria Math" w:cs="Times New Roman"/>
+                <w:spacing w:val="-1"/>
+                <w:kern w:val="0"/>
+                <w:sz w:val="28"/>
+                <w:szCs w:val="28"/>
+              </w:rPr>
+            </m:ctrlPr>
+          </m:dPr>
+          <m:e>
+            <m:m>
+              <m:mPr>
+                <m:mcs>
+                  <m:mc>
+                    <m:mcPr>
+                      <m:count m:val="3"/>
+                      <m:mcJc m:val="center"/>
+                    </m:mcPr>
+                  </m:mc>
+                </m:mcs>
+                <m:ctrlPr>
+                  <w:rPr>
+                    <w:rFonts w:ascii="Cambria Math" w:eastAsia="Noto Sans CJK TC DemiLight" w:hAnsi="Cambria Math" w:cs="Times New Roman"/>
+                    <w:i/>
+                    <w:spacing w:val="-1"/>
+                    <w:kern w:val="0"/>
+                    <w:sz w:val="28"/>
+                    <w:szCs w:val="28"/>
+                  </w:rPr>
+                </m:ctrlPr>
+              </m:mPr>
+              <m:mr>
+                <m:e>
+                  <m:r>
+                    <w:rPr>
+                      <w:rFonts w:ascii="Cambria Math" w:eastAsia="Noto Sans CJK TC DemiLight" w:hAnsi="Cambria Math" w:cs="Times New Roman"/>
+                      <w:spacing w:val="-1"/>
+                      <w:kern w:val="0"/>
+                      <w:sz w:val="28"/>
+                      <w:szCs w:val="28"/>
+                    </w:rPr>
+                    <m:t>6</m:t>
+                  </m:r>
+                </m:e>
+                <m:e>
+                  <m:r>
+                    <w:rPr>
+                      <w:rFonts w:ascii="Cambria Math" w:eastAsia="Noto Sans CJK TC DemiLight" w:hAnsi="Cambria Math" w:cs="Times New Roman"/>
+                      <w:spacing w:val="-1"/>
+                      <w:kern w:val="0"/>
+                      <w:sz w:val="28"/>
+                      <w:szCs w:val="28"/>
+                    </w:rPr>
+                    <m:t>4</m:t>
+                  </m:r>
+                </m:e>
+                <m:e>
+                  <m:r>
+                    <w:rPr>
+                      <w:rFonts w:ascii="Cambria Math" w:eastAsia="Noto Sans CJK TC DemiLight" w:hAnsi="Cambria Math" w:cs="Times New Roman"/>
+                      <w:spacing w:val="-1"/>
+                      <w:kern w:val="0"/>
+                      <w:sz w:val="28"/>
+                      <w:szCs w:val="28"/>
+                    </w:rPr>
+                    <m:t>2</m:t>
+                  </m:r>
+                </m:e>
+              </m:mr>
+              <m:mr>
+                <m:e>
+                  <m:r>
+                    <w:rPr>
+                      <w:rFonts w:ascii="Cambria Math" w:eastAsia="Noto Sans CJK TC DemiLight" w:hAnsi="Cambria Math" w:cs="Times New Roman"/>
+                      <w:spacing w:val="-1"/>
+                      <w:kern w:val="0"/>
+                      <w:sz w:val="28"/>
+                      <w:szCs w:val="28"/>
+                    </w:rPr>
+                    <m:t>4</m:t>
+                  </m:r>
+                </m:e>
+                <m:e>
+                  <m:r>
+                    <w:rPr>
+                      <w:rFonts w:ascii="Cambria Math" w:eastAsia="Noto Sans CJK TC DemiLight" w:hAnsi="Cambria Math" w:cs="Times New Roman"/>
+                      <w:spacing w:val="-1"/>
+                      <w:kern w:val="0"/>
+                      <w:sz w:val="28"/>
+                      <w:szCs w:val="28"/>
+                    </w:rPr>
+                    <m:t>8</m:t>
+                  </m:r>
+                </m:e>
+                <m:e>
+                  <m:r>
+                    <w:rPr>
+                      <w:rFonts w:ascii="Cambria Math" w:eastAsia="Noto Sans CJK TC DemiLight" w:hAnsi="Cambria Math" w:cs="Times New Roman"/>
+                      <w:spacing w:val="-1"/>
+                      <w:kern w:val="0"/>
+                      <w:sz w:val="28"/>
+                      <w:szCs w:val="28"/>
+                    </w:rPr>
+                    <m:t>4</m:t>
+                  </m:r>
+                </m:e>
+              </m:mr>
+              <m:mr>
+                <m:e>
+                  <m:r>
+                    <w:rPr>
+                      <w:rFonts w:ascii="Cambria Math" w:eastAsia="Noto Sans CJK TC DemiLight" w:hAnsi="Cambria Math" w:cs="Times New Roman"/>
+                      <w:spacing w:val="-1"/>
+                      <w:kern w:val="0"/>
+                      <w:sz w:val="28"/>
+                      <w:szCs w:val="28"/>
+                    </w:rPr>
+                    <m:t>2</m:t>
+                  </m:r>
+                </m:e>
+                <m:e>
+                  <m:r>
+                    <w:rPr>
+                      <w:rFonts w:ascii="Cambria Math" w:eastAsia="Noto Sans CJK TC DemiLight" w:hAnsi="Cambria Math" w:cs="Times New Roman"/>
+                      <w:spacing w:val="-1"/>
+                      <w:kern w:val="0"/>
+                      <w:sz w:val="28"/>
+                      <w:szCs w:val="28"/>
+                    </w:rPr>
+                    <m:t>4</m:t>
+                  </m:r>
+                </m:e>
+                <m:e>
+                  <m:r>
+                    <w:rPr>
+                      <w:rFonts w:ascii="Cambria Math" w:eastAsia="Noto Sans CJK TC DemiLight" w:hAnsi="Cambria Math" w:cs="Times New Roman"/>
+                      <w:spacing w:val="-1"/>
+                      <w:kern w:val="0"/>
+                      <w:sz w:val="28"/>
+                      <w:szCs w:val="28"/>
+                    </w:rPr>
+                    <m:t>6</m:t>
+                  </m:r>
+                </m:e>
+              </m:mr>
+            </m:m>
+          </m:e>
+          <m:e>
+            <m:m>
+              <m:mPr>
+                <m:mcs>
+                  <m:mc>
+                    <m:mcPr>
+                      <m:count m:val="1"/>
+                      <m:mcJc m:val="center"/>
+                    </m:mcPr>
+                  </m:mc>
+                </m:mcs>
+                <m:ctrlPr>
+                  <w:rPr>
+                    <w:rFonts w:ascii="Cambria Math" w:eastAsia="Noto Sans CJK TC DemiLight" w:hAnsi="Cambria Math" w:cs="Times New Roman"/>
+                    <w:i/>
+                    <w:spacing w:val="-1"/>
+                    <w:kern w:val="0"/>
+                    <w:sz w:val="28"/>
+                    <w:szCs w:val="28"/>
+                  </w:rPr>
+                </m:ctrlPr>
+              </m:mPr>
+              <m:mr>
+                <m:e>
+                  <m:r>
+                    <w:rPr>
+                      <w:rFonts w:ascii="Cambria Math" w:eastAsia="Noto Sans CJK TC DemiLight" w:hAnsi="Cambria Math" w:cs="Times New Roman"/>
+                      <w:spacing w:val="-1"/>
+                      <w:kern w:val="0"/>
+                      <w:sz w:val="28"/>
+                      <w:szCs w:val="28"/>
+                    </w:rPr>
+                    <m:t>14</m:t>
+                  </m:r>
+                </m:e>
+              </m:mr>
+              <m:mr>
+                <m:e>
+                  <m:r>
+                    <w:rPr>
+                      <w:rFonts w:ascii="Cambria Math" w:eastAsia="Noto Sans CJK TC DemiLight" w:hAnsi="Cambria Math" w:cs="Times New Roman"/>
+                      <w:spacing w:val="-1"/>
+                      <w:kern w:val="0"/>
+                      <w:sz w:val="28"/>
+                      <w:szCs w:val="28"/>
+                    </w:rPr>
+                    <m:t>14</m:t>
+                  </m:r>
+                </m:e>
+              </m:mr>
+              <m:mr>
+                <m:e>
+                  <m:r>
+                    <w:rPr>
+                      <w:rFonts w:ascii="Cambria Math" w:eastAsia="Noto Sans CJK TC DemiLight" w:hAnsi="Cambria Math" w:cs="Times New Roman"/>
+                      <w:spacing w:val="-1"/>
+                      <w:kern w:val="0"/>
+                      <w:sz w:val="28"/>
+                      <w:szCs w:val="28"/>
+                    </w:rPr>
+                    <m:t>12</m:t>
+                  </m:r>
+                </m:e>
+              </m:mr>
+            </m:m>
+          </m:e>
+        </m:d>
+        <m:r>
+          <w:rPr>
+            <w:rFonts w:ascii="Cambria Math" w:eastAsia="Noto Sans CJK TC DemiLight" w:hAnsi="Cambria Math" w:cs="Times New Roman"/>
+            <w:spacing w:val="-1"/>
+            <w:kern w:val="0"/>
+            <w:sz w:val="28"/>
+            <w:szCs w:val="28"/>
+          </w:rPr>
+          <m:t xml:space="preserve"> </m:t>
+        </m:r>
+        <m:box>
+          <m:boxPr>
+            <m:opEmu m:val="1"/>
+            <m:ctrlPr>
+              <w:rPr>
+                <w:rFonts w:ascii="Cambria Math" w:eastAsia="Noto Sans CJK TC DemiLight" w:hAnsi="Cambria Math" w:cs="Times New Roman"/>
+                <w:spacing w:val="-1"/>
+                <w:kern w:val="0"/>
+                <w:sz w:val="28"/>
+                <w:szCs w:val="28"/>
+              </w:rPr>
+            </m:ctrlPr>
+          </m:boxPr>
+          <m:e>
+            <m:groupChr>
+              <m:groupChrPr>
+                <m:chr m:val="→"/>
+                <m:vertJc m:val="bot"/>
+                <m:ctrlPr>
+                  <w:rPr>
+                    <w:rFonts w:ascii="Cambria Math" w:eastAsia="Noto Sans CJK TC DemiLight" w:hAnsi="Cambria Math" w:cs="Times New Roman"/>
+                    <w:spacing w:val="-1"/>
+                    <w:kern w:val="0"/>
+                    <w:sz w:val="28"/>
+                    <w:szCs w:val="28"/>
+                  </w:rPr>
+                </m:ctrlPr>
+              </m:groupChrPr>
+              <m:e>
+                <m:r>
+                  <w:rPr>
+                    <w:rFonts w:ascii="Cambria Math" w:eastAsia="Noto Sans CJK TC DemiLight" w:hAnsi="Cambria Math" w:cs="Times New Roman"/>
+                    <w:spacing w:val="-1"/>
+                    <w:kern w:val="0"/>
+                    <w:sz w:val="28"/>
+                    <w:szCs w:val="28"/>
+                  </w:rPr>
+                  <m:t xml:space="preserve">     row operations     </m:t>
+                </m:r>
+              </m:e>
+            </m:groupChr>
+          </m:e>
+        </m:box>
+        <m:r>
+          <w:rPr>
+            <w:rFonts w:ascii="Cambria Math" w:eastAsia="Noto Sans CJK TC DemiLight" w:hAnsi="Cambria Math" w:cs="Times New Roman"/>
+            <w:spacing w:val="-1"/>
+            <w:kern w:val="0"/>
+            <w:sz w:val="28"/>
+            <w:szCs w:val="28"/>
+          </w:rPr>
+          <m:t xml:space="preserve"> </m:t>
+        </m:r>
+        <m:d>
+          <m:dPr>
+            <m:begChr m:val="["/>
+            <m:endChr m:val="]"/>
+            <m:ctrlPr>
+              <w:rPr>
+                <w:rFonts w:ascii="Cambria Math" w:eastAsia="Noto Sans CJK TC DemiLight" w:hAnsi="Cambria Math" w:cs="Times New Roman"/>
+                <w:spacing w:val="-1"/>
+                <w:kern w:val="0"/>
+                <w:sz w:val="28"/>
+                <w:szCs w:val="28"/>
+              </w:rPr>
+            </m:ctrlPr>
+          </m:dPr>
+          <m:e>
+            <m:m>
+              <m:mPr>
+                <m:mcs>
+                  <m:mc>
+                    <m:mcPr>
+                      <m:count m:val="3"/>
+                      <m:mcJc m:val="center"/>
+                    </m:mcPr>
+                  </m:mc>
+                </m:mcs>
+                <m:ctrlPr>
+                  <w:rPr>
+                    <w:rFonts w:ascii="Cambria Math" w:eastAsia="Noto Sans CJK TC DemiLight" w:hAnsi="Cambria Math" w:cs="Times New Roman"/>
+                    <w:i/>
+                    <w:spacing w:val="-1"/>
+                    <w:kern w:val="0"/>
+                    <w:sz w:val="28"/>
+                    <w:szCs w:val="28"/>
+                  </w:rPr>
+                </m:ctrlPr>
+              </m:mPr>
+              <m:mr>
+                <m:e>
+                  <m:r>
+                    <w:rPr>
+                      <w:rFonts w:ascii="Cambria Math" w:eastAsia="Noto Sans CJK TC DemiLight" w:hAnsi="Cambria Math" w:cs="Times New Roman"/>
+                      <w:spacing w:val="-1"/>
+                      <w:kern w:val="0"/>
+                      <w:sz w:val="28"/>
+                      <w:szCs w:val="28"/>
+                    </w:rPr>
+                    <m:t>1</m:t>
+                  </m:r>
+                </m:e>
+                <m:e>
+                  <m:r>
+                    <w:rPr>
+                      <w:rFonts w:ascii="Cambria Math" w:eastAsia="Noto Sans CJK TC DemiLight" w:hAnsi="Cambria Math" w:cs="Times New Roman"/>
+                      <w:spacing w:val="-1"/>
+                      <w:kern w:val="0"/>
+                      <w:sz w:val="28"/>
+                      <w:szCs w:val="28"/>
+                    </w:rPr>
+                    <m:t>0</m:t>
+                  </m:r>
+                </m:e>
+                <m:e>
+                  <m:r>
+                    <w:rPr>
+                      <w:rFonts w:ascii="Cambria Math" w:eastAsia="Noto Sans CJK TC DemiLight" w:hAnsi="Cambria Math" w:cs="Times New Roman"/>
+                      <w:spacing w:val="-1"/>
+                      <w:kern w:val="0"/>
+                      <w:sz w:val="28"/>
+                      <w:szCs w:val="28"/>
+                    </w:rPr>
+                    <m:t>0</m:t>
+                  </m:r>
+                </m:e>
+              </m:mr>
+              <m:mr>
+                <m:e>
+                  <m:r>
+                    <w:rPr>
+                      <w:rFonts w:ascii="Cambria Math" w:eastAsia="Noto Sans CJK TC DemiLight" w:hAnsi="Cambria Math" w:cs="Times New Roman"/>
+                      <w:spacing w:val="-1"/>
+                      <w:kern w:val="0"/>
+                      <w:sz w:val="28"/>
+                      <w:szCs w:val="28"/>
+                    </w:rPr>
+                    <m:t>0</m:t>
+                  </m:r>
+                </m:e>
+                <m:e>
+                  <m:r>
+                    <w:rPr>
+                      <w:rFonts w:ascii="Cambria Math" w:eastAsia="Noto Sans CJK TC DemiLight" w:hAnsi="Cambria Math" w:cs="Times New Roman"/>
+                      <w:spacing w:val="-1"/>
+                      <w:kern w:val="0"/>
+                      <w:sz w:val="28"/>
+                      <w:szCs w:val="28"/>
+                    </w:rPr>
+                    <m:t>1</m:t>
+                  </m:r>
+                </m:e>
+                <m:e>
+                  <m:r>
+                    <w:rPr>
+                      <w:rFonts w:ascii="Cambria Math" w:eastAsia="Noto Sans CJK TC DemiLight" w:hAnsi="Cambria Math" w:cs="Times New Roman"/>
+                      <w:spacing w:val="-1"/>
+                      <w:kern w:val="0"/>
+                      <w:sz w:val="28"/>
+                      <w:szCs w:val="28"/>
+                    </w:rPr>
+                    <m:t>0</m:t>
+                  </m:r>
+                </m:e>
+              </m:mr>
+              <m:mr>
+                <m:e>
+                  <m:r>
+                    <w:rPr>
+                      <w:rFonts w:ascii="Cambria Math" w:eastAsia="Noto Sans CJK TC DemiLight" w:hAnsi="Cambria Math" w:cs="Times New Roman"/>
+                      <w:spacing w:val="-1"/>
+                      <w:kern w:val="0"/>
+                      <w:sz w:val="28"/>
+                      <w:szCs w:val="28"/>
+                    </w:rPr>
+                    <m:t>0</m:t>
+                  </m:r>
+                </m:e>
+                <m:e>
+                  <m:r>
+                    <w:rPr>
+                      <w:rFonts w:ascii="Cambria Math" w:eastAsia="Noto Sans CJK TC DemiLight" w:hAnsi="Cambria Math" w:cs="Times New Roman"/>
+                      <w:spacing w:val="-1"/>
+                      <w:kern w:val="0"/>
+                      <w:sz w:val="28"/>
+                      <w:szCs w:val="28"/>
+                    </w:rPr>
+                    <m:t>0</m:t>
+                  </m:r>
+                </m:e>
+                <m:e>
+                  <m:r>
+                    <w:rPr>
+                      <w:rFonts w:ascii="Cambria Math" w:eastAsia="Noto Sans CJK TC DemiLight" w:hAnsi="Cambria Math" w:cs="Times New Roman"/>
+                      <w:spacing w:val="-1"/>
+                      <w:kern w:val="0"/>
+                      <w:sz w:val="28"/>
+                      <w:szCs w:val="28"/>
+                    </w:rPr>
+                    <m:t>1</m:t>
+                  </m:r>
+                </m:e>
+              </m:mr>
+            </m:m>
+          </m:e>
+          <m:e>
+            <m:m>
+              <m:mPr>
+                <m:mcs>
+                  <m:mc>
+                    <m:mcPr>
+                      <m:count m:val="1"/>
+                      <m:mcJc m:val="center"/>
+                    </m:mcPr>
+                  </m:mc>
+                </m:mcs>
+                <m:ctrlPr>
+                  <w:rPr>
+                    <w:rFonts w:ascii="Cambria Math" w:eastAsia="Noto Sans CJK TC DemiLight" w:hAnsi="Cambria Math" w:cs="Times New Roman"/>
+                    <w:i/>
+                    <w:spacing w:val="-1"/>
+                    <w:kern w:val="0"/>
+                    <w:sz w:val="28"/>
+                    <w:szCs w:val="28"/>
+                  </w:rPr>
+                </m:ctrlPr>
+              </m:mPr>
+              <m:mr>
+                <m:e>
+                  <m:f>
+                    <m:fPr>
+                      <m:type m:val="skw"/>
+                      <m:ctrlPr>
+                        <w:rPr>
+                          <w:rFonts w:ascii="Cambria Math" w:eastAsia="Noto Sans CJK TC DemiLight" w:hAnsi="Cambria Math" w:cs="Times New Roman"/>
+                          <w:i/>
+                          <w:spacing w:val="-1"/>
+                          <w:kern w:val="0"/>
+                          <w:sz w:val="28"/>
+                          <w:szCs w:val="28"/>
+                        </w:rPr>
+                      </m:ctrlPr>
+                    </m:fPr>
+                    <m:num>
+                      <m:r>
+                        <w:rPr>
+                          <w:rFonts w:ascii="Cambria Math" w:eastAsia="Noto Sans CJK TC DemiLight" w:hAnsi="Cambria Math" w:cs="Times New Roman"/>
+                          <w:spacing w:val="-1"/>
+                          <w:kern w:val="0"/>
+                          <w:sz w:val="28"/>
+                          <w:szCs w:val="28"/>
+                        </w:rPr>
+                        <m:t>7</m:t>
+                      </m:r>
+                    </m:num>
+                    <m:den>
+                      <m:r>
+                        <w:rPr>
+                          <w:rFonts w:ascii="Cambria Math" w:eastAsia="Noto Sans CJK TC DemiLight" w:hAnsi="Cambria Math" w:cs="Times New Roman"/>
+                          <w:spacing w:val="-1"/>
+                          <w:kern w:val="0"/>
+                          <w:sz w:val="28"/>
+                          <w:szCs w:val="28"/>
+                        </w:rPr>
+                        <m:t>4</m:t>
+                      </m:r>
+                    </m:den>
+                  </m:f>
+                </m:e>
+              </m:mr>
+              <m:mr>
+                <m:e>
+                  <m:f>
+                    <m:fPr>
+                      <m:type m:val="skw"/>
+                      <m:ctrlPr>
+                        <w:rPr>
+                          <w:rFonts w:ascii="Cambria Math" w:eastAsia="Noto Sans CJK TC DemiLight" w:hAnsi="Cambria Math" w:cs="Times New Roman"/>
+                          <w:i/>
+                          <w:spacing w:val="-1"/>
+                          <w:kern w:val="0"/>
+                          <w:sz w:val="28"/>
+                          <w:szCs w:val="28"/>
+                        </w:rPr>
+                      </m:ctrlPr>
+                    </m:fPr>
+                    <m:num>
+                      <m:r>
+                        <w:rPr>
+                          <w:rFonts w:ascii="Cambria Math" w:eastAsia="Noto Sans CJK TC DemiLight" w:hAnsi="Cambria Math" w:cs="Times New Roman"/>
+                          <w:spacing w:val="-1"/>
+                          <w:kern w:val="0"/>
+                          <w:sz w:val="28"/>
+                          <w:szCs w:val="28"/>
+                        </w:rPr>
+                        <m:t>1</m:t>
+                      </m:r>
+                    </m:num>
+                    <m:den>
+                      <m:r>
+                        <w:rPr>
+                          <w:rFonts w:ascii="Cambria Math" w:eastAsia="Noto Sans CJK TC DemiLight" w:hAnsi="Cambria Math" w:cs="Times New Roman"/>
+                          <w:spacing w:val="-1"/>
+                          <w:kern w:val="0"/>
+                          <w:sz w:val="28"/>
+                          <w:szCs w:val="28"/>
+                        </w:rPr>
+                        <m:t>4</m:t>
+                      </m:r>
+                    </m:den>
+                  </m:f>
+                </m:e>
+              </m:mr>
+              <m:mr>
+                <m:e>
+                  <m:f>
+                    <m:fPr>
+                      <m:type m:val="skw"/>
+                      <m:ctrlPr>
+                        <w:rPr>
+                          <w:rFonts w:ascii="Cambria Math" w:eastAsia="Noto Sans CJK TC DemiLight" w:hAnsi="Cambria Math" w:cs="Times New Roman"/>
+                          <w:i/>
+                          <w:spacing w:val="-1"/>
+                          <w:kern w:val="0"/>
+                          <w:sz w:val="28"/>
+                          <w:szCs w:val="28"/>
+                        </w:rPr>
+                      </m:ctrlPr>
+                    </m:fPr>
+                    <m:num>
+                      <m:r>
+                        <w:rPr>
+                          <w:rFonts w:ascii="Cambria Math" w:eastAsia="Noto Sans CJK TC DemiLight" w:hAnsi="Cambria Math" w:cs="Times New Roman"/>
+                          <w:spacing w:val="-1"/>
+                          <w:kern w:val="0"/>
+                          <w:sz w:val="28"/>
+                          <w:szCs w:val="28"/>
+                        </w:rPr>
+                        <m:t>5</m:t>
+                      </m:r>
+                    </m:num>
+                    <m:den>
+                      <m:r>
+                        <w:rPr>
+                          <w:rFonts w:ascii="Cambria Math" w:eastAsia="Noto Sans CJK TC DemiLight" w:hAnsi="Cambria Math" w:cs="Times New Roman"/>
+                          <w:spacing w:val="-1"/>
+                          <w:kern w:val="0"/>
+                          <w:sz w:val="28"/>
+                          <w:szCs w:val="28"/>
+                        </w:rPr>
+                        <m:t>4</m:t>
+                      </m:r>
+                    </m:den>
+                  </m:f>
+                </m:e>
+              </m:mr>
+            </m:m>
+          </m:e>
+        </m:d>
+      </m:oMath>
+    </w:p>
+    <w:p>
+      <w:pPr>
+        <w:pStyle w:val="a5"/>
+        <w:numPr>
+          <w:ilvl w:val="0"/>
+          <w:numId w:val="26"/>
+        </w:numPr>
+        <w:ind w:leftChars="0" w:left="567"/>
+        <w:rPr>
+          <w:rFonts w:ascii="Noto Sans CJK TC DemiLight" w:eastAsia="Noto Sans CJK TC DemiLight" w:hAnsi="Noto Sans CJK TC DemiLight" w:cs="Times New Roman"/>
+          <w:spacing w:val="-1"/>
+          <w:kern w:val="0"/>
+          <w:sz w:val="28"/>
+          <w:szCs w:val="28"/>
+        </w:rPr>
+      </w:pPr>
+      <w:r>
+        <w:rPr>
+          <w:rFonts w:ascii="Noto Sans CJK TC DemiLight" w:eastAsia="Noto Sans CJK TC DemiLight" w:hAnsi="Noto Sans CJK TC DemiLight" w:cs="Times New Roman" w:hint="eastAsia"/>
+          <w:spacing w:val="-1"/>
+          <w:kern w:val="0"/>
+          <w:sz w:val="28"/>
+          <w:szCs w:val="28"/>
+        </w:rPr>
+        <w:t>因此，l</w:t>
+      </w:r>
+      <w:r>
+        <w:rPr>
+          <w:rFonts w:ascii="Noto Sans CJK TC DemiLight" w:eastAsia="Noto Sans CJK TC DemiLight" w:hAnsi="Noto Sans CJK TC DemiLight" w:cs="Times New Roman"/>
+          <w:spacing w:val="-1"/>
+          <w:kern w:val="0"/>
+          <w:sz w:val="28"/>
+          <w:szCs w:val="28"/>
+        </w:rPr>
+        <w:t>east squares approximation solution</w:t>
+      </w:r>
+      <w:r>
+        <w:rPr>
+          <w:rFonts w:ascii="Noto Sans CJK TC DemiLight" w:eastAsia="Noto Sans CJK TC DemiLight" w:hAnsi="Noto Sans CJK TC DemiLight" w:cs="Times New Roman"/>
+          <w:spacing w:val="-1"/>
+          <w:kern w:val="0"/>
+          <w:sz w:val="28"/>
+          <w:szCs w:val="28"/>
+        </w:rPr>
+        <w:t xml:space="preserve"> </w:t>
+      </w:r>
+      <m:oMath>
+        <m:sSub>
+          <m:sSubPr>
+            <m:ctrlPr>
+              <w:rPr>
+                <w:rFonts w:ascii="Cambria Math" w:eastAsia="Noto Sans CJK TC DemiLight" w:hAnsi="Cambria Math" w:cs="Times New Roman"/>
+                <w:i/>
+                <w:spacing w:val="-1"/>
+                <w:kern w:val="0"/>
+                <w:sz w:val="28"/>
+                <w:szCs w:val="28"/>
+              </w:rPr>
+            </m:ctrlPr>
+          </m:sSubPr>
+          <m:e>
+            <m:acc>
+              <m:accPr>
+                <m:chr m:val="⃗"/>
+                <m:ctrlPr>
+                  <w:rPr>
+                    <w:rFonts w:ascii="Cambria Math" w:eastAsia="Noto Sans CJK TC DemiLight" w:hAnsi="Cambria Math" w:cs="Times New Roman"/>
+                    <w:i/>
+                    <w:spacing w:val="-1"/>
+                    <w:kern w:val="0"/>
+                    <w:sz w:val="28"/>
+                    <w:szCs w:val="28"/>
+                  </w:rPr>
+                </m:ctrlPr>
+              </m:accPr>
+              <m:e>
+                <m:r>
+                  <w:rPr>
+                    <w:rFonts w:ascii="Cambria Math" w:eastAsia="Noto Sans CJK TC DemiLight" w:hAnsi="Cambria Math" w:cs="Times New Roman"/>
+                    <w:spacing w:val="-1"/>
+                    <w:kern w:val="0"/>
+                    <w:sz w:val="28"/>
+                    <w:szCs w:val="28"/>
+                  </w:rPr>
+                  <m:t>x</m:t>
+                </m:r>
+              </m:e>
+            </m:acc>
+          </m:e>
+          <m:sub>
+            <m:r>
+              <w:rPr>
+                <w:rFonts w:ascii="Cambria Math" w:eastAsia="Noto Sans CJK TC DemiLight" w:hAnsi="Cambria Math" w:cs="Times New Roman"/>
+                <w:spacing w:val="-1"/>
+                <w:kern w:val="0"/>
+                <w:sz w:val="28"/>
+                <w:szCs w:val="28"/>
+              </w:rPr>
+              <m:t>LSS</m:t>
+            </m:r>
+          </m:sub>
+        </m:sSub>
+        <m:r>
+          <w:rPr>
+            <w:rFonts w:ascii="Cambria Math" w:eastAsia="Noto Sans CJK TC DemiLight" w:hAnsi="Cambria Math" w:cs="Times New Roman"/>
+            <w:spacing w:val="-1"/>
+            <w:kern w:val="0"/>
+            <w:sz w:val="28"/>
+            <w:szCs w:val="28"/>
+          </w:rPr>
+          <m:t>=</m:t>
+        </m:r>
+        <m:d>
+          <m:dPr>
+            <m:begChr m:val="["/>
+            <m:endChr m:val="]"/>
+            <m:ctrlPr>
+              <w:rPr>
+                <w:rFonts w:ascii="Cambria Math" w:eastAsia="Noto Sans CJK TC DemiLight" w:hAnsi="Cambria Math" w:cs="Times New Roman"/>
+                <w:i/>
+                <w:spacing w:val="-1"/>
+                <w:kern w:val="0"/>
+                <w:sz w:val="28"/>
+                <w:szCs w:val="28"/>
+              </w:rPr>
+            </m:ctrlPr>
+          </m:dPr>
+          <m:e>
+            <m:m>
+              <m:mPr>
+                <m:mcs>
+                  <m:mc>
+                    <m:mcPr>
+                      <m:count m:val="1"/>
+                      <m:mcJc m:val="center"/>
+                    </m:mcPr>
+                  </m:mc>
+                </m:mcs>
+                <m:ctrlPr>
+                  <w:rPr>
+                    <w:rFonts w:ascii="Cambria Math" w:eastAsia="Noto Sans CJK TC DemiLight" w:hAnsi="Cambria Math" w:cs="Times New Roman"/>
+                    <w:i/>
+                    <w:spacing w:val="-1"/>
+                    <w:kern w:val="0"/>
+                    <w:sz w:val="28"/>
+                    <w:szCs w:val="28"/>
+                  </w:rPr>
+                </m:ctrlPr>
+              </m:mPr>
+              <m:mr>
+                <m:e>
+                  <m:sSub>
+                    <m:sSubPr>
+                      <m:ctrlPr>
+                        <w:rPr>
+                          <w:rFonts w:ascii="Cambria Math" w:eastAsia="Noto Sans CJK TC DemiLight" w:hAnsi="Cambria Math" w:cs="Times New Roman"/>
+                          <w:i/>
+                          <w:spacing w:val="-1"/>
+                          <w:kern w:val="0"/>
+                          <w:sz w:val="28"/>
+                          <w:szCs w:val="28"/>
+                        </w:rPr>
+                      </m:ctrlPr>
+                    </m:sSubPr>
+                    <m:e>
+                      <m:r>
+                        <w:rPr>
+                          <w:rFonts w:ascii="Cambria Math" w:eastAsia="Noto Sans CJK TC DemiLight" w:hAnsi="Cambria Math" w:cs="Times New Roman"/>
+                          <w:spacing w:val="-1"/>
+                          <w:kern w:val="0"/>
+                          <w:sz w:val="28"/>
+                          <w:szCs w:val="28"/>
+                        </w:rPr>
+                        <m:t>x</m:t>
+                      </m:r>
+                    </m:e>
+                    <m:sub>
+                      <m:r>
+                        <w:rPr>
+                          <w:rFonts w:ascii="Cambria Math" w:eastAsia="Noto Sans CJK TC DemiLight" w:hAnsi="Cambria Math" w:cs="Times New Roman"/>
+                          <w:spacing w:val="-1"/>
+                          <w:kern w:val="0"/>
+                          <w:sz w:val="28"/>
+                          <w:szCs w:val="28"/>
+                        </w:rPr>
+                        <m:t>1</m:t>
+                      </m:r>
+                    </m:sub>
+                  </m:sSub>
+                </m:e>
+              </m:mr>
+              <m:mr>
+                <m:e>
+                  <m:sSub>
+                    <m:sSubPr>
+                      <m:ctrlPr>
+                        <w:rPr>
+                          <w:rFonts w:ascii="Cambria Math" w:eastAsia="Noto Sans CJK TC DemiLight" w:hAnsi="Cambria Math" w:cs="Times New Roman"/>
+                          <w:i/>
+                          <w:spacing w:val="-1"/>
+                          <w:kern w:val="0"/>
+                          <w:sz w:val="28"/>
+                          <w:szCs w:val="28"/>
+                        </w:rPr>
+                      </m:ctrlPr>
+                    </m:sSubPr>
+                    <m:e>
+                      <m:r>
+                        <w:rPr>
+                          <w:rFonts w:ascii="Cambria Math" w:eastAsia="Noto Sans CJK TC DemiLight" w:hAnsi="Cambria Math" w:cs="Times New Roman"/>
+                          <w:spacing w:val="-1"/>
+                          <w:kern w:val="0"/>
+                          <w:sz w:val="28"/>
+                          <w:szCs w:val="28"/>
+                        </w:rPr>
+                        <m:t>x</m:t>
+                      </m:r>
+                    </m:e>
+                    <m:sub>
+                      <m:r>
+                        <w:rPr>
+                          <w:rFonts w:ascii="Cambria Math" w:eastAsia="Noto Sans CJK TC DemiLight" w:hAnsi="Cambria Math" w:cs="Times New Roman"/>
+                          <w:spacing w:val="-1"/>
+                          <w:kern w:val="0"/>
+                          <w:sz w:val="28"/>
+                          <w:szCs w:val="28"/>
+                        </w:rPr>
+                        <m:t>2</m:t>
+                      </m:r>
+                    </m:sub>
+                  </m:sSub>
+                  <m:ctrlPr>
+                    <w:rPr>
+                      <w:rFonts w:ascii="Cambria Math" w:eastAsia="Cambria Math" w:hAnsi="Cambria Math" w:cs="Cambria Math"/>
+                      <w:i/>
+                      <w:spacing w:val="-1"/>
+                      <w:kern w:val="0"/>
+                      <w:sz w:val="28"/>
+                      <w:szCs w:val="28"/>
+                    </w:rPr>
+                  </m:ctrlPr>
+                </m:e>
+              </m:mr>
+              <m:mr>
+                <m:e>
+                  <m:sSub>
+                    <m:sSubPr>
+                      <m:ctrlPr>
+                        <w:rPr>
+                          <w:rFonts w:ascii="Cambria Math" w:eastAsia="Cambria Math" w:hAnsi="Cambria Math" w:cs="Cambria Math"/>
+                          <w:i/>
+                          <w:spacing w:val="-1"/>
+                          <w:kern w:val="0"/>
+                          <w:sz w:val="28"/>
+                          <w:szCs w:val="28"/>
+                        </w:rPr>
+                      </m:ctrlPr>
+                    </m:sSubPr>
+                    <m:e>
+                      <m:r>
+                        <w:rPr>
+                          <w:rFonts w:ascii="Cambria Math" w:eastAsia="Cambria Math" w:hAnsi="Cambria Math" w:cs="Cambria Math"/>
+                          <w:spacing w:val="-1"/>
+                          <w:kern w:val="0"/>
+                          <w:sz w:val="28"/>
+                          <w:szCs w:val="28"/>
+                        </w:rPr>
+                        <m:t>x</m:t>
+                      </m:r>
+                    </m:e>
+                    <m:sub>
+                      <m:r>
+                        <w:rPr>
+                          <w:rFonts w:ascii="Cambria Math" w:eastAsia="Cambria Math" w:hAnsi="Cambria Math" w:cs="Cambria Math"/>
+                          <w:spacing w:val="-1"/>
+                          <w:kern w:val="0"/>
+                          <w:sz w:val="28"/>
+                          <w:szCs w:val="28"/>
+                        </w:rPr>
+                        <m:t>3</m:t>
+                      </m:r>
+                    </m:sub>
+                  </m:sSub>
+                </m:e>
+              </m:mr>
+            </m:m>
+          </m:e>
+        </m:d>
+        <m:r>
+          <w:rPr>
+            <w:rFonts w:ascii="Cambria Math" w:eastAsia="Noto Sans CJK TC DemiLight" w:hAnsi="Cambria Math" w:cs="Times New Roman"/>
+            <w:spacing w:val="-1"/>
+            <w:kern w:val="0"/>
+            <w:sz w:val="28"/>
+            <w:szCs w:val="28"/>
+          </w:rPr>
+          <m:t>=</m:t>
+        </m:r>
+        <m:sSup>
+          <m:sSupPr>
+            <m:ctrlPr>
+              <w:rPr>
+                <w:rFonts w:ascii="Cambria Math" w:eastAsia="Noto Sans CJK TC DemiLight" w:hAnsi="Cambria Math" w:cs="Times New Roman"/>
+                <w:spacing w:val="-1"/>
+                <w:kern w:val="0"/>
+                <w:sz w:val="28"/>
+                <w:szCs w:val="28"/>
+              </w:rPr>
+            </m:ctrlPr>
+          </m:sSupPr>
+          <m:e>
+            <m:r>
+              <w:rPr>
+                <w:rFonts w:ascii="Cambria Math" w:eastAsia="Noto Sans CJK TC DemiLight" w:hAnsi="Cambria Math" w:cs="Times New Roman"/>
+                <w:spacing w:val="-1"/>
+                <w:kern w:val="0"/>
+                <w:sz w:val="28"/>
+                <w:szCs w:val="28"/>
+              </w:rPr>
+              <m:t>(</m:t>
+            </m:r>
+            <m:f>
+              <m:fPr>
+                <m:ctrlPr>
+                  <w:rPr>
+                    <w:rFonts w:ascii="Cambria Math" w:eastAsia="Noto Sans CJK TC DemiLight" w:hAnsi="Cambria Math" w:cs="Times New Roman"/>
+                    <w:i/>
+                    <w:spacing w:val="-1"/>
+                    <w:kern w:val="0"/>
+                    <w:sz w:val="28"/>
+                    <w:szCs w:val="28"/>
+                  </w:rPr>
+                </m:ctrlPr>
+              </m:fPr>
+              <m:num>
+                <m:r>
+                  <w:rPr>
+                    <w:rFonts w:ascii="Cambria Math" w:eastAsia="Noto Sans CJK TC DemiLight" w:hAnsi="Cambria Math" w:cs="Times New Roman"/>
+                    <w:spacing w:val="-1"/>
+                    <w:kern w:val="0"/>
+                    <w:sz w:val="28"/>
+                    <w:szCs w:val="28"/>
+                  </w:rPr>
+                  <m:t>7</m:t>
+                </m:r>
+              </m:num>
+              <m:den>
+                <m:r>
+                  <w:rPr>
+                    <w:rFonts w:ascii="Cambria Math" w:eastAsia="Noto Sans CJK TC DemiLight" w:hAnsi="Cambria Math" w:cs="Times New Roman"/>
+                    <w:spacing w:val="-1"/>
+                    <w:kern w:val="0"/>
+                    <w:sz w:val="28"/>
+                    <w:szCs w:val="28"/>
+                  </w:rPr>
+                  <m:t>4</m:t>
+                </m:r>
+              </m:den>
+            </m:f>
+            <m:r>
+              <w:rPr>
+                <w:rFonts w:ascii="Cambria Math" w:eastAsia="Noto Sans CJK TC DemiLight" w:hAnsi="Cambria Math" w:cs="Times New Roman"/>
+                <w:spacing w:val="-1"/>
+                <w:kern w:val="0"/>
+                <w:sz w:val="28"/>
+                <w:szCs w:val="28"/>
+              </w:rPr>
+              <m:t xml:space="preserve">, </m:t>
+            </m:r>
+            <m:f>
+              <m:fPr>
+                <m:ctrlPr>
+                  <w:rPr>
+                    <w:rFonts w:ascii="Cambria Math" w:eastAsia="Noto Sans CJK TC DemiLight" w:hAnsi="Cambria Math" w:cs="Times New Roman"/>
+                    <w:i/>
+                    <w:spacing w:val="-1"/>
+                    <w:kern w:val="0"/>
+                    <w:sz w:val="28"/>
+                    <w:szCs w:val="28"/>
+                  </w:rPr>
+                </m:ctrlPr>
+              </m:fPr>
+              <m:num>
+                <m:r>
+                  <w:rPr>
+                    <w:rFonts w:ascii="Cambria Math" w:eastAsia="Noto Sans CJK TC DemiLight" w:hAnsi="Cambria Math" w:cs="Times New Roman"/>
+                    <w:spacing w:val="-1"/>
+                    <w:kern w:val="0"/>
+                    <w:sz w:val="28"/>
+                    <w:szCs w:val="28"/>
+                  </w:rPr>
+                  <m:t>1</m:t>
+                </m:r>
+              </m:num>
+              <m:den>
+                <m:r>
+                  <w:rPr>
+                    <w:rFonts w:ascii="Cambria Math" w:eastAsia="Noto Sans CJK TC DemiLight" w:hAnsi="Cambria Math" w:cs="Times New Roman"/>
+                    <w:spacing w:val="-1"/>
+                    <w:kern w:val="0"/>
+                    <w:sz w:val="28"/>
+                    <w:szCs w:val="28"/>
+                  </w:rPr>
+                  <m:t>4</m:t>
+                </m:r>
+              </m:den>
+            </m:f>
+            <m:r>
+              <w:rPr>
+                <w:rFonts w:ascii="Cambria Math" w:eastAsia="Noto Sans CJK TC DemiLight" w:hAnsi="Cambria Math" w:cs="Times New Roman"/>
+                <w:spacing w:val="-1"/>
+                <w:kern w:val="0"/>
+                <w:sz w:val="28"/>
+                <w:szCs w:val="28"/>
+              </w:rPr>
+              <m:t xml:space="preserve">, </m:t>
+            </m:r>
+            <m:f>
+              <m:fPr>
+                <m:ctrlPr>
+                  <w:rPr>
+                    <w:rFonts w:ascii="Cambria Math" w:eastAsia="Noto Sans CJK TC DemiLight" w:hAnsi="Cambria Math" w:cs="Times New Roman"/>
+                    <w:i/>
+                    <w:spacing w:val="-1"/>
+                    <w:kern w:val="0"/>
+                    <w:sz w:val="28"/>
+                    <w:szCs w:val="28"/>
+                  </w:rPr>
+                </m:ctrlPr>
+              </m:fPr>
+              <m:num>
+                <m:r>
+                  <w:rPr>
+                    <w:rFonts w:ascii="Cambria Math" w:eastAsia="Noto Sans CJK TC DemiLight" w:hAnsi="Cambria Math" w:cs="Times New Roman"/>
+                    <w:spacing w:val="-1"/>
+                    <w:kern w:val="0"/>
+                    <w:sz w:val="28"/>
+                    <w:szCs w:val="28"/>
+                  </w:rPr>
+                  <m:t>5</m:t>
+                </m:r>
+              </m:num>
+              <m:den>
+                <m:r>
+                  <w:rPr>
+                    <w:rFonts w:ascii="Cambria Math" w:eastAsia="Noto Sans CJK TC DemiLight" w:hAnsi="Cambria Math" w:cs="Times New Roman"/>
+                    <w:spacing w:val="-1"/>
+                    <w:kern w:val="0"/>
+                    <w:sz w:val="28"/>
+                    <w:szCs w:val="28"/>
+                  </w:rPr>
+                  <m:t>4</m:t>
+                </m:r>
+              </m:den>
+            </m:f>
+            <m:r>
+              <w:rPr>
+                <w:rFonts w:ascii="Cambria Math" w:eastAsia="Noto Sans CJK TC DemiLight" w:hAnsi="Cambria Math" w:cs="Times New Roman"/>
+                <w:spacing w:val="-1"/>
+                <w:kern w:val="0"/>
+                <w:sz w:val="28"/>
+                <w:szCs w:val="28"/>
+              </w:rPr>
+              <m:t>)</m:t>
+            </m:r>
+          </m:e>
+          <m:sup>
+            <m:r>
+              <w:rPr>
+                <w:rFonts w:ascii="Cambria Math" w:eastAsia="Noto Sans CJK TC DemiLight" w:hAnsi="Cambria Math" w:cs="Times New Roman"/>
+                <w:spacing w:val="-1"/>
+                <w:kern w:val="0"/>
+                <w:sz w:val="28"/>
+                <w:szCs w:val="28"/>
+              </w:rPr>
+              <m:t>T</m:t>
+            </m:r>
+          </m:sup>
+        </m:sSup>
+      </m:oMath>
+    </w:p>
+    <w:p>
+      <w:pPr>
+        <w:pStyle w:val="a5"/>
+        <w:ind w:leftChars="0" w:left="567"/>
+        <w:rPr>
+          <w:rFonts w:ascii="Noto Sans CJK TC DemiLight" w:eastAsia="Noto Sans CJK TC DemiLight" w:hAnsi="Noto Sans CJK TC DemiLight" w:cs="Times New Roman" w:hint="eastAsia"/>
+          <w:spacing w:val="-1"/>
+          <w:kern w:val="0"/>
+          <w:sz w:val="28"/>
+          <w:szCs w:val="28"/>
+        </w:rPr>
+      </w:pPr>
+    </w:p>
     <w:sectPr>
       <w:footerReference w:type="default" r:id="rId9"/>
       <w:pgSz w:w="11906" w:h="16838"/>
@@ -17158,6 +19928,119 @@
     </w:lvl>
   </w:abstractNum>
   <w:abstractNum w:abstractNumId="16" w15:restartNumberingAfterBreak="0">
+    <w:nsid w:val="38031138"/>
+    <w:multiLevelType w:val="hybridMultilevel"/>
+    <w:tmpl w:val="B868F650"/>
+    <w:lvl w:ilvl="0" w:tplc="41B4EBD8">
+      <w:start w:val="1"/>
+      <w:numFmt w:val="lowerLetter"/>
+      <w:lvlText w:val="(%1)"/>
+      <w:lvlJc w:val="left"/>
+      <w:pPr>
+        <w:ind w:left="1047" w:hanging="480"/>
+      </w:pPr>
+      <w:rPr>
+        <w:rFonts w:hint="eastAsia"/>
+      </w:rPr>
+    </w:lvl>
+    <w:lvl w:ilvl="1" w:tplc="04090003" w:tentative="1">
+      <w:start w:val="1"/>
+      <w:numFmt w:val="bullet"/>
+      <w:lvlText w:val=""/>
+      <w:lvlJc w:val="left"/>
+      <w:pPr>
+        <w:ind w:left="1527" w:hanging="480"/>
+      </w:pPr>
+      <w:rPr>
+        <w:rFonts w:ascii="Wingdings" w:hAnsi="Wingdings" w:hint="default"/>
+      </w:rPr>
+    </w:lvl>
+    <w:lvl w:ilvl="2" w:tplc="04090005" w:tentative="1">
+      <w:start w:val="1"/>
+      <w:numFmt w:val="bullet"/>
+      <w:lvlText w:val=""/>
+      <w:lvlJc w:val="left"/>
+      <w:pPr>
+        <w:ind w:left="2007" w:hanging="480"/>
+      </w:pPr>
+      <w:rPr>
+        <w:rFonts w:ascii="Wingdings" w:hAnsi="Wingdings" w:hint="default"/>
+      </w:rPr>
+    </w:lvl>
+    <w:lvl w:ilvl="3" w:tplc="04090001" w:tentative="1">
+      <w:start w:val="1"/>
+      <w:numFmt w:val="bullet"/>
+      <w:lvlText w:val=""/>
+      <w:lvlJc w:val="left"/>
+      <w:pPr>
+        <w:ind w:left="2487" w:hanging="480"/>
+      </w:pPr>
+      <w:rPr>
+        <w:rFonts w:ascii="Wingdings" w:hAnsi="Wingdings" w:hint="default"/>
+      </w:rPr>
+    </w:lvl>
+    <w:lvl w:ilvl="4" w:tplc="04090003" w:tentative="1">
+      <w:start w:val="1"/>
+      <w:numFmt w:val="bullet"/>
+      <w:lvlText w:val=""/>
+      <w:lvlJc w:val="left"/>
+      <w:pPr>
+        <w:ind w:left="2967" w:hanging="480"/>
+      </w:pPr>
+      <w:rPr>
+        <w:rFonts w:ascii="Wingdings" w:hAnsi="Wingdings" w:hint="default"/>
+      </w:rPr>
+    </w:lvl>
+    <w:lvl w:ilvl="5" w:tplc="04090005" w:tentative="1">
+      <w:start w:val="1"/>
+      <w:numFmt w:val="bullet"/>
+      <w:lvlText w:val=""/>
+      <w:lvlJc w:val="left"/>
+      <w:pPr>
+        <w:ind w:left="3447" w:hanging="480"/>
+      </w:pPr>
+      <w:rPr>
+        <w:rFonts w:ascii="Wingdings" w:hAnsi="Wingdings" w:hint="default"/>
+      </w:rPr>
+    </w:lvl>
+    <w:lvl w:ilvl="6" w:tplc="04090001" w:tentative="1">
+      <w:start w:val="1"/>
+      <w:numFmt w:val="bullet"/>
+      <w:lvlText w:val=""/>
+      <w:lvlJc w:val="left"/>
+      <w:pPr>
+        <w:ind w:left="3927" w:hanging="480"/>
+      </w:pPr>
+      <w:rPr>
+        <w:rFonts w:ascii="Wingdings" w:hAnsi="Wingdings" w:hint="default"/>
+      </w:rPr>
+    </w:lvl>
+    <w:lvl w:ilvl="7" w:tplc="04090003" w:tentative="1">
+      <w:start w:val="1"/>
+      <w:numFmt w:val="bullet"/>
+      <w:lvlText w:val=""/>
+      <w:lvlJc w:val="left"/>
+      <w:pPr>
+        <w:ind w:left="4407" w:hanging="480"/>
+      </w:pPr>
+      <w:rPr>
+        <w:rFonts w:ascii="Wingdings" w:hAnsi="Wingdings" w:hint="default"/>
+      </w:rPr>
+    </w:lvl>
+    <w:lvl w:ilvl="8" w:tplc="04090005" w:tentative="1">
+      <w:start w:val="1"/>
+      <w:numFmt w:val="bullet"/>
+      <w:lvlText w:val=""/>
+      <w:lvlJc w:val="left"/>
+      <w:pPr>
+        <w:ind w:left="4887" w:hanging="480"/>
+      </w:pPr>
+      <w:rPr>
+        <w:rFonts w:ascii="Wingdings" w:hAnsi="Wingdings" w:hint="default"/>
+      </w:rPr>
+    </w:lvl>
+  </w:abstractNum>
+  <w:abstractNum w:abstractNumId="17" w15:restartNumberingAfterBreak="0">
     <w:nsid w:val="44B353CB"/>
     <w:multiLevelType w:val="hybridMultilevel"/>
     <w:tmpl w:val="8508E234"/>
@@ -17270,7 +20153,7 @@
       </w:rPr>
     </w:lvl>
   </w:abstractNum>
-  <w:abstractNum w:abstractNumId="17" w15:restartNumberingAfterBreak="0">
+  <w:abstractNum w:abstractNumId="18" w15:restartNumberingAfterBreak="0">
     <w:nsid w:val="519505AA"/>
     <w:multiLevelType w:val="hybridMultilevel"/>
     <w:tmpl w:val="B868F650"/>
@@ -17383,7 +20266,7 @@
       </w:rPr>
     </w:lvl>
   </w:abstractNum>
-  <w:abstractNum w:abstractNumId="18" w15:restartNumberingAfterBreak="0">
+  <w:abstractNum w:abstractNumId="19" w15:restartNumberingAfterBreak="0">
     <w:nsid w:val="520D7911"/>
     <w:multiLevelType w:val="hybridMultilevel"/>
     <w:tmpl w:val="90D4C030"/>
@@ -17496,7 +20379,7 @@
       </w:rPr>
     </w:lvl>
   </w:abstractNum>
-  <w:abstractNum w:abstractNumId="19" w15:restartNumberingAfterBreak="0">
+  <w:abstractNum w:abstractNumId="20" w15:restartNumberingAfterBreak="0">
     <w:nsid w:val="55CB0D31"/>
     <w:multiLevelType w:val="hybridMultilevel"/>
     <w:tmpl w:val="60CCE558"/>
@@ -17609,7 +20492,7 @@
       </w:rPr>
     </w:lvl>
   </w:abstractNum>
-  <w:abstractNum w:abstractNumId="20" w15:restartNumberingAfterBreak="0">
+  <w:abstractNum w:abstractNumId="21" w15:restartNumberingAfterBreak="0">
     <w:nsid w:val="565F5204"/>
     <w:multiLevelType w:val="hybridMultilevel"/>
     <w:tmpl w:val="8508E234"/>
@@ -17722,7 +20605,7 @@
       </w:rPr>
     </w:lvl>
   </w:abstractNum>
-  <w:abstractNum w:abstractNumId="21" w15:restartNumberingAfterBreak="0">
+  <w:abstractNum w:abstractNumId="22" w15:restartNumberingAfterBreak="0">
     <w:nsid w:val="64B77BA3"/>
     <w:multiLevelType w:val="hybridMultilevel"/>
     <w:tmpl w:val="E776349C"/>
@@ -17835,7 +20718,7 @@
       </w:rPr>
     </w:lvl>
   </w:abstractNum>
-  <w:abstractNum w:abstractNumId="22" w15:restartNumberingAfterBreak="0">
+  <w:abstractNum w:abstractNumId="23" w15:restartNumberingAfterBreak="0">
     <w:nsid w:val="6F2C2D2A"/>
     <w:multiLevelType w:val="hybridMultilevel"/>
     <w:tmpl w:val="F858F082"/>
@@ -17948,7 +20831,120 @@
       </w:rPr>
     </w:lvl>
   </w:abstractNum>
-  <w:abstractNum w:abstractNumId="23" w15:restartNumberingAfterBreak="0">
+  <w:abstractNum w:abstractNumId="24" w15:restartNumberingAfterBreak="0">
+    <w:nsid w:val="77E6019E"/>
+    <w:multiLevelType w:val="hybridMultilevel"/>
+    <w:tmpl w:val="B868F650"/>
+    <w:lvl w:ilvl="0" w:tplc="41B4EBD8">
+      <w:start w:val="1"/>
+      <w:numFmt w:val="lowerLetter"/>
+      <w:lvlText w:val="(%1)"/>
+      <w:lvlJc w:val="left"/>
+      <w:pPr>
+        <w:ind w:left="1047" w:hanging="480"/>
+      </w:pPr>
+      <w:rPr>
+        <w:rFonts w:hint="eastAsia"/>
+      </w:rPr>
+    </w:lvl>
+    <w:lvl w:ilvl="1" w:tplc="04090003" w:tentative="1">
+      <w:start w:val="1"/>
+      <w:numFmt w:val="bullet"/>
+      <w:lvlText w:val=""/>
+      <w:lvlJc w:val="left"/>
+      <w:pPr>
+        <w:ind w:left="1527" w:hanging="480"/>
+      </w:pPr>
+      <w:rPr>
+        <w:rFonts w:ascii="Wingdings" w:hAnsi="Wingdings" w:hint="default"/>
+      </w:rPr>
+    </w:lvl>
+    <w:lvl w:ilvl="2" w:tplc="04090005" w:tentative="1">
+      <w:start w:val="1"/>
+      <w:numFmt w:val="bullet"/>
+      <w:lvlText w:val=""/>
+      <w:lvlJc w:val="left"/>
+      <w:pPr>
+        <w:ind w:left="2007" w:hanging="480"/>
+      </w:pPr>
+      <w:rPr>
+        <w:rFonts w:ascii="Wingdings" w:hAnsi="Wingdings" w:hint="default"/>
+      </w:rPr>
+    </w:lvl>
+    <w:lvl w:ilvl="3" w:tplc="04090001" w:tentative="1">
+      <w:start w:val="1"/>
+      <w:numFmt w:val="bullet"/>
+      <w:lvlText w:val=""/>
+      <w:lvlJc w:val="left"/>
+      <w:pPr>
+        <w:ind w:left="2487" w:hanging="480"/>
+      </w:pPr>
+      <w:rPr>
+        <w:rFonts w:ascii="Wingdings" w:hAnsi="Wingdings" w:hint="default"/>
+      </w:rPr>
+    </w:lvl>
+    <w:lvl w:ilvl="4" w:tplc="04090003" w:tentative="1">
+      <w:start w:val="1"/>
+      <w:numFmt w:val="bullet"/>
+      <w:lvlText w:val=""/>
+      <w:lvlJc w:val="left"/>
+      <w:pPr>
+        <w:ind w:left="2967" w:hanging="480"/>
+      </w:pPr>
+      <w:rPr>
+        <w:rFonts w:ascii="Wingdings" w:hAnsi="Wingdings" w:hint="default"/>
+      </w:rPr>
+    </w:lvl>
+    <w:lvl w:ilvl="5" w:tplc="04090005" w:tentative="1">
+      <w:start w:val="1"/>
+      <w:numFmt w:val="bullet"/>
+      <w:lvlText w:val=""/>
+      <w:lvlJc w:val="left"/>
+      <w:pPr>
+        <w:ind w:left="3447" w:hanging="480"/>
+      </w:pPr>
+      <w:rPr>
+        <w:rFonts w:ascii="Wingdings" w:hAnsi="Wingdings" w:hint="default"/>
+      </w:rPr>
+    </w:lvl>
+    <w:lvl w:ilvl="6" w:tplc="04090001" w:tentative="1">
+      <w:start w:val="1"/>
+      <w:numFmt w:val="bullet"/>
+      <w:lvlText w:val=""/>
+      <w:lvlJc w:val="left"/>
+      <w:pPr>
+        <w:ind w:left="3927" w:hanging="480"/>
+      </w:pPr>
+      <w:rPr>
+        <w:rFonts w:ascii="Wingdings" w:hAnsi="Wingdings" w:hint="default"/>
+      </w:rPr>
+    </w:lvl>
+    <w:lvl w:ilvl="7" w:tplc="04090003" w:tentative="1">
+      <w:start w:val="1"/>
+      <w:numFmt w:val="bullet"/>
+      <w:lvlText w:val=""/>
+      <w:lvlJc w:val="left"/>
+      <w:pPr>
+        <w:ind w:left="4407" w:hanging="480"/>
+      </w:pPr>
+      <w:rPr>
+        <w:rFonts w:ascii="Wingdings" w:hAnsi="Wingdings" w:hint="default"/>
+      </w:rPr>
+    </w:lvl>
+    <w:lvl w:ilvl="8" w:tplc="04090005" w:tentative="1">
+      <w:start w:val="1"/>
+      <w:numFmt w:val="bullet"/>
+      <w:lvlText w:val=""/>
+      <w:lvlJc w:val="left"/>
+      <w:pPr>
+        <w:ind w:left="4887" w:hanging="480"/>
+      </w:pPr>
+      <w:rPr>
+        <w:rFonts w:ascii="Wingdings" w:hAnsi="Wingdings" w:hint="default"/>
+      </w:rPr>
+    </w:lvl>
+  </w:abstractNum>
+  <w:abstractNum w:abstractNumId="25" w15:restartNumberingAfterBreak="0">
     <w:nsid w:val="7D3948DC"/>
     <w:multiLevelType w:val="hybridMultilevel"/>
     <w:tmpl w:val="22546E28"/>
@@ -18039,10 +21035,10 @@
     </w:lvl>
   </w:abstractNum>
   <w:num w:numId="1">
-    <w:abstractNumId w:val="23"/>
+    <w:abstractNumId w:val="25"/>
   </w:num>
   <w:num w:numId="2">
-    <w:abstractNumId w:val="22"/>
+    <w:abstractNumId w:val="23"/>
   </w:num>
   <w:num w:numId="3">
     <w:abstractNumId w:val="12"/>
@@ -18066,7 +21062,7 @@
     <w:abstractNumId w:val="5"/>
   </w:num>
   <w:num w:numId="10">
-    <w:abstractNumId w:val="19"/>
+    <w:abstractNumId w:val="20"/>
   </w:num>
   <w:num w:numId="11">
     <w:abstractNumId w:val="1"/>
@@ -18078,7 +21074,7 @@
     <w:abstractNumId w:val="3"/>
   </w:num>
   <w:num w:numId="14">
-    <w:abstractNumId w:val="18"/>
+    <w:abstractNumId w:val="19"/>
   </w:num>
   <w:num w:numId="15">
     <w:abstractNumId w:val="2"/>
@@ -18090,13 +21086,13 @@
     <w:abstractNumId w:val="13"/>
   </w:num>
   <w:num w:numId="18">
-    <w:abstractNumId w:val="20"/>
+    <w:abstractNumId w:val="21"/>
   </w:num>
   <w:num w:numId="19">
-    <w:abstractNumId w:val="21"/>
+    <w:abstractNumId w:val="22"/>
   </w:num>
   <w:num w:numId="20">
-    <w:abstractNumId w:val="16"/>
+    <w:abstractNumId w:val="17"/>
   </w:num>
   <w:num w:numId="21">
     <w:abstractNumId w:val="9"/>
@@ -18108,7 +21104,13 @@
     <w:abstractNumId w:val="11"/>
   </w:num>
   <w:num w:numId="24">
-    <w:abstractNumId w:val="17"/>
+    <w:abstractNumId w:val="18"/>
+  </w:num>
+  <w:num w:numId="25">
+    <w:abstractNumId w:val="16"/>
+  </w:num>
+  <w:num w:numId="26">
+    <w:abstractNumId w:val="24"/>
   </w:num>
 </w:numbering>
 </file>
@@ -18233,6 +21235,7 @@
     <w:lsdException w:name="HTML Sample" w:semiHidden="1" w:unhideWhenUsed="1"/>
     <w:lsdException w:name="HTML Typewriter" w:semiHidden="1" w:unhideWhenUsed="1"/>
     <w:lsdException w:name="HTML Variable" w:semiHidden="1" w:unhideWhenUsed="1"/>
+    <w:lsdException w:name="Normal Table" w:semiHidden="1" w:unhideWhenUsed="1"/>
     <w:lsdException w:name="annotation subject" w:semiHidden="1" w:unhideWhenUsed="1"/>
     <w:lsdException w:name="No List" w:semiHidden="1" w:unhideWhenUsed="1"/>
     <w:lsdException w:name="Outline List 1" w:semiHidden="1" w:unhideWhenUsed="1"/>
@@ -18276,8 +21279,10 @@
     <w:lsdException w:name="Table Elegant" w:semiHidden="1" w:unhideWhenUsed="1"/>
     <w:lsdException w:name="Table Professional" w:semiHidden="1" w:unhideWhenUsed="1"/>
     <w:lsdException w:name="Table Subtle 1" w:semiHidden="1" w:unhideWhenUsed="1"/>
+    <w:lsdException w:name="Table Subtle 2" w:semiHidden="1" w:unhideWhenUsed="1"/>
     <w:lsdException w:name="Table Web 1" w:semiHidden="1" w:unhideWhenUsed="1"/>
     <w:lsdException w:name="Table Web 2" w:semiHidden="1" w:unhideWhenUsed="1"/>
+    <w:lsdException w:name="Table Web 3" w:semiHidden="1" w:unhideWhenUsed="1"/>
     <w:lsdException w:name="Balloon Text" w:semiHidden="1" w:unhideWhenUsed="1"/>
     <w:lsdException w:name="Table Grid" w:uiPriority="39"/>
     <w:lsdException w:name="Table Theme" w:semiHidden="1" w:unhideWhenUsed="1"/>
@@ -18996,7 +22001,7 @@
 </file>
 
 <file path=customXml/itemProps1.xml><?xml version="1.0" encoding="utf-8"?>
-<ds:datastoreItem xmlns:ds="http://schemas.openxmlformats.org/officeDocument/2006/customXml" ds:itemID="{D6797B21-7842-42A5-8783-48B992926BC3}">
+<ds:datastoreItem xmlns:ds="http://schemas.openxmlformats.org/officeDocument/2006/customXml" ds:itemID="{300BC3E4-7CE9-4E85-8257-FF6A3B3880D0}">
   <ds:schemaRefs>
     <ds:schemaRef ds:uri="http://schemas.openxmlformats.org/officeDocument/2006/bibliography"/>
   </ds:schemaRefs>

</xml_diff>

<commit_message>
Add HW1 Q6 quadratic function error vector.
</commit_message>
<xml_diff>
--- a/HW1/HW1_0416047_王傳鈞.docx
+++ b/HW1/HW1_0416047_王傳鈞.docx
@@ -15612,8 +15612,6 @@
           <w:szCs w:val="28"/>
         </w:rPr>
       </w:pPr>
-      <w:bookmarkStart w:id="0" w:name="_GoBack"/>
-      <w:bookmarkEnd w:id="0"/>
       <w:r>
         <w:rPr>
           <w:rFonts w:ascii="Noto Sans CJK TC DemiLight" w:eastAsia="Noto Sans CJK TC DemiLight" w:hAnsi="Noto Sans CJK TC DemiLight" w:cs="Times New Roman" w:hint="eastAsia"/>
@@ -15622,8 +15620,408 @@
           <w:sz w:val="28"/>
           <w:szCs w:val="28"/>
         </w:rPr>
-        <w:t xml:space="preserve">取 </w:t>
-      </w:r>
+        <w:t>關於本題使用到的</w:t>
+      </w:r>
+      <w:r>
+        <w:rPr>
+          <w:rFonts w:ascii="Noto Sans CJK TC DemiLight" w:eastAsia="Noto Sans CJK TC DemiLight" w:hAnsi="Noto Sans CJK TC DemiLight" w:cs="Times New Roman"/>
+          <w:spacing w:val="-1"/>
+          <w:kern w:val="0"/>
+          <w:sz w:val="28"/>
+          <w:szCs w:val="28"/>
+        </w:rPr>
+        <w:t xml:space="preserve">training dataset </w:t>
+      </w:r>
+      <w:r>
+        <w:rPr>
+          <w:rFonts w:ascii="Noto Sans CJK TC DemiLight" w:eastAsia="Noto Sans CJK TC DemiLight" w:hAnsi="Noto Sans CJK TC DemiLight" w:cs="Times New Roman" w:hint="eastAsia"/>
+          <w:spacing w:val="-1"/>
+          <w:kern w:val="0"/>
+          <w:sz w:val="28"/>
+          <w:szCs w:val="28"/>
+        </w:rPr>
+        <w:t>，詳細</w:t>
+      </w:r>
+      <w:r>
+        <w:rPr>
+          <w:rFonts w:ascii="Noto Sans CJK TC DemiLight" w:eastAsia="Noto Sans CJK TC DemiLight" w:hAnsi="Noto Sans CJK TC DemiLight" w:cs="Times New Roman" w:hint="eastAsia"/>
+          <w:spacing w:val="-1"/>
+          <w:kern w:val="0"/>
+          <w:sz w:val="28"/>
+          <w:szCs w:val="28"/>
+        </w:rPr>
+        <w:t>請見</w:t>
+      </w:r>
+      <w:hyperlink r:id="rId9" w:history="1">
+        <w:r>
+          <w:rPr>
+            <w:rStyle w:val="af2"/>
+            <w:rFonts w:ascii="Noto Sans CJK TC DemiLight" w:eastAsia="Noto Sans CJK TC DemiLight" w:hAnsi="Noto Sans CJK TC DemiLight" w:cs="Times New Roman" w:hint="eastAsia"/>
+            <w:spacing w:val="-1"/>
+            <w:kern w:val="0"/>
+            <w:sz w:val="28"/>
+            <w:szCs w:val="28"/>
+          </w:rPr>
+          <w:t>G</w:t>
+        </w:r>
+        <w:r>
+          <w:rPr>
+            <w:rStyle w:val="af2"/>
+            <w:rFonts w:ascii="Noto Sans CJK TC DemiLight" w:eastAsia="Noto Sans CJK TC DemiLight" w:hAnsi="Noto Sans CJK TC DemiLight" w:cs="Times New Roman"/>
+            <w:spacing w:val="-1"/>
+            <w:kern w:val="0"/>
+            <w:sz w:val="28"/>
+            <w:szCs w:val="28"/>
+          </w:rPr>
+          <w:t>itHub</w:t>
+        </w:r>
+      </w:hyperlink>
+      <w:r>
+        <w:rPr>
+          <w:rFonts w:ascii="Noto Sans CJK TC DemiLight" w:eastAsia="Noto Sans CJK TC DemiLight" w:hAnsi="Noto Sans CJK TC DemiLight" w:cs="Times New Roman" w:hint="eastAsia"/>
+          <w:spacing w:val="-1"/>
+          <w:kern w:val="0"/>
+          <w:sz w:val="28"/>
+          <w:szCs w:val="28"/>
+        </w:rPr>
+        <w:t>連結</w:t>
+      </w:r>
+      <w:r>
+        <w:rPr>
+          <w:rFonts w:ascii="Noto Sans CJK TC DemiLight" w:eastAsia="Noto Sans CJK TC DemiLight" w:hAnsi="Noto Sans CJK TC DemiLight" w:cs="Times New Roman" w:hint="eastAsia"/>
+          <w:spacing w:val="-1"/>
+          <w:kern w:val="0"/>
+          <w:sz w:val="28"/>
+          <w:szCs w:val="28"/>
+        </w:rPr>
+        <w:t>。</w:t>
+      </w:r>
+    </w:p>
+    <w:p>
+      <w:pPr>
+        <w:pStyle w:val="a5"/>
+        <w:numPr>
+          <w:ilvl w:val="0"/>
+          <w:numId w:val="26"/>
+        </w:numPr>
+        <w:ind w:leftChars="0" w:left="567"/>
+        <w:rPr>
+          <w:rFonts w:ascii="Noto Sans CJK TC DemiLight" w:eastAsia="Noto Sans CJK TC DemiLight" w:hAnsi="Noto Sans CJK TC DemiLight" w:cs="Times New Roman"/>
+          <w:spacing w:val="-1"/>
+          <w:kern w:val="0"/>
+          <w:sz w:val="28"/>
+          <w:szCs w:val="28"/>
+        </w:rPr>
+      </w:pPr>
+      <w:r>
+        <w:rPr>
+          <w:rFonts w:ascii="Noto Sans CJK TC DemiLight" w:eastAsia="Noto Sans CJK TC DemiLight" w:hAnsi="Noto Sans CJK TC DemiLight" w:cs="Times New Roman" w:hint="eastAsia"/>
+          <w:spacing w:val="-1"/>
+          <w:kern w:val="0"/>
+          <w:sz w:val="28"/>
+          <w:szCs w:val="28"/>
+        </w:rPr>
+        <w:t>利用MATLAB內建函數</w:t>
+      </w:r>
+      <w:r>
+        <w:rPr>
+          <w:rFonts w:ascii="Inconsolata" w:eastAsia="Noto Sans CJK TC DemiLight" w:hAnsi="Inconsolata" w:cs="Times New Roman"/>
+          <w:spacing w:val="-1"/>
+          <w:kern w:val="0"/>
+          <w:sz w:val="28"/>
+          <w:szCs w:val="28"/>
+        </w:rPr>
+        <w:t>fit</w:t>
+      </w:r>
+      <w:r>
+        <w:rPr>
+          <w:rFonts w:ascii="Inconsolata" w:eastAsia="Noto Sans CJK TC DemiLight" w:hAnsi="Inconsolata" w:cs="Times New Roman" w:hint="eastAsia"/>
+          <w:spacing w:val="-1"/>
+          <w:kern w:val="0"/>
+          <w:sz w:val="28"/>
+          <w:szCs w:val="28"/>
+        </w:rPr>
+        <w:t>()</w:t>
+      </w:r>
+      <w:r>
+        <w:rPr>
+          <w:rFonts w:ascii="Inconsolata" w:eastAsia="Noto Sans CJK TC DemiLight" w:hAnsi="Inconsolata" w:cs="Times New Roman" w:hint="eastAsia"/>
+          <w:spacing w:val="-1"/>
+          <w:kern w:val="0"/>
+          <w:sz w:val="28"/>
+          <w:szCs w:val="28"/>
+        </w:rPr>
+        <w:t>，</w:t>
+      </w:r>
+      <w:r>
+        <w:rPr>
+          <w:rFonts w:ascii="Noto Sans CJK TC DemiLight" w:eastAsia="Noto Sans CJK TC DemiLight" w:hAnsi="Noto Sans CJK TC DemiLight" w:cs="Times New Roman" w:hint="eastAsia"/>
+          <w:spacing w:val="-1"/>
+          <w:kern w:val="0"/>
+          <w:sz w:val="28"/>
+          <w:szCs w:val="28"/>
+        </w:rPr>
+        <w:t>我們可以得到以下的fitting surface</w:t>
+      </w:r>
+      <w:r>
+        <w:rPr>
+          <w:rFonts w:ascii="Noto Sans CJK TC DemiLight" w:eastAsia="Noto Sans CJK TC DemiLight" w:hAnsi="Noto Sans CJK TC DemiLight" w:cs="Times New Roman" w:hint="eastAsia"/>
+          <w:spacing w:val="-1"/>
+          <w:kern w:val="0"/>
+          <w:sz w:val="28"/>
+          <w:szCs w:val="28"/>
+        </w:rPr>
+        <w:t>：</w:t>
+      </w:r>
+    </w:p>
+    <w:p>
+      <w:pPr>
+        <w:pStyle w:val="a5"/>
+        <w:ind w:leftChars="0" w:left="567"/>
+        <w:rPr>
+          <w:rFonts w:ascii="Noto Sans CJK TC DemiLight" w:eastAsia="Noto Sans CJK TC DemiLight" w:hAnsi="Noto Sans CJK TC DemiLight" w:cs="Times New Roman"/>
+          <w:spacing w:val="-1"/>
+          <w:kern w:val="0"/>
+          <w:sz w:val="28"/>
+          <w:szCs w:val="28"/>
+        </w:rPr>
+      </w:pPr>
+      <m:oMathPara>
+        <m:oMathParaPr>
+          <m:jc m:val="left"/>
+        </m:oMathParaPr>
+        <m:oMath>
+          <m:acc>
+            <m:accPr>
+              <m:ctrlPr>
+                <w:rPr>
+                  <w:rFonts w:ascii="Cambria Math" w:eastAsia="Noto Sans CJK TC DemiLight" w:hAnsi="Cambria Math" w:cs="Times New Roman"/>
+                  <w:b/>
+                  <w:i/>
+                  <w:spacing w:val="-1"/>
+                  <w:kern w:val="0"/>
+                  <w:sz w:val="28"/>
+                  <w:szCs w:val="28"/>
+                </w:rPr>
+              </m:ctrlPr>
+            </m:accPr>
+            <m:e>
+              <m:r>
+                <m:rPr>
+                  <m:sty m:val="bi"/>
+                </m:rPr>
+                <w:rPr>
+                  <w:rFonts w:ascii="Cambria Math" w:eastAsia="Noto Sans CJK TC DemiLight" w:hAnsi="Cambria Math" w:cs="Times New Roman"/>
+                  <w:spacing w:val="-1"/>
+                  <w:kern w:val="0"/>
+                  <w:sz w:val="28"/>
+                  <w:szCs w:val="28"/>
+                </w:rPr>
+                <m:t>y</m:t>
+              </m:r>
+            </m:e>
+          </m:acc>
+          <m:r>
+            <m:rPr>
+              <m:aln/>
+            </m:rPr>
+            <w:rPr>
+              <w:rFonts w:ascii="Cambria Math" w:eastAsia="Noto Sans CJK TC DemiLight" w:hAnsi="Cambria Math" w:cs="Times New Roman"/>
+              <w:spacing w:val="-1"/>
+              <w:kern w:val="0"/>
+              <w:sz w:val="28"/>
+              <w:szCs w:val="28"/>
+            </w:rPr>
+            <m:t>=</m:t>
+          </m:r>
+          <m:r>
+            <w:rPr>
+              <w:rFonts w:ascii="Cambria Math" w:eastAsia="Noto Sans CJK TC DemiLight" w:hAnsi="Cambria Math" w:cs="Times New Roman"/>
+              <w:spacing w:val="-1"/>
+              <w:kern w:val="0"/>
+              <w:sz w:val="28"/>
+              <w:szCs w:val="28"/>
+            </w:rPr>
+            <m:t>f</m:t>
+          </m:r>
+          <m:d>
+            <m:dPr>
+              <m:ctrlPr>
+                <w:rPr>
+                  <w:rFonts w:ascii="Cambria Math" w:eastAsia="Noto Sans CJK TC DemiLight" w:hAnsi="Cambria Math" w:cs="Times New Roman"/>
+                  <w:i/>
+                  <w:spacing w:val="-1"/>
+                  <w:kern w:val="0"/>
+                  <w:sz w:val="28"/>
+                  <w:szCs w:val="28"/>
+                </w:rPr>
+              </m:ctrlPr>
+            </m:dPr>
+            <m:e>
+              <m:r>
+                <m:rPr>
+                  <m:sty m:val="bi"/>
+                </m:rPr>
+                <w:rPr>
+                  <w:rFonts w:ascii="Cambria Math" w:eastAsia="Noto Sans CJK TC DemiLight" w:hAnsi="Cambria Math" w:cs="Times New Roman"/>
+                  <w:spacing w:val="-1"/>
+                  <w:kern w:val="0"/>
+                  <w:sz w:val="28"/>
+                  <w:szCs w:val="28"/>
+                </w:rPr>
+                <m:t>x</m:t>
+              </m:r>
+            </m:e>
+          </m:d>
+          <m:r>
+            <w:rPr>
+              <w:rFonts w:ascii="Cambria Math" w:eastAsia="Noto Sans CJK TC DemiLight" w:hAnsi="Cambria Math" w:cs="Times New Roman"/>
+              <w:spacing w:val="-1"/>
+              <w:kern w:val="0"/>
+              <w:sz w:val="28"/>
+              <w:szCs w:val="28"/>
+            </w:rPr>
+            <w:br/>
+          </m:r>
+        </m:oMath>
+        <m:oMath>
+          <m:r>
+            <m:rPr>
+              <m:aln/>
+            </m:rPr>
+            <w:rPr>
+              <w:rFonts w:ascii="Cambria Math" w:eastAsia="Noto Sans CJK TC DemiLight" w:hAnsi="Cambria Math" w:cs="Times New Roman"/>
+              <w:spacing w:val="-1"/>
+              <w:kern w:val="0"/>
+              <w:sz w:val="28"/>
+              <w:szCs w:val="28"/>
+            </w:rPr>
+            <m:t>=</m:t>
+          </m:r>
+          <m:r>
+            <w:rPr>
+              <w:rFonts w:ascii="Cambria Math" w:eastAsia="Noto Sans CJK TC DemiLight" w:hAnsi="Cambria Math" w:cs="Times New Roman"/>
+              <w:spacing w:val="-1"/>
+              <w:kern w:val="0"/>
+              <w:sz w:val="28"/>
+              <w:szCs w:val="28"/>
+            </w:rPr>
+            <m:t>f</m:t>
+          </m:r>
+          <m:d>
+            <m:dPr>
+              <m:ctrlPr>
+                <w:rPr>
+                  <w:rFonts w:ascii="Cambria Math" w:eastAsia="Noto Sans CJK TC DemiLight" w:hAnsi="Cambria Math" w:cs="Times New Roman"/>
+                  <w:i/>
+                  <w:spacing w:val="-1"/>
+                  <w:kern w:val="0"/>
+                  <w:sz w:val="28"/>
+                  <w:szCs w:val="28"/>
+                </w:rPr>
+              </m:ctrlPr>
+            </m:dPr>
+            <m:e>
+              <m:sSub>
+                <m:sSubPr>
+                  <m:ctrlPr>
+                    <w:rPr>
+                      <w:rFonts w:ascii="Cambria Math" w:eastAsia="Noto Sans CJK TC DemiLight" w:hAnsi="Cambria Math" w:cs="Times New Roman"/>
+                      <w:i/>
+                      <w:spacing w:val="-1"/>
+                      <w:kern w:val="0"/>
+                      <w:sz w:val="28"/>
+                      <w:szCs w:val="28"/>
+                    </w:rPr>
+                  </m:ctrlPr>
+                </m:sSubPr>
+                <m:e>
+                  <m:r>
+                    <w:rPr>
+                      <w:rFonts w:ascii="Cambria Math" w:eastAsia="Noto Sans CJK TC DemiLight" w:hAnsi="Cambria Math" w:cs="Times New Roman"/>
+                      <w:spacing w:val="-1"/>
+                      <w:kern w:val="0"/>
+                      <w:sz w:val="28"/>
+                      <w:szCs w:val="28"/>
+                    </w:rPr>
+                    <m:t>x</m:t>
+                  </m:r>
+                </m:e>
+                <m:sub>
+                  <m:r>
+                    <w:rPr>
+                      <w:rFonts w:ascii="Cambria Math" w:eastAsia="Noto Sans CJK TC DemiLight" w:hAnsi="Cambria Math" w:cs="Times New Roman"/>
+                      <w:spacing w:val="-1"/>
+                      <w:kern w:val="0"/>
+                      <w:sz w:val="28"/>
+                      <w:szCs w:val="28"/>
+                    </w:rPr>
+                    <m:t>1</m:t>
+                  </m:r>
+                </m:sub>
+              </m:sSub>
+              <m:r>
+                <w:rPr>
+                  <w:rFonts w:ascii="Cambria Math" w:eastAsia="Noto Sans CJK TC DemiLight" w:hAnsi="Cambria Math" w:cs="Times New Roman"/>
+                  <w:spacing w:val="-1"/>
+                  <w:kern w:val="0"/>
+                  <w:sz w:val="28"/>
+                  <w:szCs w:val="28"/>
+                </w:rPr>
+                <m:t>,</m:t>
+              </m:r>
+              <m:sSub>
+                <m:sSubPr>
+                  <m:ctrlPr>
+                    <w:rPr>
+                      <w:rFonts w:ascii="Cambria Math" w:eastAsia="Noto Sans CJK TC DemiLight" w:hAnsi="Cambria Math" w:cs="Times New Roman"/>
+                      <w:i/>
+                      <w:spacing w:val="-1"/>
+                      <w:kern w:val="0"/>
+                      <w:sz w:val="28"/>
+                      <w:szCs w:val="28"/>
+                    </w:rPr>
+                  </m:ctrlPr>
+                </m:sSubPr>
+                <m:e>
+                  <m:r>
+                    <w:rPr>
+                      <w:rFonts w:ascii="Cambria Math" w:eastAsia="Noto Sans CJK TC DemiLight" w:hAnsi="Cambria Math" w:cs="Times New Roman"/>
+                      <w:spacing w:val="-1"/>
+                      <w:kern w:val="0"/>
+                      <w:sz w:val="28"/>
+                      <w:szCs w:val="28"/>
+                    </w:rPr>
+                    <m:t>x</m:t>
+                  </m:r>
+                </m:e>
+                <m:sub>
+                  <m:r>
+                    <w:rPr>
+                      <w:rFonts w:ascii="Cambria Math" w:eastAsia="Noto Sans CJK TC DemiLight" w:hAnsi="Cambria Math" w:cs="Times New Roman"/>
+                      <w:spacing w:val="-1"/>
+                      <w:kern w:val="0"/>
+                      <w:sz w:val="28"/>
+                      <w:szCs w:val="28"/>
+                    </w:rPr>
+                    <m:t>2</m:t>
+                  </m:r>
+                </m:sub>
+              </m:sSub>
+            </m:e>
+          </m:d>
+          <m:r>
+            <w:rPr>
+              <w:rFonts w:ascii="Cambria Math" w:eastAsia="Noto Sans CJK TC DemiLight" w:hAnsi="Cambria Math" w:cs="Times New Roman"/>
+              <w:spacing w:val="-1"/>
+              <w:kern w:val="0"/>
+              <w:sz w:val="28"/>
+              <w:szCs w:val="28"/>
+            </w:rPr>
+            <w:br/>
+          </m:r>
+        </m:oMath>
+      </m:oMathPara>
       <m:oMath>
         <m:r>
           <w:rPr>
@@ -15633,11 +16031,11 @@
             <w:sz w:val="28"/>
             <w:szCs w:val="28"/>
           </w:rPr>
-          <m:t>A</m:t>
+          <m:t xml:space="preserve">    </m:t>
         </m:r>
         <m:r>
           <w:rPr>
-            <w:rFonts w:ascii="Cambria Math" w:eastAsia="Noto Sans CJK TC DemiLight" w:hAnsi="Cambria Math" w:cs="Times New Roman" w:hint="eastAsia"/>
+            <w:rFonts w:ascii="Cambria Math" w:eastAsia="Noto Sans CJK TC DemiLight" w:hAnsi="Cambria Math" w:cs="Times New Roman"/>
             <w:spacing w:val="-1"/>
             <w:kern w:val="0"/>
             <w:sz w:val="28"/>
@@ -15645,10 +16043,34 @@
           </w:rPr>
           <m:t>=</m:t>
         </m:r>
-        <m:d>
-          <m:dPr>
-            <m:begChr m:val="["/>
-            <m:endChr m:val="]"/>
+        <m:r>
+          <m:rPr>
+            <m:sty m:val="p"/>
+          </m:rPr>
+          <w:rPr>
+            <w:rFonts w:ascii="Cambria Math" w:eastAsia="Noto Sans CJK TC DemiLight" w:hAnsi="Cambria Math" w:cs="Times New Roman"/>
+            <w:spacing w:val="-1"/>
+            <w:kern w:val="0"/>
+            <w:sz w:val="28"/>
+            <w:szCs w:val="28"/>
+          </w:rPr>
+          <m:t>0.0</m:t>
+        </m:r>
+        <m:r>
+          <m:rPr>
+            <m:sty m:val="p"/>
+          </m:rPr>
+          <w:rPr>
+            <w:rFonts w:ascii="Cambria Math" w:eastAsia="Noto Sans CJK TC DemiLight" w:hAnsi="Cambria Math" w:cs="Times New Roman"/>
+            <w:spacing w:val="-1"/>
+            <w:kern w:val="0"/>
+            <w:sz w:val="28"/>
+            <w:szCs w:val="28"/>
+          </w:rPr>
+          <m:t>8106+1.909</m:t>
+        </m:r>
+        <m:sSub>
+          <m:sSubPr>
             <m:ctrlPr>
               <w:rPr>
                 <w:rFonts w:ascii="Cambria Math" w:eastAsia="Noto Sans CJK TC DemiLight" w:hAnsi="Cambria Math" w:cs="Times New Roman"/>
@@ -15659,18 +16081,112 @@
                 <w:szCs w:val="28"/>
               </w:rPr>
             </m:ctrlPr>
-          </m:dPr>
+          </m:sSubPr>
           <m:e>
-            <m:m>
-              <m:mPr>
-                <m:mcs>
-                  <m:mc>
-                    <m:mcPr>
-                      <m:count m:val="3"/>
-                      <m:mcJc m:val="center"/>
-                    </m:mcPr>
-                  </m:mc>
-                </m:mcs>
+            <m:r>
+              <w:rPr>
+                <w:rFonts w:ascii="Cambria Math" w:eastAsia="Noto Sans CJK TC DemiLight" w:hAnsi="Cambria Math" w:cs="Times New Roman"/>
+                <w:spacing w:val="-1"/>
+                <w:kern w:val="0"/>
+                <w:sz w:val="28"/>
+                <w:szCs w:val="28"/>
+              </w:rPr>
+              <m:t>x</m:t>
+            </m:r>
+          </m:e>
+          <m:sub>
+            <m:r>
+              <w:rPr>
+                <w:rFonts w:ascii="Cambria Math" w:eastAsia="Noto Sans CJK TC DemiLight" w:hAnsi="Cambria Math" w:cs="Times New Roman"/>
+                <w:spacing w:val="-1"/>
+                <w:kern w:val="0"/>
+                <w:sz w:val="28"/>
+                <w:szCs w:val="28"/>
+              </w:rPr>
+              <m:t>1</m:t>
+            </m:r>
+          </m:sub>
+        </m:sSub>
+        <m:r>
+          <m:rPr>
+            <m:sty m:val="p"/>
+          </m:rPr>
+          <w:rPr>
+            <w:rFonts w:ascii="Cambria Math" w:eastAsia="Noto Sans CJK TC DemiLight" w:hAnsi="Cambria Math" w:cs="Times New Roman"/>
+            <w:spacing w:val="-1"/>
+            <w:kern w:val="0"/>
+            <w:sz w:val="28"/>
+            <w:szCs w:val="28"/>
+          </w:rPr>
+          <m:t>-1.007</m:t>
+        </m:r>
+        <m:sSub>
+          <m:sSubPr>
+            <m:ctrlPr>
+              <w:rPr>
+                <w:rFonts w:ascii="Cambria Math" w:eastAsia="Noto Sans CJK TC DemiLight" w:hAnsi="Cambria Math" w:cs="Times New Roman"/>
+                <w:i/>
+                <w:spacing w:val="-1"/>
+                <w:kern w:val="0"/>
+                <w:sz w:val="28"/>
+                <w:szCs w:val="28"/>
+              </w:rPr>
+            </m:ctrlPr>
+          </m:sSubPr>
+          <m:e>
+            <m:r>
+              <w:rPr>
+                <w:rFonts w:ascii="Cambria Math" w:eastAsia="Noto Sans CJK TC DemiLight" w:hAnsi="Cambria Math" w:cs="Times New Roman"/>
+                <w:spacing w:val="-1"/>
+                <w:kern w:val="0"/>
+                <w:sz w:val="28"/>
+                <w:szCs w:val="28"/>
+              </w:rPr>
+              <m:t>x</m:t>
+            </m:r>
+          </m:e>
+          <m:sub>
+            <m:r>
+              <w:rPr>
+                <w:rFonts w:ascii="Cambria Math" w:eastAsia="Noto Sans CJK TC DemiLight" w:hAnsi="Cambria Math" w:cs="Times New Roman"/>
+                <w:spacing w:val="-1"/>
+                <w:kern w:val="0"/>
+                <w:sz w:val="28"/>
+                <w:szCs w:val="28"/>
+              </w:rPr>
+              <m:t>2</m:t>
+            </m:r>
+          </m:sub>
+        </m:sSub>
+        <m:r>
+          <m:rPr>
+            <m:sty m:val="p"/>
+          </m:rPr>
+          <w:rPr>
+            <w:rFonts w:ascii="Cambria Math" w:eastAsia="Noto Sans CJK TC DemiLight" w:hAnsi="Cambria Math" w:cs="Times New Roman"/>
+            <w:spacing w:val="-1"/>
+            <w:kern w:val="0"/>
+            <w:sz w:val="28"/>
+            <w:szCs w:val="28"/>
+          </w:rPr>
+          <m:t>+1.988</m:t>
+        </m:r>
+        <m:sSup>
+          <m:sSupPr>
+            <m:ctrlPr>
+              <w:rPr>
+                <w:rFonts w:ascii="Cambria Math" w:eastAsia="Noto Sans CJK TC DemiLight" w:hAnsi="Cambria Math" w:cs="Times New Roman"/>
+                <w:i/>
+                <w:spacing w:val="-1"/>
+                <w:kern w:val="0"/>
+                <w:sz w:val="28"/>
+                <w:szCs w:val="28"/>
+              </w:rPr>
+            </m:ctrlPr>
+          </m:sSupPr>
+          <m:e>
+            <m:d>
+              <m:dPr>
                 <m:ctrlPr>
                   <w:rPr>
                     <w:rFonts w:ascii="Cambria Math" w:eastAsia="Noto Sans CJK TC DemiLight" w:hAnsi="Cambria Math" w:cs="Times New Roman"/>
@@ -15681,295 +16197,77 @@
                     <w:szCs w:val="28"/>
                   </w:rPr>
                 </m:ctrlPr>
-              </m:mPr>
-              <m:mr>
-                <m:e>
-                  <m:r>
-                    <w:rPr>
-                      <w:rFonts w:ascii="Cambria Math" w:eastAsia="Noto Sans CJK TC DemiLight" w:hAnsi="Cambria Math" w:cs="Times New Roman"/>
-                      <w:spacing w:val="-1"/>
-                      <w:kern w:val="0"/>
-                      <w:sz w:val="28"/>
-                      <w:szCs w:val="28"/>
-                    </w:rPr>
-                    <m:t>2</m:t>
-                  </m:r>
-                </m:e>
-                <m:e>
-                  <m:r>
-                    <w:rPr>
-                      <w:rFonts w:ascii="Cambria Math" w:eastAsia="Noto Sans CJK TC DemiLight" w:hAnsi="Cambria Math" w:cs="Times New Roman"/>
-                      <w:spacing w:val="-1"/>
-                      <w:kern w:val="0"/>
-                      <w:sz w:val="28"/>
-                      <w:szCs w:val="28"/>
-                    </w:rPr>
-                    <m:t>2</m:t>
-                  </m:r>
-                  <m:ctrlPr>
-                    <w:rPr>
-                      <w:rFonts w:ascii="Cambria Math" w:eastAsia="Cambria Math" w:hAnsi="Cambria Math" w:cs="Cambria Math"/>
-                      <w:i/>
-                      <w:spacing w:val="-1"/>
-                      <w:kern w:val="0"/>
-                      <w:sz w:val="28"/>
-                      <w:szCs w:val="28"/>
-                    </w:rPr>
-                  </m:ctrlPr>
-                </m:e>
-                <m:e>
-                  <m:r>
-                    <w:rPr>
-                      <w:rFonts w:ascii="Cambria Math" w:eastAsia="Cambria Math" w:hAnsi="Cambria Math" w:cs="Cambria Math"/>
-                      <w:spacing w:val="-1"/>
-                      <w:kern w:val="0"/>
-                      <w:sz w:val="28"/>
-                      <w:szCs w:val="28"/>
-                    </w:rPr>
-                    <m:t>0</m:t>
-                  </m:r>
-                </m:e>
-              </m:mr>
-              <m:mr>
-                <m:e>
-                  <m:r>
-                    <w:rPr>
-                      <w:rFonts w:ascii="Cambria Math" w:eastAsia="Noto Sans CJK TC DemiLight" w:hAnsi="Cambria Math" w:cs="Times New Roman"/>
-                      <w:spacing w:val="-1"/>
-                      <w:kern w:val="0"/>
-                      <w:sz w:val="28"/>
-                      <w:szCs w:val="28"/>
-                    </w:rPr>
-                    <m:t>1</m:t>
-                  </m:r>
-                  <m:ctrlPr>
-                    <w:rPr>
-                      <w:rFonts w:ascii="Cambria Math" w:eastAsia="Cambria Math" w:hAnsi="Cambria Math" w:cs="Cambria Math"/>
-                      <w:i/>
-                      <w:spacing w:val="-1"/>
-                      <w:kern w:val="0"/>
-                      <w:sz w:val="28"/>
-                      <w:szCs w:val="28"/>
-                    </w:rPr>
-                  </m:ctrlPr>
-                </m:e>
-                <m:e>
-                  <m:r>
-                    <w:rPr>
-                      <w:rFonts w:ascii="Cambria Math" w:eastAsia="Cambria Math" w:hAnsi="Cambria Math" w:cs="Cambria Math"/>
-                      <w:spacing w:val="-1"/>
-                      <w:kern w:val="0"/>
-                      <w:sz w:val="28"/>
-                      <w:szCs w:val="28"/>
-                    </w:rPr>
-                    <m:t>0</m:t>
-                  </m:r>
-                  <m:ctrlPr>
-                    <w:rPr>
-                      <w:rFonts w:ascii="Cambria Math" w:eastAsia="Cambria Math" w:hAnsi="Cambria Math" w:cs="Cambria Math"/>
-                      <w:i/>
-                      <w:spacing w:val="-1"/>
-                      <w:kern w:val="0"/>
-                      <w:sz w:val="28"/>
-                      <w:szCs w:val="28"/>
-                    </w:rPr>
-                  </m:ctrlPr>
-                </m:e>
-                <m:e>
-                  <m:r>
-                    <w:rPr>
-                      <w:rFonts w:ascii="Cambria Math" w:eastAsia="Cambria Math" w:hAnsi="Cambria Math" w:cs="Cambria Math"/>
-                      <w:spacing w:val="-1"/>
-                      <w:kern w:val="0"/>
-                      <w:sz w:val="28"/>
-                      <w:szCs w:val="28"/>
-                    </w:rPr>
-                    <m:t>1</m:t>
-                  </m:r>
-                  <m:ctrlPr>
-                    <w:rPr>
-                      <w:rFonts w:ascii="Cambria Math" w:eastAsia="Cambria Math" w:hAnsi="Cambria Math" w:cs="Cambria Math"/>
-                      <w:i/>
-                      <w:spacing w:val="-1"/>
-                      <w:kern w:val="0"/>
-                      <w:sz w:val="28"/>
-                      <w:szCs w:val="28"/>
-                    </w:rPr>
-                  </m:ctrlPr>
-                </m:e>
-              </m:mr>
-              <m:mr>
-                <m:e>
-                  <m:r>
-                    <w:rPr>
-                      <w:rFonts w:ascii="Cambria Math" w:eastAsia="Cambria Math" w:hAnsi="Cambria Math" w:cs="Cambria Math"/>
-                      <w:spacing w:val="-1"/>
-                      <w:kern w:val="0"/>
-                      <w:sz w:val="28"/>
-                      <w:szCs w:val="28"/>
-                    </w:rPr>
-                    <m:t>0</m:t>
-                  </m:r>
-                  <m:ctrlPr>
-                    <w:rPr>
-                      <w:rFonts w:ascii="Cambria Math" w:eastAsia="Cambria Math" w:hAnsi="Cambria Math" w:cs="Cambria Math"/>
-                      <w:i/>
-                      <w:spacing w:val="-1"/>
-                      <w:kern w:val="0"/>
-                      <w:sz w:val="28"/>
-                      <w:szCs w:val="28"/>
-                    </w:rPr>
-                  </m:ctrlPr>
-                </m:e>
-                <m:e>
-                  <m:r>
-                    <w:rPr>
-                      <w:rFonts w:ascii="Cambria Math" w:eastAsia="Cambria Math" w:hAnsi="Cambria Math" w:cs="Cambria Math"/>
-                      <w:spacing w:val="-1"/>
-                      <w:kern w:val="0"/>
-                      <w:sz w:val="28"/>
-                      <w:szCs w:val="28"/>
-                    </w:rPr>
-                    <m:t>2</m:t>
-                  </m:r>
-                  <m:ctrlPr>
-                    <w:rPr>
-                      <w:rFonts w:ascii="Cambria Math" w:eastAsia="Cambria Math" w:hAnsi="Cambria Math" w:cs="Cambria Math"/>
-                      <w:i/>
-                      <w:spacing w:val="-1"/>
-                      <w:kern w:val="0"/>
-                      <w:sz w:val="28"/>
-                      <w:szCs w:val="28"/>
-                    </w:rPr>
-                  </m:ctrlPr>
-                </m:e>
-                <m:e>
-                  <m:r>
-                    <w:rPr>
-                      <w:rFonts w:ascii="Cambria Math" w:eastAsia="Cambria Math" w:hAnsi="Cambria Math" w:cs="Cambria Math"/>
-                      <w:spacing w:val="-1"/>
-                      <w:kern w:val="0"/>
-                      <w:sz w:val="28"/>
-                      <w:szCs w:val="28"/>
-                    </w:rPr>
-                    <m:t>2</m:t>
-                  </m:r>
-                  <m:ctrlPr>
-                    <w:rPr>
-                      <w:rFonts w:ascii="Cambria Math" w:eastAsia="Cambria Math" w:hAnsi="Cambria Math" w:cs="Cambria Math"/>
-                      <w:i/>
-                      <w:spacing w:val="-1"/>
-                      <w:kern w:val="0"/>
-                      <w:sz w:val="28"/>
-                      <w:szCs w:val="28"/>
-                    </w:rPr>
-                  </m:ctrlPr>
-                </m:e>
-              </m:mr>
-              <m:mr>
-                <m:e>
-                  <m:r>
-                    <w:rPr>
-                      <w:rFonts w:ascii="Cambria Math" w:eastAsia="Cambria Math" w:hAnsi="Cambria Math" w:cs="Cambria Math"/>
-                      <w:spacing w:val="-1"/>
-                      <w:kern w:val="0"/>
-                      <w:sz w:val="28"/>
-                      <w:szCs w:val="28"/>
-                    </w:rPr>
-                    <m:t>1</m:t>
-                  </m:r>
-                </m:e>
-                <m:e>
-                  <m:r>
-                    <w:rPr>
-                      <w:rFonts w:ascii="Cambria Math" w:eastAsia="Noto Sans CJK TC DemiLight" w:hAnsi="Cambria Math" w:cs="Times New Roman"/>
-                      <w:spacing w:val="-1"/>
-                      <w:kern w:val="0"/>
-                      <w:sz w:val="28"/>
-                      <w:szCs w:val="28"/>
-                    </w:rPr>
-                    <m:t>0</m:t>
-                  </m:r>
-                  <m:ctrlPr>
-                    <w:rPr>
-                      <w:rFonts w:ascii="Cambria Math" w:eastAsia="Cambria Math" w:hAnsi="Cambria Math" w:cs="Cambria Math"/>
-                      <w:i/>
-                      <w:spacing w:val="-1"/>
-                      <w:kern w:val="0"/>
-                      <w:sz w:val="28"/>
-                      <w:szCs w:val="28"/>
-                    </w:rPr>
-                  </m:ctrlPr>
-                </m:e>
-                <m:e>
-                  <m:r>
-                    <w:rPr>
-                      <w:rFonts w:ascii="Cambria Math" w:eastAsia="Cambria Math" w:hAnsi="Cambria Math" w:cs="Cambria Math"/>
-                      <w:spacing w:val="-1"/>
-                      <w:kern w:val="0"/>
-                      <w:sz w:val="28"/>
-                      <w:szCs w:val="28"/>
-                    </w:rPr>
-                    <m:t>1</m:t>
-                  </m:r>
-                </m:e>
-              </m:mr>
-            </m:m>
+              </m:dPr>
+              <m:e>
+                <m:sSub>
+                  <m:sSubPr>
+                    <m:ctrlPr>
+                      <w:rPr>
+                        <w:rFonts w:ascii="Cambria Math" w:eastAsia="Noto Sans CJK TC DemiLight" w:hAnsi="Cambria Math" w:cs="Times New Roman"/>
+                        <w:i/>
+                        <w:spacing w:val="-1"/>
+                        <w:kern w:val="0"/>
+                        <w:sz w:val="28"/>
+                        <w:szCs w:val="28"/>
+                      </w:rPr>
+                    </m:ctrlPr>
+                  </m:sSubPr>
+                  <m:e>
+                    <m:r>
+                      <w:rPr>
+                        <w:rFonts w:ascii="Cambria Math" w:eastAsia="Noto Sans CJK TC DemiLight" w:hAnsi="Cambria Math" w:cs="Times New Roman"/>
+                        <w:spacing w:val="-1"/>
+                        <w:kern w:val="0"/>
+                        <w:sz w:val="28"/>
+                        <w:szCs w:val="28"/>
+                      </w:rPr>
+                      <m:t>x</m:t>
+                    </m:r>
+                  </m:e>
+                  <m:sub>
+                    <m:r>
+                      <w:rPr>
+                        <w:rFonts w:ascii="Cambria Math" w:eastAsia="Noto Sans CJK TC DemiLight" w:hAnsi="Cambria Math" w:cs="Times New Roman"/>
+                        <w:spacing w:val="-1"/>
+                        <w:kern w:val="0"/>
+                        <w:sz w:val="28"/>
+                        <w:szCs w:val="28"/>
+                      </w:rPr>
+                      <m:t>1</m:t>
+                    </m:r>
+                  </m:sub>
+                </m:sSub>
+              </m:e>
+            </m:d>
           </m:e>
-        </m:d>
-      </m:oMath>
-      <w:r>
-        <w:rPr>
-          <w:rFonts w:ascii="Noto Sans CJK TC DemiLight" w:eastAsia="Noto Sans CJK TC DemiLight" w:hAnsi="Noto Sans CJK TC DemiLight" w:cs="Times New Roman" w:hint="eastAsia"/>
-          <w:spacing w:val="-1"/>
-          <w:kern w:val="0"/>
-          <w:sz w:val="28"/>
-          <w:szCs w:val="28"/>
-        </w:rPr>
-        <w:t>、</w:t>
-      </w:r>
-      <m:oMath>
-        <m:acc>
-          <m:accPr>
-            <m:chr m:val="⃗"/>
-            <m:ctrlPr>
+          <m:sup>
+            <m:r>
               <w:rPr>
                 <w:rFonts w:ascii="Cambria Math" w:eastAsia="Noto Sans CJK TC DemiLight" w:hAnsi="Cambria Math" w:cs="Times New Roman"/>
-                <w:i/>
-                <w:spacing w:val="-1"/>
-                <w:kern w:val="0"/>
-                <w:sz w:val="28"/>
-                <w:szCs w:val="28"/>
-              </w:rPr>
-            </m:ctrlPr>
-          </m:accPr>
-          <m:e>
-            <m:r>
-              <w:rPr>
-                <w:rFonts w:ascii="Cambria Math" w:eastAsia="Noto Sans CJK TC DemiLight" w:hAnsi="Cambria Math" w:cs="Times New Roman"/>
-                <w:spacing w:val="-1"/>
-                <w:kern w:val="0"/>
-                <w:sz w:val="28"/>
-                <w:szCs w:val="28"/>
-              </w:rPr>
-              <m:t>x</m:t>
+                <w:spacing w:val="-1"/>
+                <w:kern w:val="0"/>
+                <w:sz w:val="28"/>
+                <w:szCs w:val="28"/>
+              </w:rPr>
+              <m:t>2</m:t>
             </m:r>
-          </m:e>
-        </m:acc>
+          </m:sup>
+        </m:sSup>
         <m:r>
+          <m:rPr>
+            <m:sty m:val="p"/>
+          </m:rPr>
           <w:rPr>
-            <w:rFonts w:ascii="Cambria Math" w:eastAsia="Noto Sans CJK TC DemiLight" w:hAnsi="Cambria Math" w:cs="Times New Roman" w:hint="eastAsia"/>
+            <w:rFonts w:ascii="Cambria Math" w:eastAsia="Noto Sans CJK TC DemiLight" w:hAnsi="Cambria Math" w:cs="Times New Roman"/>
             <w:spacing w:val="-1"/>
             <w:kern w:val="0"/>
             <w:sz w:val="28"/>
             <w:szCs w:val="28"/>
           </w:rPr>
-          <m:t>=</m:t>
+          <m:t>-2.13</m:t>
         </m:r>
-        <m:d>
-          <m:dPr>
-            <m:begChr m:val="["/>
-            <m:endChr m:val="]"/>
+        <m:sSub>
+          <m:sSubPr>
             <m:ctrlPr>
               <w:rPr>
                 <w:rFonts w:ascii="Cambria Math" w:eastAsia="Noto Sans CJK TC DemiLight" w:hAnsi="Cambria Math" w:cs="Times New Roman"/>
@@ -15980,18 +16278,99 @@
                 <w:szCs w:val="28"/>
               </w:rPr>
             </m:ctrlPr>
-          </m:dPr>
+          </m:sSubPr>
           <m:e>
-            <m:m>
-              <m:mPr>
-                <m:mcs>
-                  <m:mc>
-                    <m:mcPr>
-                      <m:count m:val="1"/>
-                      <m:mcJc m:val="center"/>
-                    </m:mcPr>
-                  </m:mc>
-                </m:mcs>
+            <m:r>
+              <w:rPr>
+                <w:rFonts w:ascii="Cambria Math" w:eastAsia="Noto Sans CJK TC DemiLight" w:hAnsi="Cambria Math" w:cs="Times New Roman"/>
+                <w:spacing w:val="-1"/>
+                <w:kern w:val="0"/>
+                <w:sz w:val="28"/>
+                <w:szCs w:val="28"/>
+              </w:rPr>
+              <m:t>x</m:t>
+            </m:r>
+          </m:e>
+          <m:sub>
+            <m:r>
+              <w:rPr>
+                <w:rFonts w:ascii="Cambria Math" w:eastAsia="Noto Sans CJK TC DemiLight" w:hAnsi="Cambria Math" w:cs="Times New Roman"/>
+                <w:spacing w:val="-1"/>
+                <w:kern w:val="0"/>
+                <w:sz w:val="28"/>
+                <w:szCs w:val="28"/>
+              </w:rPr>
+              <m:t>1</m:t>
+            </m:r>
+          </m:sub>
+        </m:sSub>
+        <m:sSub>
+          <m:sSubPr>
+            <m:ctrlPr>
+              <w:rPr>
+                <w:rFonts w:ascii="Cambria Math" w:eastAsia="Noto Sans CJK TC DemiLight" w:hAnsi="Cambria Math" w:cs="Times New Roman"/>
+                <w:i/>
+                <w:spacing w:val="-1"/>
+                <w:kern w:val="0"/>
+                <w:sz w:val="28"/>
+                <w:szCs w:val="28"/>
+              </w:rPr>
+            </m:ctrlPr>
+          </m:sSubPr>
+          <m:e>
+            <m:r>
+              <w:rPr>
+                <w:rFonts w:ascii="Cambria Math" w:eastAsia="Noto Sans CJK TC DemiLight" w:hAnsi="Cambria Math" w:cs="Times New Roman"/>
+                <w:spacing w:val="-1"/>
+                <w:kern w:val="0"/>
+                <w:sz w:val="28"/>
+                <w:szCs w:val="28"/>
+              </w:rPr>
+              <m:t>x</m:t>
+            </m:r>
+          </m:e>
+          <m:sub>
+            <m:r>
+              <w:rPr>
+                <w:rFonts w:ascii="Cambria Math" w:eastAsia="Noto Sans CJK TC DemiLight" w:hAnsi="Cambria Math" w:cs="Times New Roman"/>
+                <w:spacing w:val="-1"/>
+                <w:kern w:val="0"/>
+                <w:sz w:val="28"/>
+                <w:szCs w:val="28"/>
+              </w:rPr>
+              <m:t>2</m:t>
+            </m:r>
+          </m:sub>
+        </m:sSub>
+        <m:r>
+          <m:rPr>
+            <m:sty m:val="p"/>
+          </m:rPr>
+          <w:rPr>
+            <w:rFonts w:ascii="Cambria Math" w:eastAsia="Noto Sans CJK TC DemiLight" w:hAnsi="Cambria Math" w:cs="Times New Roman"/>
+            <w:spacing w:val="-1"/>
+            <w:kern w:val="0"/>
+            <w:sz w:val="28"/>
+            <w:szCs w:val="28"/>
+          </w:rPr>
+          <m:t>+0.8305</m:t>
+        </m:r>
+        <m:sSup>
+          <m:sSupPr>
+            <m:ctrlPr>
+              <w:rPr>
+                <w:rFonts w:ascii="Cambria Math" w:eastAsia="Noto Sans CJK TC DemiLight" w:hAnsi="Cambria Math" w:cs="Times New Roman"/>
+                <w:i/>
+                <w:spacing w:val="-1"/>
+                <w:kern w:val="0"/>
+                <w:sz w:val="28"/>
+                <w:szCs w:val="28"/>
+              </w:rPr>
+            </m:ctrlPr>
+          </m:sSupPr>
+          <m:e>
+            <m:d>
+              <m:dPr>
                 <m:ctrlPr>
                   <w:rPr>
                     <w:rFonts w:ascii="Cambria Math" w:eastAsia="Noto Sans CJK TC DemiLight" w:hAnsi="Cambria Math" w:cs="Times New Roman"/>
@@ -16002,321 +16381,99 @@
                     <w:szCs w:val="28"/>
                   </w:rPr>
                 </m:ctrlPr>
-              </m:mPr>
-              <m:mr>
-                <m:e>
-                  <m:sSub>
-                    <m:sSubPr>
-                      <m:ctrlPr>
-                        <w:rPr>
-                          <w:rFonts w:ascii="Cambria Math" w:eastAsia="Noto Sans CJK TC DemiLight" w:hAnsi="Cambria Math" w:cs="Times New Roman"/>
-                          <w:i/>
-                          <w:spacing w:val="-1"/>
-                          <w:kern w:val="0"/>
-                          <w:sz w:val="28"/>
-                          <w:szCs w:val="28"/>
-                        </w:rPr>
-                      </m:ctrlPr>
-                    </m:sSubPr>
-                    <m:e>
-                      <m:r>
-                        <w:rPr>
-                          <w:rFonts w:ascii="Cambria Math" w:eastAsia="Noto Sans CJK TC DemiLight" w:hAnsi="Cambria Math" w:cs="Times New Roman"/>
-                          <w:spacing w:val="-1"/>
-                          <w:kern w:val="0"/>
-                          <w:sz w:val="28"/>
-                          <w:szCs w:val="28"/>
-                        </w:rPr>
-                        <m:t>x</m:t>
-                      </m:r>
-                    </m:e>
-                    <m:sub>
-                      <m:r>
-                        <w:rPr>
-                          <w:rFonts w:ascii="Cambria Math" w:eastAsia="Noto Sans CJK TC DemiLight" w:hAnsi="Cambria Math" w:cs="Times New Roman"/>
-                          <w:spacing w:val="-1"/>
-                          <w:kern w:val="0"/>
-                          <w:sz w:val="28"/>
-                          <w:szCs w:val="28"/>
-                        </w:rPr>
-                        <m:t>1</m:t>
-                      </m:r>
-                    </m:sub>
-                  </m:sSub>
-                </m:e>
-              </m:mr>
-              <m:mr>
-                <m:e>
-                  <m:sSub>
-                    <m:sSubPr>
-                      <m:ctrlPr>
-                        <w:rPr>
-                          <w:rFonts w:ascii="Cambria Math" w:eastAsia="Noto Sans CJK TC DemiLight" w:hAnsi="Cambria Math" w:cs="Times New Roman"/>
-                          <w:i/>
-                          <w:spacing w:val="-1"/>
-                          <w:kern w:val="0"/>
-                          <w:sz w:val="28"/>
-                          <w:szCs w:val="28"/>
-                        </w:rPr>
-                      </m:ctrlPr>
-                    </m:sSubPr>
-                    <m:e>
-                      <m:r>
-                        <w:rPr>
-                          <w:rFonts w:ascii="Cambria Math" w:eastAsia="Noto Sans CJK TC DemiLight" w:hAnsi="Cambria Math" w:cs="Times New Roman"/>
-                          <w:spacing w:val="-1"/>
-                          <w:kern w:val="0"/>
-                          <w:sz w:val="28"/>
-                          <w:szCs w:val="28"/>
-                        </w:rPr>
-                        <m:t>x</m:t>
-                      </m:r>
-                    </m:e>
-                    <m:sub>
-                      <m:r>
-                        <w:rPr>
-                          <w:rFonts w:ascii="Cambria Math" w:eastAsia="Noto Sans CJK TC DemiLight" w:hAnsi="Cambria Math" w:cs="Times New Roman"/>
-                          <w:spacing w:val="-1"/>
-                          <w:kern w:val="0"/>
-                          <w:sz w:val="28"/>
-                          <w:szCs w:val="28"/>
-                        </w:rPr>
-                        <m:t>2</m:t>
-                      </m:r>
-                    </m:sub>
-                  </m:sSub>
-                  <m:ctrlPr>
-                    <w:rPr>
-                      <w:rFonts w:ascii="Cambria Math" w:eastAsia="Cambria Math" w:hAnsi="Cambria Math" w:cs="Cambria Math"/>
-                      <w:i/>
-                      <w:spacing w:val="-1"/>
-                      <w:kern w:val="0"/>
-                      <w:sz w:val="28"/>
-                      <w:szCs w:val="28"/>
-                    </w:rPr>
-                  </m:ctrlPr>
-                </m:e>
-              </m:mr>
-              <m:mr>
-                <m:e>
-                  <m:sSub>
-                    <m:sSubPr>
-                      <m:ctrlPr>
-                        <w:rPr>
-                          <w:rFonts w:ascii="Cambria Math" w:eastAsia="Cambria Math" w:hAnsi="Cambria Math" w:cs="Cambria Math"/>
-                          <w:i/>
-                          <w:spacing w:val="-1"/>
-                          <w:kern w:val="0"/>
-                          <w:sz w:val="28"/>
-                          <w:szCs w:val="28"/>
-                        </w:rPr>
-                      </m:ctrlPr>
-                    </m:sSubPr>
-                    <m:e>
-                      <m:r>
-                        <w:rPr>
-                          <w:rFonts w:ascii="Cambria Math" w:eastAsia="Cambria Math" w:hAnsi="Cambria Math" w:cs="Cambria Math"/>
-                          <w:spacing w:val="-1"/>
-                          <w:kern w:val="0"/>
-                          <w:sz w:val="28"/>
-                          <w:szCs w:val="28"/>
-                        </w:rPr>
-                        <m:t>x</m:t>
-                      </m:r>
-                    </m:e>
-                    <m:sub>
-                      <m:r>
-                        <w:rPr>
-                          <w:rFonts w:ascii="Cambria Math" w:eastAsia="Cambria Math" w:hAnsi="Cambria Math" w:cs="Cambria Math"/>
-                          <w:spacing w:val="-1"/>
-                          <w:kern w:val="0"/>
-                          <w:sz w:val="28"/>
-                          <w:szCs w:val="28"/>
-                        </w:rPr>
-                        <m:t>3</m:t>
-                      </m:r>
-                    </m:sub>
-                  </m:sSub>
-                </m:e>
-              </m:mr>
-            </m:m>
+              </m:dPr>
+              <m:e>
+                <m:sSub>
+                  <m:sSubPr>
+                    <m:ctrlPr>
+                      <w:rPr>
+                        <w:rFonts w:ascii="Cambria Math" w:eastAsia="Noto Sans CJK TC DemiLight" w:hAnsi="Cambria Math" w:cs="Times New Roman"/>
+                        <w:i/>
+                        <w:spacing w:val="-1"/>
+                        <w:kern w:val="0"/>
+                        <w:sz w:val="28"/>
+                        <w:szCs w:val="28"/>
+                      </w:rPr>
+                    </m:ctrlPr>
+                  </m:sSubPr>
+                  <m:e>
+                    <m:r>
+                      <w:rPr>
+                        <w:rFonts w:ascii="Cambria Math" w:eastAsia="Noto Sans CJK TC DemiLight" w:hAnsi="Cambria Math" w:cs="Times New Roman"/>
+                        <w:spacing w:val="-1"/>
+                        <w:kern w:val="0"/>
+                        <w:sz w:val="28"/>
+                        <w:szCs w:val="28"/>
+                      </w:rPr>
+                      <m:t>x</m:t>
+                    </m:r>
+                  </m:e>
+                  <m:sub>
+                    <m:r>
+                      <w:rPr>
+                        <w:rFonts w:ascii="Cambria Math" w:eastAsia="Noto Sans CJK TC DemiLight" w:hAnsi="Cambria Math" w:cs="Times New Roman"/>
+                        <w:spacing w:val="-1"/>
+                        <w:kern w:val="0"/>
+                        <w:sz w:val="28"/>
+                        <w:szCs w:val="28"/>
+                      </w:rPr>
+                      <m:t>2</m:t>
+                    </m:r>
+                  </m:sub>
+                </m:sSub>
+              </m:e>
+            </m:d>
           </m:e>
-        </m:d>
+          <m:sup>
+            <m:r>
+              <w:rPr>
+                <w:rFonts w:ascii="Cambria Math" w:eastAsia="Noto Sans CJK TC DemiLight" w:hAnsi="Cambria Math" w:cs="Times New Roman"/>
+                <w:spacing w:val="-1"/>
+                <w:kern w:val="0"/>
+                <w:sz w:val="28"/>
+                <w:szCs w:val="28"/>
+              </w:rPr>
+              <m:t>2</m:t>
+            </m:r>
+          </m:sup>
+        </m:sSup>
       </m:oMath>
       <w:r>
         <w:rPr>
+          <w:rFonts w:ascii="Noto Sans CJK TC DemiLight" w:eastAsia="Noto Sans CJK TC DemiLight" w:hAnsi="Noto Sans CJK TC DemiLight" w:cs="Times New Roman"/>
+          <w:spacing w:val="-1"/>
+          <w:kern w:val="0"/>
+          <w:sz w:val="28"/>
+          <w:szCs w:val="28"/>
+        </w:rPr>
+        <w:t xml:space="preserve"> </w:t>
+      </w:r>
+    </w:p>
+    <w:p>
+      <w:pPr>
+        <w:pStyle w:val="a5"/>
+        <w:numPr>
+          <w:ilvl w:val="0"/>
+          <w:numId w:val="26"/>
+        </w:numPr>
+        <w:ind w:leftChars="0" w:left="567"/>
+        <w:rPr>
+          <w:rFonts w:ascii="Noto Sans CJK TC DemiLight" w:eastAsia="Noto Sans CJK TC DemiLight" w:hAnsi="Noto Sans CJK TC DemiLight" w:cs="Times New Roman"/>
+          <w:spacing w:val="-1"/>
+          <w:kern w:val="0"/>
+          <w:sz w:val="28"/>
+          <w:szCs w:val="28"/>
+        </w:rPr>
+      </w:pPr>
+      <w:r>
+        <w:rPr>
           <w:rFonts w:ascii="Noto Sans CJK TC DemiLight" w:eastAsia="Noto Sans CJK TC DemiLight" w:hAnsi="Noto Sans CJK TC DemiLight" w:cs="Times New Roman" w:hint="eastAsia"/>
           <w:spacing w:val="-1"/>
           <w:kern w:val="0"/>
           <w:sz w:val="28"/>
           <w:szCs w:val="28"/>
         </w:rPr>
-        <w:t>、</w:t>
-      </w:r>
-      <m:oMath>
-        <m:acc>
-          <m:accPr>
-            <m:chr m:val="⃗"/>
-            <m:ctrlPr>
-              <w:rPr>
-                <w:rFonts w:ascii="Cambria Math" w:eastAsia="Noto Sans CJK TC DemiLight" w:hAnsi="Cambria Math" w:cs="Times New Roman"/>
-                <w:i/>
-                <w:spacing w:val="-1"/>
-                <w:kern w:val="0"/>
-                <w:sz w:val="28"/>
-                <w:szCs w:val="28"/>
-              </w:rPr>
-            </m:ctrlPr>
-          </m:accPr>
-          <m:e>
-            <m:r>
-              <w:rPr>
-                <w:rFonts w:ascii="Cambria Math" w:eastAsia="Noto Sans CJK TC DemiLight" w:hAnsi="Cambria Math" w:cs="Times New Roman"/>
-                <w:spacing w:val="-1"/>
-                <w:kern w:val="0"/>
-                <w:sz w:val="28"/>
-                <w:szCs w:val="28"/>
-              </w:rPr>
-              <m:t>b</m:t>
-            </m:r>
-          </m:e>
-        </m:acc>
-        <m:r>
-          <w:rPr>
-            <w:rFonts w:ascii="Cambria Math" w:eastAsia="Noto Sans CJK TC DemiLight" w:hAnsi="Cambria Math" w:cs="Times New Roman" w:hint="eastAsia"/>
-            <w:spacing w:val="-1"/>
-            <w:kern w:val="0"/>
-            <w:sz w:val="28"/>
-            <w:szCs w:val="28"/>
-          </w:rPr>
-          <m:t>=</m:t>
-        </m:r>
-        <m:d>
-          <m:dPr>
-            <m:begChr m:val="["/>
-            <m:endChr m:val="]"/>
-            <m:ctrlPr>
-              <w:rPr>
-                <w:rFonts w:ascii="Cambria Math" w:eastAsia="Noto Sans CJK TC DemiLight" w:hAnsi="Cambria Math" w:cs="Times New Roman"/>
-                <w:i/>
-                <w:spacing w:val="-1"/>
-                <w:kern w:val="0"/>
-                <w:sz w:val="28"/>
-                <w:szCs w:val="28"/>
-              </w:rPr>
-            </m:ctrlPr>
-          </m:dPr>
-          <m:e>
-            <m:m>
-              <m:mPr>
-                <m:mcs>
-                  <m:mc>
-                    <m:mcPr>
-                      <m:count m:val="1"/>
-                      <m:mcJc m:val="center"/>
-                    </m:mcPr>
-                  </m:mc>
-                </m:mcs>
-                <m:ctrlPr>
-                  <w:rPr>
-                    <w:rFonts w:ascii="Cambria Math" w:eastAsia="Noto Sans CJK TC DemiLight" w:hAnsi="Cambria Math" w:cs="Times New Roman"/>
-                    <w:i/>
-                    <w:spacing w:val="-1"/>
-                    <w:kern w:val="0"/>
-                    <w:sz w:val="28"/>
-                    <w:szCs w:val="28"/>
-                  </w:rPr>
-                </m:ctrlPr>
-              </m:mPr>
-              <m:mr>
-                <m:e>
-                  <m:r>
-                    <w:rPr>
-                      <w:rFonts w:ascii="Cambria Math" w:eastAsia="Noto Sans CJK TC DemiLight" w:hAnsi="Cambria Math" w:cs="Times New Roman"/>
-                      <w:spacing w:val="-1"/>
-                      <w:kern w:val="0"/>
-                      <w:sz w:val="28"/>
-                      <w:szCs w:val="28"/>
-                    </w:rPr>
-                    <m:t>4</m:t>
-                  </m:r>
-                </m:e>
-              </m:mr>
-              <m:mr>
-                <m:e>
-                  <m:r>
-                    <w:rPr>
-                      <w:rFonts w:ascii="Cambria Math" w:eastAsia="Noto Sans CJK TC DemiLight" w:hAnsi="Cambria Math" w:cs="Times New Roman"/>
-                      <w:spacing w:val="-1"/>
-                      <w:kern w:val="0"/>
-                      <w:sz w:val="28"/>
-                      <w:szCs w:val="28"/>
-                    </w:rPr>
-                    <m:t>2</m:t>
-                  </m:r>
-                  <m:ctrlPr>
-                    <w:rPr>
-                      <w:rFonts w:ascii="Cambria Math" w:eastAsia="Cambria Math" w:hAnsi="Cambria Math" w:cs="Cambria Math"/>
-                      <w:i/>
-                      <w:spacing w:val="-1"/>
-                      <w:kern w:val="0"/>
-                      <w:sz w:val="28"/>
-                      <w:szCs w:val="28"/>
-                    </w:rPr>
-                  </m:ctrlPr>
-                </m:e>
-              </m:mr>
-              <m:mr>
-                <m:e>
-                  <m:r>
-                    <w:rPr>
-                      <w:rFonts w:ascii="Cambria Math" w:eastAsia="Cambria Math" w:hAnsi="Cambria Math" w:cs="Cambria Math"/>
-                      <w:spacing w:val="-1"/>
-                      <w:kern w:val="0"/>
-                      <w:sz w:val="28"/>
-                      <w:szCs w:val="28"/>
-                    </w:rPr>
-                    <m:t>3</m:t>
-                  </m:r>
-                  <m:ctrlPr>
-                    <w:rPr>
-                      <w:rFonts w:ascii="Cambria Math" w:eastAsia="Cambria Math" w:hAnsi="Cambria Math" w:cs="Cambria Math"/>
-                      <w:i/>
-                      <w:spacing w:val="-1"/>
-                      <w:kern w:val="0"/>
-                      <w:sz w:val="28"/>
-                      <w:szCs w:val="28"/>
-                    </w:rPr>
-                  </m:ctrlPr>
-                </m:e>
-              </m:mr>
-              <m:mr>
-                <m:e>
-                  <m:r>
-                    <w:rPr>
-                      <w:rFonts w:ascii="Cambria Math" w:eastAsia="Cambria Math" w:hAnsi="Cambria Math" w:cs="Cambria Math"/>
-                      <w:spacing w:val="-1"/>
-                      <w:kern w:val="0"/>
-                      <w:sz w:val="28"/>
-                      <w:szCs w:val="28"/>
-                    </w:rPr>
-                    <m:t>4</m:t>
-                  </m:r>
-                </m:e>
-              </m:mr>
-            </m:m>
-          </m:e>
-        </m:d>
-      </m:oMath>
-      <w:r>
-        <w:rPr>
-          <w:rFonts w:ascii="Noto Sans CJK TC DemiLight" w:eastAsia="Noto Sans CJK TC DemiLight" w:hAnsi="Noto Sans CJK TC DemiLight" w:cs="Times New Roman" w:hint="eastAsia"/>
-          <w:spacing w:val="-1"/>
-          <w:kern w:val="0"/>
-          <w:sz w:val="28"/>
-          <w:szCs w:val="28"/>
-        </w:rPr>
-        <w:t>，則原方程組即為</w:t>
+        <w:t xml:space="preserve">先用 </w:t>
       </w:r>
       <m:oMath>
         <m:r>
@@ -16327,14 +16484,75 @@
             <w:sz w:val="28"/>
             <w:szCs w:val="28"/>
           </w:rPr>
-          <m:t>A</m:t>
+          <m:t>f</m:t>
         </m:r>
+        <m:d>
+          <m:dPr>
+            <m:ctrlPr>
+              <w:rPr>
+                <w:rFonts w:ascii="Cambria Math" w:eastAsia="Noto Sans CJK TC DemiLight" w:hAnsi="Cambria Math" w:cs="Times New Roman"/>
+                <w:i/>
+                <w:spacing w:val="-1"/>
+                <w:kern w:val="0"/>
+                <w:sz w:val="28"/>
+                <w:szCs w:val="28"/>
+              </w:rPr>
+            </m:ctrlPr>
+          </m:dPr>
+          <m:e>
+            <m:r>
+              <m:rPr>
+                <m:sty m:val="bi"/>
+              </m:rPr>
+              <w:rPr>
+                <w:rFonts w:ascii="Cambria Math" w:eastAsia="Noto Sans CJK TC DemiLight" w:hAnsi="Cambria Math" w:cs="Times New Roman"/>
+                <w:spacing w:val="-1"/>
+                <w:kern w:val="0"/>
+                <w:sz w:val="28"/>
+                <w:szCs w:val="28"/>
+              </w:rPr>
+              <m:t>x</m:t>
+            </m:r>
+          </m:e>
+        </m:d>
+      </m:oMath>
+      <w:r>
+        <w:rPr>
+          <w:rFonts w:ascii="Noto Sans CJK TC DemiLight" w:eastAsia="Noto Sans CJK TC DemiLight" w:hAnsi="Noto Sans CJK TC DemiLight" w:cs="Times New Roman" w:hint="eastAsia"/>
+          <w:spacing w:val="-1"/>
+          <w:kern w:val="0"/>
+          <w:sz w:val="28"/>
+          <w:szCs w:val="28"/>
+        </w:rPr>
+        <w:t xml:space="preserve"> 計算出i</w:t>
+      </w:r>
+      <w:r>
+        <w:rPr>
+          <w:rFonts w:ascii="Noto Sans CJK TC DemiLight" w:eastAsia="Noto Sans CJK TC DemiLight" w:hAnsi="Noto Sans CJK TC DemiLight" w:cs="Times New Roman"/>
+          <w:spacing w:val="-1"/>
+          <w:kern w:val="0"/>
+          <w:sz w:val="28"/>
+          <w:szCs w:val="28"/>
+        </w:rPr>
+        <w:t>nput data</w:t>
+      </w:r>
+      <w:r>
+        <w:rPr>
+          <w:rFonts w:ascii="Noto Sans CJK TC DemiLight" w:eastAsia="Noto Sans CJK TC DemiLight" w:hAnsi="Noto Sans CJK TC DemiLight" w:cs="Times New Roman" w:hint="eastAsia"/>
+          <w:spacing w:val="-1"/>
+          <w:kern w:val="0"/>
+          <w:sz w:val="28"/>
+          <w:szCs w:val="28"/>
+        </w:rPr>
+        <w:t xml:space="preserve">的預測值 </w:t>
+      </w:r>
+      <m:oMath>
         <m:acc>
           <m:accPr>
-            <m:chr m:val="⃗"/>
             <m:ctrlPr>
               <w:rPr>
                 <w:rFonts w:ascii="Cambria Math" w:eastAsia="Noto Sans CJK TC DemiLight" w:hAnsi="Cambria Math" w:cs="Times New Roman"/>
+                <w:b/>
                 <w:i/>
                 <w:spacing w:val="-1"/>
                 <w:kern w:val="0"/>
@@ -16345,6 +16563,9 @@
           </m:accPr>
           <m:e>
             <m:r>
+              <m:rPr>
+                <m:sty m:val="bi"/>
+              </m:rPr>
               <w:rPr>
                 <w:rFonts w:ascii="Cambria Math" w:eastAsia="Noto Sans CJK TC DemiLight" w:hAnsi="Cambria Math" w:cs="Times New Roman"/>
                 <w:spacing w:val="-1"/>
@@ -16352,134 +16573,134 @@
                 <w:sz w:val="28"/>
                 <w:szCs w:val="28"/>
               </w:rPr>
-              <m:t>x</m:t>
+              <m:t>y</m:t>
             </m:r>
           </m:e>
         </m:acc>
+      </m:oMath>
+      <w:r>
+        <w:rPr>
+          <w:rFonts w:ascii="Noto Sans CJK TC DemiLight" w:eastAsia="Noto Sans CJK TC DemiLight" w:hAnsi="Noto Sans CJK TC DemiLight" w:cs="Times New Roman" w:hint="eastAsia"/>
+          <w:spacing w:val="-1"/>
+          <w:kern w:val="0"/>
+          <w:sz w:val="28"/>
+          <w:szCs w:val="28"/>
+        </w:rPr>
+        <w:t>，其與實際值</w:t>
+      </w:r>
+      <w:r>
+        <w:rPr>
+          <w:rFonts w:ascii="Noto Sans CJK TC DemiLight" w:eastAsia="Noto Sans CJK TC DemiLight" w:hAnsi="Noto Sans CJK TC DemiLight" w:cs="Times New Roman" w:hint="eastAsia"/>
+          <w:b/>
+          <w:spacing w:val="-1"/>
+          <w:kern w:val="0"/>
+          <w:sz w:val="28"/>
+          <w:szCs w:val="28"/>
+        </w:rPr>
+        <w:t xml:space="preserve"> </w:t>
+      </w:r>
+      <m:oMath>
         <m:r>
+          <m:rPr>
+            <m:sty m:val="bi"/>
+          </m:rPr>
           <w:rPr>
-            <w:rFonts w:ascii="Cambria Math" w:eastAsia="Noto Sans CJK TC DemiLight" w:hAnsi="Cambria Math" w:cs="Times New Roman" w:hint="eastAsia"/>
+            <w:rFonts w:ascii="Cambria Math" w:eastAsia="Noto Sans CJK TC DemiLight" w:hAnsi="Cambria Math" w:cs="Times New Roman"/>
             <w:spacing w:val="-1"/>
             <w:kern w:val="0"/>
             <w:sz w:val="28"/>
             <w:szCs w:val="28"/>
           </w:rPr>
-          <m:t>=</m:t>
+          <m:t>y</m:t>
         </m:r>
-        <m:acc>
-          <m:accPr>
-            <m:chr m:val="⃗"/>
-            <m:ctrlPr>
-              <w:rPr>
-                <w:rFonts w:ascii="Cambria Math" w:eastAsia="Noto Sans CJK TC DemiLight" w:hAnsi="Cambria Math" w:cs="Times New Roman"/>
-                <w:i/>
-                <w:spacing w:val="-1"/>
-                <w:kern w:val="0"/>
-                <w:sz w:val="28"/>
-                <w:szCs w:val="28"/>
-              </w:rPr>
-            </m:ctrlPr>
-          </m:accPr>
-          <m:e>
-            <m:r>
-              <w:rPr>
-                <w:rFonts w:ascii="Cambria Math" w:eastAsia="Noto Sans CJK TC DemiLight" w:hAnsi="Cambria Math" w:cs="Times New Roman"/>
-                <w:spacing w:val="-1"/>
-                <w:kern w:val="0"/>
-                <w:sz w:val="28"/>
-                <w:szCs w:val="28"/>
-              </w:rPr>
-              <m:t>b</m:t>
-            </m:r>
-          </m:e>
-        </m:acc>
       </m:oMath>
+      <w:r>
+        <w:rPr>
+          <w:rFonts w:ascii="Noto Sans CJK TC DemiLight" w:eastAsia="Noto Sans CJK TC DemiLight" w:hAnsi="Noto Sans CJK TC DemiLight" w:cs="Times New Roman" w:hint="eastAsia"/>
+          <w:spacing w:val="-1"/>
+          <w:kern w:val="0"/>
+          <w:sz w:val="28"/>
+          <w:szCs w:val="28"/>
+        </w:rPr>
+        <w:t xml:space="preserve"> 的差異</w:t>
+      </w:r>
+      <w:r>
+        <w:rPr>
+          <w:rFonts w:ascii="Noto Sans CJK TC DemiLight" w:eastAsia="Noto Sans CJK TC DemiLight" w:hAnsi="Noto Sans CJK TC DemiLight" w:cs="Times New Roman" w:hint="eastAsia"/>
+          <w:spacing w:val="-1"/>
+          <w:kern w:val="0"/>
+          <w:sz w:val="28"/>
+          <w:szCs w:val="28"/>
+        </w:rPr>
+        <w:t>即為e</w:t>
+      </w:r>
+      <w:r>
+        <w:rPr>
+          <w:rFonts w:ascii="Noto Sans CJK TC DemiLight" w:eastAsia="Noto Sans CJK TC DemiLight" w:hAnsi="Noto Sans CJK TC DemiLight" w:cs="Times New Roman"/>
+          <w:spacing w:val="-1"/>
+          <w:kern w:val="0"/>
+          <w:sz w:val="28"/>
+          <w:szCs w:val="28"/>
+        </w:rPr>
+        <w:t>rror</w:t>
+      </w:r>
+      <w:r>
+        <w:rPr>
+          <w:rFonts w:ascii="Noto Sans CJK TC DemiLight" w:eastAsia="Noto Sans CJK TC DemiLight" w:hAnsi="Noto Sans CJK TC DemiLight" w:cs="Times New Roman" w:hint="eastAsia"/>
+          <w:spacing w:val="-1"/>
+          <w:kern w:val="0"/>
+          <w:sz w:val="28"/>
+          <w:szCs w:val="28"/>
+        </w:rPr>
+        <w:t>；接著將1</w:t>
+      </w:r>
+      <w:r>
+        <w:rPr>
+          <w:rFonts w:ascii="Noto Sans CJK TC DemiLight" w:eastAsia="Noto Sans CJK TC DemiLight" w:hAnsi="Noto Sans CJK TC DemiLight" w:cs="Times New Roman"/>
+          <w:spacing w:val="-1"/>
+          <w:kern w:val="0"/>
+          <w:sz w:val="28"/>
+          <w:szCs w:val="28"/>
+        </w:rPr>
+        <w:t>000</w:t>
+      </w:r>
+      <w:r>
+        <w:rPr>
+          <w:rFonts w:ascii="Noto Sans CJK TC DemiLight" w:eastAsia="Noto Sans CJK TC DemiLight" w:hAnsi="Noto Sans CJK TC DemiLight" w:cs="Times New Roman" w:hint="eastAsia"/>
+          <w:spacing w:val="-1"/>
+          <w:kern w:val="0"/>
+          <w:sz w:val="28"/>
+          <w:szCs w:val="28"/>
+        </w:rPr>
+        <w:t>筆資料的error取絕對值再平均，即可求得MAE。</w:t>
+      </w:r>
     </w:p>
     <w:p>
       <w:pPr>
         <w:pStyle w:val="a5"/>
-        <w:numPr>
-          <w:ilvl w:val="0"/>
-          <w:numId w:val="26"/>
-        </w:numPr>
         <w:ind w:leftChars="0" w:left="567"/>
         <w:rPr>
-          <w:rFonts w:ascii="Noto Sans CJK TC DemiLight" w:eastAsia="Noto Sans CJK TC DemiLight" w:hAnsi="Noto Sans CJK TC DemiLight" w:cs="Times New Roman"/>
-          <w:spacing w:val="-1"/>
-          <w:kern w:val="0"/>
-          <w:sz w:val="28"/>
-          <w:szCs w:val="28"/>
-        </w:rPr>
-      </w:pPr>
-      <w:r>
-        <w:rPr>
           <w:rFonts w:ascii="Noto Sans CJK TC DemiLight" w:eastAsia="Noto Sans CJK TC DemiLight" w:hAnsi="Noto Sans CJK TC DemiLight" w:cs="Times New Roman" w:hint="eastAsia"/>
           <w:spacing w:val="-1"/>
           <w:kern w:val="0"/>
           <w:sz w:val="28"/>
           <w:szCs w:val="28"/>
         </w:rPr>
-        <w:t>求解n</w:t>
-      </w:r>
-      <w:r>
-        <w:rPr>
-          <w:rFonts w:ascii="Noto Sans CJK TC DemiLight" w:eastAsia="Noto Sans CJK TC DemiLight" w:hAnsi="Noto Sans CJK TC DemiLight" w:cs="Times New Roman"/>
-          <w:spacing w:val="-1"/>
-          <w:kern w:val="0"/>
-          <w:sz w:val="28"/>
-          <w:szCs w:val="28"/>
-        </w:rPr>
-        <w:t>ormal equation</w:t>
-      </w:r>
-      <w:r>
-        <w:rPr>
-          <w:rFonts w:ascii="Noto Sans CJK TC DemiLight" w:eastAsia="Noto Sans CJK TC DemiLight" w:hAnsi="Noto Sans CJK TC DemiLight" w:cs="Times New Roman" w:hint="eastAsia"/>
-          <w:spacing w:val="-1"/>
-          <w:kern w:val="0"/>
-          <w:sz w:val="28"/>
-          <w:szCs w:val="28"/>
-        </w:rPr>
-        <w:t>：</w:t>
-      </w:r>
+      </w:pPr>
       <m:oMath>
-        <m:sSup>
-          <m:sSupPr>
-            <m:ctrlPr>
-              <w:rPr>
-                <w:rFonts w:ascii="Cambria Math" w:eastAsia="Noto Sans CJK TC DemiLight" w:hAnsi="Cambria Math" w:cs="Times New Roman"/>
-                <w:i/>
-                <w:spacing w:val="-1"/>
-                <w:kern w:val="0"/>
-                <w:sz w:val="28"/>
-                <w:szCs w:val="28"/>
-              </w:rPr>
-            </m:ctrlPr>
-          </m:sSupPr>
-          <m:e>
-            <m:r>
-              <w:rPr>
-                <w:rFonts w:ascii="Cambria Math" w:eastAsia="Noto Sans CJK TC DemiLight" w:hAnsi="Cambria Math" w:cs="Times New Roman"/>
-                <w:spacing w:val="-1"/>
-                <w:kern w:val="0"/>
-                <w:sz w:val="28"/>
-                <w:szCs w:val="28"/>
-              </w:rPr>
-              <m:t>A</m:t>
-            </m:r>
-          </m:e>
-          <m:sup>
-            <m:r>
-              <w:rPr>
-                <w:rFonts w:ascii="Cambria Math" w:eastAsia="Noto Sans CJK TC DemiLight" w:hAnsi="Cambria Math" w:cs="Times New Roman"/>
-                <w:spacing w:val="-1"/>
-                <w:kern w:val="0"/>
-                <w:sz w:val="28"/>
-                <w:szCs w:val="28"/>
-              </w:rPr>
-              <m:t>T</m:t>
-            </m:r>
-          </m:sup>
-        </m:sSup>
+        <m:r>
+          <m:rPr>
+            <m:sty m:val="p"/>
+          </m:rPr>
+          <w:rPr>
+            <w:rFonts w:ascii="Cambria Math" w:eastAsia="Noto Sans CJK TC DemiLight" w:hAnsi="Cambria Math" w:cs="Times New Roman"/>
+            <w:spacing w:val="-1"/>
+            <w:kern w:val="0"/>
+            <w:sz w:val="28"/>
+            <w:szCs w:val="28"/>
+          </w:rPr>
+          <m:t>⇒</m:t>
+        </m:r>
         <m:r>
           <w:rPr>
             <w:rFonts w:ascii="Cambria Math" w:eastAsia="Noto Sans CJK TC DemiLight" w:hAnsi="Cambria Math" w:cs="Times New Roman"/>
@@ -16488,35 +16709,34 @@
             <w:sz w:val="28"/>
             <w:szCs w:val="28"/>
           </w:rPr>
-          <m:t>A</m:t>
+          <m:t>MAE</m:t>
         </m:r>
-        <m:acc>
-          <m:accPr>
-            <m:chr m:val="⃗"/>
-            <m:ctrlPr>
-              <w:rPr>
-                <w:rFonts w:ascii="Cambria Math" w:eastAsia="Noto Sans CJK TC DemiLight" w:hAnsi="Cambria Math" w:cs="Times New Roman"/>
-                <w:i/>
-                <w:spacing w:val="-1"/>
-                <w:kern w:val="0"/>
-                <w:sz w:val="28"/>
-                <w:szCs w:val="28"/>
-              </w:rPr>
-            </m:ctrlPr>
-          </m:accPr>
-          <m:e>
-            <m:r>
-              <w:rPr>
-                <w:rFonts w:ascii="Cambria Math" w:eastAsia="Noto Sans CJK TC DemiLight" w:hAnsi="Cambria Math" w:cs="Times New Roman"/>
-                <w:spacing w:val="-1"/>
-                <w:kern w:val="0"/>
-                <w:sz w:val="28"/>
-                <w:szCs w:val="28"/>
-              </w:rPr>
-              <m:t>x</m:t>
-            </m:r>
-          </m:e>
-        </m:acc>
+        <m:r>
+          <m:rPr>
+            <m:sty m:val="p"/>
+          </m:rPr>
+          <w:rPr>
+            <w:rFonts w:ascii="Cambria Math" w:eastAsia="Noto Sans CJK TC DemiLight" w:hAnsi="Cambria Math" w:cs="Times New Roman" w:hint="eastAsia"/>
+            <w:spacing w:val="-1"/>
+            <w:kern w:val="0"/>
+            <w:sz w:val="28"/>
+            <w:szCs w:val="28"/>
+          </w:rPr>
+          <m:t xml:space="preserve"> </m:t>
+        </m:r>
+        <m:r>
+          <m:rPr>
+            <m:sty m:val="p"/>
+          </m:rPr>
+          <w:rPr>
+            <w:rFonts w:ascii="Cambria Math" w:eastAsia="Noto Sans CJK TC DemiLight" w:hAnsi="Cambria Math" w:cs="Times New Roman"/>
+            <w:spacing w:val="-1"/>
+            <w:kern w:val="0"/>
+            <w:sz w:val="28"/>
+            <w:szCs w:val="28"/>
+          </w:rPr>
+          <m:t xml:space="preserve">of </m:t>
+        </m:r>
         <m:r>
           <w:rPr>
             <w:rFonts w:ascii="Cambria Math" w:eastAsia="Noto Sans CJK TC DemiLight" w:hAnsi="Cambria Math" w:cs="Times New Roman"/>
@@ -16525,10 +16745,10 @@
             <w:sz w:val="28"/>
             <w:szCs w:val="28"/>
           </w:rPr>
-          <m:t>=</m:t>
+          <m:t>f</m:t>
         </m:r>
-        <m:sSup>
-          <m:sSupPr>
+        <m:d>
+          <m:dPr>
             <m:ctrlPr>
               <w:rPr>
                 <w:rFonts w:ascii="Cambria Math" w:eastAsia="Noto Sans CJK TC DemiLight" w:hAnsi="Cambria Math" w:cs="Times New Roman"/>
@@ -16539,9 +16759,12 @@
                 <w:szCs w:val="28"/>
               </w:rPr>
             </m:ctrlPr>
-          </m:sSupPr>
+          </m:dPr>
           <m:e>
             <m:r>
+              <m:rPr>
+                <m:sty m:val="bi"/>
+              </m:rPr>
               <w:rPr>
                 <w:rFonts w:ascii="Cambria Math" w:eastAsia="Noto Sans CJK TC DemiLight" w:hAnsi="Cambria Math" w:cs="Times New Roman"/>
                 <w:spacing w:val="-1"/>
@@ -16549,173 +16772,14 @@
                 <w:sz w:val="28"/>
                 <w:szCs w:val="28"/>
               </w:rPr>
-              <m:t>A</m:t>
+              <m:t>x</m:t>
             </m:r>
           </m:e>
-          <m:sup>
-            <m:r>
-              <w:rPr>
-                <w:rFonts w:ascii="Cambria Math" w:eastAsia="Noto Sans CJK TC DemiLight" w:hAnsi="Cambria Math" w:cs="Times New Roman"/>
-                <w:spacing w:val="-1"/>
-                <w:kern w:val="0"/>
-                <w:sz w:val="28"/>
-                <w:szCs w:val="28"/>
-              </w:rPr>
-              <m:t>T</m:t>
-            </m:r>
-          </m:sup>
-        </m:sSup>
-        <m:acc>
-          <m:accPr>
-            <m:chr m:val="⃗"/>
-            <m:ctrlPr>
-              <w:rPr>
-                <w:rFonts w:ascii="Cambria Math" w:eastAsia="Noto Sans CJK TC DemiLight" w:hAnsi="Cambria Math" w:cs="Times New Roman"/>
-                <w:i/>
-                <w:spacing w:val="-1"/>
-                <w:kern w:val="0"/>
-                <w:sz w:val="28"/>
-                <w:szCs w:val="28"/>
-              </w:rPr>
-            </m:ctrlPr>
-          </m:accPr>
-          <m:e>
-            <m:r>
-              <w:rPr>
-                <w:rFonts w:ascii="Cambria Math" w:eastAsia="Noto Sans CJK TC DemiLight" w:hAnsi="Cambria Math" w:cs="Times New Roman"/>
-                <w:spacing w:val="-1"/>
-                <w:kern w:val="0"/>
-                <w:sz w:val="28"/>
-                <w:szCs w:val="28"/>
-              </w:rPr>
-              <m:t>b</m:t>
-            </m:r>
-          </m:e>
-        </m:acc>
-      </m:oMath>
-    </w:p>
-    <w:p>
-      <w:pPr>
-        <w:pStyle w:val="a5"/>
-        <w:ind w:leftChars="0" w:left="567"/>
-        <w:rPr>
-          <w:rFonts w:ascii="Noto Sans CJK TC DemiLight" w:eastAsia="Noto Sans CJK TC DemiLight" w:hAnsi="Noto Sans CJK TC DemiLight" w:cs="Times New Roman"/>
-          <w:spacing w:val="-1"/>
-          <w:kern w:val="0"/>
-          <w:sz w:val="28"/>
-          <w:szCs w:val="28"/>
-        </w:rPr>
-      </w:pPr>
-      <w:r>
-        <w:rPr>
-          <w:rFonts w:ascii="Noto Sans CJK TC DemiLight" w:eastAsia="Noto Sans CJK TC DemiLight" w:hAnsi="Noto Sans CJK TC DemiLight" w:cs="Times New Roman"/>
-          <w:spacing w:val="-1"/>
-          <w:kern w:val="0"/>
-          <w:sz w:val="28"/>
-          <w:szCs w:val="28"/>
-        </w:rPr>
-        <w:fldChar w:fldCharType="begin"/>
-      </w:r>
-      <w:r>
-        <w:rPr>
-          <w:rFonts w:ascii="Noto Sans CJK TC DemiLight" w:eastAsia="Noto Sans CJK TC DemiLight" w:hAnsi="Noto Sans CJK TC DemiLight" w:cs="Times New Roman"/>
-          <w:spacing w:val="-1"/>
-          <w:kern w:val="0"/>
-          <w:sz w:val="28"/>
-          <w:szCs w:val="28"/>
-        </w:rPr>
-        <w:instrText xml:space="preserve"> </w:instrText>
-      </w:r>
-      <w:r>
-        <w:rPr>
-          <w:rFonts w:ascii="Noto Sans CJK TC DemiLight" w:eastAsia="Noto Sans CJK TC DemiLight" w:hAnsi="Noto Sans CJK TC DemiLight" w:cs="Times New Roman" w:hint="eastAsia"/>
-          <w:spacing w:val="-1"/>
-          <w:kern w:val="0"/>
-          <w:sz w:val="28"/>
-          <w:szCs w:val="28"/>
-        </w:rPr>
-        <w:instrText>eq \o\ac(○,</w:instrText>
-      </w:r>
-      <w:r>
-        <w:rPr>
-          <w:rFonts w:ascii="Noto Sans CJK TC DemiLight" w:eastAsia="Noto Sans CJK TC DemiLight" w:hAnsi="Noto Sans CJK TC DemiLight" w:cs="Times New Roman" w:hint="eastAsia"/>
-          <w:kern w:val="0"/>
-          <w:position w:val="3"/>
-          <w:sz w:val="19"/>
-          <w:szCs w:val="28"/>
-        </w:rPr>
-        <w:instrText>1</w:instrText>
-      </w:r>
-      <w:r>
-        <w:rPr>
-          <w:rFonts w:ascii="Noto Sans CJK TC DemiLight" w:eastAsia="Noto Sans CJK TC DemiLight" w:hAnsi="Noto Sans CJK TC DemiLight" w:cs="Times New Roman" w:hint="eastAsia"/>
-          <w:spacing w:val="-1"/>
-          <w:kern w:val="0"/>
-          <w:sz w:val="28"/>
-          <w:szCs w:val="28"/>
-        </w:rPr>
-        <w:instrText>)</w:instrText>
-      </w:r>
-      <w:r>
-        <w:rPr>
-          <w:rFonts w:ascii="Noto Sans CJK TC DemiLight" w:eastAsia="Noto Sans CJK TC DemiLight" w:hAnsi="Noto Sans CJK TC DemiLight" w:cs="Times New Roman"/>
-          <w:spacing w:val="-1"/>
-          <w:kern w:val="0"/>
-          <w:sz w:val="28"/>
-          <w:szCs w:val="28"/>
-        </w:rPr>
-        <w:fldChar w:fldCharType="end"/>
-      </w:r>
-      <w:r>
-        <w:rPr>
-          <w:rFonts w:ascii="Noto Sans CJK TC DemiLight" w:eastAsia="Noto Sans CJK TC DemiLight" w:hAnsi="Noto Sans CJK TC DemiLight" w:cs="Times New Roman"/>
-          <w:spacing w:val="-1"/>
-          <w:kern w:val="0"/>
-          <w:sz w:val="28"/>
-          <w:szCs w:val="28"/>
-        </w:rPr>
-        <w:t xml:space="preserve"> </w:t>
-      </w:r>
-      <m:oMath>
-        <m:sSup>
-          <m:sSupPr>
-            <m:ctrlPr>
-              <w:rPr>
-                <w:rFonts w:ascii="Cambria Math" w:eastAsia="Noto Sans CJK TC DemiLight" w:hAnsi="Cambria Math" w:cs="Times New Roman"/>
-                <w:i/>
-                <w:spacing w:val="-1"/>
-                <w:kern w:val="0"/>
-                <w:sz w:val="28"/>
-                <w:szCs w:val="28"/>
-              </w:rPr>
-            </m:ctrlPr>
-          </m:sSupPr>
-          <m:e>
-            <m:r>
-              <w:rPr>
-                <w:rFonts w:ascii="Cambria Math" w:eastAsia="Noto Sans CJK TC DemiLight" w:hAnsi="Cambria Math" w:cs="Times New Roman"/>
-                <w:spacing w:val="-1"/>
-                <w:kern w:val="0"/>
-                <w:sz w:val="28"/>
-                <w:szCs w:val="28"/>
-              </w:rPr>
-              <m:t>A</m:t>
-            </m:r>
-          </m:e>
-          <m:sup>
-            <m:r>
-              <w:rPr>
-                <w:rFonts w:ascii="Cambria Math" w:eastAsia="Noto Sans CJK TC DemiLight" w:hAnsi="Cambria Math" w:cs="Times New Roman"/>
-                <w:spacing w:val="-1"/>
-                <w:kern w:val="0"/>
-                <w:sz w:val="28"/>
-                <w:szCs w:val="28"/>
-              </w:rPr>
-              <m:t>T</m:t>
-            </m:r>
-          </m:sup>
-        </m:sSup>
+        </m:d>
         <m:r>
+          <m:rPr>
+            <m:sty m:val="p"/>
+          </m:rPr>
           <w:rPr>
             <w:rFonts w:ascii="Cambria Math" w:eastAsia="Noto Sans CJK TC DemiLight" w:hAnsi="Cambria Math" w:cs="Times New Roman"/>
             <w:spacing w:val="-1"/>
@@ -16723,288 +16787,12 @@
             <w:sz w:val="28"/>
             <w:szCs w:val="28"/>
           </w:rPr>
-          <m:t>A=</m:t>
+          <m:t>=0.80397</m:t>
         </m:r>
-        <m:d>
-          <m:dPr>
-            <m:begChr m:val="["/>
-            <m:endChr m:val="]"/>
-            <m:ctrlPr>
-              <w:rPr>
-                <w:rFonts w:ascii="Cambria Math" w:eastAsia="Noto Sans CJK TC DemiLight" w:hAnsi="Cambria Math" w:cs="Times New Roman"/>
-                <w:spacing w:val="-1"/>
-                <w:kern w:val="0"/>
-                <w:sz w:val="28"/>
-                <w:szCs w:val="28"/>
-              </w:rPr>
-            </m:ctrlPr>
-          </m:dPr>
-          <m:e>
-            <m:m>
-              <m:mPr>
-                <m:mcs>
-                  <m:mc>
-                    <m:mcPr>
-                      <m:count m:val="3"/>
-                      <m:mcJc m:val="center"/>
-                    </m:mcPr>
-                  </m:mc>
-                </m:mcs>
-                <m:ctrlPr>
-                  <w:rPr>
-                    <w:rFonts w:ascii="Cambria Math" w:eastAsia="Noto Sans CJK TC DemiLight" w:hAnsi="Cambria Math" w:cs="Times New Roman"/>
-                    <w:spacing w:val="-1"/>
-                    <w:kern w:val="0"/>
-                    <w:sz w:val="28"/>
-                    <w:szCs w:val="28"/>
-                  </w:rPr>
-                </m:ctrlPr>
-              </m:mPr>
-              <m:mr>
-                <m:e>
-                  <m:r>
-                    <w:rPr>
-                      <w:rFonts w:ascii="Cambria Math" w:eastAsia="Noto Sans CJK TC DemiLight" w:hAnsi="Cambria Math" w:cs="Times New Roman"/>
-                      <w:spacing w:val="-1"/>
-                      <w:kern w:val="0"/>
-                      <w:sz w:val="28"/>
-                      <w:szCs w:val="28"/>
-                    </w:rPr>
-                    <m:t>6</m:t>
-                  </m:r>
-                  <m:ctrlPr>
-                    <w:rPr>
-                      <w:rFonts w:ascii="Cambria Math" w:eastAsia="Cambria Math" w:hAnsi="Cambria Math" w:cs="Cambria Math"/>
-                      <w:i/>
-                      <w:spacing w:val="-1"/>
-                      <w:kern w:val="0"/>
-                      <w:sz w:val="28"/>
-                      <w:szCs w:val="28"/>
-                    </w:rPr>
-                  </m:ctrlPr>
-                </m:e>
-                <m:e>
-                  <m:r>
-                    <w:rPr>
-                      <w:rFonts w:ascii="Cambria Math" w:eastAsia="Cambria Math" w:hAnsi="Cambria Math" w:cs="Cambria Math"/>
-                      <w:spacing w:val="-1"/>
-                      <w:kern w:val="0"/>
-                      <w:sz w:val="28"/>
-                      <w:szCs w:val="28"/>
-                    </w:rPr>
-                    <m:t>4</m:t>
-                  </m:r>
-                  <m:ctrlPr>
-                    <w:rPr>
-                      <w:rFonts w:ascii="Cambria Math" w:eastAsia="Cambria Math" w:hAnsi="Cambria Math" w:cs="Cambria Math"/>
-                      <w:i/>
-                      <w:spacing w:val="-1"/>
-                      <w:kern w:val="0"/>
-                      <w:sz w:val="28"/>
-                      <w:szCs w:val="28"/>
-                    </w:rPr>
-                  </m:ctrlPr>
-                </m:e>
-                <m:e>
-                  <m:r>
-                    <w:rPr>
-                      <w:rFonts w:ascii="Cambria Math" w:eastAsia="Cambria Math" w:hAnsi="Cambria Math" w:cs="Cambria Math"/>
-                      <w:spacing w:val="-1"/>
-                      <w:kern w:val="0"/>
-                      <w:sz w:val="28"/>
-                      <w:szCs w:val="28"/>
-                    </w:rPr>
-                    <m:t>2</m:t>
-                  </m:r>
-                  <m:ctrlPr>
-                    <w:rPr>
-                      <w:rFonts w:ascii="Cambria Math" w:eastAsia="Cambria Math" w:hAnsi="Cambria Math" w:cs="Cambria Math"/>
-                      <w:i/>
-                      <w:spacing w:val="-1"/>
-                      <w:kern w:val="0"/>
-                      <w:sz w:val="28"/>
-                      <w:szCs w:val="28"/>
-                    </w:rPr>
-                  </m:ctrlPr>
-                </m:e>
-              </m:mr>
-              <m:mr>
-                <m:e>
-                  <m:r>
-                    <w:rPr>
-                      <w:rFonts w:ascii="Cambria Math" w:eastAsia="Cambria Math" w:hAnsi="Cambria Math" w:cs="Cambria Math"/>
-                      <w:spacing w:val="-1"/>
-                      <w:kern w:val="0"/>
-                      <w:sz w:val="28"/>
-                      <w:szCs w:val="28"/>
-                    </w:rPr>
-                    <m:t>4</m:t>
-                  </m:r>
-                </m:e>
-                <m:e>
-                  <m:r>
-                    <w:rPr>
-                      <w:rFonts w:ascii="Cambria Math" w:eastAsia="Noto Sans CJK TC DemiLight" w:hAnsi="Cambria Math" w:cs="Times New Roman"/>
-                      <w:spacing w:val="-1"/>
-                      <w:kern w:val="0"/>
-                      <w:sz w:val="28"/>
-                      <w:szCs w:val="28"/>
-                    </w:rPr>
-                    <m:t>8</m:t>
-                  </m:r>
-                  <m:ctrlPr>
-                    <w:rPr>
-                      <w:rFonts w:ascii="Cambria Math" w:eastAsia="Cambria Math" w:hAnsi="Cambria Math" w:cs="Cambria Math"/>
-                      <w:i/>
-                      <w:spacing w:val="-1"/>
-                      <w:kern w:val="0"/>
-                      <w:sz w:val="28"/>
-                      <w:szCs w:val="28"/>
-                    </w:rPr>
-                  </m:ctrlPr>
-                </m:e>
-                <m:e>
-                  <m:r>
-                    <w:rPr>
-                      <w:rFonts w:ascii="Cambria Math" w:eastAsia="Cambria Math" w:hAnsi="Cambria Math" w:cs="Cambria Math"/>
-                      <w:spacing w:val="-1"/>
-                      <w:kern w:val="0"/>
-                      <w:sz w:val="28"/>
-                      <w:szCs w:val="28"/>
-                    </w:rPr>
-                    <m:t>4</m:t>
-                  </m:r>
-                </m:e>
-              </m:mr>
-              <m:mr>
-                <m:e>
-                  <m:r>
-                    <w:rPr>
-                      <w:rFonts w:ascii="Cambria Math" w:eastAsia="Noto Sans CJK TC DemiLight" w:hAnsi="Cambria Math" w:cs="Times New Roman"/>
-                      <w:spacing w:val="-1"/>
-                      <w:kern w:val="0"/>
-                      <w:sz w:val="28"/>
-                      <w:szCs w:val="28"/>
-                    </w:rPr>
-                    <m:t>2</m:t>
-                  </m:r>
-                </m:e>
-                <m:e>
-                  <m:r>
-                    <w:rPr>
-                      <w:rFonts w:ascii="Cambria Math" w:eastAsia="Noto Sans CJK TC DemiLight" w:hAnsi="Cambria Math" w:cs="Times New Roman"/>
-                      <w:spacing w:val="-1"/>
-                      <w:kern w:val="0"/>
-                      <w:sz w:val="28"/>
-                      <w:szCs w:val="28"/>
-                    </w:rPr>
-                    <m:t>4</m:t>
-                  </m:r>
-                  <m:ctrlPr>
-                    <w:rPr>
-                      <w:rFonts w:ascii="Cambria Math" w:eastAsia="Cambria Math" w:hAnsi="Cambria Math" w:cs="Cambria Math"/>
-                      <w:i/>
-                      <w:spacing w:val="-1"/>
-                      <w:kern w:val="0"/>
-                      <w:sz w:val="28"/>
-                      <w:szCs w:val="28"/>
-                    </w:rPr>
-                  </m:ctrlPr>
-                </m:e>
-                <m:e>
-                  <m:r>
-                    <w:rPr>
-                      <w:rFonts w:ascii="Cambria Math" w:eastAsia="Cambria Math" w:hAnsi="Cambria Math" w:cs="Cambria Math"/>
-                      <w:spacing w:val="-1"/>
-                      <w:kern w:val="0"/>
-                      <w:sz w:val="28"/>
-                      <w:szCs w:val="28"/>
-                    </w:rPr>
-                    <m:t>6</m:t>
-                  </m:r>
-                </m:e>
-              </m:mr>
-            </m:m>
-          </m:e>
-        </m:d>
-      </m:oMath>
-      <w:r>
-        <w:rPr>
-          <w:rFonts w:ascii="Noto Sans CJK TC DemiLight" w:eastAsia="Noto Sans CJK TC DemiLight" w:hAnsi="Noto Sans CJK TC DemiLight" w:cs="Times New Roman" w:hint="eastAsia"/>
-          <w:spacing w:val="-1"/>
-          <w:kern w:val="0"/>
-          <w:sz w:val="28"/>
-          <w:szCs w:val="28"/>
-        </w:rPr>
-        <w:t>、</w:t>
-      </w:r>
-      <m:oMath>
-        <m:sSup>
-          <m:sSupPr>
-            <m:ctrlPr>
-              <w:rPr>
-                <w:rFonts w:ascii="Cambria Math" w:eastAsia="Noto Sans CJK TC DemiLight" w:hAnsi="Cambria Math" w:cs="Times New Roman"/>
-                <w:i/>
-                <w:spacing w:val="-1"/>
-                <w:kern w:val="0"/>
-                <w:sz w:val="28"/>
-                <w:szCs w:val="28"/>
-              </w:rPr>
-            </m:ctrlPr>
-          </m:sSupPr>
-          <m:e>
-            <m:r>
-              <w:rPr>
-                <w:rFonts w:ascii="Cambria Math" w:eastAsia="Noto Sans CJK TC DemiLight" w:hAnsi="Cambria Math" w:cs="Times New Roman"/>
-                <w:spacing w:val="-1"/>
-                <w:kern w:val="0"/>
-                <w:sz w:val="28"/>
-                <w:szCs w:val="28"/>
-              </w:rPr>
-              <m:t>A</m:t>
-            </m:r>
-          </m:e>
-          <m:sup>
-            <m:r>
-              <w:rPr>
-                <w:rFonts w:ascii="Cambria Math" w:eastAsia="Noto Sans CJK TC DemiLight" w:hAnsi="Cambria Math" w:cs="Times New Roman"/>
-                <w:spacing w:val="-1"/>
-                <w:kern w:val="0"/>
-                <w:sz w:val="28"/>
-                <w:szCs w:val="28"/>
-              </w:rPr>
-              <m:t>T</m:t>
-            </m:r>
-          </m:sup>
-        </m:sSup>
-        <m:acc>
-          <m:accPr>
-            <m:chr m:val="⃗"/>
-            <m:ctrlPr>
-              <w:rPr>
-                <w:rFonts w:ascii="Cambria Math" w:eastAsia="Noto Sans CJK TC DemiLight" w:hAnsi="Cambria Math" w:cs="Times New Roman"/>
-                <w:i/>
-                <w:spacing w:val="-1"/>
-                <w:kern w:val="0"/>
-                <w:sz w:val="28"/>
-                <w:szCs w:val="28"/>
-              </w:rPr>
-            </m:ctrlPr>
-          </m:accPr>
-          <m:e>
-            <m:r>
-              <w:rPr>
-                <w:rFonts w:ascii="Cambria Math" w:eastAsia="Noto Sans CJK TC DemiLight" w:hAnsi="Cambria Math" w:cs="Times New Roman"/>
-                <w:spacing w:val="-1"/>
-                <w:kern w:val="0"/>
-                <w:sz w:val="28"/>
-                <w:szCs w:val="28"/>
-              </w:rPr>
-              <m:t>b</m:t>
-            </m:r>
-          </m:e>
-        </m:acc>
         <m:r>
+          <m:rPr>
+            <m:sty m:val="p"/>
+          </m:rPr>
           <w:rPr>
             <w:rFonts w:ascii="Cambria Math" w:eastAsia="Noto Sans CJK TC DemiLight" w:hAnsi="Cambria Math" w:cs="Times New Roman"/>
             <w:spacing w:val="-1"/>
@@ -17012,99 +16800,81 @@
             <w:sz w:val="28"/>
             <w:szCs w:val="28"/>
           </w:rPr>
-          <m:t>=</m:t>
+          <m:t>4</m:t>
         </m:r>
-        <m:d>
-          <m:dPr>
-            <m:begChr m:val="["/>
-            <m:endChr m:val="]"/>
-            <m:ctrlPr>
-              <w:rPr>
-                <w:rFonts w:ascii="Cambria Math" w:eastAsia="Noto Sans CJK TC DemiLight" w:hAnsi="Cambria Math" w:cs="Times New Roman"/>
-                <w:spacing w:val="-1"/>
-                <w:kern w:val="0"/>
-                <w:sz w:val="28"/>
-                <w:szCs w:val="28"/>
-              </w:rPr>
-            </m:ctrlPr>
-          </m:dPr>
-          <m:e>
-            <m:m>
-              <m:mPr>
-                <m:mcs>
-                  <m:mc>
-                    <m:mcPr>
-                      <m:count m:val="1"/>
-                      <m:mcJc m:val="center"/>
-                    </m:mcPr>
-                  </m:mc>
-                </m:mcs>
-                <m:ctrlPr>
-                  <w:rPr>
-                    <w:rFonts w:ascii="Cambria Math" w:eastAsia="Noto Sans CJK TC DemiLight" w:hAnsi="Cambria Math" w:cs="Times New Roman"/>
-                    <w:spacing w:val="-1"/>
-                    <w:kern w:val="0"/>
-                    <w:sz w:val="28"/>
-                    <w:szCs w:val="28"/>
-                  </w:rPr>
-                </m:ctrlPr>
-              </m:mPr>
-              <m:mr>
-                <m:e>
-                  <m:r>
-                    <w:rPr>
-                      <w:rFonts w:ascii="Cambria Math" w:eastAsia="Noto Sans CJK TC DemiLight" w:hAnsi="Cambria Math" w:cs="Times New Roman"/>
-                      <w:spacing w:val="-1"/>
-                      <w:kern w:val="0"/>
-                      <w:sz w:val="28"/>
-                      <w:szCs w:val="28"/>
-                    </w:rPr>
-                    <m:t>14</m:t>
-                  </m:r>
-                  <m:ctrlPr>
-                    <w:rPr>
-                      <w:rFonts w:ascii="Cambria Math" w:eastAsia="Cambria Math" w:hAnsi="Cambria Math" w:cs="Cambria Math"/>
-                      <w:i/>
-                      <w:spacing w:val="-1"/>
-                      <w:kern w:val="0"/>
-                      <w:sz w:val="28"/>
-                      <w:szCs w:val="28"/>
-                    </w:rPr>
-                  </m:ctrlPr>
-                </m:e>
-              </m:mr>
-              <m:mr>
-                <m:e>
-                  <m:r>
-                    <w:rPr>
-                      <w:rFonts w:ascii="Cambria Math" w:eastAsia="Cambria Math" w:hAnsi="Cambria Math" w:cs="Cambria Math"/>
-                      <w:spacing w:val="-1"/>
-                      <w:kern w:val="0"/>
-                      <w:sz w:val="28"/>
-                      <w:szCs w:val="28"/>
-                    </w:rPr>
-                    <m:t>14</m:t>
-                  </m:r>
-                </m:e>
-              </m:mr>
-              <m:mr>
-                <m:e>
-                  <m:r>
-                    <w:rPr>
-                      <w:rFonts w:ascii="Cambria Math" w:eastAsia="Noto Sans CJK TC DemiLight" w:hAnsi="Cambria Math" w:cs="Times New Roman"/>
-                      <w:spacing w:val="-1"/>
-                      <w:kern w:val="0"/>
-                      <w:sz w:val="28"/>
-                      <w:szCs w:val="28"/>
-                    </w:rPr>
-                    <m:t>12</m:t>
-                  </m:r>
-                </m:e>
-              </m:mr>
-            </m:m>
-          </m:e>
-        </m:d>
       </m:oMath>
+      <w:r>
+        <w:rPr>
+          <w:rFonts w:ascii="Noto Sans CJK TC DemiLight" w:eastAsia="Noto Sans CJK TC DemiLight" w:hAnsi="Noto Sans CJK TC DemiLight" w:cs="Times New Roman" w:hint="eastAsia"/>
+          <w:spacing w:val="-1"/>
+          <w:kern w:val="0"/>
+          <w:sz w:val="28"/>
+          <w:szCs w:val="28"/>
+        </w:rPr>
+        <w:t>，</w:t>
+      </w:r>
+      <w:r>
+        <w:rPr>
+          <w:rFonts w:ascii="Noto Sans CJK TC DemiLight" w:eastAsia="Noto Sans CJK TC DemiLight" w:hAnsi="Noto Sans CJK TC DemiLight" w:cs="Times New Roman" w:hint="eastAsia"/>
+          <w:spacing w:val="-1"/>
+          <w:kern w:val="0"/>
+          <w:sz w:val="28"/>
+          <w:szCs w:val="28"/>
+        </w:rPr>
+        <w:t>1</w:t>
+      </w:r>
+      <w:r>
+        <w:rPr>
+          <w:rFonts w:ascii="Noto Sans CJK TC DemiLight" w:eastAsia="Noto Sans CJK TC DemiLight" w:hAnsi="Noto Sans CJK TC DemiLight" w:cs="Times New Roman"/>
+          <w:spacing w:val="-1"/>
+          <w:kern w:val="0"/>
+          <w:sz w:val="28"/>
+          <w:szCs w:val="28"/>
+        </w:rPr>
+        <w:t>000</w:t>
+      </w:r>
+      <w:r>
+        <w:rPr>
+          <w:rFonts w:ascii="Noto Sans CJK TC DemiLight" w:eastAsia="Noto Sans CJK TC DemiLight" w:hAnsi="Noto Sans CJK TC DemiLight" w:cs="Times New Roman" w:hint="eastAsia"/>
+          <w:spacing w:val="-1"/>
+          <w:kern w:val="0"/>
+          <w:sz w:val="28"/>
+          <w:szCs w:val="28"/>
+        </w:rPr>
+        <w:t>筆資料的error</w:t>
+      </w:r>
+      <w:r>
+        <w:rPr>
+          <w:rFonts w:ascii="Noto Sans CJK TC DemiLight" w:eastAsia="Noto Sans CJK TC DemiLight" w:hAnsi="Noto Sans CJK TC DemiLight" w:cs="Times New Roman" w:hint="eastAsia"/>
+          <w:spacing w:val="-1"/>
+          <w:kern w:val="0"/>
+          <w:sz w:val="28"/>
+          <w:szCs w:val="28"/>
+        </w:rPr>
+        <w:t>詳細請見Gi</w:t>
+      </w:r>
+      <w:r>
+        <w:rPr>
+          <w:rFonts w:ascii="Noto Sans CJK TC DemiLight" w:eastAsia="Noto Sans CJK TC DemiLight" w:hAnsi="Noto Sans CJK TC DemiLight" w:cs="Times New Roman"/>
+          <w:spacing w:val="-1"/>
+          <w:kern w:val="0"/>
+          <w:sz w:val="28"/>
+          <w:szCs w:val="28"/>
+        </w:rPr>
+        <w:t>tHub</w:t>
+      </w:r>
+      <w:r>
+        <w:rPr>
+          <w:rFonts w:ascii="Noto Sans CJK TC DemiLight" w:eastAsia="Noto Sans CJK TC DemiLight" w:hAnsi="Noto Sans CJK TC DemiLight" w:cs="Times New Roman" w:hint="eastAsia"/>
+          <w:spacing w:val="-1"/>
+          <w:kern w:val="0"/>
+          <w:sz w:val="28"/>
+          <w:szCs w:val="28"/>
+        </w:rPr>
+        <w:t>連結。</w:t>
+      </w:r>
+      <w:bookmarkStart w:id="0" w:name="_GoBack"/>
+      <w:bookmarkEnd w:id="0"/>
     </w:p>
     <w:p>
       <w:pPr>
@@ -17120,104 +16890,13 @@
       </w:pPr>
       <w:r>
         <w:rPr>
-          <w:rFonts w:ascii="Noto Sans CJK TC DemiLight" w:eastAsia="Noto Sans CJK TC DemiLight" w:hAnsi="Noto Sans CJK TC DemiLight" w:cs="Times New Roman"/>
-          <w:spacing w:val="-1"/>
-          <w:kern w:val="0"/>
-          <w:sz w:val="28"/>
-          <w:szCs w:val="28"/>
-        </w:rPr>
-        <w:fldChar w:fldCharType="begin"/>
-      </w:r>
-      <w:r>
-        <w:rPr>
-          <w:rFonts w:ascii="Noto Sans CJK TC DemiLight" w:eastAsia="Noto Sans CJK TC DemiLight" w:hAnsi="Noto Sans CJK TC DemiLight" w:cs="Times New Roman"/>
-          <w:spacing w:val="-1"/>
-          <w:kern w:val="0"/>
-          <w:sz w:val="28"/>
-          <w:szCs w:val="28"/>
-        </w:rPr>
-        <w:instrText xml:space="preserve"> </w:instrText>
-      </w:r>
-      <w:r>
-        <w:rPr>
           <w:rFonts w:ascii="Noto Sans CJK TC DemiLight" w:eastAsia="Noto Sans CJK TC DemiLight" w:hAnsi="Noto Sans CJK TC DemiLight" w:cs="Times New Roman" w:hint="eastAsia"/>
           <w:spacing w:val="-1"/>
           <w:kern w:val="0"/>
           <w:sz w:val="28"/>
           <w:szCs w:val="28"/>
         </w:rPr>
-        <w:instrText>eq \o\ac(○,</w:instrText>
-      </w:r>
-      <w:r>
-        <w:rPr>
-          <w:rFonts w:ascii="Noto Sans CJK TC DemiLight" w:eastAsia="Noto Sans CJK TC DemiLight" w:hAnsi="Noto Sans CJK TC DemiLight" w:cs="Times New Roman" w:hint="eastAsia"/>
-          <w:spacing w:val="-1"/>
-          <w:kern w:val="0"/>
-          <w:position w:val="3"/>
-          <w:sz w:val="19"/>
-          <w:szCs w:val="28"/>
-        </w:rPr>
-        <w:instrText>2</w:instrText>
-      </w:r>
-      <w:r>
-        <w:rPr>
-          <w:rFonts w:ascii="Noto Sans CJK TC DemiLight" w:eastAsia="Noto Sans CJK TC DemiLight" w:hAnsi="Noto Sans CJK TC DemiLight" w:cs="Times New Roman" w:hint="eastAsia"/>
-          <w:spacing w:val="-1"/>
-          <w:kern w:val="0"/>
-          <w:sz w:val="28"/>
-          <w:szCs w:val="28"/>
-        </w:rPr>
-        <w:instrText>)</w:instrText>
-      </w:r>
-      <w:r>
-        <w:rPr>
-          <w:rFonts w:ascii="Noto Sans CJK TC DemiLight" w:eastAsia="Noto Sans CJK TC DemiLight" w:hAnsi="Noto Sans CJK TC DemiLight" w:cs="Times New Roman"/>
-          <w:spacing w:val="-1"/>
-          <w:kern w:val="0"/>
-          <w:sz w:val="28"/>
-          <w:szCs w:val="28"/>
-        </w:rPr>
-        <w:fldChar w:fldCharType="end"/>
-      </w:r>
-      <w:r>
-        <w:rPr>
-          <w:rFonts w:ascii="Noto Sans CJK TC DemiLight" w:eastAsia="Noto Sans CJK TC DemiLight" w:hAnsi="Noto Sans CJK TC DemiLight" w:cs="Times New Roman"/>
-          <w:spacing w:val="-1"/>
-          <w:kern w:val="0"/>
-          <w:sz w:val="28"/>
-          <w:szCs w:val="28"/>
-        </w:rPr>
-        <w:t xml:space="preserve"> </w:t>
-      </w:r>
-      <w:r>
-        <w:rPr>
-          <w:rFonts w:ascii="Noto Sans CJK TC DemiLight" w:eastAsia="Noto Sans CJK TC DemiLight" w:hAnsi="Noto Sans CJK TC DemiLight" w:cs="Times New Roman" w:hint="eastAsia"/>
-          <w:spacing w:val="-1"/>
-          <w:kern w:val="0"/>
-          <w:sz w:val="28"/>
-          <w:szCs w:val="28"/>
-        </w:rPr>
-        <w:t>利用</w:t>
-      </w:r>
-      <w:r>
-        <w:rPr>
-          <w:rFonts w:ascii="Noto Sans CJK TC DemiLight" w:eastAsia="Noto Sans CJK TC DemiLight" w:hAnsi="Noto Sans CJK TC DemiLight" w:cs="Times New Roman"/>
-          <w:spacing w:val="-1"/>
-          <w:kern w:val="0"/>
-          <w:sz w:val="28"/>
-          <w:szCs w:val="28"/>
-        </w:rPr>
-        <w:t>Gauss-Jordan</w:t>
-      </w:r>
-      <w:r>
-        <w:rPr>
-          <w:rFonts w:ascii="Noto Sans CJK TC DemiLight" w:eastAsia="Noto Sans CJK TC DemiLight" w:hAnsi="Noto Sans CJK TC DemiLight" w:cs="Times New Roman" w:hint="eastAsia"/>
-          <w:spacing w:val="-1"/>
-          <w:kern w:val="0"/>
-          <w:sz w:val="28"/>
-          <w:szCs w:val="28"/>
-        </w:rPr>
-        <w:t>消去法，我們得到以下結果：</w:t>
+        <w:t>另外，這個二次曲面的3D圖如下：</w:t>
       </w:r>
     </w:p>
     <w:p>
@@ -17225,1177 +16904,70 @@
         <w:pStyle w:val="a5"/>
         <w:ind w:leftChars="0" w:left="567"/>
         <w:rPr>
-          <w:rFonts w:ascii="Noto Sans CJK TC DemiLight" w:eastAsia="Noto Sans CJK TC DemiLight" w:hAnsi="Noto Sans CJK TC DemiLight" w:cs="Times New Roman"/>
-          <w:spacing w:val="-1"/>
-          <w:kern w:val="0"/>
-          <w:sz w:val="28"/>
-          <w:szCs w:val="28"/>
-        </w:rPr>
-      </w:pPr>
-      <w:r>
-        <w:rPr>
-          <w:rFonts w:ascii="Noto Sans CJK TC DemiLight" w:eastAsia="Noto Sans CJK TC DemiLight" w:hAnsi="Noto Sans CJK TC DemiLight" w:cs="Times New Roman"/>
-          <w:color w:val="FFFFFF" w:themeColor="background1"/>
-          <w:spacing w:val="-1"/>
-          <w:kern w:val="0"/>
-          <w:sz w:val="28"/>
-          <w:szCs w:val="28"/>
-        </w:rPr>
-        <w:fldChar w:fldCharType="begin"/>
-      </w:r>
-      <w:r>
-        <w:rPr>
-          <w:rFonts w:ascii="Noto Sans CJK TC DemiLight" w:eastAsia="Noto Sans CJK TC DemiLight" w:hAnsi="Noto Sans CJK TC DemiLight" w:cs="Times New Roman"/>
-          <w:color w:val="FFFFFF" w:themeColor="background1"/>
-          <w:spacing w:val="-1"/>
-          <w:kern w:val="0"/>
-          <w:sz w:val="28"/>
-          <w:szCs w:val="28"/>
-        </w:rPr>
-        <w:instrText xml:space="preserve"> </w:instrText>
-      </w:r>
-      <w:r>
-        <w:rPr>
           <w:rFonts w:ascii="Noto Sans CJK TC DemiLight" w:eastAsia="Noto Sans CJK TC DemiLight" w:hAnsi="Noto Sans CJK TC DemiLight" w:cs="Times New Roman" w:hint="eastAsia"/>
-          <w:color w:val="FFFFFF" w:themeColor="background1"/>
-          <w:spacing w:val="-1"/>
-          <w:kern w:val="0"/>
-          <w:sz w:val="28"/>
-          <w:szCs w:val="28"/>
-        </w:rPr>
-        <w:instrText>eq \o\ac(○,</w:instrText>
-      </w:r>
-      <w:r>
-        <w:rPr>
-          <w:rFonts w:ascii="Noto Sans CJK TC DemiLight" w:eastAsia="Noto Sans CJK TC DemiLight" w:hAnsi="Noto Sans CJK TC DemiLight" w:cs="Times New Roman" w:hint="eastAsia"/>
-          <w:color w:val="FFFFFF" w:themeColor="background1"/>
-          <w:spacing w:val="-1"/>
-          <w:kern w:val="0"/>
-          <w:position w:val="3"/>
-          <w:sz w:val="19"/>
-          <w:szCs w:val="28"/>
-        </w:rPr>
-        <w:instrText>2</w:instrText>
-      </w:r>
-      <w:r>
-        <w:rPr>
-          <w:rFonts w:ascii="Noto Sans CJK TC DemiLight" w:eastAsia="Noto Sans CJK TC DemiLight" w:hAnsi="Noto Sans CJK TC DemiLight" w:cs="Times New Roman" w:hint="eastAsia"/>
-          <w:color w:val="FFFFFF" w:themeColor="background1"/>
-          <w:spacing w:val="-1"/>
-          <w:kern w:val="0"/>
-          <w:sz w:val="28"/>
-          <w:szCs w:val="28"/>
-        </w:rPr>
-        <w:instrText>)</w:instrText>
-      </w:r>
-      <w:r>
-        <w:rPr>
-          <w:rFonts w:ascii="Noto Sans CJK TC DemiLight" w:eastAsia="Noto Sans CJK TC DemiLight" w:hAnsi="Noto Sans CJK TC DemiLight" w:cs="Times New Roman"/>
-          <w:color w:val="FFFFFF" w:themeColor="background1"/>
-          <w:spacing w:val="-1"/>
-          <w:kern w:val="0"/>
-          <w:sz w:val="28"/>
-          <w:szCs w:val="28"/>
-        </w:rPr>
-        <w:fldChar w:fldCharType="end"/>
-      </w:r>
-      <w:r>
-        <w:rPr>
-          <w:rFonts w:ascii="Noto Sans CJK TC DemiLight" w:eastAsia="Noto Sans CJK TC DemiLight" w:hAnsi="Noto Sans CJK TC DemiLight" w:cs="Times New Roman" w:hint="eastAsia"/>
-          <w:spacing w:val="-1"/>
-          <w:kern w:val="0"/>
-          <w:sz w:val="28"/>
-          <w:szCs w:val="28"/>
-        </w:rPr>
-        <w:t xml:space="preserve"> </w:t>
-      </w:r>
-      <m:oMath>
-        <m:d>
-          <m:dPr>
-            <m:begChr m:val="["/>
-            <m:endChr m:val="]"/>
-            <m:ctrlPr>
-              <w:rPr>
-                <w:rFonts w:ascii="Cambria Math" w:eastAsia="Noto Sans CJK TC DemiLight" w:hAnsi="Cambria Math" w:cs="Times New Roman"/>
-                <w:spacing w:val="-1"/>
-                <w:kern w:val="0"/>
-                <w:sz w:val="28"/>
-                <w:szCs w:val="28"/>
-              </w:rPr>
-            </m:ctrlPr>
-          </m:dPr>
-          <m:e>
-            <m:m>
-              <m:mPr>
-                <m:mcs>
-                  <m:mc>
-                    <m:mcPr>
-                      <m:count m:val="3"/>
-                      <m:mcJc m:val="center"/>
-                    </m:mcPr>
-                  </m:mc>
-                </m:mcs>
-                <m:ctrlPr>
-                  <w:rPr>
-                    <w:rFonts w:ascii="Cambria Math" w:eastAsia="Noto Sans CJK TC DemiLight" w:hAnsi="Cambria Math" w:cs="Times New Roman"/>
-                    <w:i/>
-                    <w:spacing w:val="-1"/>
-                    <w:kern w:val="0"/>
-                    <w:sz w:val="28"/>
-                    <w:szCs w:val="28"/>
-                  </w:rPr>
-                </m:ctrlPr>
-              </m:mPr>
-              <m:mr>
-                <m:e>
-                  <m:r>
-                    <w:rPr>
-                      <w:rFonts w:ascii="Cambria Math" w:eastAsia="Noto Sans CJK TC DemiLight" w:hAnsi="Cambria Math" w:cs="Times New Roman"/>
-                      <w:spacing w:val="-1"/>
-                      <w:kern w:val="0"/>
-                      <w:sz w:val="28"/>
-                      <w:szCs w:val="28"/>
-                    </w:rPr>
-                    <m:t>6</m:t>
-                  </m:r>
-                </m:e>
-                <m:e>
-                  <m:r>
-                    <w:rPr>
-                      <w:rFonts w:ascii="Cambria Math" w:eastAsia="Noto Sans CJK TC DemiLight" w:hAnsi="Cambria Math" w:cs="Times New Roman"/>
-                      <w:spacing w:val="-1"/>
-                      <w:kern w:val="0"/>
-                      <w:sz w:val="28"/>
-                      <w:szCs w:val="28"/>
-                    </w:rPr>
-                    <m:t>4</m:t>
-                  </m:r>
-                </m:e>
-                <m:e>
-                  <m:r>
-                    <w:rPr>
-                      <w:rFonts w:ascii="Cambria Math" w:eastAsia="Noto Sans CJK TC DemiLight" w:hAnsi="Cambria Math" w:cs="Times New Roman"/>
-                      <w:spacing w:val="-1"/>
-                      <w:kern w:val="0"/>
-                      <w:sz w:val="28"/>
-                      <w:szCs w:val="28"/>
-                    </w:rPr>
-                    <m:t>2</m:t>
-                  </m:r>
-                </m:e>
-              </m:mr>
-              <m:mr>
-                <m:e>
-                  <m:r>
-                    <w:rPr>
-                      <w:rFonts w:ascii="Cambria Math" w:eastAsia="Noto Sans CJK TC DemiLight" w:hAnsi="Cambria Math" w:cs="Times New Roman"/>
-                      <w:spacing w:val="-1"/>
-                      <w:kern w:val="0"/>
-                      <w:sz w:val="28"/>
-                      <w:szCs w:val="28"/>
-                    </w:rPr>
-                    <m:t>4</m:t>
-                  </m:r>
-                </m:e>
-                <m:e>
-                  <m:r>
-                    <w:rPr>
-                      <w:rFonts w:ascii="Cambria Math" w:eastAsia="Noto Sans CJK TC DemiLight" w:hAnsi="Cambria Math" w:cs="Times New Roman"/>
-                      <w:spacing w:val="-1"/>
-                      <w:kern w:val="0"/>
-                      <w:sz w:val="28"/>
-                      <w:szCs w:val="28"/>
-                    </w:rPr>
-                    <m:t>8</m:t>
-                  </m:r>
-                </m:e>
-                <m:e>
-                  <m:r>
-                    <w:rPr>
-                      <w:rFonts w:ascii="Cambria Math" w:eastAsia="Noto Sans CJK TC DemiLight" w:hAnsi="Cambria Math" w:cs="Times New Roman"/>
-                      <w:spacing w:val="-1"/>
-                      <w:kern w:val="0"/>
-                      <w:sz w:val="28"/>
-                      <w:szCs w:val="28"/>
-                    </w:rPr>
-                    <m:t>4</m:t>
-                  </m:r>
-                </m:e>
-              </m:mr>
-              <m:mr>
-                <m:e>
-                  <m:r>
-                    <w:rPr>
-                      <w:rFonts w:ascii="Cambria Math" w:eastAsia="Noto Sans CJK TC DemiLight" w:hAnsi="Cambria Math" w:cs="Times New Roman"/>
-                      <w:spacing w:val="-1"/>
-                      <w:kern w:val="0"/>
-                      <w:sz w:val="28"/>
-                      <w:szCs w:val="28"/>
-                    </w:rPr>
-                    <m:t>2</m:t>
-                  </m:r>
-                </m:e>
-                <m:e>
-                  <m:r>
-                    <w:rPr>
-                      <w:rFonts w:ascii="Cambria Math" w:eastAsia="Noto Sans CJK TC DemiLight" w:hAnsi="Cambria Math" w:cs="Times New Roman"/>
-                      <w:spacing w:val="-1"/>
-                      <w:kern w:val="0"/>
-                      <w:sz w:val="28"/>
-                      <w:szCs w:val="28"/>
-                    </w:rPr>
-                    <m:t>4</m:t>
-                  </m:r>
-                </m:e>
-                <m:e>
-                  <m:r>
-                    <w:rPr>
-                      <w:rFonts w:ascii="Cambria Math" w:eastAsia="Noto Sans CJK TC DemiLight" w:hAnsi="Cambria Math" w:cs="Times New Roman"/>
-                      <w:spacing w:val="-1"/>
-                      <w:kern w:val="0"/>
-                      <w:sz w:val="28"/>
-                      <w:szCs w:val="28"/>
-                    </w:rPr>
-                    <m:t>6</m:t>
-                  </m:r>
-                </m:e>
-              </m:mr>
-            </m:m>
-          </m:e>
-          <m:e>
-            <m:m>
-              <m:mPr>
-                <m:mcs>
-                  <m:mc>
-                    <m:mcPr>
-                      <m:count m:val="1"/>
-                      <m:mcJc m:val="center"/>
-                    </m:mcPr>
-                  </m:mc>
-                </m:mcs>
-                <m:ctrlPr>
-                  <w:rPr>
-                    <w:rFonts w:ascii="Cambria Math" w:eastAsia="Noto Sans CJK TC DemiLight" w:hAnsi="Cambria Math" w:cs="Times New Roman"/>
-                    <w:i/>
-                    <w:spacing w:val="-1"/>
-                    <w:kern w:val="0"/>
-                    <w:sz w:val="28"/>
-                    <w:szCs w:val="28"/>
-                  </w:rPr>
-                </m:ctrlPr>
-              </m:mPr>
-              <m:mr>
-                <m:e>
-                  <m:r>
-                    <w:rPr>
-                      <w:rFonts w:ascii="Cambria Math" w:eastAsia="Noto Sans CJK TC DemiLight" w:hAnsi="Cambria Math" w:cs="Times New Roman"/>
-                      <w:spacing w:val="-1"/>
-                      <w:kern w:val="0"/>
-                      <w:sz w:val="28"/>
-                      <w:szCs w:val="28"/>
-                    </w:rPr>
-                    <m:t>14</m:t>
-                  </m:r>
-                </m:e>
-              </m:mr>
-              <m:mr>
-                <m:e>
-                  <m:r>
-                    <w:rPr>
-                      <w:rFonts w:ascii="Cambria Math" w:eastAsia="Noto Sans CJK TC DemiLight" w:hAnsi="Cambria Math" w:cs="Times New Roman"/>
-                      <w:spacing w:val="-1"/>
-                      <w:kern w:val="0"/>
-                      <w:sz w:val="28"/>
-                      <w:szCs w:val="28"/>
-                    </w:rPr>
-                    <m:t>14</m:t>
-                  </m:r>
-                </m:e>
-              </m:mr>
-              <m:mr>
-                <m:e>
-                  <m:r>
-                    <w:rPr>
-                      <w:rFonts w:ascii="Cambria Math" w:eastAsia="Noto Sans CJK TC DemiLight" w:hAnsi="Cambria Math" w:cs="Times New Roman"/>
-                      <w:spacing w:val="-1"/>
-                      <w:kern w:val="0"/>
-                      <w:sz w:val="28"/>
-                      <w:szCs w:val="28"/>
-                    </w:rPr>
-                    <m:t>12</m:t>
-                  </m:r>
-                </m:e>
-              </m:mr>
-            </m:m>
-          </m:e>
-        </m:d>
-        <m:r>
-          <w:rPr>
-            <w:rFonts w:ascii="Cambria Math" w:eastAsia="Noto Sans CJK TC DemiLight" w:hAnsi="Cambria Math" w:cs="Times New Roman"/>
-            <w:spacing w:val="-1"/>
-            <w:kern w:val="0"/>
-            <w:sz w:val="28"/>
-            <w:szCs w:val="28"/>
-          </w:rPr>
-          <m:t xml:space="preserve"> </m:t>
-        </m:r>
-        <m:box>
-          <m:boxPr>
-            <m:opEmu m:val="1"/>
-            <m:ctrlPr>
-              <w:rPr>
-                <w:rFonts w:ascii="Cambria Math" w:eastAsia="Noto Sans CJK TC DemiLight" w:hAnsi="Cambria Math" w:cs="Times New Roman"/>
-                <w:spacing w:val="-1"/>
-                <w:kern w:val="0"/>
-                <w:sz w:val="28"/>
-                <w:szCs w:val="28"/>
-              </w:rPr>
-            </m:ctrlPr>
-          </m:boxPr>
-          <m:e>
-            <m:groupChr>
-              <m:groupChrPr>
-                <m:chr m:val="→"/>
-                <m:vertJc m:val="bot"/>
-                <m:ctrlPr>
-                  <w:rPr>
-                    <w:rFonts w:ascii="Cambria Math" w:eastAsia="Noto Sans CJK TC DemiLight" w:hAnsi="Cambria Math" w:cs="Times New Roman"/>
-                    <w:spacing w:val="-1"/>
-                    <w:kern w:val="0"/>
-                    <w:sz w:val="28"/>
-                    <w:szCs w:val="28"/>
-                  </w:rPr>
-                </m:ctrlPr>
-              </m:groupChrPr>
-              <m:e>
-                <m:r>
-                  <w:rPr>
-                    <w:rFonts w:ascii="Cambria Math" w:eastAsia="Noto Sans CJK TC DemiLight" w:hAnsi="Cambria Math" w:cs="Times New Roman"/>
-                    <w:spacing w:val="-1"/>
-                    <w:kern w:val="0"/>
-                    <w:sz w:val="28"/>
-                    <w:szCs w:val="28"/>
-                  </w:rPr>
-                  <m:t xml:space="preserve">     row operations     </m:t>
-                </m:r>
-              </m:e>
-            </m:groupChr>
-          </m:e>
-        </m:box>
-        <m:r>
-          <w:rPr>
-            <w:rFonts w:ascii="Cambria Math" w:eastAsia="Noto Sans CJK TC DemiLight" w:hAnsi="Cambria Math" w:cs="Times New Roman"/>
-            <w:spacing w:val="-1"/>
-            <w:kern w:val="0"/>
-            <w:sz w:val="28"/>
-            <w:szCs w:val="28"/>
-          </w:rPr>
-          <m:t xml:space="preserve"> </m:t>
-        </m:r>
-        <m:d>
-          <m:dPr>
-            <m:begChr m:val="["/>
-            <m:endChr m:val="]"/>
-            <m:ctrlPr>
-              <w:rPr>
-                <w:rFonts w:ascii="Cambria Math" w:eastAsia="Noto Sans CJK TC DemiLight" w:hAnsi="Cambria Math" w:cs="Times New Roman"/>
-                <w:spacing w:val="-1"/>
-                <w:kern w:val="0"/>
-                <w:sz w:val="28"/>
-                <w:szCs w:val="28"/>
-              </w:rPr>
-            </m:ctrlPr>
-          </m:dPr>
-          <m:e>
-            <m:m>
-              <m:mPr>
-                <m:mcs>
-                  <m:mc>
-                    <m:mcPr>
-                      <m:count m:val="3"/>
-                      <m:mcJc m:val="center"/>
-                    </m:mcPr>
-                  </m:mc>
-                </m:mcs>
-                <m:ctrlPr>
-                  <w:rPr>
-                    <w:rFonts w:ascii="Cambria Math" w:eastAsia="Noto Sans CJK TC DemiLight" w:hAnsi="Cambria Math" w:cs="Times New Roman"/>
-                    <w:i/>
-                    <w:spacing w:val="-1"/>
-                    <w:kern w:val="0"/>
-                    <w:sz w:val="28"/>
-                    <w:szCs w:val="28"/>
-                  </w:rPr>
-                </m:ctrlPr>
-              </m:mPr>
-              <m:mr>
-                <m:e>
-                  <m:r>
-                    <w:rPr>
-                      <w:rFonts w:ascii="Cambria Math" w:eastAsia="Noto Sans CJK TC DemiLight" w:hAnsi="Cambria Math" w:cs="Times New Roman"/>
-                      <w:spacing w:val="-1"/>
-                      <w:kern w:val="0"/>
-                      <w:sz w:val="28"/>
-                      <w:szCs w:val="28"/>
-                    </w:rPr>
-                    <m:t>1</m:t>
-                  </m:r>
-                </m:e>
-                <m:e>
-                  <m:r>
-                    <w:rPr>
-                      <w:rFonts w:ascii="Cambria Math" w:eastAsia="Noto Sans CJK TC DemiLight" w:hAnsi="Cambria Math" w:cs="Times New Roman"/>
-                      <w:spacing w:val="-1"/>
-                      <w:kern w:val="0"/>
-                      <w:sz w:val="28"/>
-                      <w:szCs w:val="28"/>
-                    </w:rPr>
-                    <m:t>0</m:t>
-                  </m:r>
-                </m:e>
-                <m:e>
-                  <m:r>
-                    <w:rPr>
-                      <w:rFonts w:ascii="Cambria Math" w:eastAsia="Noto Sans CJK TC DemiLight" w:hAnsi="Cambria Math" w:cs="Times New Roman"/>
-                      <w:spacing w:val="-1"/>
-                      <w:kern w:val="0"/>
-                      <w:sz w:val="28"/>
-                      <w:szCs w:val="28"/>
-                    </w:rPr>
-                    <m:t>0</m:t>
-                  </m:r>
-                </m:e>
-              </m:mr>
-              <m:mr>
-                <m:e>
-                  <m:r>
-                    <w:rPr>
-                      <w:rFonts w:ascii="Cambria Math" w:eastAsia="Noto Sans CJK TC DemiLight" w:hAnsi="Cambria Math" w:cs="Times New Roman"/>
-                      <w:spacing w:val="-1"/>
-                      <w:kern w:val="0"/>
-                      <w:sz w:val="28"/>
-                      <w:szCs w:val="28"/>
-                    </w:rPr>
-                    <m:t>0</m:t>
-                  </m:r>
-                </m:e>
-                <m:e>
-                  <m:r>
-                    <w:rPr>
-                      <w:rFonts w:ascii="Cambria Math" w:eastAsia="Noto Sans CJK TC DemiLight" w:hAnsi="Cambria Math" w:cs="Times New Roman"/>
-                      <w:spacing w:val="-1"/>
-                      <w:kern w:val="0"/>
-                      <w:sz w:val="28"/>
-                      <w:szCs w:val="28"/>
-                    </w:rPr>
-                    <m:t>1</m:t>
-                  </m:r>
-                </m:e>
-                <m:e>
-                  <m:r>
-                    <w:rPr>
-                      <w:rFonts w:ascii="Cambria Math" w:eastAsia="Noto Sans CJK TC DemiLight" w:hAnsi="Cambria Math" w:cs="Times New Roman"/>
-                      <w:spacing w:val="-1"/>
-                      <w:kern w:val="0"/>
-                      <w:sz w:val="28"/>
-                      <w:szCs w:val="28"/>
-                    </w:rPr>
-                    <m:t>0</m:t>
-                  </m:r>
-                </m:e>
-              </m:mr>
-              <m:mr>
-                <m:e>
-                  <m:r>
-                    <w:rPr>
-                      <w:rFonts w:ascii="Cambria Math" w:eastAsia="Noto Sans CJK TC DemiLight" w:hAnsi="Cambria Math" w:cs="Times New Roman"/>
-                      <w:spacing w:val="-1"/>
-                      <w:kern w:val="0"/>
-                      <w:sz w:val="28"/>
-                      <w:szCs w:val="28"/>
-                    </w:rPr>
-                    <m:t>0</m:t>
-                  </m:r>
-                </m:e>
-                <m:e>
-                  <m:r>
-                    <w:rPr>
-                      <w:rFonts w:ascii="Cambria Math" w:eastAsia="Noto Sans CJK TC DemiLight" w:hAnsi="Cambria Math" w:cs="Times New Roman"/>
-                      <w:spacing w:val="-1"/>
-                      <w:kern w:val="0"/>
-                      <w:sz w:val="28"/>
-                      <w:szCs w:val="28"/>
-                    </w:rPr>
-                    <m:t>0</m:t>
-                  </m:r>
-                </m:e>
-                <m:e>
-                  <m:r>
-                    <w:rPr>
-                      <w:rFonts w:ascii="Cambria Math" w:eastAsia="Noto Sans CJK TC DemiLight" w:hAnsi="Cambria Math" w:cs="Times New Roman"/>
-                      <w:spacing w:val="-1"/>
-                      <w:kern w:val="0"/>
-                      <w:sz w:val="28"/>
-                      <w:szCs w:val="28"/>
-                    </w:rPr>
-                    <m:t>1</m:t>
-                  </m:r>
-                </m:e>
-              </m:mr>
-            </m:m>
-          </m:e>
-          <m:e>
-            <m:m>
-              <m:mPr>
-                <m:mcs>
-                  <m:mc>
-                    <m:mcPr>
-                      <m:count m:val="1"/>
-                      <m:mcJc m:val="center"/>
-                    </m:mcPr>
-                  </m:mc>
-                </m:mcs>
-                <m:ctrlPr>
-                  <w:rPr>
-                    <w:rFonts w:ascii="Cambria Math" w:eastAsia="Noto Sans CJK TC DemiLight" w:hAnsi="Cambria Math" w:cs="Times New Roman"/>
-                    <w:i/>
-                    <w:spacing w:val="-1"/>
-                    <w:kern w:val="0"/>
-                    <w:sz w:val="28"/>
-                    <w:szCs w:val="28"/>
-                  </w:rPr>
-                </m:ctrlPr>
-              </m:mPr>
-              <m:mr>
-                <m:e>
-                  <m:f>
-                    <m:fPr>
-                      <m:type m:val="skw"/>
-                      <m:ctrlPr>
-                        <w:rPr>
-                          <w:rFonts w:ascii="Cambria Math" w:eastAsia="Noto Sans CJK TC DemiLight" w:hAnsi="Cambria Math" w:cs="Times New Roman"/>
-                          <w:i/>
-                          <w:spacing w:val="-1"/>
-                          <w:kern w:val="0"/>
-                          <w:sz w:val="28"/>
-                          <w:szCs w:val="28"/>
-                        </w:rPr>
-                      </m:ctrlPr>
-                    </m:fPr>
-                    <m:num>
-                      <m:r>
-                        <w:rPr>
-                          <w:rFonts w:ascii="Cambria Math" w:eastAsia="Noto Sans CJK TC DemiLight" w:hAnsi="Cambria Math" w:cs="Times New Roman"/>
-                          <w:spacing w:val="-1"/>
-                          <w:kern w:val="0"/>
-                          <w:sz w:val="28"/>
-                          <w:szCs w:val="28"/>
-                        </w:rPr>
-                        <m:t>7</m:t>
-                      </m:r>
-                    </m:num>
-                    <m:den>
-                      <m:r>
-                        <w:rPr>
-                          <w:rFonts w:ascii="Cambria Math" w:eastAsia="Noto Sans CJK TC DemiLight" w:hAnsi="Cambria Math" w:cs="Times New Roman"/>
-                          <w:spacing w:val="-1"/>
-                          <w:kern w:val="0"/>
-                          <w:sz w:val="28"/>
-                          <w:szCs w:val="28"/>
-                        </w:rPr>
-                        <m:t>4</m:t>
-                      </m:r>
-                    </m:den>
-                  </m:f>
-                </m:e>
-              </m:mr>
-              <m:mr>
-                <m:e>
-                  <m:f>
-                    <m:fPr>
-                      <m:type m:val="skw"/>
-                      <m:ctrlPr>
-                        <w:rPr>
-                          <w:rFonts w:ascii="Cambria Math" w:eastAsia="Noto Sans CJK TC DemiLight" w:hAnsi="Cambria Math" w:cs="Times New Roman"/>
-                          <w:i/>
-                          <w:spacing w:val="-1"/>
-                          <w:kern w:val="0"/>
-                          <w:sz w:val="28"/>
-                          <w:szCs w:val="28"/>
-                        </w:rPr>
-                      </m:ctrlPr>
-                    </m:fPr>
-                    <m:num>
-                      <m:r>
-                        <w:rPr>
-                          <w:rFonts w:ascii="Cambria Math" w:eastAsia="Noto Sans CJK TC DemiLight" w:hAnsi="Cambria Math" w:cs="Times New Roman"/>
-                          <w:spacing w:val="-1"/>
-                          <w:kern w:val="0"/>
-                          <w:sz w:val="28"/>
-                          <w:szCs w:val="28"/>
-                        </w:rPr>
-                        <m:t>1</m:t>
-                      </m:r>
-                    </m:num>
-                    <m:den>
-                      <m:r>
-                        <w:rPr>
-                          <w:rFonts w:ascii="Cambria Math" w:eastAsia="Noto Sans CJK TC DemiLight" w:hAnsi="Cambria Math" w:cs="Times New Roman"/>
-                          <w:spacing w:val="-1"/>
-                          <w:kern w:val="0"/>
-                          <w:sz w:val="28"/>
-                          <w:szCs w:val="28"/>
-                        </w:rPr>
-                        <m:t>4</m:t>
-                      </m:r>
-                    </m:den>
-                  </m:f>
-                </m:e>
-              </m:mr>
-              <m:mr>
-                <m:e>
-                  <m:f>
-                    <m:fPr>
-                      <m:type m:val="skw"/>
-                      <m:ctrlPr>
-                        <w:rPr>
-                          <w:rFonts w:ascii="Cambria Math" w:eastAsia="Noto Sans CJK TC DemiLight" w:hAnsi="Cambria Math" w:cs="Times New Roman"/>
-                          <w:i/>
-                          <w:spacing w:val="-1"/>
-                          <w:kern w:val="0"/>
-                          <w:sz w:val="28"/>
-                          <w:szCs w:val="28"/>
-                        </w:rPr>
-                      </m:ctrlPr>
-                    </m:fPr>
-                    <m:num>
-                      <m:r>
-                        <w:rPr>
-                          <w:rFonts w:ascii="Cambria Math" w:eastAsia="Noto Sans CJK TC DemiLight" w:hAnsi="Cambria Math" w:cs="Times New Roman"/>
-                          <w:spacing w:val="-1"/>
-                          <w:kern w:val="0"/>
-                          <w:sz w:val="28"/>
-                          <w:szCs w:val="28"/>
-                        </w:rPr>
-                        <m:t>5</m:t>
-                      </m:r>
-                    </m:num>
-                    <m:den>
-                      <m:r>
-                        <w:rPr>
-                          <w:rFonts w:ascii="Cambria Math" w:eastAsia="Noto Sans CJK TC DemiLight" w:hAnsi="Cambria Math" w:cs="Times New Roman"/>
-                          <w:spacing w:val="-1"/>
-                          <w:kern w:val="0"/>
-                          <w:sz w:val="28"/>
-                          <w:szCs w:val="28"/>
-                        </w:rPr>
-                        <m:t>4</m:t>
-                      </m:r>
-                    </m:den>
-                  </m:f>
-                </m:e>
-              </m:mr>
-            </m:m>
-          </m:e>
-        </m:d>
-      </m:oMath>
-    </w:p>
-    <w:p>
-      <w:pPr>
-        <w:pStyle w:val="a5"/>
-        <w:numPr>
-          <w:ilvl w:val="0"/>
-          <w:numId w:val="26"/>
-        </w:numPr>
-        <w:ind w:leftChars="0" w:left="567"/>
-        <w:rPr>
-          <w:rFonts w:ascii="Noto Sans CJK TC DemiLight" w:eastAsia="Noto Sans CJK TC DemiLight" w:hAnsi="Noto Sans CJK TC DemiLight" w:cs="Times New Roman"/>
-          <w:spacing w:val="-1"/>
-          <w:kern w:val="0"/>
-          <w:sz w:val="28"/>
-          <w:szCs w:val="28"/>
-        </w:rPr>
-      </w:pPr>
-      <w:r>
-        <w:rPr>
-          <w:rFonts w:ascii="Noto Sans CJK TC DemiLight" w:eastAsia="Noto Sans CJK TC DemiLight" w:hAnsi="Noto Sans CJK TC DemiLight" w:cs="Times New Roman" w:hint="eastAsia"/>
-          <w:spacing w:val="-1"/>
-          <w:kern w:val="0"/>
-          <w:sz w:val="28"/>
-          <w:szCs w:val="28"/>
-        </w:rPr>
-        <w:t>因此，l</w:t>
-      </w:r>
-      <w:r>
-        <w:rPr>
-          <w:rFonts w:ascii="Noto Sans CJK TC DemiLight" w:eastAsia="Noto Sans CJK TC DemiLight" w:hAnsi="Noto Sans CJK TC DemiLight" w:cs="Times New Roman"/>
-          <w:spacing w:val="-1"/>
-          <w:kern w:val="0"/>
-          <w:sz w:val="28"/>
-          <w:szCs w:val="28"/>
-        </w:rPr>
-        <w:t>east squares approximation solution</w:t>
-      </w:r>
-      <w:r>
-        <w:rPr>
-          <w:rFonts w:ascii="Noto Sans CJK TC DemiLight" w:eastAsia="Noto Sans CJK TC DemiLight" w:hAnsi="Noto Sans CJK TC DemiLight" w:cs="Times New Roman"/>
-          <w:spacing w:val="-1"/>
-          <w:kern w:val="0"/>
-          <w:sz w:val="28"/>
-          <w:szCs w:val="28"/>
-        </w:rPr>
-        <w:t xml:space="preserve"> </w:t>
-      </w:r>
-      <m:oMath>
-        <m:sSub>
-          <m:sSubPr>
-            <m:ctrlPr>
-              <w:rPr>
-                <w:rFonts w:ascii="Cambria Math" w:eastAsia="Noto Sans CJK TC DemiLight" w:hAnsi="Cambria Math" w:cs="Times New Roman"/>
-                <w:i/>
-                <w:spacing w:val="-1"/>
-                <w:kern w:val="0"/>
-                <w:sz w:val="28"/>
-                <w:szCs w:val="28"/>
-              </w:rPr>
-            </m:ctrlPr>
-          </m:sSubPr>
-          <m:e>
-            <m:acc>
-              <m:accPr>
-                <m:chr m:val="⃗"/>
-                <m:ctrlPr>
-                  <w:rPr>
-                    <w:rFonts w:ascii="Cambria Math" w:eastAsia="Noto Sans CJK TC DemiLight" w:hAnsi="Cambria Math" w:cs="Times New Roman"/>
-                    <w:i/>
-                    <w:spacing w:val="-1"/>
-                    <w:kern w:val="0"/>
-                    <w:sz w:val="28"/>
-                    <w:szCs w:val="28"/>
-                  </w:rPr>
-                </m:ctrlPr>
-              </m:accPr>
-              <m:e>
-                <m:r>
-                  <w:rPr>
-                    <w:rFonts w:ascii="Cambria Math" w:eastAsia="Noto Sans CJK TC DemiLight" w:hAnsi="Cambria Math" w:cs="Times New Roman"/>
-                    <w:spacing w:val="-1"/>
-                    <w:kern w:val="0"/>
-                    <w:sz w:val="28"/>
-                    <w:szCs w:val="28"/>
-                  </w:rPr>
-                  <m:t>x</m:t>
-                </m:r>
-              </m:e>
-            </m:acc>
-          </m:e>
-          <m:sub>
-            <m:r>
-              <w:rPr>
-                <w:rFonts w:ascii="Cambria Math" w:eastAsia="Noto Sans CJK TC DemiLight" w:hAnsi="Cambria Math" w:cs="Times New Roman"/>
-                <w:spacing w:val="-1"/>
-                <w:kern w:val="0"/>
-                <w:sz w:val="28"/>
-                <w:szCs w:val="28"/>
-              </w:rPr>
-              <m:t>LSS</m:t>
-            </m:r>
-          </m:sub>
-        </m:sSub>
-        <m:r>
-          <w:rPr>
-            <w:rFonts w:ascii="Cambria Math" w:eastAsia="Noto Sans CJK TC DemiLight" w:hAnsi="Cambria Math" w:cs="Times New Roman"/>
-            <w:spacing w:val="-1"/>
-            <w:kern w:val="0"/>
-            <w:sz w:val="28"/>
-            <w:szCs w:val="28"/>
-          </w:rPr>
-          <m:t>=</m:t>
-        </m:r>
-        <m:d>
-          <m:dPr>
-            <m:begChr m:val="["/>
-            <m:endChr m:val="]"/>
-            <m:ctrlPr>
-              <w:rPr>
-                <w:rFonts w:ascii="Cambria Math" w:eastAsia="Noto Sans CJK TC DemiLight" w:hAnsi="Cambria Math" w:cs="Times New Roman"/>
-                <w:i/>
-                <w:spacing w:val="-1"/>
-                <w:kern w:val="0"/>
-                <w:sz w:val="28"/>
-                <w:szCs w:val="28"/>
-              </w:rPr>
-            </m:ctrlPr>
-          </m:dPr>
-          <m:e>
-            <m:m>
-              <m:mPr>
-                <m:mcs>
-                  <m:mc>
-                    <m:mcPr>
-                      <m:count m:val="1"/>
-                      <m:mcJc m:val="center"/>
-                    </m:mcPr>
-                  </m:mc>
-                </m:mcs>
-                <m:ctrlPr>
-                  <w:rPr>
-                    <w:rFonts w:ascii="Cambria Math" w:eastAsia="Noto Sans CJK TC DemiLight" w:hAnsi="Cambria Math" w:cs="Times New Roman"/>
-                    <w:i/>
-                    <w:spacing w:val="-1"/>
-                    <w:kern w:val="0"/>
-                    <w:sz w:val="28"/>
-                    <w:szCs w:val="28"/>
-                  </w:rPr>
-                </m:ctrlPr>
-              </m:mPr>
-              <m:mr>
-                <m:e>
-                  <m:sSub>
-                    <m:sSubPr>
-                      <m:ctrlPr>
-                        <w:rPr>
-                          <w:rFonts w:ascii="Cambria Math" w:eastAsia="Noto Sans CJK TC DemiLight" w:hAnsi="Cambria Math" w:cs="Times New Roman"/>
-                          <w:i/>
-                          <w:spacing w:val="-1"/>
-                          <w:kern w:val="0"/>
-                          <w:sz w:val="28"/>
-                          <w:szCs w:val="28"/>
-                        </w:rPr>
-                      </m:ctrlPr>
-                    </m:sSubPr>
-                    <m:e>
-                      <m:r>
-                        <w:rPr>
-                          <w:rFonts w:ascii="Cambria Math" w:eastAsia="Noto Sans CJK TC DemiLight" w:hAnsi="Cambria Math" w:cs="Times New Roman"/>
-                          <w:spacing w:val="-1"/>
-                          <w:kern w:val="0"/>
-                          <w:sz w:val="28"/>
-                          <w:szCs w:val="28"/>
-                        </w:rPr>
-                        <m:t>x</m:t>
-                      </m:r>
-                    </m:e>
-                    <m:sub>
-                      <m:r>
-                        <w:rPr>
-                          <w:rFonts w:ascii="Cambria Math" w:eastAsia="Noto Sans CJK TC DemiLight" w:hAnsi="Cambria Math" w:cs="Times New Roman"/>
-                          <w:spacing w:val="-1"/>
-                          <w:kern w:val="0"/>
-                          <w:sz w:val="28"/>
-                          <w:szCs w:val="28"/>
-                        </w:rPr>
-                        <m:t>1</m:t>
-                      </m:r>
-                    </m:sub>
-                  </m:sSub>
-                </m:e>
-              </m:mr>
-              <m:mr>
-                <m:e>
-                  <m:sSub>
-                    <m:sSubPr>
-                      <m:ctrlPr>
-                        <w:rPr>
-                          <w:rFonts w:ascii="Cambria Math" w:eastAsia="Noto Sans CJK TC DemiLight" w:hAnsi="Cambria Math" w:cs="Times New Roman"/>
-                          <w:i/>
-                          <w:spacing w:val="-1"/>
-                          <w:kern w:val="0"/>
-                          <w:sz w:val="28"/>
-                          <w:szCs w:val="28"/>
-                        </w:rPr>
-                      </m:ctrlPr>
-                    </m:sSubPr>
-                    <m:e>
-                      <m:r>
-                        <w:rPr>
-                          <w:rFonts w:ascii="Cambria Math" w:eastAsia="Noto Sans CJK TC DemiLight" w:hAnsi="Cambria Math" w:cs="Times New Roman"/>
-                          <w:spacing w:val="-1"/>
-                          <w:kern w:val="0"/>
-                          <w:sz w:val="28"/>
-                          <w:szCs w:val="28"/>
-                        </w:rPr>
-                        <m:t>x</m:t>
-                      </m:r>
-                    </m:e>
-                    <m:sub>
-                      <m:r>
-                        <w:rPr>
-                          <w:rFonts w:ascii="Cambria Math" w:eastAsia="Noto Sans CJK TC DemiLight" w:hAnsi="Cambria Math" w:cs="Times New Roman"/>
-                          <w:spacing w:val="-1"/>
-                          <w:kern w:val="0"/>
-                          <w:sz w:val="28"/>
-                          <w:szCs w:val="28"/>
-                        </w:rPr>
-                        <m:t>2</m:t>
-                      </m:r>
-                    </m:sub>
-                  </m:sSub>
-                  <m:ctrlPr>
-                    <w:rPr>
-                      <w:rFonts w:ascii="Cambria Math" w:eastAsia="Cambria Math" w:hAnsi="Cambria Math" w:cs="Cambria Math"/>
-                      <w:i/>
-                      <w:spacing w:val="-1"/>
-                      <w:kern w:val="0"/>
-                      <w:sz w:val="28"/>
-                      <w:szCs w:val="28"/>
-                    </w:rPr>
-                  </m:ctrlPr>
-                </m:e>
-              </m:mr>
-              <m:mr>
-                <m:e>
-                  <m:sSub>
-                    <m:sSubPr>
-                      <m:ctrlPr>
-                        <w:rPr>
-                          <w:rFonts w:ascii="Cambria Math" w:eastAsia="Cambria Math" w:hAnsi="Cambria Math" w:cs="Cambria Math"/>
-                          <w:i/>
-                          <w:spacing w:val="-1"/>
-                          <w:kern w:val="0"/>
-                          <w:sz w:val="28"/>
-                          <w:szCs w:val="28"/>
-                        </w:rPr>
-                      </m:ctrlPr>
-                    </m:sSubPr>
-                    <m:e>
-                      <m:r>
-                        <w:rPr>
-                          <w:rFonts w:ascii="Cambria Math" w:eastAsia="Cambria Math" w:hAnsi="Cambria Math" w:cs="Cambria Math"/>
-                          <w:spacing w:val="-1"/>
-                          <w:kern w:val="0"/>
-                          <w:sz w:val="28"/>
-                          <w:szCs w:val="28"/>
-                        </w:rPr>
-                        <m:t>x</m:t>
-                      </m:r>
-                    </m:e>
-                    <m:sub>
-                      <m:r>
-                        <w:rPr>
-                          <w:rFonts w:ascii="Cambria Math" w:eastAsia="Cambria Math" w:hAnsi="Cambria Math" w:cs="Cambria Math"/>
-                          <w:spacing w:val="-1"/>
-                          <w:kern w:val="0"/>
-                          <w:sz w:val="28"/>
-                          <w:szCs w:val="28"/>
-                        </w:rPr>
-                        <m:t>3</m:t>
-                      </m:r>
-                    </m:sub>
-                  </m:sSub>
-                </m:e>
-              </m:mr>
-            </m:m>
-          </m:e>
-        </m:d>
-        <m:r>
-          <w:rPr>
-            <w:rFonts w:ascii="Cambria Math" w:eastAsia="Noto Sans CJK TC DemiLight" w:hAnsi="Cambria Math" w:cs="Times New Roman"/>
-            <w:spacing w:val="-1"/>
-            <w:kern w:val="0"/>
-            <w:sz w:val="28"/>
-            <w:szCs w:val="28"/>
-          </w:rPr>
-          <m:t>=</m:t>
-        </m:r>
-        <m:sSup>
-          <m:sSupPr>
-            <m:ctrlPr>
-              <w:rPr>
-                <w:rFonts w:ascii="Cambria Math" w:eastAsia="Noto Sans CJK TC DemiLight" w:hAnsi="Cambria Math" w:cs="Times New Roman"/>
-                <w:spacing w:val="-1"/>
-                <w:kern w:val="0"/>
-                <w:sz w:val="28"/>
-                <w:szCs w:val="28"/>
-              </w:rPr>
-            </m:ctrlPr>
-          </m:sSupPr>
-          <m:e>
-            <m:r>
-              <w:rPr>
-                <w:rFonts w:ascii="Cambria Math" w:eastAsia="Noto Sans CJK TC DemiLight" w:hAnsi="Cambria Math" w:cs="Times New Roman"/>
-                <w:spacing w:val="-1"/>
-                <w:kern w:val="0"/>
-                <w:sz w:val="28"/>
-                <w:szCs w:val="28"/>
-              </w:rPr>
-              <m:t>(</m:t>
-            </m:r>
-            <m:f>
-              <m:fPr>
-                <m:ctrlPr>
-                  <w:rPr>
-                    <w:rFonts w:ascii="Cambria Math" w:eastAsia="Noto Sans CJK TC DemiLight" w:hAnsi="Cambria Math" w:cs="Times New Roman"/>
-                    <w:i/>
-                    <w:spacing w:val="-1"/>
-                    <w:kern w:val="0"/>
-                    <w:sz w:val="28"/>
-                    <w:szCs w:val="28"/>
-                  </w:rPr>
-                </m:ctrlPr>
-              </m:fPr>
-              <m:num>
-                <m:r>
-                  <w:rPr>
-                    <w:rFonts w:ascii="Cambria Math" w:eastAsia="Noto Sans CJK TC DemiLight" w:hAnsi="Cambria Math" w:cs="Times New Roman"/>
-                    <w:spacing w:val="-1"/>
-                    <w:kern w:val="0"/>
-                    <w:sz w:val="28"/>
-                    <w:szCs w:val="28"/>
-                  </w:rPr>
-                  <m:t>7</m:t>
-                </m:r>
-              </m:num>
-              <m:den>
-                <m:r>
-                  <w:rPr>
-                    <w:rFonts w:ascii="Cambria Math" w:eastAsia="Noto Sans CJK TC DemiLight" w:hAnsi="Cambria Math" w:cs="Times New Roman"/>
-                    <w:spacing w:val="-1"/>
-                    <w:kern w:val="0"/>
-                    <w:sz w:val="28"/>
-                    <w:szCs w:val="28"/>
-                  </w:rPr>
-                  <m:t>4</m:t>
-                </m:r>
-              </m:den>
-            </m:f>
-            <m:r>
-              <w:rPr>
-                <w:rFonts w:ascii="Cambria Math" w:eastAsia="Noto Sans CJK TC DemiLight" w:hAnsi="Cambria Math" w:cs="Times New Roman"/>
-                <w:spacing w:val="-1"/>
-                <w:kern w:val="0"/>
-                <w:sz w:val="28"/>
-                <w:szCs w:val="28"/>
-              </w:rPr>
-              <m:t xml:space="preserve">, </m:t>
-            </m:r>
-            <m:f>
-              <m:fPr>
-                <m:ctrlPr>
-                  <w:rPr>
-                    <w:rFonts w:ascii="Cambria Math" w:eastAsia="Noto Sans CJK TC DemiLight" w:hAnsi="Cambria Math" w:cs="Times New Roman"/>
-                    <w:i/>
-                    <w:spacing w:val="-1"/>
-                    <w:kern w:val="0"/>
-                    <w:sz w:val="28"/>
-                    <w:szCs w:val="28"/>
-                  </w:rPr>
-                </m:ctrlPr>
-              </m:fPr>
-              <m:num>
-                <m:r>
-                  <w:rPr>
-                    <w:rFonts w:ascii="Cambria Math" w:eastAsia="Noto Sans CJK TC DemiLight" w:hAnsi="Cambria Math" w:cs="Times New Roman"/>
-                    <w:spacing w:val="-1"/>
-                    <w:kern w:val="0"/>
-                    <w:sz w:val="28"/>
-                    <w:szCs w:val="28"/>
-                  </w:rPr>
-                  <m:t>1</m:t>
-                </m:r>
-              </m:num>
-              <m:den>
-                <m:r>
-                  <w:rPr>
-                    <w:rFonts w:ascii="Cambria Math" w:eastAsia="Noto Sans CJK TC DemiLight" w:hAnsi="Cambria Math" w:cs="Times New Roman"/>
-                    <w:spacing w:val="-1"/>
-                    <w:kern w:val="0"/>
-                    <w:sz w:val="28"/>
-                    <w:szCs w:val="28"/>
-                  </w:rPr>
-                  <m:t>4</m:t>
-                </m:r>
-              </m:den>
-            </m:f>
-            <m:r>
-              <w:rPr>
-                <w:rFonts w:ascii="Cambria Math" w:eastAsia="Noto Sans CJK TC DemiLight" w:hAnsi="Cambria Math" w:cs="Times New Roman"/>
-                <w:spacing w:val="-1"/>
-                <w:kern w:val="0"/>
-                <w:sz w:val="28"/>
-                <w:szCs w:val="28"/>
-              </w:rPr>
-              <m:t xml:space="preserve">, </m:t>
-            </m:r>
-            <m:f>
-              <m:fPr>
-                <m:ctrlPr>
-                  <w:rPr>
-                    <w:rFonts w:ascii="Cambria Math" w:eastAsia="Noto Sans CJK TC DemiLight" w:hAnsi="Cambria Math" w:cs="Times New Roman"/>
-                    <w:i/>
-                    <w:spacing w:val="-1"/>
-                    <w:kern w:val="0"/>
-                    <w:sz w:val="28"/>
-                    <w:szCs w:val="28"/>
-                  </w:rPr>
-                </m:ctrlPr>
-              </m:fPr>
-              <m:num>
-                <m:r>
-                  <w:rPr>
-                    <w:rFonts w:ascii="Cambria Math" w:eastAsia="Noto Sans CJK TC DemiLight" w:hAnsi="Cambria Math" w:cs="Times New Roman"/>
-                    <w:spacing w:val="-1"/>
-                    <w:kern w:val="0"/>
-                    <w:sz w:val="28"/>
-                    <w:szCs w:val="28"/>
-                  </w:rPr>
-                  <m:t>5</m:t>
-                </m:r>
-              </m:num>
-              <m:den>
-                <m:r>
-                  <w:rPr>
-                    <w:rFonts w:ascii="Cambria Math" w:eastAsia="Noto Sans CJK TC DemiLight" w:hAnsi="Cambria Math" w:cs="Times New Roman"/>
-                    <w:spacing w:val="-1"/>
-                    <w:kern w:val="0"/>
-                    <w:sz w:val="28"/>
-                    <w:szCs w:val="28"/>
-                  </w:rPr>
-                  <m:t>4</m:t>
-                </m:r>
-              </m:den>
-            </m:f>
-            <m:r>
-              <w:rPr>
-                <w:rFonts w:ascii="Cambria Math" w:eastAsia="Noto Sans CJK TC DemiLight" w:hAnsi="Cambria Math" w:cs="Times New Roman"/>
-                <w:spacing w:val="-1"/>
-                <w:kern w:val="0"/>
-                <w:sz w:val="28"/>
-                <w:szCs w:val="28"/>
-              </w:rPr>
-              <m:t>)</m:t>
-            </m:r>
-          </m:e>
-          <m:sup>
-            <m:r>
-              <w:rPr>
-                <w:rFonts w:ascii="Cambria Math" w:eastAsia="Noto Sans CJK TC DemiLight" w:hAnsi="Cambria Math" w:cs="Times New Roman"/>
-                <w:spacing w:val="-1"/>
-                <w:kern w:val="0"/>
-                <w:sz w:val="28"/>
-                <w:szCs w:val="28"/>
-              </w:rPr>
-              <m:t>T</m:t>
-            </m:r>
-          </m:sup>
-        </m:sSup>
-      </m:oMath>
-    </w:p>
-    <w:p>
-      <w:pPr>
-        <w:pStyle w:val="a5"/>
-        <w:ind w:leftChars="0" w:left="567"/>
-        <w:rPr>
-          <w:rFonts w:ascii="Noto Sans CJK TC DemiLight" w:eastAsia="Noto Sans CJK TC DemiLight" w:hAnsi="Noto Sans CJK TC DemiLight" w:cs="Times New Roman" w:hint="eastAsia"/>
-          <w:spacing w:val="-1"/>
-          <w:kern w:val="0"/>
-          <w:sz w:val="28"/>
-          <w:szCs w:val="28"/>
-        </w:rPr>
-      </w:pPr>
+          <w:spacing w:val="-1"/>
+          <w:kern w:val="0"/>
+          <w:sz w:val="28"/>
+          <w:szCs w:val="28"/>
+        </w:rPr>
+      </w:pPr>
+      <w:r>
+        <w:rPr>
+          <w:noProof/>
+        </w:rPr>
+        <w:drawing>
+          <wp:anchor distT="0" distB="0" distL="114300" distR="114300" simplePos="0" relativeHeight="251659264" behindDoc="0" locked="0" layoutInCell="1" allowOverlap="1" wp14:anchorId="153460D0">
+            <wp:simplePos x="0" y="0"/>
+            <wp:positionH relativeFrom="margin">
+              <wp:align>center</wp:align>
+            </wp:positionH>
+            <wp:positionV relativeFrom="margin">
+              <wp:align>bottom</wp:align>
+            </wp:positionV>
+            <wp:extent cx="4865370" cy="3652520"/>
+            <wp:effectExtent l="0" t="0" r="0" b="5080"/>
+            <wp:wrapSquare wrapText="bothSides"/>
+            <wp:docPr id="1" name="圖片 1"/>
+            <wp:cNvGraphicFramePr>
+              <a:graphicFrameLocks xmlns:a="http://schemas.openxmlformats.org/drawingml/2006/main" noChangeAspect="1"/>
+            </wp:cNvGraphicFramePr>
+            <a:graphic xmlns:a="http://schemas.openxmlformats.org/drawingml/2006/main">
+              <a:graphicData uri="http://schemas.openxmlformats.org/drawingml/2006/picture">
+                <pic:pic xmlns:pic="http://schemas.openxmlformats.org/drawingml/2006/picture">
+                  <pic:nvPicPr>
+                    <pic:cNvPr id="1" name=""/>
+                    <pic:cNvPicPr/>
+                  </pic:nvPicPr>
+                  <pic:blipFill>
+                    <a:blip r:embed="rId10">
+                      <a:extLst>
+                        <a:ext uri="{28A0092B-C50C-407E-A947-70E740481C1C}">
+                          <a14:useLocalDpi xmlns:a14="http://schemas.microsoft.com/office/drawing/2010/main" val="0"/>
+                        </a:ext>
+                      </a:extLst>
+                    </a:blip>
+                    <a:stretch>
+                      <a:fillRect/>
+                    </a:stretch>
+                  </pic:blipFill>
+                  <pic:spPr>
+                    <a:xfrm>
+                      <a:off x="0" y="0"/>
+                      <a:ext cx="4865370" cy="3652520"/>
+                    </a:xfrm>
+                    <a:prstGeom prst="rect">
+                      <a:avLst/>
+                    </a:prstGeom>
+                  </pic:spPr>
+                </pic:pic>
+              </a:graphicData>
+            </a:graphic>
+          </wp:anchor>
+        </w:drawing>
+      </w:r>
     </w:p>
     <w:sectPr>
-      <w:footerReference w:type="default" r:id="rId9"/>
+      <w:footerReference w:type="default" r:id="rId11"/>
       <w:pgSz w:w="11906" w:h="16838"/>
       <w:pgMar w:top="1440" w:right="1021" w:bottom="1440" w:left="1021" w:header="851" w:footer="851" w:gutter="0"/>
       <w:cols w:space="425"/>
@@ -21732,6 +20304,29 @@
       <w:contextualSpacing/>
     </w:pPr>
   </w:style>
+  <w:style w:type="character" w:styleId="af2">
+    <w:name w:val="Hyperlink"/>
+    <w:basedOn w:val="a1"/>
+    <w:uiPriority w:val="99"/>
+    <w:unhideWhenUsed/>
+    <w:rsid w:val="00041094"/>
+    <w:rPr>
+      <w:color w:val="0563C1" w:themeColor="hyperlink"/>
+      <w:u w:val="single"/>
+    </w:rPr>
+  </w:style>
+  <w:style w:type="character" w:styleId="af3">
+    <w:name w:val="Unresolved Mention"/>
+    <w:basedOn w:val="a1"/>
+    <w:uiPriority w:val="99"/>
+    <w:semiHidden/>
+    <w:unhideWhenUsed/>
+    <w:rsid w:val="00041094"/>
+    <w:rPr>
+      <w:color w:val="605E5C"/>
+      <w:shd w:val="clear" w:color="auto" w:fill="E1DFDD"/>
+    </w:rPr>
+  </w:style>
 </w:styles>
 </file>
 
@@ -22001,7 +20596,7 @@
 </file>
 
 <file path=customXml/itemProps1.xml><?xml version="1.0" encoding="utf-8"?>
-<ds:datastoreItem xmlns:ds="http://schemas.openxmlformats.org/officeDocument/2006/customXml" ds:itemID="{300BC3E4-7CE9-4E85-8257-FF6A3B3880D0}">
+<ds:datastoreItem xmlns:ds="http://schemas.openxmlformats.org/officeDocument/2006/customXml" ds:itemID="{0DC22CE7-EFD9-4F91-B3C3-3676ADEB0FFC}">
   <ds:schemaRefs>
     <ds:schemaRef ds:uri="http://schemas.openxmlformats.org/officeDocument/2006/bibliography"/>
   </ds:schemaRefs>

</xml_diff>

<commit_message>
Update Word file with some essential details.
</commit_message>
<xml_diff>
--- a/HW1/HW1_0416047_王傳鈞.docx
+++ b/HW1/HW1_0416047_王傳鈞.docx
@@ -34,7 +34,7 @@
         <w:spacing w:line="360" w:lineRule="exact"/>
         <w:jc w:val="center"/>
         <w:rPr>
-          <w:rFonts w:ascii="Georgia" w:eastAsia="教育部標準楷書" w:hAnsi="Georgia" w:cs="Times New Roman"/>
+          <w:rFonts w:ascii="Georgia" w:eastAsia="教育部標準楷書" w:hAnsi="Georgia" w:cs="Times New Roman" w:hint="eastAsia"/>
           <w:kern w:val="0"/>
           <w:sz w:val="26"/>
           <w:szCs w:val="26"/>
@@ -157,6 +157,81 @@
         </w:rPr>
         <w:t>7</w:t>
       </w:r>
+    </w:p>
+    <w:p>
+      <w:pPr>
+        <w:pStyle w:val="a5"/>
+        <w:spacing w:line="480" w:lineRule="exact"/>
+        <w:ind w:leftChars="0" w:left="142" w:firstLineChars="200" w:firstLine="556"/>
+        <w:rPr>
+          <w:rFonts w:ascii="Noto Sans CJK TC DemiLight" w:eastAsia="Noto Sans CJK TC DemiLight" w:hAnsi="Noto Sans CJK TC DemiLight" w:cs="Times New Roman"/>
+          <w:spacing w:val="-1"/>
+          <w:kern w:val="0"/>
+          <w:sz w:val="28"/>
+          <w:szCs w:val="28"/>
+        </w:rPr>
+      </w:pPr>
+    </w:p>
+    <w:p>
+      <w:pPr>
+        <w:pStyle w:val="a5"/>
+        <w:spacing w:line="480" w:lineRule="exact"/>
+        <w:ind w:leftChars="0" w:left="142" w:firstLineChars="200" w:firstLine="556"/>
+        <w:rPr>
+          <w:rFonts w:ascii="Noto Sans CJK TC DemiLight" w:eastAsia="Noto Sans CJK TC DemiLight" w:hAnsi="Noto Sans CJK TC DemiLight" w:cs="Times New Roman"/>
+          <w:spacing w:val="-1"/>
+          <w:kern w:val="0"/>
+          <w:sz w:val="28"/>
+          <w:szCs w:val="28"/>
+        </w:rPr>
+      </w:pPr>
+      <w:r>
+        <w:rPr>
+          <w:rFonts w:ascii="Noto Sans CJK TC DemiLight" w:eastAsia="Noto Sans CJK TC DemiLight" w:hAnsi="Noto Sans CJK TC DemiLight" w:cs="Times New Roman" w:hint="eastAsia"/>
+          <w:spacing w:val="-1"/>
+          <w:kern w:val="0"/>
+          <w:sz w:val="28"/>
+          <w:szCs w:val="28"/>
+        </w:rPr>
+        <w:t>本次作業所使用到的程式碼，都已經上傳到</w:t>
+      </w:r>
+      <w:hyperlink r:id="rId8" w:history="1">
+        <w:r>
+          <w:rPr>
+            <w:rStyle w:val="af2"/>
+            <w:rFonts w:ascii="Noto Sans CJK TC DemiLight" w:eastAsia="Noto Sans CJK TC DemiLight" w:hAnsi="Noto Sans CJK TC DemiLight" w:cs="Times New Roman" w:hint="eastAsia"/>
+            <w:spacing w:val="-1"/>
+            <w:kern w:val="0"/>
+            <w:sz w:val="28"/>
+            <w:szCs w:val="28"/>
+          </w:rPr>
+          <w:t>GitHub</w:t>
+        </w:r>
+      </w:hyperlink>
+      <w:r>
+        <w:rPr>
+          <w:rFonts w:ascii="Noto Sans CJK TC DemiLight" w:eastAsia="Noto Sans CJK TC DemiLight" w:hAnsi="Noto Sans CJK TC DemiLight" w:cs="Times New Roman" w:hint="eastAsia"/>
+          <w:spacing w:val="-1"/>
+          <w:kern w:val="0"/>
+          <w:sz w:val="28"/>
+          <w:szCs w:val="28"/>
+        </w:rPr>
+        <w:t>當中，若有需要參考其詳細內容，歡迎點擊連結直接前往網頁瀏覽。</w:t>
+      </w:r>
+    </w:p>
+    <w:p>
+      <w:pPr>
+        <w:spacing w:line="600" w:lineRule="exact"/>
+        <w:ind w:left="85"/>
+        <w:jc w:val="center"/>
+        <w:rPr>
+          <w:rFonts w:ascii="Noto Sans CJK TC Medium" w:eastAsia="Noto Sans CJK TC Medium" w:hAnsi="Noto Sans CJK TC Medium" w:cs="Times New Roman" w:hint="eastAsia"/>
+          <w:spacing w:val="-1"/>
+          <w:kern w:val="0"/>
+          <w:sz w:val="36"/>
+          <w:szCs w:val="30"/>
+        </w:rPr>
+      </w:pPr>
     </w:p>
     <w:p>
       <w:pPr>
@@ -298,10 +373,10 @@
           <wp:anchor distT="0" distB="0" distL="114300" distR="114300" simplePos="0" relativeHeight="251658240" behindDoc="0" locked="0" layoutInCell="1" allowOverlap="1">
             <wp:simplePos x="0" y="0"/>
             <wp:positionH relativeFrom="margin">
-              <wp:posOffset>916305</wp:posOffset>
+              <wp:align>center</wp:align>
             </wp:positionH>
             <wp:positionV relativeFrom="margin">
-              <wp:posOffset>1828773</wp:posOffset>
+              <wp:posOffset>3077372</wp:posOffset>
             </wp:positionV>
             <wp:extent cx="4434205" cy="3487420"/>
             <wp:effectExtent l="0" t="0" r="4445" b="0"/>
@@ -318,7 +393,7 @@
                     <pic:cNvPicPr/>
                   </pic:nvPicPr>
                   <pic:blipFill>
-                    <a:blip r:embed="rId8">
+                    <a:blip r:embed="rId9">
                       <a:extLst>
                         <a:ext uri="{28A0092B-C50C-407E-A947-70E740481C1C}">
                           <a14:useLocalDpi xmlns:a14="http://schemas.microsoft.com/office/drawing/2010/main" val="0"/>
@@ -483,7 +558,7 @@
         <w:spacing w:line="480" w:lineRule="exact"/>
         <w:ind w:leftChars="0" w:left="567"/>
         <w:rPr>
-          <w:rFonts w:ascii="Noto Sans CJK TC DemiLight" w:eastAsia="Noto Sans CJK TC DemiLight" w:hAnsi="Noto Sans CJK TC DemiLight" w:cs="Times New Roman"/>
+          <w:rFonts w:ascii="Noto Sans CJK TC DemiLight" w:eastAsia="Noto Sans CJK TC DemiLight" w:hAnsi="Noto Sans CJK TC DemiLight" w:cs="Times New Roman" w:hint="eastAsia"/>
           <w:spacing w:val="-1"/>
           <w:kern w:val="0"/>
           <w:sz w:val="28"/>
@@ -646,7 +721,7 @@
           <w:sz w:val="28"/>
           <w:szCs w:val="28"/>
         </w:rPr>
-        <w:t>，。</w:t>
+        <w:t>。</w:t>
       </w:r>
     </w:p>
     <w:p>
@@ -690,62 +765,8 @@
           <w:szCs w:val="28"/>
         </w:rPr>
       </w:pPr>
-    </w:p>
-    <w:p>
-      <w:pPr>
-        <w:pStyle w:val="a5"/>
-        <w:spacing w:line="480" w:lineRule="exact"/>
-        <w:ind w:leftChars="0" w:left="567"/>
-        <w:rPr>
-          <w:rFonts w:ascii="Noto Sans CJK TC DemiLight" w:eastAsia="Noto Sans CJK TC DemiLight" w:hAnsi="Noto Sans CJK TC DemiLight" w:cs="Times New Roman"/>
-          <w:spacing w:val="-1"/>
-          <w:kern w:val="0"/>
-          <w:sz w:val="28"/>
-          <w:szCs w:val="28"/>
-        </w:rPr>
-      </w:pPr>
-    </w:p>
-    <w:p>
-      <w:pPr>
-        <w:pStyle w:val="a5"/>
-        <w:spacing w:line="480" w:lineRule="exact"/>
-        <w:ind w:leftChars="0" w:left="567"/>
-        <w:rPr>
-          <w:rFonts w:ascii="Noto Sans CJK TC DemiLight" w:eastAsia="Noto Sans CJK TC DemiLight" w:hAnsi="Noto Sans CJK TC DemiLight" w:cs="Times New Roman"/>
-          <w:spacing w:val="-1"/>
-          <w:kern w:val="0"/>
-          <w:sz w:val="28"/>
-          <w:szCs w:val="28"/>
-        </w:rPr>
-      </w:pPr>
-    </w:p>
-    <w:p>
-      <w:pPr>
-        <w:pStyle w:val="a5"/>
-        <w:spacing w:line="480" w:lineRule="exact"/>
-        <w:ind w:leftChars="0" w:left="567"/>
-        <w:rPr>
-          <w:rFonts w:ascii="Noto Sans CJK TC DemiLight" w:eastAsia="Noto Sans CJK TC DemiLight" w:hAnsi="Noto Sans CJK TC DemiLight" w:cs="Times New Roman"/>
-          <w:spacing w:val="-1"/>
-          <w:kern w:val="0"/>
-          <w:sz w:val="28"/>
-          <w:szCs w:val="28"/>
-        </w:rPr>
-      </w:pPr>
-    </w:p>
-    <w:p>
-      <w:pPr>
-        <w:pStyle w:val="a5"/>
-        <w:spacing w:line="480" w:lineRule="exact"/>
-        <w:ind w:leftChars="0" w:left="567"/>
-        <w:rPr>
-          <w:rFonts w:ascii="Noto Sans CJK TC DemiLight" w:eastAsia="Noto Sans CJK TC DemiLight" w:hAnsi="Noto Sans CJK TC DemiLight" w:cs="Times New Roman"/>
-          <w:spacing w:val="-1"/>
-          <w:kern w:val="0"/>
-          <w:sz w:val="28"/>
-          <w:szCs w:val="28"/>
-        </w:rPr>
-      </w:pPr>
+      <w:bookmarkStart w:id="0" w:name="_GoBack"/>
+      <w:bookmarkEnd w:id="0"/>
     </w:p>
     <w:p>
       <w:pPr>
@@ -3430,8 +3451,6 @@
           <w:szCs w:val="28"/>
         </w:rPr>
       </w:pPr>
-      <w:bookmarkStart w:id="0" w:name="_GoBack"/>
-      <w:bookmarkEnd w:id="0"/>
     </w:p>
     <w:p>
       <w:pPr>
@@ -15905,7 +15924,7 @@
         </w:rPr>
         <w:t>請見</w:t>
       </w:r>
-      <w:hyperlink r:id="rId9" w:history="1">
+      <w:hyperlink r:id="rId10" w:history="1">
         <w:r>
           <w:rPr>
             <w:rStyle w:val="af2"/>
@@ -17157,7 +17176,7 @@
         </w:rPr>
         <w:t>詳細請見</w:t>
       </w:r>
-      <w:hyperlink r:id="rId10" w:history="1">
+      <w:hyperlink r:id="rId11" w:history="1">
         <w:r>
           <w:rPr>
             <w:rStyle w:val="af2"/>
@@ -17232,7 +17251,7 @@
                     <pic:cNvPicPr/>
                   </pic:nvPicPr>
                   <pic:blipFill>
-                    <a:blip r:embed="rId11">
+                    <a:blip r:embed="rId12">
                       <a:extLst>
                         <a:ext uri="{28A0092B-C50C-407E-A947-70E740481C1C}">
                           <a14:useLocalDpi xmlns:a14="http://schemas.microsoft.com/office/drawing/2010/main" val="0"/>
@@ -17290,8 +17309,8 @@
       </w:r>
     </w:p>
     <w:sectPr>
-      <w:headerReference w:type="default" r:id="rId12"/>
-      <w:footerReference w:type="default" r:id="rId13"/>
+      <w:headerReference w:type="default" r:id="rId13"/>
+      <w:footerReference w:type="default" r:id="rId14"/>
       <w:pgSz w:w="11906" w:h="16838"/>
       <w:pgMar w:top="1440" w:right="1021" w:bottom="1440" w:left="1021" w:header="851" w:footer="851" w:gutter="0"/>
       <w:cols w:space="425"/>
@@ -20445,7 +20464,7 @@
   <w:style w:type="paragraph" w:default="1" w:styleId="a0">
     <w:name w:val="Normal"/>
     <w:qFormat/>
-    <w:rsid w:val="00266625"/>
+    <w:rsid w:val="000A319C"/>
     <w:pPr>
       <w:widowControl w:val="0"/>
     </w:pPr>
@@ -20960,7 +20979,7 @@
 </file>
 
 <file path=customXml/itemProps1.xml><?xml version="1.0" encoding="utf-8"?>
-<ds:datastoreItem xmlns:ds="http://schemas.openxmlformats.org/officeDocument/2006/customXml" ds:itemID="{22A8BA55-B1B9-4C85-B806-9ECAED26376C}">
+<ds:datastoreItem xmlns:ds="http://schemas.openxmlformats.org/officeDocument/2006/customXml" ds:itemID="{97330CD5-AC07-497E-94B7-62AD3E25A47C}">
   <ds:schemaRefs>
     <ds:schemaRef ds:uri="http://schemas.openxmlformats.org/officeDocument/2006/bibliography"/>
   </ds:schemaRefs>

</xml_diff>